<commit_message>
update sds with a few screenshots
</commit_message>
<xml_diff>
--- a/SDS_Group4.docx
+++ b/SDS_Group4.docx
@@ -221,7 +221,7 @@
           <w:sz w:val="32"/>
           <w:szCs w:val="32"/>
         </w:rPr>
-        <w:t>1</w:t>
+        <w:t>2.0</w:t>
       </w:r>
     </w:p>
     <w:p>
@@ -268,32 +268,27 @@
     </w:p>
     <w:p>
       <w:pPr>
+        <w:spacing w:afterLines="50" w:after="120"/>
         <w:jc w:val="center"/>
         <w:rPr>
-          <w:b/>
-          <w:bCs/>
-          <w:sz w:val="32"/>
-          <w:szCs w:val="32"/>
+          <w:sz w:val="28"/>
+          <w:szCs w:val="28"/>
           <w:lang w:eastAsia="zh-CN"/>
         </w:rPr>
       </w:pPr>
       <w:r>
         <w:rPr>
           <w:rFonts w:hint="eastAsia"/>
-          <w:b/>
-          <w:bCs/>
-          <w:sz w:val="32"/>
-          <w:szCs w:val="32"/>
+          <w:sz w:val="28"/>
+          <w:szCs w:val="28"/>
           <w:lang w:eastAsia="zh-CN"/>
         </w:rPr>
         <w:t>M</w:t>
       </w:r>
       <w:r>
         <w:rPr>
-          <w:b/>
-          <w:bCs/>
-          <w:sz w:val="32"/>
-          <w:szCs w:val="32"/>
+          <w:sz w:val="28"/>
+          <w:szCs w:val="28"/>
           <w:lang w:eastAsia="zh-CN"/>
         </w:rPr>
         <w:t xml:space="preserve">ichael </w:t>
@@ -301,10 +296,8 @@
       <w:proofErr w:type="spellStart"/>
       <w:r>
         <w:rPr>
-          <w:b/>
-          <w:bCs/>
-          <w:sz w:val="32"/>
-          <w:szCs w:val="32"/>
+          <w:sz w:val="28"/>
+          <w:szCs w:val="28"/>
           <w:lang w:eastAsia="zh-CN"/>
         </w:rPr>
         <w:t>Yuepeng</w:t>
@@ -312,10 +305,8 @@
       <w:proofErr w:type="spellEnd"/>
       <w:r>
         <w:rPr>
-          <w:b/>
-          <w:bCs/>
-          <w:sz w:val="32"/>
-          <w:szCs w:val="32"/>
+          <w:sz w:val="28"/>
+          <w:szCs w:val="28"/>
           <w:lang w:eastAsia="zh-CN"/>
         </w:rPr>
         <w:t xml:space="preserve"> LONG, 1730026075</w:t>
@@ -323,32 +314,27 @@
     </w:p>
     <w:p>
       <w:pPr>
+        <w:spacing w:afterLines="50" w:after="120"/>
         <w:jc w:val="center"/>
         <w:rPr>
-          <w:b/>
-          <w:bCs/>
-          <w:sz w:val="32"/>
-          <w:szCs w:val="32"/>
+          <w:sz w:val="28"/>
+          <w:szCs w:val="28"/>
           <w:lang w:eastAsia="zh-CN"/>
         </w:rPr>
       </w:pPr>
       <w:r>
         <w:rPr>
           <w:rFonts w:hint="eastAsia"/>
-          <w:b/>
-          <w:bCs/>
-          <w:sz w:val="32"/>
-          <w:szCs w:val="32"/>
+          <w:sz w:val="28"/>
+          <w:szCs w:val="28"/>
           <w:lang w:eastAsia="zh-CN"/>
         </w:rPr>
         <w:t>V</w:t>
       </w:r>
       <w:r>
         <w:rPr>
-          <w:b/>
-          <w:bCs/>
-          <w:sz w:val="32"/>
-          <w:szCs w:val="32"/>
+          <w:sz w:val="28"/>
+          <w:szCs w:val="28"/>
           <w:lang w:eastAsia="zh-CN"/>
         </w:rPr>
         <w:t xml:space="preserve">irgil </w:t>
@@ -356,10 +342,8 @@
       <w:proofErr w:type="spellStart"/>
       <w:r>
         <w:rPr>
-          <w:b/>
-          <w:bCs/>
-          <w:sz w:val="32"/>
-          <w:szCs w:val="32"/>
+          <w:sz w:val="28"/>
+          <w:szCs w:val="28"/>
           <w:lang w:eastAsia="zh-CN"/>
         </w:rPr>
         <w:t>Wenbo</w:t>
@@ -367,33 +351,20 @@
       <w:proofErr w:type="spellEnd"/>
       <w:r>
         <w:rPr>
-          <w:b/>
-          <w:bCs/>
-          <w:sz w:val="32"/>
-          <w:szCs w:val="32"/>
-          <w:lang w:eastAsia="zh-CN"/>
-        </w:rPr>
-        <w:t xml:space="preserve"> ZHAO, </w:t>
-      </w:r>
-      <w:r>
-        <w:rPr>
-          <w:b/>
-          <w:bCs/>
-          <w:sz w:val="32"/>
-          <w:szCs w:val="32"/>
-          <w:lang w:eastAsia="zh-CN"/>
-        </w:rPr>
-        <w:t>1730026155</w:t>
-      </w:r>
-    </w:p>
-    <w:p>
-      <w:pPr>
+          <w:sz w:val="28"/>
+          <w:szCs w:val="28"/>
+          <w:lang w:eastAsia="zh-CN"/>
+        </w:rPr>
+        <w:t xml:space="preserve"> ZHAO, 1730026155</w:t>
+      </w:r>
+    </w:p>
+    <w:p>
+      <w:pPr>
+        <w:spacing w:afterLines="50" w:after="120"/>
         <w:jc w:val="center"/>
         <w:rPr>
-          <w:b/>
-          <w:bCs/>
-          <w:sz w:val="32"/>
-          <w:szCs w:val="32"/>
+          <w:sz w:val="28"/>
+          <w:szCs w:val="28"/>
           <w:lang w:eastAsia="zh-CN"/>
         </w:rPr>
       </w:pPr>
@@ -401,20 +372,16 @@
       <w:r>
         <w:rPr>
           <w:rFonts w:hint="eastAsia"/>
-          <w:b/>
-          <w:bCs/>
-          <w:sz w:val="32"/>
-          <w:szCs w:val="32"/>
+          <w:sz w:val="28"/>
+          <w:szCs w:val="28"/>
           <w:lang w:eastAsia="zh-CN"/>
         </w:rPr>
         <w:t>J</w:t>
       </w:r>
       <w:r>
         <w:rPr>
-          <w:b/>
-          <w:bCs/>
-          <w:sz w:val="32"/>
-          <w:szCs w:val="32"/>
+          <w:sz w:val="28"/>
+          <w:szCs w:val="28"/>
           <w:lang w:eastAsia="zh-CN"/>
         </w:rPr>
         <w:t>essice</w:t>
@@ -422,10 +389,8 @@
       <w:proofErr w:type="spellEnd"/>
       <w:r>
         <w:rPr>
-          <w:b/>
-          <w:bCs/>
-          <w:sz w:val="32"/>
-          <w:szCs w:val="32"/>
+          <w:sz w:val="28"/>
+          <w:szCs w:val="28"/>
           <w:lang w:eastAsia="zh-CN"/>
         </w:rPr>
         <w:t xml:space="preserve"> </w:t>
@@ -433,10 +398,8 @@
       <w:proofErr w:type="spellStart"/>
       <w:r>
         <w:rPr>
-          <w:b/>
-          <w:bCs/>
-          <w:sz w:val="32"/>
-          <w:szCs w:val="32"/>
+          <w:sz w:val="28"/>
+          <w:szCs w:val="28"/>
           <w:lang w:eastAsia="zh-CN"/>
         </w:rPr>
         <w:t>Jianxin</w:t>
@@ -444,53 +407,36 @@
       <w:proofErr w:type="spellEnd"/>
       <w:r>
         <w:rPr>
-          <w:b/>
-          <w:bCs/>
-          <w:sz w:val="32"/>
-          <w:szCs w:val="32"/>
-          <w:lang w:eastAsia="zh-CN"/>
-        </w:rPr>
-        <w:t xml:space="preserve"> LIU, </w:t>
-      </w:r>
-      <w:r>
-        <w:rPr>
-          <w:b/>
-          <w:bCs/>
-          <w:sz w:val="32"/>
-          <w:szCs w:val="32"/>
-          <w:lang w:eastAsia="zh-CN"/>
-        </w:rPr>
-        <w:t>1730026069</w:t>
-      </w:r>
-    </w:p>
-    <w:p>
-      <w:pPr>
+          <w:sz w:val="28"/>
+          <w:szCs w:val="28"/>
+          <w:lang w:eastAsia="zh-CN"/>
+        </w:rPr>
+        <w:t xml:space="preserve"> LIU, 1730026069</w:t>
+      </w:r>
+    </w:p>
+    <w:p>
+      <w:pPr>
+        <w:spacing w:afterLines="50" w:after="120"/>
         <w:jc w:val="center"/>
         <w:rPr>
-          <w:b/>
-          <w:bCs/>
-          <w:sz w:val="32"/>
-          <w:szCs w:val="32"/>
+          <w:sz w:val="28"/>
+          <w:szCs w:val="28"/>
           <w:lang w:eastAsia="zh-CN"/>
         </w:rPr>
       </w:pPr>
       <w:r>
         <w:rPr>
           <w:rFonts w:hint="eastAsia"/>
-          <w:b/>
-          <w:bCs/>
-          <w:sz w:val="32"/>
-          <w:szCs w:val="32"/>
+          <w:sz w:val="28"/>
+          <w:szCs w:val="28"/>
           <w:lang w:eastAsia="zh-CN"/>
         </w:rPr>
         <w:t>C</w:t>
       </w:r>
       <w:r>
         <w:rPr>
-          <w:b/>
-          <w:bCs/>
-          <w:sz w:val="32"/>
-          <w:szCs w:val="32"/>
+          <w:sz w:val="28"/>
+          <w:szCs w:val="28"/>
           <w:lang w:eastAsia="zh-CN"/>
         </w:rPr>
         <w:t xml:space="preserve">harm </w:t>
@@ -498,10 +444,8 @@
       <w:proofErr w:type="spellStart"/>
       <w:r>
         <w:rPr>
-          <w:b/>
-          <w:bCs/>
-          <w:sz w:val="32"/>
-          <w:szCs w:val="32"/>
+          <w:sz w:val="28"/>
+          <w:szCs w:val="28"/>
           <w:lang w:eastAsia="zh-CN"/>
         </w:rPr>
         <w:t>Qiaomu</w:t>
@@ -510,33 +454,19 @@
       <w:r>
         <w:rPr>
           <w:rFonts w:hint="eastAsia"/>
-          <w:b/>
-          <w:bCs/>
-          <w:sz w:val="32"/>
-          <w:szCs w:val="32"/>
+          <w:sz w:val="28"/>
+          <w:szCs w:val="28"/>
           <w:lang w:eastAsia="zh-CN"/>
         </w:rPr>
         <w:t xml:space="preserve"> </w:t>
       </w:r>
       <w:r>
         <w:rPr>
-          <w:b/>
-          <w:bCs/>
-          <w:sz w:val="32"/>
-          <w:szCs w:val="32"/>
-          <w:lang w:eastAsia="zh-CN"/>
-        </w:rPr>
-        <w:t xml:space="preserve">ZHANG, </w:t>
-      </w:r>
-      <w:r>
-        <w:rPr>
-          <w:b/>
-          <w:bCs/>
-          <w:sz w:val="32"/>
-          <w:szCs w:val="32"/>
-          <w:lang w:eastAsia="zh-CN"/>
-        </w:rPr>
-        <w:t>1730026149</w:t>
+          <w:sz w:val="28"/>
+          <w:szCs w:val="28"/>
+          <w:lang w:eastAsia="zh-CN"/>
+        </w:rPr>
+        <w:t>ZHANG, 1730026149</w:t>
       </w:r>
     </w:p>
     <w:p>
@@ -2521,11 +2451,6 @@
     </w:p>
     <w:p>
       <w:pPr>
-        <w:pStyle w:val="aa"/>
-        <w:numPr>
-          <w:ilvl w:val="0"/>
-          <w:numId w:val="33"/>
-        </w:numPr>
         <w:autoSpaceDE w:val="0"/>
         <w:autoSpaceDN w:val="0"/>
         <w:adjustRightInd w:val="0"/>
@@ -2543,187 +2468,7 @@
           <w:szCs w:val="20"/>
           <w:lang w:eastAsia="zh-CN"/>
         </w:rPr>
-        <w:t xml:space="preserve">The purpose of this system is to provide a platform for teachers and </w:t>
-      </w:r>
-      <w:r>
-        <w:rPr>
-          <w:rFonts w:cs="Arial"/>
-          <w:color w:val="000000"/>
-          <w:szCs w:val="20"/>
-          <w:lang w:eastAsia="zh-CN"/>
-        </w:rPr>
-        <w:t>students</w:t>
-      </w:r>
-      <w:r>
-        <w:rPr>
-          <w:rFonts w:cs="Arial"/>
-          <w:color w:val="000000"/>
-          <w:szCs w:val="20"/>
-          <w:lang w:eastAsia="zh-CN"/>
-        </w:rPr>
-        <w:t xml:space="preserve"> in the Python programming class. Students can complete the Python programming </w:t>
-      </w:r>
-      <w:r>
-        <w:rPr>
-          <w:rFonts w:cs="Arial"/>
-          <w:color w:val="000000"/>
-          <w:szCs w:val="20"/>
-          <w:lang w:eastAsia="zh-CN"/>
-        </w:rPr>
-        <w:t>problems</w:t>
-      </w:r>
-      <w:r>
-        <w:rPr>
-          <w:rFonts w:cs="Arial"/>
-          <w:color w:val="000000"/>
-          <w:szCs w:val="20"/>
-          <w:lang w:eastAsia="zh-CN"/>
-        </w:rPr>
-        <w:t xml:space="preserve"> </w:t>
-      </w:r>
-      <w:r>
-        <w:rPr>
-          <w:rFonts w:cs="Arial"/>
-          <w:color w:val="000000"/>
-          <w:szCs w:val="20"/>
-          <w:lang w:eastAsia="zh-CN"/>
-        </w:rPr>
-        <w:t xml:space="preserve">set </w:t>
-      </w:r>
-      <w:r>
-        <w:rPr>
-          <w:rFonts w:cs="Arial"/>
-          <w:color w:val="000000"/>
-          <w:szCs w:val="20"/>
-          <w:lang w:eastAsia="zh-CN"/>
-        </w:rPr>
-        <w:t>by the teacher</w:t>
-      </w:r>
-      <w:r>
-        <w:rPr>
-          <w:rFonts w:cs="Arial"/>
-          <w:color w:val="000000"/>
-          <w:szCs w:val="20"/>
-          <w:lang w:eastAsia="zh-CN"/>
-        </w:rPr>
-        <w:t>. The system</w:t>
-      </w:r>
-      <w:r>
-        <w:rPr>
-          <w:rFonts w:cs="Arial"/>
-          <w:color w:val="000000"/>
-          <w:szCs w:val="20"/>
-          <w:lang w:eastAsia="zh-CN"/>
-        </w:rPr>
-        <w:t xml:space="preserve"> automatically </w:t>
-      </w:r>
-      <w:r>
-        <w:rPr>
-          <w:rFonts w:cs="Arial"/>
-          <w:color w:val="000000"/>
-          <w:szCs w:val="20"/>
-          <w:lang w:eastAsia="zh-CN"/>
-        </w:rPr>
-        <w:t>evaluates</w:t>
-      </w:r>
-      <w:r>
-        <w:rPr>
-          <w:rFonts w:cs="Arial"/>
-          <w:color w:val="000000"/>
-          <w:szCs w:val="20"/>
-          <w:lang w:eastAsia="zh-CN"/>
-        </w:rPr>
-        <w:t xml:space="preserve"> </w:t>
-      </w:r>
-      <w:r>
-        <w:rPr>
-          <w:rFonts w:cs="Arial"/>
-          <w:color w:val="000000"/>
-          <w:szCs w:val="20"/>
-          <w:lang w:eastAsia="zh-CN"/>
-        </w:rPr>
-        <w:t>pieces of code from students</w:t>
-      </w:r>
-      <w:r>
-        <w:rPr>
-          <w:rFonts w:cs="Arial"/>
-          <w:color w:val="000000"/>
-          <w:szCs w:val="20"/>
-          <w:lang w:eastAsia="zh-CN"/>
-        </w:rPr>
-        <w:t xml:space="preserve"> and help students correct</w:t>
-      </w:r>
-      <w:r>
-        <w:rPr>
-          <w:rFonts w:cs="Arial"/>
-          <w:color w:val="000000"/>
-          <w:szCs w:val="20"/>
-          <w:lang w:eastAsia="zh-CN"/>
-        </w:rPr>
-        <w:t xml:space="preserve"> them</w:t>
-      </w:r>
-      <w:r>
-        <w:rPr>
-          <w:rFonts w:cs="Arial"/>
-          <w:color w:val="000000"/>
-          <w:szCs w:val="20"/>
-          <w:lang w:eastAsia="zh-CN"/>
-        </w:rPr>
-        <w:t xml:space="preserve">. At the same time, teachers can also use this system to arrange </w:t>
-      </w:r>
-      <w:r>
-        <w:rPr>
-          <w:rFonts w:cs="Arial"/>
-          <w:color w:val="000000"/>
-          <w:szCs w:val="20"/>
-          <w:lang w:eastAsia="zh-CN"/>
-        </w:rPr>
-        <w:t>tasks</w:t>
-      </w:r>
-      <w:r>
-        <w:rPr>
-          <w:rFonts w:cs="Arial"/>
-          <w:color w:val="000000"/>
-          <w:szCs w:val="20"/>
-          <w:lang w:eastAsia="zh-CN"/>
-        </w:rPr>
-        <w:t xml:space="preserve"> with DDL and </w:t>
-      </w:r>
-      <w:r>
-        <w:rPr>
-          <w:rFonts w:cs="Arial"/>
-          <w:color w:val="000000"/>
-          <w:szCs w:val="20"/>
-          <w:lang w:eastAsia="zh-CN"/>
-        </w:rPr>
-        <w:t>get</w:t>
-      </w:r>
-      <w:r>
-        <w:rPr>
-          <w:rFonts w:cs="Arial"/>
-          <w:color w:val="000000"/>
-          <w:szCs w:val="20"/>
-          <w:lang w:eastAsia="zh-CN"/>
-        </w:rPr>
-        <w:t xml:space="preserve"> each student's grades based on </w:t>
-      </w:r>
-      <w:r>
-        <w:rPr>
-          <w:rFonts w:cs="Arial"/>
-          <w:color w:val="000000"/>
-          <w:szCs w:val="20"/>
-          <w:lang w:eastAsia="zh-CN"/>
-        </w:rPr>
-        <w:t>task</w:t>
-      </w:r>
-      <w:r>
-        <w:rPr>
-          <w:rFonts w:cs="Arial"/>
-          <w:color w:val="000000"/>
-          <w:szCs w:val="20"/>
-          <w:lang w:eastAsia="zh-CN"/>
-        </w:rPr>
-        <w:t xml:space="preserve"> statistics.</w:t>
+        <w:t>The purpose of this system is to provide a platform for teachers and students in the Python programming class. Students can complete the Python programming problems set by the teacher. The system automatically evaluates pieces of code from students and help students correct them. At the same time, teachers can also use this system to arrange tasks with DDL and get each student's grades based on task statistics.</w:t>
       </w:r>
     </w:p>
     <w:p>
@@ -2817,19 +2562,17 @@
           <w:szCs w:val="20"/>
           <w:lang w:eastAsia="zh-CN"/>
         </w:rPr>
-        <w:t xml:space="preserve">MariaDB, and the front end uses the </w:t>
-      </w:r>
-      <w:proofErr w:type="spellStart"/>
-      <w:r>
-        <w:rPr>
-          <w:rFonts w:cs="Arial"/>
+        <w:t>MariaDB, and the front end uses the Boo</w:t>
+      </w:r>
+      <w:r>
+        <w:rPr>
+          <w:rFonts w:cs="Arial" w:hint="eastAsia"/>
           <w:color w:val="000000"/>
           <w:szCs w:val="20"/>
           <w:lang w:eastAsia="zh-CN"/>
         </w:rPr>
-        <w:t>Boostrap</w:t>
-      </w:r>
-      <w:proofErr w:type="spellEnd"/>
+        <w:t>t</w:t>
+      </w:r>
       <w:r>
         <w:rPr>
           <w:rFonts w:cs="Arial"/>
@@ -2837,7 +2580,7 @@
           <w:szCs w:val="20"/>
           <w:lang w:eastAsia="zh-CN"/>
         </w:rPr>
-        <w:t xml:space="preserve"> framework.</w:t>
+        <w:t>strap framework.</w:t>
       </w:r>
     </w:p>
     <w:p>
@@ -2871,8 +2614,18 @@
       <w:pPr>
         <w:rPr>
           <w:color w:val="000000" w:themeColor="text1"/>
-        </w:rPr>
-      </w:pPr>
+          <w:szCs w:val="20"/>
+          <w:lang w:eastAsia="zh-CN"/>
+        </w:rPr>
+      </w:pPr>
+      <w:r>
+        <w:rPr>
+          <w:color w:val="000000" w:themeColor="text1"/>
+          <w:szCs w:val="20"/>
+          <w:lang w:eastAsia="zh-CN"/>
+        </w:rPr>
+        <w:t>Main components:</w:t>
+      </w:r>
     </w:p>
     <w:p>
       <w:pPr>
@@ -2939,7 +2692,6 @@
           <w:color w:val="000000" w:themeColor="text1"/>
         </w:rPr>
       </w:pPr>
-      <w:proofErr w:type="spellStart"/>
       <w:r>
         <w:rPr>
           <w:rFonts w:hint="eastAsia"/>
@@ -2953,15 +2705,21 @@
           <w:color w:val="000000" w:themeColor="text1"/>
           <w:lang w:eastAsia="zh-CN"/>
         </w:rPr>
-        <w:t>oostrap</w:t>
-      </w:r>
-      <w:proofErr w:type="spellEnd"/>
+        <w:t>oo</w:t>
+      </w:r>
       <w:r>
         <w:rPr>
           <w:color w:val="000000" w:themeColor="text1"/>
           <w:lang w:eastAsia="zh-CN"/>
         </w:rPr>
-        <w:t xml:space="preserve"> v4</w:t>
+        <w:t>t</w:t>
+      </w:r>
+      <w:r>
+        <w:rPr>
+          <w:color w:val="000000" w:themeColor="text1"/>
+          <w:lang w:eastAsia="zh-CN"/>
+        </w:rPr>
+        <w:t>strap v4</w:t>
       </w:r>
     </w:p>
     <w:p>
@@ -2992,6 +2750,13 @@
         <w:t>abler</w:t>
       </w:r>
       <w:proofErr w:type="spellEnd"/>
+      <w:r>
+        <w:rPr>
+          <w:color w:val="000000" w:themeColor="text1"/>
+          <w:lang w:eastAsia="zh-CN"/>
+        </w:rPr>
+        <w:t xml:space="preserve"> 0.0.34</w:t>
+      </w:r>
     </w:p>
     <w:p>
       <w:pPr>
@@ -3038,6 +2803,13 @@
         </w:rPr>
         <w:t>Flask</w:t>
       </w:r>
+      <w:r>
+        <w:rPr>
+          <w:color w:val="000000" w:themeColor="text1"/>
+          <w:lang w:eastAsia="zh-CN"/>
+        </w:rPr>
+        <w:t xml:space="preserve"> 1.0.2</w:t>
+      </w:r>
     </w:p>
     <w:p>
       <w:pPr>
@@ -3055,6 +2827,25 @@
           <w:color w:val="000000" w:themeColor="text1"/>
           <w:lang w:eastAsia="zh-CN"/>
         </w:rPr>
+        <w:t>Redis 4.0.9</w:t>
+      </w:r>
+    </w:p>
+    <w:p>
+      <w:pPr>
+        <w:pStyle w:val="aa"/>
+        <w:numPr>
+          <w:ilvl w:val="0"/>
+          <w:numId w:val="29"/>
+        </w:numPr>
+        <w:rPr>
+          <w:color w:val="000000" w:themeColor="text1"/>
+        </w:rPr>
+      </w:pPr>
+      <w:r>
+        <w:rPr>
+          <w:color w:val="000000" w:themeColor="text1"/>
+          <w:lang w:eastAsia="zh-CN"/>
+        </w:rPr>
         <w:t>MariaDB</w:t>
       </w:r>
     </w:p>
@@ -3064,6 +2855,265 @@
           <w:color w:val="000000" w:themeColor="text1"/>
         </w:rPr>
       </w:pPr>
+    </w:p>
+    <w:p>
+      <w:pPr>
+        <w:rPr>
+          <w:color w:val="000000" w:themeColor="text1"/>
+          <w:lang w:eastAsia="zh-CN"/>
+        </w:rPr>
+      </w:pPr>
+      <w:r>
+        <w:rPr>
+          <w:color w:val="000000" w:themeColor="text1"/>
+          <w:lang w:eastAsia="zh-CN"/>
+        </w:rPr>
+        <w:t xml:space="preserve">Packages </w:t>
+      </w:r>
+      <w:r>
+        <w:rPr>
+          <w:color w:val="000000" w:themeColor="text1"/>
+          <w:lang w:eastAsia="zh-CN"/>
+        </w:rPr>
+        <w:t xml:space="preserve">in </w:t>
+      </w:r>
+      <w:r>
+        <w:rPr>
+          <w:color w:val="000000" w:themeColor="text1"/>
+          <w:lang w:eastAsia="zh-CN"/>
+        </w:rPr>
+        <w:t>Python 3</w:t>
+      </w:r>
+      <w:r>
+        <w:rPr>
+          <w:color w:val="000000" w:themeColor="text1"/>
+          <w:lang w:eastAsia="zh-CN"/>
+        </w:rPr>
+        <w:t>:</w:t>
+      </w:r>
+    </w:p>
+    <w:p>
+      <w:pPr>
+        <w:pStyle w:val="aa"/>
+        <w:numPr>
+          <w:ilvl w:val="0"/>
+          <w:numId w:val="34"/>
+        </w:numPr>
+        <w:rPr>
+          <w:color w:val="000000" w:themeColor="text1"/>
+          <w:lang w:eastAsia="zh-CN"/>
+        </w:rPr>
+      </w:pPr>
+      <w:proofErr w:type="spellStart"/>
+      <w:r>
+        <w:rPr>
+          <w:color w:val="000000" w:themeColor="text1"/>
+          <w:lang w:eastAsia="zh-CN"/>
+        </w:rPr>
+        <w:t>pymysql</w:t>
+      </w:r>
+      <w:proofErr w:type="spellEnd"/>
+    </w:p>
+    <w:p>
+      <w:pPr>
+        <w:pStyle w:val="aa"/>
+        <w:numPr>
+          <w:ilvl w:val="0"/>
+          <w:numId w:val="34"/>
+        </w:numPr>
+        <w:rPr>
+          <w:color w:val="000000" w:themeColor="text1"/>
+          <w:lang w:eastAsia="zh-CN"/>
+        </w:rPr>
+      </w:pPr>
+      <w:r>
+        <w:rPr>
+          <w:color w:val="000000" w:themeColor="text1"/>
+          <w:lang w:eastAsia="zh-CN"/>
+        </w:rPr>
+        <w:t>python-</w:t>
+      </w:r>
+      <w:proofErr w:type="spellStart"/>
+      <w:r>
+        <w:rPr>
+          <w:color w:val="000000" w:themeColor="text1"/>
+          <w:lang w:eastAsia="zh-CN"/>
+        </w:rPr>
+        <w:t>dotenv</w:t>
+      </w:r>
+      <w:proofErr w:type="spellEnd"/>
+    </w:p>
+    <w:p>
+      <w:pPr>
+        <w:pStyle w:val="aa"/>
+        <w:numPr>
+          <w:ilvl w:val="0"/>
+          <w:numId w:val="34"/>
+        </w:numPr>
+        <w:rPr>
+          <w:color w:val="000000" w:themeColor="text1"/>
+          <w:lang w:eastAsia="zh-CN"/>
+        </w:rPr>
+      </w:pPr>
+      <w:proofErr w:type="spellStart"/>
+      <w:r>
+        <w:rPr>
+          <w:color w:val="000000" w:themeColor="text1"/>
+          <w:lang w:eastAsia="zh-CN"/>
+        </w:rPr>
+        <w:t>Flask_SQLAlchemy</w:t>
+      </w:r>
+      <w:proofErr w:type="spellEnd"/>
+    </w:p>
+    <w:p>
+      <w:pPr>
+        <w:pStyle w:val="aa"/>
+        <w:numPr>
+          <w:ilvl w:val="0"/>
+          <w:numId w:val="34"/>
+        </w:numPr>
+        <w:rPr>
+          <w:color w:val="000000" w:themeColor="text1"/>
+          <w:lang w:eastAsia="zh-CN"/>
+        </w:rPr>
+      </w:pPr>
+      <w:proofErr w:type="spellStart"/>
+      <w:r>
+        <w:rPr>
+          <w:color w:val="000000" w:themeColor="text1"/>
+          <w:lang w:eastAsia="zh-CN"/>
+        </w:rPr>
+        <w:t>Flask_Migrate</w:t>
+      </w:r>
+      <w:proofErr w:type="spellEnd"/>
+    </w:p>
+    <w:p>
+      <w:pPr>
+        <w:pStyle w:val="aa"/>
+        <w:numPr>
+          <w:ilvl w:val="0"/>
+          <w:numId w:val="34"/>
+        </w:numPr>
+        <w:rPr>
+          <w:color w:val="000000" w:themeColor="text1"/>
+          <w:lang w:eastAsia="zh-CN"/>
+        </w:rPr>
+      </w:pPr>
+      <w:proofErr w:type="spellStart"/>
+      <w:r>
+        <w:rPr>
+          <w:color w:val="000000" w:themeColor="text1"/>
+          <w:lang w:eastAsia="zh-CN"/>
+        </w:rPr>
+        <w:t>Flask_Script</w:t>
+      </w:r>
+      <w:proofErr w:type="spellEnd"/>
+    </w:p>
+    <w:p>
+      <w:pPr>
+        <w:pStyle w:val="aa"/>
+        <w:numPr>
+          <w:ilvl w:val="0"/>
+          <w:numId w:val="34"/>
+        </w:numPr>
+        <w:rPr>
+          <w:color w:val="000000" w:themeColor="text1"/>
+          <w:lang w:eastAsia="zh-CN"/>
+        </w:rPr>
+      </w:pPr>
+      <w:proofErr w:type="spellStart"/>
+      <w:r>
+        <w:rPr>
+          <w:color w:val="000000" w:themeColor="text1"/>
+          <w:lang w:eastAsia="zh-CN"/>
+        </w:rPr>
+        <w:t>Flask_Login</w:t>
+      </w:r>
+      <w:proofErr w:type="spellEnd"/>
+    </w:p>
+    <w:p>
+      <w:pPr>
+        <w:pStyle w:val="aa"/>
+        <w:numPr>
+          <w:ilvl w:val="0"/>
+          <w:numId w:val="34"/>
+        </w:numPr>
+        <w:rPr>
+          <w:color w:val="000000" w:themeColor="text1"/>
+          <w:lang w:eastAsia="zh-CN"/>
+        </w:rPr>
+      </w:pPr>
+      <w:proofErr w:type="spellStart"/>
+      <w:r>
+        <w:rPr>
+          <w:color w:val="000000" w:themeColor="text1"/>
+          <w:lang w:eastAsia="zh-CN"/>
+        </w:rPr>
+        <w:t>Flask_WTF</w:t>
+      </w:r>
+      <w:proofErr w:type="spellEnd"/>
+    </w:p>
+    <w:p>
+      <w:pPr>
+        <w:pStyle w:val="aa"/>
+        <w:numPr>
+          <w:ilvl w:val="0"/>
+          <w:numId w:val="34"/>
+        </w:numPr>
+        <w:rPr>
+          <w:color w:val="000000" w:themeColor="text1"/>
+          <w:lang w:eastAsia="zh-CN"/>
+        </w:rPr>
+      </w:pPr>
+      <w:proofErr w:type="spellStart"/>
+      <w:r>
+        <w:rPr>
+          <w:color w:val="000000" w:themeColor="text1"/>
+          <w:lang w:eastAsia="zh-CN"/>
+        </w:rPr>
+        <w:t>flask_uploads</w:t>
+      </w:r>
+      <w:proofErr w:type="spellEnd"/>
+    </w:p>
+    <w:p>
+      <w:pPr>
+        <w:pStyle w:val="aa"/>
+        <w:numPr>
+          <w:ilvl w:val="0"/>
+          <w:numId w:val="34"/>
+        </w:numPr>
+        <w:rPr>
+          <w:color w:val="000000" w:themeColor="text1"/>
+          <w:lang w:eastAsia="zh-CN"/>
+        </w:rPr>
+      </w:pPr>
+      <w:r>
+        <w:rPr>
+          <w:color w:val="000000" w:themeColor="text1"/>
+          <w:lang w:eastAsia="zh-CN"/>
+        </w:rPr>
+        <w:t>flask_rq2</w:t>
+      </w:r>
+    </w:p>
+    <w:p>
+      <w:pPr>
+        <w:pStyle w:val="aa"/>
+        <w:numPr>
+          <w:ilvl w:val="0"/>
+          <w:numId w:val="34"/>
+        </w:numPr>
+        <w:rPr>
+          <w:color w:val="000000" w:themeColor="text1"/>
+          <w:lang w:eastAsia="zh-CN"/>
+        </w:rPr>
+      </w:pPr>
+      <w:r>
+        <w:rPr>
+          <w:color w:val="000000" w:themeColor="text1"/>
+          <w:lang w:eastAsia="zh-CN"/>
+        </w:rPr>
+        <w:t>pillow</w:t>
+      </w:r>
     </w:p>
     <w:p>
       <w:pPr>
@@ -3146,6 +3196,16 @@
       <w:r>
         <w:t>Login</w:t>
       </w:r>
+      <w:r>
+        <w:t xml:space="preserve"> &amp; </w:t>
+      </w:r>
+      <w:r>
+        <w:rPr>
+          <w:rFonts w:hint="eastAsia"/>
+          <w:lang w:eastAsia="zh-CN"/>
+        </w:rPr>
+        <w:t>Homepage</w:t>
+      </w:r>
     </w:p>
     <w:p>
       <w:pPr>
@@ -3161,9 +3221,9 @@
           <w:noProof/>
         </w:rPr>
         <w:drawing>
-          <wp:inline distT="0" distB="0" distL="0" distR="0" wp14:anchorId="72554101" wp14:editId="46A7AFA6">
-            <wp:extent cx="6097270" cy="3557905"/>
-            <wp:effectExtent l="0" t="0" r="0" b="4445"/>
+          <wp:inline distT="0" distB="0" distL="0" distR="0" wp14:anchorId="72554101" wp14:editId="4C5E75F5">
+            <wp:extent cx="5907908" cy="5209494"/>
+            <wp:effectExtent l="0" t="0" r="0" b="0"/>
             <wp:docPr id="9" name="图片 9"/>
             <wp:cNvGraphicFramePr>
               <a:graphicFrameLocks xmlns:a="http://schemas.openxmlformats.org/drawingml/2006/main" noChangeAspect="1"/>
@@ -3176,7 +3236,13 @@
                     <pic:cNvPicPr/>
                   </pic:nvPicPr>
                   <pic:blipFill>
-                    <a:blip r:embed="rId8"/>
+                    <a:blip r:embed="rId8" cstate="print">
+                      <a:extLst>
+                        <a:ext uri="{28A0092B-C50C-407E-A947-70E740481C1C}">
+                          <a14:useLocalDpi xmlns:a14="http://schemas.microsoft.com/office/drawing/2010/main" val="0"/>
+                        </a:ext>
+                      </a:extLst>
+                    </a:blip>
                     <a:stretch>
                       <a:fillRect/>
                     </a:stretch>
@@ -3184,7 +3250,7 @@
                   <pic:spPr>
                     <a:xfrm>
                       <a:off x="0" y="0"/>
-                      <a:ext cx="6097270" cy="3557905"/>
+                      <a:ext cx="5923157" cy="5222941"/>
                     </a:xfrm>
                     <a:prstGeom prst="rect">
                       <a:avLst/>
@@ -3265,49 +3331,54 @@
       <w:pPr>
         <w:rPr>
           <w:rFonts w:cs="Arial"/>
+          <w:color w:val="000000" w:themeColor="text1"/>
+          <w:szCs w:val="20"/>
+        </w:rPr>
+      </w:pPr>
+      <w:r>
+        <w:rPr>
+          <w:rFonts w:cs="Arial"/>
+          <w:color w:val="000000" w:themeColor="text1"/>
+          <w:szCs w:val="20"/>
+        </w:rPr>
+        <w:t>Users are not allowed to register by themselves. Accounts are registered by administrators only (See Section 5.5).</w:t>
+      </w:r>
+    </w:p>
+    <w:p>
+      <w:pPr>
+        <w:rPr>
+          <w:rFonts w:cs="Arial"/>
+          <w:color w:val="000000" w:themeColor="text1"/>
+          <w:szCs w:val="20"/>
+        </w:rPr>
+      </w:pPr>
+      <w:r>
+        <w:rPr>
+          <w:rFonts w:cs="Arial"/>
+          <w:color w:val="000000" w:themeColor="text1"/>
+          <w:szCs w:val="20"/>
+        </w:rPr>
+        <w:br w:type="page"/>
+      </w:r>
+    </w:p>
+    <w:p>
+      <w:pPr>
+        <w:rPr>
+          <w:rFonts w:cs="Arial"/>
           <w:color w:val="0000FF"/>
           <w:szCs w:val="20"/>
         </w:rPr>
       </w:pPr>
       <w:r>
         <w:rPr>
-          <w:rFonts w:cs="Arial"/>
-          <w:color w:val="000000" w:themeColor="text1"/>
-          <w:szCs w:val="20"/>
-        </w:rPr>
-        <w:t>Users are not allowed to register by themselves. Accounts are registered by administrators only (See Section 5.5).</w:t>
-      </w:r>
-    </w:p>
-    <w:p>
-      <w:pPr>
-        <w:pStyle w:val="2"/>
-      </w:pPr>
-      <w:r>
+          <w:noProof/>
+        </w:rPr>
         <w:lastRenderedPageBreak/>
-        <w:t>Problem Se</w:t>
-      </w:r>
-      <w:r>
-        <w:t>t</w:t>
-      </w:r>
-    </w:p>
-    <w:p>
-      <w:pPr>
-        <w:rPr>
-          <w:rFonts w:cs="Arial"/>
-          <w:i/>
-          <w:color w:val="0000FF"/>
-          <w:szCs w:val="20"/>
-        </w:rPr>
-      </w:pPr>
-      <w:r>
-        <w:rPr>
-          <w:noProof/>
-        </w:rPr>
         <w:drawing>
-          <wp:inline distT="0" distB="0" distL="0" distR="0" wp14:anchorId="2FA3A1E8" wp14:editId="3AAD467D">
-            <wp:extent cx="6097270" cy="3744595"/>
-            <wp:effectExtent l="0" t="0" r="0" b="8255"/>
-            <wp:docPr id="10" name="图片 10"/>
+          <wp:inline distT="0" distB="0" distL="0" distR="0" wp14:anchorId="7766B7D0" wp14:editId="42EA33F1">
+            <wp:extent cx="6097270" cy="3080385"/>
+            <wp:effectExtent l="0" t="0" r="0" b="5715"/>
+            <wp:docPr id="4" name="图片 4"/>
             <wp:cNvGraphicFramePr>
               <a:graphicFrameLocks xmlns:a="http://schemas.openxmlformats.org/drawingml/2006/main" noChangeAspect="1"/>
             </wp:cNvGraphicFramePr>
@@ -3327,7 +3398,7 @@
                   <pic:spPr>
                     <a:xfrm>
                       <a:off x="0" y="0"/>
-                      <a:ext cx="6097270" cy="3744595"/>
+                      <a:ext cx="6097270" cy="3080385"/>
                     </a:xfrm>
                     <a:prstGeom prst="rect">
                       <a:avLst/>
@@ -3344,105 +3415,57 @@
       <w:pPr>
         <w:rPr>
           <w:rFonts w:cs="Arial"/>
-          <w:szCs w:val="20"/>
-        </w:rPr>
-      </w:pPr>
-      <w:r>
-        <w:rPr>
-          <w:rFonts w:cs="Arial"/>
-          <w:szCs w:val="20"/>
-        </w:rPr>
-        <w:t>After login, user</w:t>
-      </w:r>
-      <w:r>
-        <w:rPr>
-          <w:rFonts w:cs="Arial"/>
-          <w:szCs w:val="20"/>
-        </w:rPr>
-        <w:t>s</w:t>
-      </w:r>
-      <w:r>
-        <w:rPr>
-          <w:rFonts w:cs="Arial"/>
-          <w:szCs w:val="20"/>
-        </w:rPr>
-        <w:t xml:space="preserve"> can browse problem set. Problems have their own tags for </w:t>
-      </w:r>
-      <w:r>
-        <w:rPr>
-          <w:rFonts w:cs="Arial"/>
-          <w:szCs w:val="20"/>
-        </w:rPr>
-        <w:t>users to filter</w:t>
-      </w:r>
-      <w:r>
-        <w:rPr>
-          <w:rFonts w:cs="Arial"/>
-          <w:szCs w:val="20"/>
-        </w:rPr>
-        <w:t>. User</w:t>
-      </w:r>
-      <w:r>
-        <w:rPr>
-          <w:rFonts w:cs="Arial"/>
-          <w:szCs w:val="20"/>
-        </w:rPr>
-        <w:t>s</w:t>
-      </w:r>
-      <w:r>
-        <w:rPr>
-          <w:rFonts w:cs="Arial"/>
-          <w:szCs w:val="20"/>
-        </w:rPr>
-        <w:t xml:space="preserve"> not only can click the tags in the right to get all the corresponding problems, but also can input the keyword in the </w:t>
-      </w:r>
-      <w:r>
-        <w:rPr>
-          <w:rFonts w:cs="Arial"/>
-          <w:szCs w:val="20"/>
-        </w:rPr>
-        <w:t>search blanket</w:t>
-      </w:r>
-      <w:r>
-        <w:rPr>
-          <w:rFonts w:cs="Arial"/>
-          <w:szCs w:val="20"/>
-        </w:rPr>
-        <w:t xml:space="preserve"> to </w:t>
-      </w:r>
-      <w:r>
-        <w:rPr>
-          <w:rFonts w:cs="Arial"/>
-          <w:szCs w:val="20"/>
-        </w:rPr>
-        <w:t>look for specific problems</w:t>
-      </w:r>
-      <w:r>
-        <w:rPr>
-          <w:rFonts w:cs="Arial"/>
-          <w:szCs w:val="20"/>
-        </w:rPr>
-        <w:t>.</w:t>
-      </w:r>
-    </w:p>
-    <w:p>
-      <w:pPr>
-        <w:rPr>
-          <w:rFonts w:cs="Arial"/>
           <w:color w:val="0000FF"/>
           <w:szCs w:val="20"/>
         </w:rPr>
       </w:pPr>
       <w:r>
         <w:rPr>
+          <w:rFonts w:cs="Arial"/>
+          <w:color w:val="0000FF"/>
+          <w:szCs w:val="20"/>
+        </w:rPr>
+        <w:br/>
+      </w:r>
+      <w:r>
+        <w:rPr>
+          <w:rFonts w:cs="Arial"/>
+          <w:color w:val="0000FF"/>
+          <w:szCs w:val="20"/>
+        </w:rPr>
+        <w:br w:type="page"/>
+      </w:r>
+    </w:p>
+    <w:p>
+      <w:pPr>
+        <w:pStyle w:val="2"/>
+      </w:pPr>
+      <w:r>
+        <w:lastRenderedPageBreak/>
+        <w:t>Problem Se</w:t>
+      </w:r>
+      <w:r>
+        <w:t>t</w:t>
+      </w:r>
+    </w:p>
+    <w:p>
+      <w:pPr>
+        <w:rPr>
+          <w:rFonts w:cs="Arial"/>
+          <w:i/>
+          <w:color w:val="0000FF"/>
+          <w:szCs w:val="20"/>
+        </w:rPr>
+      </w:pPr>
+      <w:r>
+        <w:rPr>
           <w:noProof/>
         </w:rPr>
-        <w:lastRenderedPageBreak/>
         <w:drawing>
-          <wp:inline distT="0" distB="0" distL="0" distR="0" wp14:anchorId="29AFA0C0" wp14:editId="17D81925">
-            <wp:extent cx="6097270" cy="3744595"/>
-            <wp:effectExtent l="0" t="0" r="0" b="8255"/>
-            <wp:docPr id="11" name="图片 11"/>
+          <wp:inline distT="0" distB="0" distL="0" distR="0" wp14:anchorId="13991B1A" wp14:editId="497900DC">
+            <wp:extent cx="6097270" cy="3080385"/>
+            <wp:effectExtent l="0" t="0" r="0" b="5715"/>
+            <wp:docPr id="21" name="图片 21"/>
             <wp:cNvGraphicFramePr>
               <a:graphicFrameLocks xmlns:a="http://schemas.openxmlformats.org/drawingml/2006/main" noChangeAspect="1"/>
             </wp:cNvGraphicFramePr>
@@ -3462,7 +3485,7 @@
                   <pic:spPr>
                     <a:xfrm>
                       <a:off x="0" y="0"/>
-                      <a:ext cx="6097270" cy="3744595"/>
+                      <a:ext cx="6097270" cy="3080385"/>
                     </a:xfrm>
                     <a:prstGeom prst="rect">
                       <a:avLst/>
@@ -3487,77 +3510,120 @@
           <w:rFonts w:cs="Arial"/>
           <w:szCs w:val="20"/>
         </w:rPr>
-        <w:t xml:space="preserve">For each problem, there will be a title and a description (no sample input or output). To the right part of this page, there are information, such as tags, level and problem id. User can submit their own solution many times for one problem. After submission, system will run the test code for the submitted code and give a score back. </w:t>
-      </w:r>
-      <w:r>
-        <w:rPr>
-          <w:rFonts w:cs="Arial"/>
-          <w:szCs w:val="20"/>
-        </w:rPr>
-        <w:t>Teachers and administrators</w:t>
-      </w:r>
-      <w:r>
-        <w:rPr>
-          <w:rFonts w:cs="Arial"/>
-          <w:szCs w:val="20"/>
-        </w:rPr>
-        <w:t xml:space="preserve"> </w:t>
-      </w:r>
-      <w:r>
-        <w:rPr>
-          <w:rFonts w:cs="Arial"/>
-          <w:szCs w:val="20"/>
-        </w:rPr>
-        <w:t>can also</w:t>
-      </w:r>
-      <w:r>
-        <w:rPr>
-          <w:rFonts w:cs="Arial"/>
-          <w:szCs w:val="20"/>
-        </w:rPr>
-        <w:t xml:space="preserve"> change the </w:t>
-      </w:r>
-      <w:r>
-        <w:rPr>
-          <w:rFonts w:cs="Arial"/>
-          <w:szCs w:val="20"/>
-        </w:rPr>
-        <w:t>description</w:t>
-      </w:r>
-      <w:r>
-        <w:rPr>
-          <w:rFonts w:cs="Arial"/>
-          <w:szCs w:val="20"/>
-        </w:rPr>
-        <w:t xml:space="preserve"> and the official solution of problems and adjust the test code for a problem (It will be mentioned in 5.5). Problems may be included in a task for a group of users to finish (It will be mentioned in 5.3).</w:t>
-      </w:r>
-    </w:p>
-    <w:p>
-      <w:pPr>
-        <w:pStyle w:val="2"/>
-      </w:pPr>
-      <w:r>
+        <w:t>After login, user</w:t>
+      </w:r>
+      <w:r>
+        <w:rPr>
+          <w:rFonts w:cs="Arial"/>
+          <w:szCs w:val="20"/>
+        </w:rPr>
+        <w:t>s</w:t>
+      </w:r>
+      <w:r>
+        <w:rPr>
+          <w:rFonts w:cs="Arial"/>
+          <w:szCs w:val="20"/>
+        </w:rPr>
+        <w:t xml:space="preserve"> can browse problem set. Problems have their own tags for </w:t>
+      </w:r>
+      <w:r>
+        <w:rPr>
+          <w:rFonts w:cs="Arial"/>
+          <w:szCs w:val="20"/>
+        </w:rPr>
+        <w:t>users to filter</w:t>
+      </w:r>
+      <w:r>
+        <w:rPr>
+          <w:rFonts w:cs="Arial"/>
+          <w:szCs w:val="20"/>
+        </w:rPr>
+        <w:t>. User</w:t>
+      </w:r>
+      <w:r>
+        <w:rPr>
+          <w:rFonts w:cs="Arial"/>
+          <w:szCs w:val="20"/>
+        </w:rPr>
+        <w:t>s</w:t>
+      </w:r>
+      <w:r>
+        <w:rPr>
+          <w:rFonts w:cs="Arial"/>
+          <w:szCs w:val="20"/>
+        </w:rPr>
+        <w:t xml:space="preserve"> not only can click the tags in the right to get all the corresponding problems, but also can input the keyword in the </w:t>
+      </w:r>
+      <w:r>
+        <w:rPr>
+          <w:rFonts w:cs="Arial"/>
+          <w:szCs w:val="20"/>
+        </w:rPr>
+        <w:t>search blanket</w:t>
+      </w:r>
+      <w:r>
+        <w:rPr>
+          <w:rFonts w:cs="Arial"/>
+          <w:szCs w:val="20"/>
+        </w:rPr>
+        <w:t xml:space="preserve"> to </w:t>
+      </w:r>
+      <w:r>
+        <w:rPr>
+          <w:rFonts w:cs="Arial"/>
+          <w:szCs w:val="20"/>
+        </w:rPr>
+        <w:t>look for specific problems</w:t>
+      </w:r>
+      <w:r>
+        <w:rPr>
+          <w:rFonts w:cs="Arial"/>
+          <w:szCs w:val="20"/>
+        </w:rPr>
+        <w:t>.</w:t>
+      </w:r>
+    </w:p>
+    <w:p>
+      <w:pPr>
+        <w:rPr>
+          <w:rFonts w:cs="Arial"/>
+          <w:szCs w:val="20"/>
+        </w:rPr>
+      </w:pPr>
+    </w:p>
+    <w:p>
+      <w:pPr>
+        <w:rPr>
+          <w:rFonts w:cs="Arial"/>
+          <w:szCs w:val="20"/>
+        </w:rPr>
+      </w:pPr>
+      <w:r>
+        <w:rPr>
+          <w:rFonts w:cs="Arial"/>
+          <w:szCs w:val="20"/>
+        </w:rPr>
+        <w:br w:type="page"/>
+      </w:r>
+    </w:p>
+    <w:p>
+      <w:pPr>
+        <w:rPr>
+          <w:rFonts w:cs="Arial"/>
+          <w:color w:val="0000FF"/>
+          <w:szCs w:val="20"/>
+        </w:rPr>
+      </w:pPr>
+      <w:r>
+        <w:rPr>
+          <w:noProof/>
+        </w:rPr>
         <w:lastRenderedPageBreak/>
-        <w:t>Task</w:t>
-      </w:r>
-    </w:p>
-    <w:p>
-      <w:pPr>
-        <w:rPr>
-          <w:rFonts w:cs="Arial"/>
-          <w:color w:val="0000FF"/>
-          <w:szCs w:val="20"/>
-        </w:rPr>
-      </w:pPr>
-      <w:r>
-        <w:rPr>
-          <w:noProof/>
-        </w:rPr>
         <w:drawing>
-          <wp:inline distT="0" distB="0" distL="0" distR="0" wp14:anchorId="6EBF4C1C" wp14:editId="661BC8DA">
-            <wp:extent cx="6097270" cy="3744595"/>
-            <wp:effectExtent l="0" t="0" r="0" b="8255"/>
-            <wp:docPr id="12" name="图片 12"/>
+          <wp:inline distT="0" distB="0" distL="0" distR="0" wp14:anchorId="71F79BA8" wp14:editId="2C692B5F">
+            <wp:extent cx="6097270" cy="6133465"/>
+            <wp:effectExtent l="0" t="0" r="0" b="635"/>
+            <wp:docPr id="16" name="图片 16"/>
             <wp:cNvGraphicFramePr>
               <a:graphicFrameLocks xmlns:a="http://schemas.openxmlformats.org/drawingml/2006/main" noChangeAspect="1"/>
             </wp:cNvGraphicFramePr>
@@ -3577,7 +3643,7 @@
                   <pic:spPr>
                     <a:xfrm>
                       <a:off x="0" y="0"/>
-                      <a:ext cx="6097270" cy="3744595"/>
+                      <a:ext cx="6097270" cy="6133465"/>
                     </a:xfrm>
                     <a:prstGeom prst="rect">
                       <a:avLst/>
@@ -3602,183 +3668,91 @@
           <w:rFonts w:cs="Arial"/>
           <w:szCs w:val="20"/>
         </w:rPr>
-        <w:t xml:space="preserve">This page is a Task page. </w:t>
-      </w:r>
-      <w:r>
-        <w:rPr>
-          <w:rFonts w:cs="Arial"/>
-          <w:szCs w:val="20"/>
-        </w:rPr>
-        <w:t>There is a</w:t>
-      </w:r>
-      <w:r>
-        <w:rPr>
-          <w:rFonts w:cs="Arial"/>
-          <w:szCs w:val="20"/>
-        </w:rPr>
-        <w:t xml:space="preserve"> form </w:t>
-      </w:r>
-      <w:r>
-        <w:rPr>
-          <w:rFonts w:cs="Arial"/>
-          <w:szCs w:val="20"/>
-        </w:rPr>
-        <w:t>f</w:t>
-      </w:r>
-      <w:r>
-        <w:rPr>
-          <w:rFonts w:cs="Arial"/>
-          <w:szCs w:val="20"/>
-        </w:rPr>
-        <w:t>or the students to ge</w:t>
-      </w:r>
-      <w:r>
-        <w:rPr>
-          <w:rFonts w:cs="Arial"/>
-          <w:szCs w:val="20"/>
-        </w:rPr>
-        <w:t>t all</w:t>
-      </w:r>
-      <w:r>
-        <w:rPr>
-          <w:rFonts w:cs="Arial"/>
-          <w:szCs w:val="20"/>
-        </w:rPr>
-        <w:t xml:space="preserve"> the task</w:t>
-      </w:r>
-      <w:r>
-        <w:rPr>
-          <w:rFonts w:cs="Arial"/>
-          <w:szCs w:val="20"/>
-        </w:rPr>
-        <w:t>s</w:t>
-      </w:r>
-      <w:r>
-        <w:rPr>
-          <w:rFonts w:cs="Arial"/>
-          <w:szCs w:val="20"/>
-        </w:rPr>
-        <w:t xml:space="preserve"> that they need</w:t>
-      </w:r>
-      <w:r>
-        <w:rPr>
-          <w:rFonts w:cs="Arial"/>
-          <w:szCs w:val="20"/>
-        </w:rPr>
-        <w:t xml:space="preserve"> to finish</w:t>
-      </w:r>
-      <w:r>
-        <w:rPr>
-          <w:rFonts w:cs="Arial"/>
-          <w:szCs w:val="20"/>
-        </w:rPr>
-        <w:t>. And students can c</w:t>
-      </w:r>
-      <w:r>
-        <w:rPr>
-          <w:rFonts w:cs="Arial"/>
-          <w:szCs w:val="20"/>
-        </w:rPr>
-        <w:t>lick into one of the tasks get the details, including all problems related to the task</w:t>
-      </w:r>
-      <w:r>
-        <w:rPr>
-          <w:rFonts w:cs="Arial"/>
-          <w:szCs w:val="20"/>
-        </w:rPr>
-        <w:t xml:space="preserve">. Then student can solve the problems in the task. There will be DDL for each task, and each student </w:t>
-      </w:r>
-      <w:r>
-        <w:rPr>
-          <w:rFonts w:cs="Arial"/>
-          <w:szCs w:val="20"/>
-        </w:rPr>
-        <w:t>is</w:t>
-      </w:r>
-      <w:r>
-        <w:rPr>
-          <w:rFonts w:cs="Arial"/>
-          <w:szCs w:val="20"/>
-        </w:rPr>
-        <w:t xml:space="preserve"> required to submit the </w:t>
-      </w:r>
-      <w:r>
-        <w:rPr>
-          <w:rFonts w:cs="Arial"/>
-          <w:szCs w:val="20"/>
-        </w:rPr>
-        <w:t>answer</w:t>
-      </w:r>
-      <w:r>
-        <w:rPr>
-          <w:rFonts w:cs="Arial"/>
-          <w:szCs w:val="20"/>
-        </w:rPr>
-        <w:t xml:space="preserve"> to each question in the task before DDL. If the submission is submitted after DDL, the score will be zero. </w:t>
-      </w:r>
-      <w:r>
-        <w:rPr>
-          <w:rFonts w:cs="Arial"/>
-          <w:szCs w:val="20"/>
-        </w:rPr>
-        <w:t>Students</w:t>
-      </w:r>
-      <w:r>
-        <w:rPr>
-          <w:rFonts w:cs="Arial"/>
-          <w:szCs w:val="20"/>
-        </w:rPr>
-        <w:t xml:space="preserve"> of each group can only see the tasks assigned to their group</w:t>
-      </w:r>
-      <w:r>
-        <w:rPr>
-          <w:rFonts w:cs="Arial"/>
-          <w:szCs w:val="20"/>
-        </w:rPr>
-        <w:t xml:space="preserve"> (See 5.5 for the definition of group)</w:t>
-      </w:r>
-      <w:r>
-        <w:rPr>
-          <w:rFonts w:cs="Arial"/>
-          <w:szCs w:val="20"/>
-        </w:rPr>
-        <w:t>.</w:t>
-      </w:r>
-    </w:p>
-    <w:p>
-      <w:pPr>
-        <w:rPr>
-          <w:rFonts w:cs="Arial"/>
-          <w:szCs w:val="20"/>
-        </w:rPr>
-      </w:pPr>
-    </w:p>
-    <w:p>
-      <w:pPr>
-        <w:pStyle w:val="2"/>
-      </w:pPr>
-      <w:r>
+        <w:t xml:space="preserve">For each problem, there will be a title and a description (no sample input or output). To the right part of this page, there are information, such as tags, level and problem id. User can submit their own solution many times for one problem. After submission, system will run the test code for the submitted code and give a score back. </w:t>
+      </w:r>
+      <w:r>
+        <w:rPr>
+          <w:rFonts w:cs="Arial"/>
+          <w:szCs w:val="20"/>
+        </w:rPr>
+        <w:t>Teachers and administrators</w:t>
+      </w:r>
+      <w:r>
+        <w:rPr>
+          <w:rFonts w:cs="Arial"/>
+          <w:szCs w:val="20"/>
+        </w:rPr>
+        <w:t xml:space="preserve"> </w:t>
+      </w:r>
+      <w:r>
+        <w:rPr>
+          <w:rFonts w:cs="Arial"/>
+          <w:szCs w:val="20"/>
+        </w:rPr>
+        <w:t>can also</w:t>
+      </w:r>
+      <w:r>
+        <w:rPr>
+          <w:rFonts w:cs="Arial"/>
+          <w:szCs w:val="20"/>
+        </w:rPr>
+        <w:t xml:space="preserve"> change the </w:t>
+      </w:r>
+      <w:r>
+        <w:rPr>
+          <w:rFonts w:cs="Arial"/>
+          <w:szCs w:val="20"/>
+        </w:rPr>
+        <w:t>description</w:t>
+      </w:r>
+      <w:r>
+        <w:rPr>
+          <w:rFonts w:cs="Arial"/>
+          <w:szCs w:val="20"/>
+        </w:rPr>
+        <w:t xml:space="preserve"> and the official solution of problems and adjust the test code for a problem (It will be mentioned in 5.5). Problems may be included in a task for a group of users to finish (It will be mentioned in 5.3).</w:t>
+      </w:r>
+    </w:p>
+    <w:p>
+      <w:pPr>
+        <w:rPr>
+          <w:rFonts w:cs="Arial"/>
+          <w:szCs w:val="20"/>
+        </w:rPr>
+      </w:pPr>
+    </w:p>
+    <w:p>
+      <w:pPr>
+        <w:rPr>
+          <w:rFonts w:cs="Arial"/>
+          <w:szCs w:val="20"/>
+        </w:rPr>
+      </w:pPr>
+      <w:r>
+        <w:rPr>
+          <w:rFonts w:cs="Arial"/>
+          <w:szCs w:val="20"/>
+        </w:rPr>
+        <w:br w:type="page"/>
+      </w:r>
+    </w:p>
+    <w:p>
+      <w:pPr>
+        <w:rPr>
+          <w:rFonts w:cs="Arial"/>
+          <w:szCs w:val="20"/>
+        </w:rPr>
+      </w:pPr>
+      <w:r>
+        <w:rPr>
+          <w:noProof/>
+        </w:rPr>
         <w:lastRenderedPageBreak/>
-        <w:t>Submissions &amp; Status</w:t>
-      </w:r>
-    </w:p>
-    <w:p>
-      <w:pPr>
-        <w:rPr>
-          <w:rFonts w:cs="Arial"/>
-          <w:color w:val="0000FF"/>
-          <w:szCs w:val="20"/>
-        </w:rPr>
-      </w:pPr>
-      <w:r>
-        <w:rPr>
-          <w:noProof/>
-        </w:rPr>
         <w:drawing>
-          <wp:inline distT="0" distB="0" distL="0" distR="0" wp14:anchorId="42172310" wp14:editId="36A8474A">
-            <wp:extent cx="6097270" cy="3744595"/>
-            <wp:effectExtent l="0" t="0" r="0" b="8255"/>
-            <wp:docPr id="13" name="图片 13"/>
+          <wp:inline distT="0" distB="0" distL="0" distR="0" wp14:anchorId="6AA630C8" wp14:editId="0BA94A26">
+            <wp:extent cx="6097270" cy="4199255"/>
+            <wp:effectExtent l="0" t="0" r="0" b="0"/>
+            <wp:docPr id="19" name="图片 19"/>
             <wp:cNvGraphicFramePr>
               <a:graphicFrameLocks xmlns:a="http://schemas.openxmlformats.org/drawingml/2006/main" noChangeAspect="1"/>
             </wp:cNvGraphicFramePr>
@@ -3798,7 +3772,7 @@
                   <pic:spPr>
                     <a:xfrm>
                       <a:off x="0" y="0"/>
-                      <a:ext cx="6097270" cy="3744595"/>
+                      <a:ext cx="6097270" cy="4199255"/>
                     </a:xfrm>
                     <a:prstGeom prst="rect">
                       <a:avLst/>
@@ -3818,558 +3792,39 @@
           <w:szCs w:val="20"/>
         </w:rPr>
       </w:pPr>
-      <w:r>
-        <w:rPr>
-          <w:rFonts w:cs="Arial"/>
-          <w:szCs w:val="20"/>
-        </w:rPr>
-        <w:t xml:space="preserve">This is submissions and status page. Users can submit their code through our website, this process can be repeated many times, but must be before the deadline, if the deadline is exceeded, the submission window will </w:t>
-      </w:r>
-      <w:r>
-        <w:rPr>
-          <w:rFonts w:cs="Arial"/>
-          <w:szCs w:val="20"/>
-        </w:rPr>
-        <w:t>not be related to the task</w:t>
-      </w:r>
-      <w:r>
-        <w:rPr>
-          <w:rFonts w:cs="Arial"/>
-          <w:szCs w:val="20"/>
-        </w:rPr>
-        <w:t xml:space="preserve">, and administrator will get the </w:t>
-      </w:r>
-      <w:r>
-        <w:rPr>
-          <w:rFonts w:cs="Arial"/>
-          <w:szCs w:val="20"/>
-        </w:rPr>
-        <w:t>scores of every student after deadline.</w:t>
-      </w:r>
-    </w:p>
-    <w:p>
-      <w:pPr>
-        <w:rPr>
-          <w:rFonts w:cs="Arial"/>
-          <w:szCs w:val="20"/>
-        </w:rPr>
-      </w:pPr>
-      <w:r>
-        <w:rPr>
-          <w:rFonts w:cs="Arial"/>
-          <w:szCs w:val="20"/>
-        </w:rPr>
-        <w:t>We will use the test code corresponding to the question to evaluate the user's code, our system will automatically according to the passing of the test code rating</w:t>
-      </w:r>
-      <w:r>
-        <w:rPr>
-          <w:rFonts w:cs="Arial"/>
-          <w:szCs w:val="20"/>
-        </w:rPr>
-        <w:t>.</w:t>
-      </w:r>
-      <w:r>
-        <w:rPr>
-          <w:rFonts w:cs="Arial"/>
-          <w:szCs w:val="20"/>
-        </w:rPr>
-        <w:t xml:space="preserve"> Each time a user submits a submission, </w:t>
-      </w:r>
-      <w:r>
-        <w:rPr>
-          <w:rFonts w:cs="Arial"/>
-          <w:szCs w:val="20"/>
-        </w:rPr>
-        <w:t xml:space="preserve">if the problem is in one of the ongoing </w:t>
-      </w:r>
-      <w:proofErr w:type="gramStart"/>
-      <w:r>
-        <w:rPr>
-          <w:rFonts w:cs="Arial"/>
-          <w:szCs w:val="20"/>
-        </w:rPr>
-        <w:t>task</w:t>
-      </w:r>
-      <w:proofErr w:type="gramEnd"/>
-      <w:r>
-        <w:rPr>
-          <w:rFonts w:cs="Arial"/>
-          <w:szCs w:val="20"/>
-        </w:rPr>
-        <w:t xml:space="preserve">, </w:t>
-      </w:r>
-      <w:r>
-        <w:rPr>
-          <w:rFonts w:cs="Arial"/>
-          <w:szCs w:val="20"/>
-        </w:rPr>
-        <w:t xml:space="preserve">the score </w:t>
-      </w:r>
-      <w:r>
-        <w:rPr>
-          <w:rFonts w:cs="Arial"/>
-          <w:szCs w:val="20"/>
-        </w:rPr>
-        <w:t>of</w:t>
-      </w:r>
-      <w:r>
-        <w:rPr>
-          <w:rFonts w:cs="Arial"/>
-          <w:szCs w:val="20"/>
-        </w:rPr>
-        <w:t xml:space="preserve"> that submission is hidden and the user can view it after the deadline.</w:t>
-      </w:r>
-    </w:p>
-    <w:p>
-      <w:pPr>
-        <w:pStyle w:val="2"/>
-      </w:pPr>
-      <w:r>
-        <w:t>Admin Panel</w:t>
-      </w:r>
-    </w:p>
-    <w:p>
-      <w:pPr>
-        <w:rPr>
-          <w:rFonts w:cs="Arial"/>
-          <w:szCs w:val="20"/>
-          <w:lang w:eastAsia="zh-CN"/>
-        </w:rPr>
-      </w:pPr>
-      <w:r>
-        <w:rPr>
-          <w:rFonts w:cs="Arial"/>
-          <w:szCs w:val="20"/>
-          <w:lang w:eastAsia="zh-CN"/>
-        </w:rPr>
-        <w:t xml:space="preserve">The admin </w:t>
-      </w:r>
-      <w:r>
-        <w:rPr>
-          <w:rFonts w:cs="Arial"/>
-          <w:szCs w:val="20"/>
-          <w:lang w:eastAsia="zh-CN"/>
-        </w:rPr>
-        <w:t>panel</w:t>
-      </w:r>
-      <w:r>
-        <w:rPr>
-          <w:rFonts w:cs="Arial"/>
-          <w:szCs w:val="20"/>
-          <w:lang w:eastAsia="zh-CN"/>
-        </w:rPr>
-        <w:t xml:space="preserve"> allows teachers and administrators to modify the system.</w:t>
-      </w:r>
-    </w:p>
-    <w:p>
-      <w:pPr>
-        <w:rPr>
-          <w:rFonts w:cs="Arial"/>
-          <w:szCs w:val="20"/>
-          <w:lang w:eastAsia="zh-CN"/>
-        </w:rPr>
-      </w:pPr>
-    </w:p>
-    <w:p>
-      <w:pPr>
-        <w:rPr>
-          <w:rFonts w:cs="Arial"/>
-          <w:szCs w:val="20"/>
-          <w:lang w:eastAsia="zh-CN"/>
-        </w:rPr>
-      </w:pPr>
-      <w:r>
-        <w:rPr>
-          <w:rFonts w:cs="Arial"/>
-          <w:szCs w:val="20"/>
-          <w:lang w:eastAsia="zh-CN"/>
-        </w:rPr>
-        <w:t>Teachers are allowed to:</w:t>
-      </w:r>
-    </w:p>
-    <w:p>
-      <w:pPr>
-        <w:pStyle w:val="aa"/>
-        <w:numPr>
-          <w:ilvl w:val="0"/>
-          <w:numId w:val="31"/>
-        </w:numPr>
-        <w:rPr>
-          <w:rFonts w:cs="Arial"/>
-          <w:szCs w:val="20"/>
-          <w:lang w:eastAsia="zh-CN"/>
-        </w:rPr>
-      </w:pPr>
-      <w:r>
-        <w:rPr>
-          <w:rFonts w:cs="Arial"/>
-          <w:szCs w:val="20"/>
-          <w:lang w:eastAsia="zh-CN"/>
-        </w:rPr>
-        <w:t>A</w:t>
-      </w:r>
-      <w:r>
-        <w:rPr>
-          <w:rFonts w:cs="Arial"/>
-          <w:szCs w:val="20"/>
-          <w:lang w:eastAsia="zh-CN"/>
-        </w:rPr>
-        <w:t>dd</w:t>
-      </w:r>
-      <w:r>
-        <w:rPr>
-          <w:rFonts w:cs="Arial"/>
-          <w:szCs w:val="20"/>
-          <w:lang w:eastAsia="zh-CN"/>
-        </w:rPr>
-        <w:t>, modify</w:t>
-      </w:r>
-      <w:r>
-        <w:rPr>
-          <w:rFonts w:cs="Arial"/>
-          <w:szCs w:val="20"/>
-          <w:lang w:eastAsia="zh-CN"/>
-        </w:rPr>
-        <w:t xml:space="preserve"> </w:t>
-      </w:r>
-      <w:r>
-        <w:rPr>
-          <w:rFonts w:cs="Arial"/>
-          <w:szCs w:val="20"/>
-          <w:lang w:eastAsia="zh-CN"/>
-        </w:rPr>
-        <w:t>and</w:t>
-      </w:r>
-      <w:r>
-        <w:rPr>
-          <w:rFonts w:cs="Arial"/>
-          <w:szCs w:val="20"/>
-          <w:lang w:eastAsia="zh-CN"/>
-        </w:rPr>
-        <w:t xml:space="preserve"> delete</w:t>
-      </w:r>
-      <w:r>
-        <w:rPr>
-          <w:rFonts w:cs="Arial"/>
-          <w:szCs w:val="20"/>
-          <w:lang w:eastAsia="zh-CN"/>
-        </w:rPr>
-        <w:t xml:space="preserve"> problems</w:t>
-      </w:r>
-    </w:p>
-    <w:p>
-      <w:pPr>
-        <w:pStyle w:val="aa"/>
-        <w:numPr>
-          <w:ilvl w:val="0"/>
-          <w:numId w:val="31"/>
-        </w:numPr>
-        <w:rPr>
-          <w:rFonts w:cs="Arial"/>
-          <w:szCs w:val="20"/>
-          <w:lang w:eastAsia="zh-CN"/>
-        </w:rPr>
-      </w:pPr>
-      <w:r>
-        <w:rPr>
-          <w:rFonts w:cs="Arial" w:hint="eastAsia"/>
-          <w:szCs w:val="20"/>
-          <w:lang w:eastAsia="zh-CN"/>
-        </w:rPr>
-        <w:t>S</w:t>
-      </w:r>
-      <w:r>
-        <w:rPr>
-          <w:rFonts w:cs="Arial"/>
-          <w:szCs w:val="20"/>
-          <w:lang w:eastAsia="zh-CN"/>
-        </w:rPr>
-        <w:t>et submissions as the solution for a problem</w:t>
-      </w:r>
-      <w:bookmarkStart w:id="10" w:name="_GoBack"/>
-      <w:bookmarkEnd w:id="10"/>
-    </w:p>
-    <w:p>
-      <w:pPr>
-        <w:pStyle w:val="aa"/>
-        <w:numPr>
-          <w:ilvl w:val="0"/>
-          <w:numId w:val="31"/>
-        </w:numPr>
-        <w:rPr>
-          <w:rFonts w:cs="Arial"/>
-          <w:szCs w:val="20"/>
-          <w:lang w:eastAsia="zh-CN"/>
-        </w:rPr>
-      </w:pPr>
-      <w:r>
-        <w:rPr>
-          <w:rFonts w:cs="Arial"/>
-          <w:szCs w:val="20"/>
-          <w:lang w:eastAsia="zh-CN"/>
-        </w:rPr>
-        <w:t>M</w:t>
-      </w:r>
-      <w:r>
-        <w:rPr>
-          <w:rFonts w:cs="Arial"/>
-          <w:szCs w:val="20"/>
-          <w:lang w:eastAsia="zh-CN"/>
-        </w:rPr>
-        <w:t xml:space="preserve">odify test set for a problem </w:t>
-      </w:r>
-      <w:r>
-        <w:rPr>
-          <w:rFonts w:cs="Arial"/>
-          <w:szCs w:val="20"/>
-          <w:lang w:eastAsia="zh-CN"/>
-        </w:rPr>
-        <w:t>(</w:t>
-      </w:r>
-      <w:r>
-        <w:rPr>
-          <w:rFonts w:cs="Arial"/>
-          <w:szCs w:val="20"/>
-          <w:lang w:eastAsia="zh-CN"/>
-        </w:rPr>
-        <w:t>by adding or deleting tests from the test set</w:t>
-      </w:r>
-      <w:r>
-        <w:rPr>
-          <w:rFonts w:cs="Arial"/>
-          <w:szCs w:val="20"/>
-          <w:lang w:eastAsia="zh-CN"/>
-        </w:rPr>
-        <w:t>)</w:t>
-      </w:r>
-    </w:p>
-    <w:p>
-      <w:pPr>
-        <w:pStyle w:val="aa"/>
-        <w:numPr>
-          <w:ilvl w:val="0"/>
-          <w:numId w:val="31"/>
-        </w:numPr>
-        <w:rPr>
-          <w:rFonts w:cs="Arial"/>
-          <w:szCs w:val="20"/>
-          <w:lang w:eastAsia="zh-CN"/>
-        </w:rPr>
-      </w:pPr>
-      <w:r>
-        <w:rPr>
-          <w:rFonts w:cs="Arial"/>
-          <w:szCs w:val="20"/>
-          <w:lang w:eastAsia="zh-CN"/>
-        </w:rPr>
-        <w:t>Create new task and set DDL for a group of students</w:t>
-      </w:r>
-    </w:p>
-    <w:p>
-      <w:pPr>
-        <w:pStyle w:val="aa"/>
-        <w:numPr>
-          <w:ilvl w:val="0"/>
-          <w:numId w:val="31"/>
-        </w:numPr>
-        <w:rPr>
-          <w:rFonts w:cs="Arial"/>
-          <w:szCs w:val="20"/>
-          <w:lang w:eastAsia="zh-CN"/>
-        </w:rPr>
-      </w:pPr>
-      <w:r>
-        <w:rPr>
-          <w:rFonts w:cs="Arial"/>
-          <w:szCs w:val="20"/>
-          <w:lang w:eastAsia="zh-CN"/>
-        </w:rPr>
-        <w:t>Manage group members</w:t>
-      </w:r>
-    </w:p>
-    <w:p>
-      <w:pPr>
-        <w:rPr>
-          <w:rFonts w:cs="Arial"/>
-          <w:szCs w:val="20"/>
-          <w:lang w:eastAsia="zh-CN"/>
-        </w:rPr>
-      </w:pPr>
-    </w:p>
-    <w:p>
-      <w:pPr>
-        <w:rPr>
-          <w:rFonts w:cs="Arial"/>
-          <w:szCs w:val="20"/>
-          <w:lang w:eastAsia="zh-CN"/>
-        </w:rPr>
-      </w:pPr>
-      <w:r>
-        <w:rPr>
-          <w:rFonts w:cs="Arial"/>
-          <w:szCs w:val="20"/>
-          <w:lang w:eastAsia="zh-CN"/>
-        </w:rPr>
-        <w:t>Administrators are allowed to do anything that teachers are allowed to. Besides, they are also allowed to:</w:t>
-      </w:r>
-    </w:p>
-    <w:p>
-      <w:pPr>
-        <w:pStyle w:val="aa"/>
-        <w:numPr>
-          <w:ilvl w:val="0"/>
-          <w:numId w:val="32"/>
-        </w:numPr>
-        <w:rPr>
-          <w:rFonts w:cs="Arial"/>
-          <w:szCs w:val="20"/>
-          <w:lang w:eastAsia="zh-CN"/>
-        </w:rPr>
-      </w:pPr>
-      <w:r>
-        <w:rPr>
-          <w:rFonts w:cs="Arial"/>
-          <w:szCs w:val="20"/>
-          <w:lang w:eastAsia="zh-CN"/>
-        </w:rPr>
-        <w:t>Batch registering users</w:t>
-      </w:r>
-    </w:p>
-    <w:p>
-      <w:pPr>
-        <w:pStyle w:val="aa"/>
-        <w:numPr>
-          <w:ilvl w:val="0"/>
-          <w:numId w:val="32"/>
-        </w:numPr>
-        <w:rPr>
-          <w:rFonts w:cs="Arial"/>
-          <w:szCs w:val="20"/>
-          <w:lang w:eastAsia="zh-CN"/>
-        </w:rPr>
-      </w:pPr>
-      <w:r>
-        <w:rPr>
-          <w:rFonts w:cs="Arial"/>
-          <w:szCs w:val="20"/>
-          <w:lang w:eastAsia="zh-CN"/>
-        </w:rPr>
-        <w:t>Manage activation of the accounts</w:t>
-      </w:r>
-    </w:p>
-    <w:p>
-      <w:pPr>
-        <w:pStyle w:val="aa"/>
-        <w:numPr>
-          <w:ilvl w:val="0"/>
-          <w:numId w:val="32"/>
-        </w:numPr>
-        <w:rPr>
-          <w:rFonts w:cs="Arial"/>
-          <w:szCs w:val="20"/>
-          <w:lang w:eastAsia="zh-CN"/>
-        </w:rPr>
-      </w:pPr>
-      <w:r>
-        <w:rPr>
-          <w:rFonts w:cs="Arial"/>
-          <w:szCs w:val="20"/>
-          <w:lang w:eastAsia="zh-CN"/>
-        </w:rPr>
-        <w:t>Delete accounts</w:t>
-      </w:r>
-    </w:p>
-    <w:p>
-      <w:pPr>
-        <w:pStyle w:val="aa"/>
-        <w:numPr>
-          <w:ilvl w:val="0"/>
-          <w:numId w:val="32"/>
-        </w:numPr>
-        <w:rPr>
-          <w:rFonts w:cs="Arial"/>
-          <w:szCs w:val="20"/>
-          <w:lang w:eastAsia="zh-CN"/>
-        </w:rPr>
-      </w:pPr>
-      <w:r>
-        <w:rPr>
-          <w:rFonts w:cs="Arial"/>
-          <w:szCs w:val="20"/>
-          <w:lang w:eastAsia="zh-CN"/>
-        </w:rPr>
-        <w:t>All configurations of the system</w:t>
-      </w:r>
-    </w:p>
-    <w:p>
-      <w:pPr>
-        <w:pStyle w:val="StyleHeading1Before0pt"/>
-      </w:pPr>
-      <w:bookmarkStart w:id="11" w:name="_Toc394839016"/>
-      <w:r>
+    </w:p>
+    <w:p>
+      <w:pPr>
+        <w:rPr>
+          <w:rFonts w:cs="Arial"/>
+          <w:szCs w:val="20"/>
+        </w:rPr>
+      </w:pPr>
+      <w:r>
+        <w:rPr>
+          <w:rFonts w:cs="Arial"/>
+          <w:szCs w:val="20"/>
+        </w:rPr>
+        <w:br w:type="page"/>
+      </w:r>
+    </w:p>
+    <w:p>
+      <w:pPr>
+        <w:rPr>
+          <w:rFonts w:cs="Arial"/>
+          <w:szCs w:val="20"/>
+        </w:rPr>
+      </w:pPr>
+      <w:r>
+        <w:rPr>
+          <w:noProof/>
+        </w:rPr>
         <w:lastRenderedPageBreak/>
-        <w:t>Database Design</w:t>
-      </w:r>
-      <w:bookmarkEnd w:id="11"/>
-    </w:p>
-    <w:p>
-      <w:pPr>
-        <w:rPr>
-          <w:rFonts w:cs="Arial"/>
-          <w:color w:val="000000" w:themeColor="text1"/>
-          <w:szCs w:val="20"/>
-          <w:lang w:eastAsia="zh-CN"/>
-        </w:rPr>
-      </w:pPr>
-      <w:r>
-        <w:rPr>
-          <w:rFonts w:cs="Arial" w:hint="eastAsia"/>
-          <w:color w:val="000000" w:themeColor="text1"/>
-          <w:szCs w:val="20"/>
-          <w:lang w:eastAsia="zh-CN"/>
-        </w:rPr>
-        <w:t>T</w:t>
-      </w:r>
-      <w:r>
-        <w:rPr>
-          <w:rFonts w:cs="Arial"/>
-          <w:color w:val="000000" w:themeColor="text1"/>
-          <w:szCs w:val="20"/>
-          <w:lang w:eastAsia="zh-CN"/>
-        </w:rPr>
-        <w:t>he E-R diagram is shown below.</w:t>
-      </w:r>
-    </w:p>
-    <w:p>
-      <w:pPr>
-        <w:rPr>
-          <w:rFonts w:cs="Arial"/>
-          <w:noProof/>
-          <w:color w:val="000000" w:themeColor="text1"/>
-          <w:szCs w:val="20"/>
-        </w:rPr>
-      </w:pPr>
-    </w:p>
-    <w:p>
-      <w:pPr>
-        <w:rPr>
-          <w:rFonts w:cs="Arial"/>
-          <w:color w:val="000000" w:themeColor="text1"/>
-          <w:szCs w:val="20"/>
-        </w:rPr>
-      </w:pPr>
-      <w:r>
-        <w:rPr>
-          <w:rFonts w:cs="Arial"/>
-          <w:noProof/>
-          <w:color w:val="000000" w:themeColor="text1"/>
-          <w:szCs w:val="20"/>
-        </w:rPr>
         <w:drawing>
-          <wp:inline distT="0" distB="0" distL="0" distR="0" wp14:anchorId="5CC1D5E7" wp14:editId="075CD1B5">
-            <wp:extent cx="4654550" cy="7035800"/>
-            <wp:effectExtent l="0" t="0" r="0" b="0"/>
-            <wp:docPr id="8" name="图片 8"/>
+          <wp:inline distT="0" distB="0" distL="0" distR="0" wp14:anchorId="1B56BA62" wp14:editId="4AF99C75">
+            <wp:extent cx="6097270" cy="4034790"/>
+            <wp:effectExtent l="0" t="0" r="0" b="3810"/>
+            <wp:docPr id="18" name="图片 18"/>
             <wp:cNvGraphicFramePr>
               <a:graphicFrameLocks xmlns:a="http://schemas.openxmlformats.org/drawingml/2006/main" noChangeAspect="1"/>
             </wp:cNvGraphicFramePr>
@@ -4377,39 +3832,23 @@
               <a:graphicData uri="http://schemas.openxmlformats.org/drawingml/2006/picture">
                 <pic:pic xmlns:pic="http://schemas.openxmlformats.org/drawingml/2006/picture">
                   <pic:nvPicPr>
-                    <pic:cNvPr id="0" name="Picture 1"/>
-                    <pic:cNvPicPr>
-                      <a:picLocks noChangeAspect="1" noChangeArrowheads="1"/>
-                    </pic:cNvPicPr>
+                    <pic:cNvPr id="1" name=""/>
+                    <pic:cNvPicPr/>
                   </pic:nvPicPr>
-                  <pic:blipFill rotWithShape="1">
-                    <a:blip r:embed="rId13">
-                      <a:extLst>
-                        <a:ext uri="{28A0092B-C50C-407E-A947-70E740481C1C}">
-                          <a14:useLocalDpi xmlns:a14="http://schemas.microsoft.com/office/drawing/2010/main" val="0"/>
-                        </a:ext>
-                      </a:extLst>
-                    </a:blip>
-                    <a:srcRect l="23230" t="1341" r="417" b="11278"/>
-                    <a:stretch/>
+                  <pic:blipFill>
+                    <a:blip r:embed="rId13"/>
+                    <a:stretch>
+                      <a:fillRect/>
+                    </a:stretch>
                   </pic:blipFill>
-                  <pic:spPr bwMode="auto">
+                  <pic:spPr>
                     <a:xfrm>
                       <a:off x="0" y="0"/>
-                      <a:ext cx="4654550" cy="7035800"/>
+                      <a:ext cx="6097270" cy="4034790"/>
                     </a:xfrm>
                     <a:prstGeom prst="rect">
                       <a:avLst/>
                     </a:prstGeom>
-                    <a:noFill/>
-                    <a:ln>
-                      <a:noFill/>
-                    </a:ln>
-                    <a:extLst>
-                      <a:ext uri="{53640926-AAD7-44D8-BBD7-CCE9431645EC}">
-                        <a14:shadowObscured xmlns:a14="http://schemas.microsoft.com/office/drawing/2010/main"/>
-                      </a:ext>
-                    </a:extLst>
                   </pic:spPr>
                 </pic:pic>
               </a:graphicData>
@@ -4420,54 +3859,42 @@
     </w:p>
     <w:p>
       <w:pPr>
-        <w:pStyle w:val="StyleHeading1Before0pt"/>
-      </w:pPr>
-      <w:bookmarkStart w:id="12" w:name="_Toc394839017"/>
+        <w:rPr>
+          <w:rFonts w:cs="Arial"/>
+          <w:szCs w:val="20"/>
+        </w:rPr>
+      </w:pPr>
+    </w:p>
+    <w:p>
+      <w:pPr>
+        <w:rPr>
+          <w:rFonts w:cs="Arial"/>
+          <w:szCs w:val="20"/>
+        </w:rPr>
+      </w:pPr>
+      <w:r>
+        <w:rPr>
+          <w:rFonts w:cs="Arial"/>
+          <w:szCs w:val="20"/>
+        </w:rPr>
+        <w:br w:type="page"/>
+      </w:r>
+    </w:p>
+    <w:p>
+      <w:pPr>
+        <w:pStyle w:val="2"/>
+      </w:pPr>
       <w:r>
         <w:lastRenderedPageBreak/>
-        <w:t>Diagrams</w:t>
-      </w:r>
-      <w:bookmarkEnd w:id="12"/>
-    </w:p>
-    <w:p>
-      <w:pPr>
-        <w:rPr>
-          <w:rFonts w:cs="Arial"/>
-          <w:color w:val="000000" w:themeColor="text1"/>
-          <w:szCs w:val="20"/>
-        </w:rPr>
-      </w:pPr>
-      <w:r>
-        <w:rPr>
-          <w:rFonts w:cs="Arial"/>
-          <w:color w:val="000000" w:themeColor="text1"/>
-          <w:szCs w:val="20"/>
-        </w:rPr>
-        <w:t>The c</w:t>
-      </w:r>
-      <w:r>
-        <w:rPr>
-          <w:rFonts w:cs="Arial"/>
-          <w:color w:val="000000" w:themeColor="text1"/>
-          <w:szCs w:val="20"/>
-        </w:rPr>
-        <w:t>lass diagram is shown below.</w:t>
-      </w:r>
-    </w:p>
-    <w:p>
-      <w:pPr>
-        <w:rPr>
-          <w:rFonts w:cs="Arial"/>
-          <w:color w:val="000000" w:themeColor="text1"/>
-          <w:szCs w:val="20"/>
-        </w:rPr>
-      </w:pPr>
-    </w:p>
-    <w:p>
-      <w:pPr>
-        <w:rPr>
-          <w:color w:val="000000" w:themeColor="text1"/>
-          <w:lang w:eastAsia="zh-CN"/>
+        <w:t>Task</w:t>
+      </w:r>
+    </w:p>
+    <w:p>
+      <w:pPr>
+        <w:rPr>
+          <w:rFonts w:cs="Arial"/>
+          <w:color w:val="0000FF"/>
+          <w:szCs w:val="20"/>
         </w:rPr>
       </w:pPr>
       <w:r>
@@ -4475,10 +3902,10 @@
           <w:noProof/>
         </w:rPr>
         <w:drawing>
-          <wp:inline distT="0" distB="0" distL="0" distR="0" wp14:anchorId="2885BADC" wp14:editId="63DEE23C">
-            <wp:extent cx="6097270" cy="6120765"/>
-            <wp:effectExtent l="0" t="0" r="0" b="0"/>
-            <wp:docPr id="3" name="图片 3"/>
+          <wp:inline distT="0" distB="0" distL="0" distR="0" wp14:anchorId="650544E7" wp14:editId="39B74BBC">
+            <wp:extent cx="6097270" cy="2304415"/>
+            <wp:effectExtent l="0" t="0" r="0" b="635"/>
+            <wp:docPr id="8" name="图片 8"/>
             <wp:cNvGraphicFramePr>
               <a:graphicFrameLocks xmlns:a="http://schemas.openxmlformats.org/drawingml/2006/main" noChangeAspect="1"/>
             </wp:cNvGraphicFramePr>
@@ -4498,6 +3925,1367 @@
                   <pic:spPr>
                     <a:xfrm>
                       <a:off x="0" y="0"/>
+                      <a:ext cx="6097270" cy="2304415"/>
+                    </a:xfrm>
+                    <a:prstGeom prst="rect">
+                      <a:avLst/>
+                    </a:prstGeom>
+                  </pic:spPr>
+                </pic:pic>
+              </a:graphicData>
+            </a:graphic>
+          </wp:inline>
+        </w:drawing>
+      </w:r>
+    </w:p>
+    <w:p>
+      <w:pPr>
+        <w:rPr>
+          <w:rFonts w:cs="Arial"/>
+          <w:szCs w:val="20"/>
+        </w:rPr>
+      </w:pPr>
+      <w:r>
+        <w:rPr>
+          <w:rFonts w:cs="Arial"/>
+          <w:szCs w:val="20"/>
+        </w:rPr>
+        <w:t xml:space="preserve">This page is a Task page. </w:t>
+      </w:r>
+      <w:r>
+        <w:rPr>
+          <w:rFonts w:cs="Arial"/>
+          <w:szCs w:val="20"/>
+        </w:rPr>
+        <w:t>There is a</w:t>
+      </w:r>
+      <w:r>
+        <w:rPr>
+          <w:rFonts w:cs="Arial"/>
+          <w:szCs w:val="20"/>
+        </w:rPr>
+        <w:t xml:space="preserve"> form </w:t>
+      </w:r>
+      <w:r>
+        <w:rPr>
+          <w:rFonts w:cs="Arial"/>
+          <w:szCs w:val="20"/>
+        </w:rPr>
+        <w:t>f</w:t>
+      </w:r>
+      <w:r>
+        <w:rPr>
+          <w:rFonts w:cs="Arial"/>
+          <w:szCs w:val="20"/>
+        </w:rPr>
+        <w:t>or the students to ge</w:t>
+      </w:r>
+      <w:r>
+        <w:rPr>
+          <w:rFonts w:cs="Arial"/>
+          <w:szCs w:val="20"/>
+        </w:rPr>
+        <w:t>t all</w:t>
+      </w:r>
+      <w:r>
+        <w:rPr>
+          <w:rFonts w:cs="Arial"/>
+          <w:szCs w:val="20"/>
+        </w:rPr>
+        <w:t xml:space="preserve"> the task</w:t>
+      </w:r>
+      <w:r>
+        <w:rPr>
+          <w:rFonts w:cs="Arial"/>
+          <w:szCs w:val="20"/>
+        </w:rPr>
+        <w:t>s</w:t>
+      </w:r>
+      <w:r>
+        <w:rPr>
+          <w:rFonts w:cs="Arial"/>
+          <w:szCs w:val="20"/>
+        </w:rPr>
+        <w:t xml:space="preserve"> that they need</w:t>
+      </w:r>
+      <w:r>
+        <w:rPr>
+          <w:rFonts w:cs="Arial"/>
+          <w:szCs w:val="20"/>
+        </w:rPr>
+        <w:t xml:space="preserve"> to finish</w:t>
+      </w:r>
+      <w:r>
+        <w:rPr>
+          <w:rFonts w:cs="Arial"/>
+          <w:szCs w:val="20"/>
+        </w:rPr>
+        <w:t>. And students can c</w:t>
+      </w:r>
+      <w:r>
+        <w:rPr>
+          <w:rFonts w:cs="Arial"/>
+          <w:szCs w:val="20"/>
+        </w:rPr>
+        <w:t>lick into one of the tasks get the details, including all problems related to the task</w:t>
+      </w:r>
+      <w:r>
+        <w:rPr>
+          <w:rFonts w:cs="Arial"/>
+          <w:szCs w:val="20"/>
+        </w:rPr>
+        <w:t xml:space="preserve">. Then student can solve the problems in the task. There will be DDL for each task, and each student </w:t>
+      </w:r>
+      <w:r>
+        <w:rPr>
+          <w:rFonts w:cs="Arial"/>
+          <w:szCs w:val="20"/>
+        </w:rPr>
+        <w:t>is</w:t>
+      </w:r>
+      <w:r>
+        <w:rPr>
+          <w:rFonts w:cs="Arial"/>
+          <w:szCs w:val="20"/>
+        </w:rPr>
+        <w:t xml:space="preserve"> required to submit the </w:t>
+      </w:r>
+      <w:r>
+        <w:rPr>
+          <w:rFonts w:cs="Arial"/>
+          <w:szCs w:val="20"/>
+        </w:rPr>
+        <w:t>answer</w:t>
+      </w:r>
+      <w:r>
+        <w:rPr>
+          <w:rFonts w:cs="Arial"/>
+          <w:szCs w:val="20"/>
+        </w:rPr>
+        <w:t xml:space="preserve"> to each question in the task before DDL. If the submission is submitted after DDL, the score will be zero. </w:t>
+      </w:r>
+      <w:r>
+        <w:rPr>
+          <w:rFonts w:cs="Arial"/>
+          <w:szCs w:val="20"/>
+        </w:rPr>
+        <w:t>Students</w:t>
+      </w:r>
+      <w:r>
+        <w:rPr>
+          <w:rFonts w:cs="Arial"/>
+          <w:szCs w:val="20"/>
+        </w:rPr>
+        <w:t xml:space="preserve"> of each group can only see the tasks assigned to their group</w:t>
+      </w:r>
+      <w:r>
+        <w:rPr>
+          <w:rFonts w:cs="Arial"/>
+          <w:szCs w:val="20"/>
+        </w:rPr>
+        <w:t xml:space="preserve"> (See 5.5 for the definition of group)</w:t>
+      </w:r>
+      <w:r>
+        <w:rPr>
+          <w:rFonts w:cs="Arial"/>
+          <w:szCs w:val="20"/>
+        </w:rPr>
+        <w:t>.</w:t>
+      </w:r>
+    </w:p>
+    <w:p>
+      <w:pPr>
+        <w:rPr>
+          <w:rFonts w:cs="Arial"/>
+          <w:szCs w:val="20"/>
+        </w:rPr>
+      </w:pPr>
+    </w:p>
+    <w:p>
+      <w:pPr>
+        <w:rPr>
+          <w:rFonts w:cs="Arial"/>
+          <w:szCs w:val="20"/>
+        </w:rPr>
+      </w:pPr>
+      <w:r>
+        <w:rPr>
+          <w:rFonts w:cs="Arial"/>
+          <w:szCs w:val="20"/>
+        </w:rPr>
+        <w:br w:type="page"/>
+      </w:r>
+    </w:p>
+    <w:p>
+      <w:pPr>
+        <w:rPr>
+          <w:rFonts w:cs="Arial"/>
+          <w:szCs w:val="20"/>
+        </w:rPr>
+      </w:pPr>
+      <w:r>
+        <w:rPr>
+          <w:noProof/>
+        </w:rPr>
+        <w:lastRenderedPageBreak/>
+        <w:drawing>
+          <wp:inline distT="0" distB="0" distL="0" distR="0" wp14:anchorId="591F6337" wp14:editId="6EBC93A5">
+            <wp:extent cx="6097270" cy="3080385"/>
+            <wp:effectExtent l="0" t="0" r="0" b="5715"/>
+            <wp:docPr id="14" name="图片 14"/>
+            <wp:cNvGraphicFramePr>
+              <a:graphicFrameLocks xmlns:a="http://schemas.openxmlformats.org/drawingml/2006/main" noChangeAspect="1"/>
+            </wp:cNvGraphicFramePr>
+            <a:graphic xmlns:a="http://schemas.openxmlformats.org/drawingml/2006/main">
+              <a:graphicData uri="http://schemas.openxmlformats.org/drawingml/2006/picture">
+                <pic:pic xmlns:pic="http://schemas.openxmlformats.org/drawingml/2006/picture">
+                  <pic:nvPicPr>
+                    <pic:cNvPr id="1" name=""/>
+                    <pic:cNvPicPr/>
+                  </pic:nvPicPr>
+                  <pic:blipFill>
+                    <a:blip r:embed="rId15"/>
+                    <a:stretch>
+                      <a:fillRect/>
+                    </a:stretch>
+                  </pic:blipFill>
+                  <pic:spPr>
+                    <a:xfrm>
+                      <a:off x="0" y="0"/>
+                      <a:ext cx="6097270" cy="3080385"/>
+                    </a:xfrm>
+                    <a:prstGeom prst="rect">
+                      <a:avLst/>
+                    </a:prstGeom>
+                  </pic:spPr>
+                </pic:pic>
+              </a:graphicData>
+            </a:graphic>
+          </wp:inline>
+        </w:drawing>
+      </w:r>
+    </w:p>
+    <w:p>
+      <w:pPr>
+        <w:rPr>
+          <w:rFonts w:cs="Arial"/>
+          <w:szCs w:val="20"/>
+        </w:rPr>
+      </w:pPr>
+    </w:p>
+    <w:p>
+      <w:pPr>
+        <w:rPr>
+          <w:rFonts w:cs="Arial"/>
+          <w:szCs w:val="20"/>
+        </w:rPr>
+      </w:pPr>
+      <w:r>
+        <w:rPr>
+          <w:rFonts w:cs="Arial"/>
+          <w:szCs w:val="20"/>
+        </w:rPr>
+        <w:br w:type="page"/>
+      </w:r>
+    </w:p>
+    <w:p>
+      <w:pPr>
+        <w:rPr>
+          <w:rFonts w:cs="Arial"/>
+          <w:szCs w:val="20"/>
+        </w:rPr>
+      </w:pPr>
+      <w:r>
+        <w:rPr>
+          <w:noProof/>
+        </w:rPr>
+        <w:lastRenderedPageBreak/>
+        <w:drawing>
+          <wp:inline distT="0" distB="0" distL="0" distR="0" wp14:anchorId="173B99C1" wp14:editId="7220C837">
+            <wp:extent cx="6097270" cy="2996565"/>
+            <wp:effectExtent l="0" t="0" r="0" b="0"/>
+            <wp:docPr id="22" name="图片 22"/>
+            <wp:cNvGraphicFramePr>
+              <a:graphicFrameLocks xmlns:a="http://schemas.openxmlformats.org/drawingml/2006/main" noChangeAspect="1"/>
+            </wp:cNvGraphicFramePr>
+            <a:graphic xmlns:a="http://schemas.openxmlformats.org/drawingml/2006/main">
+              <a:graphicData uri="http://schemas.openxmlformats.org/drawingml/2006/picture">
+                <pic:pic xmlns:pic="http://schemas.openxmlformats.org/drawingml/2006/picture">
+                  <pic:nvPicPr>
+                    <pic:cNvPr id="1" name=""/>
+                    <pic:cNvPicPr/>
+                  </pic:nvPicPr>
+                  <pic:blipFill>
+                    <a:blip r:embed="rId16"/>
+                    <a:stretch>
+                      <a:fillRect/>
+                    </a:stretch>
+                  </pic:blipFill>
+                  <pic:spPr>
+                    <a:xfrm>
+                      <a:off x="0" y="0"/>
+                      <a:ext cx="6097270" cy="2996565"/>
+                    </a:xfrm>
+                    <a:prstGeom prst="rect">
+                      <a:avLst/>
+                    </a:prstGeom>
+                  </pic:spPr>
+                </pic:pic>
+              </a:graphicData>
+            </a:graphic>
+          </wp:inline>
+        </w:drawing>
+      </w:r>
+    </w:p>
+    <w:p>
+      <w:pPr>
+        <w:rPr>
+          <w:rFonts w:cs="Arial"/>
+          <w:szCs w:val="20"/>
+        </w:rPr>
+      </w:pPr>
+    </w:p>
+    <w:p>
+      <w:pPr>
+        <w:rPr>
+          <w:rFonts w:cs="Arial"/>
+          <w:szCs w:val="20"/>
+        </w:rPr>
+      </w:pPr>
+      <w:r>
+        <w:rPr>
+          <w:rFonts w:cs="Arial"/>
+          <w:szCs w:val="20"/>
+        </w:rPr>
+        <w:br w:type="page"/>
+      </w:r>
+    </w:p>
+    <w:p>
+      <w:pPr>
+        <w:pStyle w:val="2"/>
+      </w:pPr>
+      <w:r>
+        <w:lastRenderedPageBreak/>
+        <w:t>Submissions &amp; Status</w:t>
+      </w:r>
+    </w:p>
+    <w:p>
+      <w:pPr>
+        <w:rPr>
+          <w:rFonts w:cs="Arial"/>
+          <w:color w:val="0000FF"/>
+          <w:szCs w:val="20"/>
+        </w:rPr>
+      </w:pPr>
+      <w:r>
+        <w:rPr>
+          <w:noProof/>
+        </w:rPr>
+        <w:drawing>
+          <wp:inline distT="0" distB="0" distL="0" distR="0" wp14:anchorId="7941D03A" wp14:editId="31AD7B5E">
+            <wp:extent cx="6097270" cy="4196715"/>
+            <wp:effectExtent l="0" t="0" r="0" b="0"/>
+            <wp:docPr id="2" name="图片 2"/>
+            <wp:cNvGraphicFramePr>
+              <a:graphicFrameLocks xmlns:a="http://schemas.openxmlformats.org/drawingml/2006/main" noChangeAspect="1"/>
+            </wp:cNvGraphicFramePr>
+            <a:graphic xmlns:a="http://schemas.openxmlformats.org/drawingml/2006/main">
+              <a:graphicData uri="http://schemas.openxmlformats.org/drawingml/2006/picture">
+                <pic:pic xmlns:pic="http://schemas.openxmlformats.org/drawingml/2006/picture">
+                  <pic:nvPicPr>
+                    <pic:cNvPr id="1" name=""/>
+                    <pic:cNvPicPr/>
+                  </pic:nvPicPr>
+                  <pic:blipFill>
+                    <a:blip r:embed="rId17"/>
+                    <a:stretch>
+                      <a:fillRect/>
+                    </a:stretch>
+                  </pic:blipFill>
+                  <pic:spPr>
+                    <a:xfrm>
+                      <a:off x="0" y="0"/>
+                      <a:ext cx="6097270" cy="4196715"/>
+                    </a:xfrm>
+                    <a:prstGeom prst="rect">
+                      <a:avLst/>
+                    </a:prstGeom>
+                  </pic:spPr>
+                </pic:pic>
+              </a:graphicData>
+            </a:graphic>
+          </wp:inline>
+        </w:drawing>
+      </w:r>
+    </w:p>
+    <w:p>
+      <w:pPr>
+        <w:rPr>
+          <w:rFonts w:cs="Arial"/>
+          <w:szCs w:val="20"/>
+        </w:rPr>
+      </w:pPr>
+      <w:r>
+        <w:rPr>
+          <w:rFonts w:cs="Arial"/>
+          <w:szCs w:val="20"/>
+        </w:rPr>
+        <w:t xml:space="preserve">This is submissions and status page. Users can submit their code through our website, this process can be repeated many times, but must be before the deadline, if the deadline is exceeded, the submission window will </w:t>
+      </w:r>
+      <w:r>
+        <w:rPr>
+          <w:rFonts w:cs="Arial"/>
+          <w:szCs w:val="20"/>
+        </w:rPr>
+        <w:t>not be related to the task</w:t>
+      </w:r>
+      <w:r>
+        <w:rPr>
+          <w:rFonts w:cs="Arial"/>
+          <w:szCs w:val="20"/>
+        </w:rPr>
+        <w:t xml:space="preserve">, and administrator will get the </w:t>
+      </w:r>
+      <w:r>
+        <w:rPr>
+          <w:rFonts w:cs="Arial"/>
+          <w:szCs w:val="20"/>
+        </w:rPr>
+        <w:t>scores of every student after deadline.</w:t>
+      </w:r>
+    </w:p>
+    <w:p>
+      <w:pPr>
+        <w:rPr>
+          <w:rFonts w:cs="Arial"/>
+          <w:szCs w:val="20"/>
+        </w:rPr>
+      </w:pPr>
+      <w:r>
+        <w:rPr>
+          <w:rFonts w:cs="Arial"/>
+          <w:szCs w:val="20"/>
+        </w:rPr>
+        <w:t>We will use the test code corresponding to the question to evaluate the user's code, our system will automatically according to the passing of the test code rating</w:t>
+      </w:r>
+      <w:r>
+        <w:rPr>
+          <w:rFonts w:cs="Arial"/>
+          <w:szCs w:val="20"/>
+        </w:rPr>
+        <w:t>.</w:t>
+      </w:r>
+      <w:r>
+        <w:rPr>
+          <w:rFonts w:cs="Arial"/>
+          <w:szCs w:val="20"/>
+        </w:rPr>
+        <w:t xml:space="preserve"> Each time a user submits a submission, </w:t>
+      </w:r>
+      <w:r>
+        <w:rPr>
+          <w:rFonts w:cs="Arial"/>
+          <w:szCs w:val="20"/>
+        </w:rPr>
+        <w:t xml:space="preserve">if the problem is in one of the ongoing </w:t>
+      </w:r>
+      <w:proofErr w:type="gramStart"/>
+      <w:r>
+        <w:rPr>
+          <w:rFonts w:cs="Arial"/>
+          <w:szCs w:val="20"/>
+        </w:rPr>
+        <w:t>task</w:t>
+      </w:r>
+      <w:proofErr w:type="gramEnd"/>
+      <w:r>
+        <w:rPr>
+          <w:rFonts w:cs="Arial"/>
+          <w:szCs w:val="20"/>
+        </w:rPr>
+        <w:t xml:space="preserve">, </w:t>
+      </w:r>
+      <w:r>
+        <w:rPr>
+          <w:rFonts w:cs="Arial"/>
+          <w:szCs w:val="20"/>
+        </w:rPr>
+        <w:t xml:space="preserve">the score </w:t>
+      </w:r>
+      <w:r>
+        <w:rPr>
+          <w:rFonts w:cs="Arial"/>
+          <w:szCs w:val="20"/>
+        </w:rPr>
+        <w:t>of</w:t>
+      </w:r>
+      <w:r>
+        <w:rPr>
+          <w:rFonts w:cs="Arial"/>
+          <w:szCs w:val="20"/>
+        </w:rPr>
+        <w:t xml:space="preserve"> that submission is hidden and the user can view it after the deadline.</w:t>
+      </w:r>
+    </w:p>
+    <w:p>
+      <w:pPr>
+        <w:rPr>
+          <w:rFonts w:cs="Arial"/>
+          <w:szCs w:val="20"/>
+        </w:rPr>
+      </w:pPr>
+    </w:p>
+    <w:p>
+      <w:pPr>
+        <w:rPr>
+          <w:rFonts w:cs="Arial"/>
+          <w:szCs w:val="20"/>
+        </w:rPr>
+      </w:pPr>
+      <w:r>
+        <w:rPr>
+          <w:rFonts w:cs="Arial"/>
+          <w:szCs w:val="20"/>
+        </w:rPr>
+        <w:br w:type="page"/>
+      </w:r>
+    </w:p>
+    <w:p>
+      <w:pPr>
+        <w:rPr>
+          <w:rFonts w:cs="Arial"/>
+          <w:szCs w:val="20"/>
+        </w:rPr>
+      </w:pPr>
+      <w:r>
+        <w:rPr>
+          <w:noProof/>
+        </w:rPr>
+        <w:lastRenderedPageBreak/>
+        <w:drawing>
+          <wp:inline distT="0" distB="0" distL="0" distR="0" wp14:anchorId="1480AD74" wp14:editId="48AE7BF2">
+            <wp:extent cx="6097270" cy="3745865"/>
+            <wp:effectExtent l="0" t="0" r="0" b="6985"/>
+            <wp:docPr id="10" name="图片 10"/>
+            <wp:cNvGraphicFramePr>
+              <a:graphicFrameLocks xmlns:a="http://schemas.openxmlformats.org/drawingml/2006/main" noChangeAspect="1"/>
+            </wp:cNvGraphicFramePr>
+            <a:graphic xmlns:a="http://schemas.openxmlformats.org/drawingml/2006/main">
+              <a:graphicData uri="http://schemas.openxmlformats.org/drawingml/2006/picture">
+                <pic:pic xmlns:pic="http://schemas.openxmlformats.org/drawingml/2006/picture">
+                  <pic:nvPicPr>
+                    <pic:cNvPr id="1" name=""/>
+                    <pic:cNvPicPr/>
+                  </pic:nvPicPr>
+                  <pic:blipFill>
+                    <a:blip r:embed="rId18"/>
+                    <a:stretch>
+                      <a:fillRect/>
+                    </a:stretch>
+                  </pic:blipFill>
+                  <pic:spPr>
+                    <a:xfrm>
+                      <a:off x="0" y="0"/>
+                      <a:ext cx="6097270" cy="3745865"/>
+                    </a:xfrm>
+                    <a:prstGeom prst="rect">
+                      <a:avLst/>
+                    </a:prstGeom>
+                  </pic:spPr>
+                </pic:pic>
+              </a:graphicData>
+            </a:graphic>
+          </wp:inline>
+        </w:drawing>
+      </w:r>
+    </w:p>
+    <w:p>
+      <w:pPr>
+        <w:rPr>
+          <w:rFonts w:cs="Arial" w:hint="eastAsia"/>
+          <w:szCs w:val="20"/>
+          <w:lang w:eastAsia="zh-CN"/>
+        </w:rPr>
+      </w:pPr>
+    </w:p>
+    <w:p>
+      <w:pPr>
+        <w:rPr>
+          <w:rFonts w:cs="Arial"/>
+          <w:szCs w:val="20"/>
+          <w:lang w:eastAsia="zh-CN"/>
+        </w:rPr>
+      </w:pPr>
+      <w:r>
+        <w:rPr>
+          <w:rFonts w:cs="Arial"/>
+          <w:szCs w:val="20"/>
+          <w:lang w:eastAsia="zh-CN"/>
+        </w:rPr>
+        <w:br w:type="page"/>
+      </w:r>
+    </w:p>
+    <w:p>
+      <w:pPr>
+        <w:pStyle w:val="2"/>
+        <w:rPr>
+          <w:rFonts w:hint="eastAsia"/>
+        </w:rPr>
+      </w:pPr>
+      <w:r>
+        <w:rPr>
+          <w:rFonts w:hint="eastAsia"/>
+          <w:lang w:eastAsia="zh-CN"/>
+        </w:rPr>
+        <w:lastRenderedPageBreak/>
+        <w:t>U</w:t>
+      </w:r>
+      <w:r>
+        <w:t>ser profile</w:t>
+      </w:r>
+    </w:p>
+    <w:p>
+      <w:pPr>
+        <w:rPr>
+          <w:rFonts w:cs="Arial"/>
+          <w:szCs w:val="20"/>
+          <w:lang w:eastAsia="zh-CN"/>
+        </w:rPr>
+      </w:pPr>
+      <w:r>
+        <w:rPr>
+          <w:noProof/>
+        </w:rPr>
+        <w:drawing>
+          <wp:inline distT="0" distB="0" distL="0" distR="0" wp14:anchorId="25849E02" wp14:editId="51B2B11F">
+            <wp:extent cx="6097270" cy="4950460"/>
+            <wp:effectExtent l="0" t="0" r="0" b="2540"/>
+            <wp:docPr id="11" name="图片 11"/>
+            <wp:cNvGraphicFramePr>
+              <a:graphicFrameLocks xmlns:a="http://schemas.openxmlformats.org/drawingml/2006/main" noChangeAspect="1"/>
+            </wp:cNvGraphicFramePr>
+            <a:graphic xmlns:a="http://schemas.openxmlformats.org/drawingml/2006/main">
+              <a:graphicData uri="http://schemas.openxmlformats.org/drawingml/2006/picture">
+                <pic:pic xmlns:pic="http://schemas.openxmlformats.org/drawingml/2006/picture">
+                  <pic:nvPicPr>
+                    <pic:cNvPr id="1" name=""/>
+                    <pic:cNvPicPr/>
+                  </pic:nvPicPr>
+                  <pic:blipFill>
+                    <a:blip r:embed="rId19"/>
+                    <a:stretch>
+                      <a:fillRect/>
+                    </a:stretch>
+                  </pic:blipFill>
+                  <pic:spPr>
+                    <a:xfrm>
+                      <a:off x="0" y="0"/>
+                      <a:ext cx="6097270" cy="4950460"/>
+                    </a:xfrm>
+                    <a:prstGeom prst="rect">
+                      <a:avLst/>
+                    </a:prstGeom>
+                  </pic:spPr>
+                </pic:pic>
+              </a:graphicData>
+            </a:graphic>
+          </wp:inline>
+        </w:drawing>
+      </w:r>
+    </w:p>
+    <w:p>
+      <w:pPr>
+        <w:rPr>
+          <w:rFonts w:cs="Arial"/>
+          <w:szCs w:val="20"/>
+          <w:lang w:eastAsia="zh-CN"/>
+        </w:rPr>
+      </w:pPr>
+    </w:p>
+    <w:p>
+      <w:pPr>
+        <w:rPr>
+          <w:rFonts w:cs="Arial"/>
+          <w:szCs w:val="20"/>
+          <w:lang w:eastAsia="zh-CN"/>
+        </w:rPr>
+      </w:pPr>
+      <w:r>
+        <w:rPr>
+          <w:rFonts w:cs="Arial"/>
+          <w:szCs w:val="20"/>
+          <w:lang w:eastAsia="zh-CN"/>
+        </w:rPr>
+        <w:br w:type="page"/>
+      </w:r>
+    </w:p>
+    <w:p>
+      <w:pPr>
+        <w:rPr>
+          <w:rFonts w:cs="Arial"/>
+          <w:szCs w:val="20"/>
+          <w:lang w:eastAsia="zh-CN"/>
+        </w:rPr>
+      </w:pPr>
+      <w:r>
+        <w:rPr>
+          <w:noProof/>
+        </w:rPr>
+        <w:lastRenderedPageBreak/>
+        <w:drawing>
+          <wp:inline distT="0" distB="0" distL="0" distR="0" wp14:anchorId="2C90DE1F" wp14:editId="0CE288F5">
+            <wp:extent cx="6097270" cy="3404235"/>
+            <wp:effectExtent l="0" t="0" r="0" b="5715"/>
+            <wp:docPr id="12" name="图片 12"/>
+            <wp:cNvGraphicFramePr>
+              <a:graphicFrameLocks xmlns:a="http://schemas.openxmlformats.org/drawingml/2006/main" noChangeAspect="1"/>
+            </wp:cNvGraphicFramePr>
+            <a:graphic xmlns:a="http://schemas.openxmlformats.org/drawingml/2006/main">
+              <a:graphicData uri="http://schemas.openxmlformats.org/drawingml/2006/picture">
+                <pic:pic xmlns:pic="http://schemas.openxmlformats.org/drawingml/2006/picture">
+                  <pic:nvPicPr>
+                    <pic:cNvPr id="1" name=""/>
+                    <pic:cNvPicPr/>
+                  </pic:nvPicPr>
+                  <pic:blipFill>
+                    <a:blip r:embed="rId20"/>
+                    <a:stretch>
+                      <a:fillRect/>
+                    </a:stretch>
+                  </pic:blipFill>
+                  <pic:spPr>
+                    <a:xfrm>
+                      <a:off x="0" y="0"/>
+                      <a:ext cx="6097270" cy="3404235"/>
+                    </a:xfrm>
+                    <a:prstGeom prst="rect">
+                      <a:avLst/>
+                    </a:prstGeom>
+                  </pic:spPr>
+                </pic:pic>
+              </a:graphicData>
+            </a:graphic>
+          </wp:inline>
+        </w:drawing>
+      </w:r>
+    </w:p>
+    <w:p>
+      <w:pPr>
+        <w:rPr>
+          <w:rFonts w:cs="Arial" w:hint="eastAsia"/>
+          <w:szCs w:val="20"/>
+          <w:lang w:eastAsia="zh-CN"/>
+        </w:rPr>
+      </w:pPr>
+    </w:p>
+    <w:p>
+      <w:pPr>
+        <w:rPr>
+          <w:rFonts w:cs="Arial"/>
+          <w:szCs w:val="20"/>
+          <w:lang w:eastAsia="zh-CN"/>
+        </w:rPr>
+      </w:pPr>
+      <w:r>
+        <w:rPr>
+          <w:rFonts w:cs="Arial"/>
+          <w:szCs w:val="20"/>
+          <w:lang w:eastAsia="zh-CN"/>
+        </w:rPr>
+        <w:br w:type="page"/>
+      </w:r>
+    </w:p>
+    <w:p>
+      <w:pPr>
+        <w:pStyle w:val="2"/>
+      </w:pPr>
+      <w:r>
+        <w:lastRenderedPageBreak/>
+        <w:t>Admin Panel</w:t>
+      </w:r>
+    </w:p>
+    <w:p>
+      <w:pPr>
+        <w:rPr>
+          <w:rFonts w:cs="Arial"/>
+          <w:szCs w:val="20"/>
+          <w:lang w:eastAsia="zh-CN"/>
+        </w:rPr>
+      </w:pPr>
+      <w:r>
+        <w:rPr>
+          <w:rFonts w:cs="Arial"/>
+          <w:szCs w:val="20"/>
+          <w:lang w:eastAsia="zh-CN"/>
+        </w:rPr>
+        <w:t xml:space="preserve">The admin </w:t>
+      </w:r>
+      <w:r>
+        <w:rPr>
+          <w:rFonts w:cs="Arial"/>
+          <w:szCs w:val="20"/>
+          <w:lang w:eastAsia="zh-CN"/>
+        </w:rPr>
+        <w:t>panel</w:t>
+      </w:r>
+      <w:r>
+        <w:rPr>
+          <w:rFonts w:cs="Arial"/>
+          <w:szCs w:val="20"/>
+          <w:lang w:eastAsia="zh-CN"/>
+        </w:rPr>
+        <w:t xml:space="preserve"> allows teachers and administrators to modify the system.</w:t>
+      </w:r>
+    </w:p>
+    <w:p>
+      <w:pPr>
+        <w:rPr>
+          <w:rFonts w:cs="Arial"/>
+          <w:szCs w:val="20"/>
+          <w:lang w:eastAsia="zh-CN"/>
+        </w:rPr>
+      </w:pPr>
+    </w:p>
+    <w:p>
+      <w:pPr>
+        <w:rPr>
+          <w:rFonts w:cs="Arial"/>
+          <w:szCs w:val="20"/>
+          <w:lang w:eastAsia="zh-CN"/>
+        </w:rPr>
+      </w:pPr>
+      <w:r>
+        <w:rPr>
+          <w:rFonts w:cs="Arial"/>
+          <w:szCs w:val="20"/>
+          <w:lang w:eastAsia="zh-CN"/>
+        </w:rPr>
+        <w:t>Teachers are allowed to:</w:t>
+      </w:r>
+    </w:p>
+    <w:p>
+      <w:pPr>
+        <w:pStyle w:val="aa"/>
+        <w:numPr>
+          <w:ilvl w:val="0"/>
+          <w:numId w:val="31"/>
+        </w:numPr>
+        <w:rPr>
+          <w:rFonts w:cs="Arial"/>
+          <w:szCs w:val="20"/>
+          <w:lang w:eastAsia="zh-CN"/>
+        </w:rPr>
+      </w:pPr>
+      <w:r>
+        <w:rPr>
+          <w:rFonts w:cs="Arial"/>
+          <w:szCs w:val="20"/>
+          <w:lang w:eastAsia="zh-CN"/>
+        </w:rPr>
+        <w:t>A</w:t>
+      </w:r>
+      <w:r>
+        <w:rPr>
+          <w:rFonts w:cs="Arial"/>
+          <w:szCs w:val="20"/>
+          <w:lang w:eastAsia="zh-CN"/>
+        </w:rPr>
+        <w:t>dd</w:t>
+      </w:r>
+      <w:r>
+        <w:rPr>
+          <w:rFonts w:cs="Arial"/>
+          <w:szCs w:val="20"/>
+          <w:lang w:eastAsia="zh-CN"/>
+        </w:rPr>
+        <w:t>, modify</w:t>
+      </w:r>
+      <w:r>
+        <w:rPr>
+          <w:rFonts w:cs="Arial"/>
+          <w:szCs w:val="20"/>
+          <w:lang w:eastAsia="zh-CN"/>
+        </w:rPr>
+        <w:t xml:space="preserve"> </w:t>
+      </w:r>
+      <w:r>
+        <w:rPr>
+          <w:rFonts w:cs="Arial"/>
+          <w:szCs w:val="20"/>
+          <w:lang w:eastAsia="zh-CN"/>
+        </w:rPr>
+        <w:t>and</w:t>
+      </w:r>
+      <w:r>
+        <w:rPr>
+          <w:rFonts w:cs="Arial"/>
+          <w:szCs w:val="20"/>
+          <w:lang w:eastAsia="zh-CN"/>
+        </w:rPr>
+        <w:t xml:space="preserve"> delete</w:t>
+      </w:r>
+      <w:r>
+        <w:rPr>
+          <w:rFonts w:cs="Arial"/>
+          <w:szCs w:val="20"/>
+          <w:lang w:eastAsia="zh-CN"/>
+        </w:rPr>
+        <w:t xml:space="preserve"> problems</w:t>
+      </w:r>
+    </w:p>
+    <w:p>
+      <w:pPr>
+        <w:pStyle w:val="aa"/>
+        <w:numPr>
+          <w:ilvl w:val="0"/>
+          <w:numId w:val="31"/>
+        </w:numPr>
+        <w:rPr>
+          <w:rFonts w:cs="Arial"/>
+          <w:szCs w:val="20"/>
+          <w:lang w:eastAsia="zh-CN"/>
+        </w:rPr>
+      </w:pPr>
+      <w:r>
+        <w:rPr>
+          <w:rFonts w:cs="Arial" w:hint="eastAsia"/>
+          <w:szCs w:val="20"/>
+          <w:lang w:eastAsia="zh-CN"/>
+        </w:rPr>
+        <w:t>S</w:t>
+      </w:r>
+      <w:r>
+        <w:rPr>
+          <w:rFonts w:cs="Arial"/>
+          <w:szCs w:val="20"/>
+          <w:lang w:eastAsia="zh-CN"/>
+        </w:rPr>
+        <w:t>et submissions as the solution for a problem</w:t>
+      </w:r>
+    </w:p>
+    <w:p>
+      <w:pPr>
+        <w:pStyle w:val="aa"/>
+        <w:numPr>
+          <w:ilvl w:val="0"/>
+          <w:numId w:val="31"/>
+        </w:numPr>
+        <w:rPr>
+          <w:rFonts w:cs="Arial"/>
+          <w:szCs w:val="20"/>
+          <w:lang w:eastAsia="zh-CN"/>
+        </w:rPr>
+      </w:pPr>
+      <w:r>
+        <w:rPr>
+          <w:rFonts w:cs="Arial"/>
+          <w:szCs w:val="20"/>
+          <w:lang w:eastAsia="zh-CN"/>
+        </w:rPr>
+        <w:t>M</w:t>
+      </w:r>
+      <w:r>
+        <w:rPr>
+          <w:rFonts w:cs="Arial"/>
+          <w:szCs w:val="20"/>
+          <w:lang w:eastAsia="zh-CN"/>
+        </w:rPr>
+        <w:t xml:space="preserve">odify test set for a problem </w:t>
+      </w:r>
+      <w:r>
+        <w:rPr>
+          <w:rFonts w:cs="Arial"/>
+          <w:szCs w:val="20"/>
+          <w:lang w:eastAsia="zh-CN"/>
+        </w:rPr>
+        <w:t>(</w:t>
+      </w:r>
+      <w:r>
+        <w:rPr>
+          <w:rFonts w:cs="Arial"/>
+          <w:szCs w:val="20"/>
+          <w:lang w:eastAsia="zh-CN"/>
+        </w:rPr>
+        <w:t>by adding or deleting tests from the test set</w:t>
+      </w:r>
+      <w:r>
+        <w:rPr>
+          <w:rFonts w:cs="Arial"/>
+          <w:szCs w:val="20"/>
+          <w:lang w:eastAsia="zh-CN"/>
+        </w:rPr>
+        <w:t>)</w:t>
+      </w:r>
+    </w:p>
+    <w:p>
+      <w:pPr>
+        <w:pStyle w:val="aa"/>
+        <w:numPr>
+          <w:ilvl w:val="0"/>
+          <w:numId w:val="31"/>
+        </w:numPr>
+        <w:rPr>
+          <w:rFonts w:cs="Arial"/>
+          <w:szCs w:val="20"/>
+          <w:lang w:eastAsia="zh-CN"/>
+        </w:rPr>
+      </w:pPr>
+      <w:r>
+        <w:rPr>
+          <w:rFonts w:cs="Arial"/>
+          <w:szCs w:val="20"/>
+          <w:lang w:eastAsia="zh-CN"/>
+        </w:rPr>
+        <w:t>Create new task and set DDL for a group of students</w:t>
+      </w:r>
+    </w:p>
+    <w:p>
+      <w:pPr>
+        <w:pStyle w:val="aa"/>
+        <w:numPr>
+          <w:ilvl w:val="0"/>
+          <w:numId w:val="31"/>
+        </w:numPr>
+        <w:rPr>
+          <w:rFonts w:cs="Arial"/>
+          <w:szCs w:val="20"/>
+          <w:lang w:eastAsia="zh-CN"/>
+        </w:rPr>
+      </w:pPr>
+      <w:r>
+        <w:rPr>
+          <w:rFonts w:cs="Arial"/>
+          <w:szCs w:val="20"/>
+          <w:lang w:eastAsia="zh-CN"/>
+        </w:rPr>
+        <w:t>Manage group members</w:t>
+      </w:r>
+    </w:p>
+    <w:p>
+      <w:pPr>
+        <w:rPr>
+          <w:rFonts w:cs="Arial"/>
+          <w:szCs w:val="20"/>
+          <w:lang w:eastAsia="zh-CN"/>
+        </w:rPr>
+      </w:pPr>
+    </w:p>
+    <w:p>
+      <w:pPr>
+        <w:rPr>
+          <w:rFonts w:cs="Arial"/>
+          <w:szCs w:val="20"/>
+          <w:lang w:eastAsia="zh-CN"/>
+        </w:rPr>
+      </w:pPr>
+      <w:r>
+        <w:rPr>
+          <w:rFonts w:cs="Arial"/>
+          <w:szCs w:val="20"/>
+          <w:lang w:eastAsia="zh-CN"/>
+        </w:rPr>
+        <w:t>Administrators are allowed to do anything that teachers are allowed to. Besides, they are also allowed to:</w:t>
+      </w:r>
+    </w:p>
+    <w:p>
+      <w:pPr>
+        <w:pStyle w:val="aa"/>
+        <w:numPr>
+          <w:ilvl w:val="0"/>
+          <w:numId w:val="32"/>
+        </w:numPr>
+        <w:rPr>
+          <w:rFonts w:cs="Arial"/>
+          <w:szCs w:val="20"/>
+          <w:lang w:eastAsia="zh-CN"/>
+        </w:rPr>
+      </w:pPr>
+      <w:r>
+        <w:rPr>
+          <w:rFonts w:cs="Arial"/>
+          <w:szCs w:val="20"/>
+          <w:lang w:eastAsia="zh-CN"/>
+        </w:rPr>
+        <w:t>Batch registering users</w:t>
+      </w:r>
+    </w:p>
+    <w:p>
+      <w:pPr>
+        <w:pStyle w:val="aa"/>
+        <w:numPr>
+          <w:ilvl w:val="0"/>
+          <w:numId w:val="32"/>
+        </w:numPr>
+        <w:rPr>
+          <w:rFonts w:cs="Arial"/>
+          <w:szCs w:val="20"/>
+          <w:lang w:eastAsia="zh-CN"/>
+        </w:rPr>
+      </w:pPr>
+      <w:r>
+        <w:rPr>
+          <w:rFonts w:cs="Arial"/>
+          <w:szCs w:val="20"/>
+          <w:lang w:eastAsia="zh-CN"/>
+        </w:rPr>
+        <w:t>Manage activation of the accounts</w:t>
+      </w:r>
+    </w:p>
+    <w:p>
+      <w:pPr>
+        <w:pStyle w:val="aa"/>
+        <w:numPr>
+          <w:ilvl w:val="0"/>
+          <w:numId w:val="32"/>
+        </w:numPr>
+        <w:rPr>
+          <w:rFonts w:cs="Arial"/>
+          <w:szCs w:val="20"/>
+          <w:lang w:eastAsia="zh-CN"/>
+        </w:rPr>
+      </w:pPr>
+      <w:r>
+        <w:rPr>
+          <w:rFonts w:cs="Arial"/>
+          <w:szCs w:val="20"/>
+          <w:lang w:eastAsia="zh-CN"/>
+        </w:rPr>
+        <w:t>Delete accounts</w:t>
+      </w:r>
+    </w:p>
+    <w:p>
+      <w:pPr>
+        <w:pStyle w:val="aa"/>
+        <w:numPr>
+          <w:ilvl w:val="0"/>
+          <w:numId w:val="32"/>
+        </w:numPr>
+        <w:rPr>
+          <w:rFonts w:cs="Arial"/>
+          <w:szCs w:val="20"/>
+          <w:lang w:eastAsia="zh-CN"/>
+        </w:rPr>
+      </w:pPr>
+      <w:r>
+        <w:rPr>
+          <w:rFonts w:cs="Arial"/>
+          <w:szCs w:val="20"/>
+          <w:lang w:eastAsia="zh-CN"/>
+        </w:rPr>
+        <w:t>All configurations of the system</w:t>
+      </w:r>
+    </w:p>
+    <w:p>
+      <w:pPr>
+        <w:rPr>
+          <w:rFonts w:cs="Arial" w:hint="eastAsia"/>
+          <w:szCs w:val="20"/>
+          <w:lang w:eastAsia="zh-CN"/>
+        </w:rPr>
+      </w:pPr>
+      <w:bookmarkStart w:id="10" w:name="_GoBack"/>
+      <w:bookmarkEnd w:id="10"/>
+    </w:p>
+    <w:p>
+      <w:pPr>
+        <w:pStyle w:val="StyleHeading1Before0pt"/>
+      </w:pPr>
+      <w:bookmarkStart w:id="11" w:name="_Toc394839016"/>
+      <w:r>
+        <w:rPr>
+          <w:rFonts w:cs="Arial"/>
+          <w:noProof/>
+          <w:color w:val="000000" w:themeColor="text1"/>
+        </w:rPr>
+        <w:lastRenderedPageBreak/>
+        <w:drawing>
+          <wp:anchor distT="0" distB="0" distL="114300" distR="114300" simplePos="0" relativeHeight="251658240" behindDoc="1" locked="0" layoutInCell="1" allowOverlap="1" wp14:anchorId="73103249" wp14:editId="62B716F5">
+            <wp:simplePos x="0" y="0"/>
+            <wp:positionH relativeFrom="margin">
+              <wp:posOffset>603203</wp:posOffset>
+            </wp:positionH>
+            <wp:positionV relativeFrom="paragraph">
+              <wp:posOffset>308758</wp:posOffset>
+            </wp:positionV>
+            <wp:extent cx="4663780" cy="7479664"/>
+            <wp:effectExtent l="0" t="0" r="3810" b="7620"/>
+            <wp:wrapNone/>
+            <wp:docPr id="7" name="图片 7" descr="图片包含 文字, 地图&#10;&#10;描述已自动生成"/>
+            <wp:cNvGraphicFramePr>
+              <a:graphicFrameLocks xmlns:a="http://schemas.openxmlformats.org/drawingml/2006/main" noChangeAspect="1"/>
+            </wp:cNvGraphicFramePr>
+            <a:graphic xmlns:a="http://schemas.openxmlformats.org/drawingml/2006/main">
+              <a:graphicData uri="http://schemas.openxmlformats.org/drawingml/2006/picture">
+                <pic:pic xmlns:pic="http://schemas.openxmlformats.org/drawingml/2006/picture">
+                  <pic:nvPicPr>
+                    <pic:cNvPr id="7" name="ER.png"/>
+                    <pic:cNvPicPr/>
+                  </pic:nvPicPr>
+                  <pic:blipFill>
+                    <a:blip r:embed="rId21">
+                      <a:clrChange>
+                        <a:clrFrom>
+                          <a:srgbClr val="FFFFFF"/>
+                        </a:clrFrom>
+                        <a:clrTo>
+                          <a:srgbClr val="FFFFFF">
+                            <a:alpha val="0"/>
+                          </a:srgbClr>
+                        </a:clrTo>
+                      </a:clrChange>
+                      <a:extLst>
+                        <a:ext uri="{28A0092B-C50C-407E-A947-70E740481C1C}">
+                          <a14:useLocalDpi xmlns:a14="http://schemas.microsoft.com/office/drawing/2010/main" val="0"/>
+                        </a:ext>
+                      </a:extLst>
+                    </a:blip>
+                    <a:stretch>
+                      <a:fillRect/>
+                    </a:stretch>
+                  </pic:blipFill>
+                  <pic:spPr>
+                    <a:xfrm>
+                      <a:off x="0" y="0"/>
+                      <a:ext cx="4663780" cy="7479664"/>
+                    </a:xfrm>
+                    <a:prstGeom prst="rect">
+                      <a:avLst/>
+                    </a:prstGeom>
+                  </pic:spPr>
+                </pic:pic>
+              </a:graphicData>
+            </a:graphic>
+            <wp14:sizeRelH relativeFrom="page">
+              <wp14:pctWidth>0</wp14:pctWidth>
+            </wp14:sizeRelH>
+            <wp14:sizeRelV relativeFrom="page">
+              <wp14:pctHeight>0</wp14:pctHeight>
+            </wp14:sizeRelV>
+          </wp:anchor>
+        </w:drawing>
+      </w:r>
+      <w:r>
+        <w:t>Database Design</w:t>
+      </w:r>
+      <w:bookmarkEnd w:id="11"/>
+    </w:p>
+    <w:p>
+      <w:pPr>
+        <w:rPr>
+          <w:rFonts w:cs="Arial"/>
+          <w:color w:val="000000" w:themeColor="text1"/>
+          <w:szCs w:val="20"/>
+          <w:lang w:eastAsia="zh-CN"/>
+        </w:rPr>
+      </w:pPr>
+      <w:r>
+        <w:rPr>
+          <w:rFonts w:cs="Arial" w:hint="eastAsia"/>
+          <w:color w:val="000000" w:themeColor="text1"/>
+          <w:szCs w:val="20"/>
+          <w:lang w:eastAsia="zh-CN"/>
+        </w:rPr>
+        <w:t>T</w:t>
+      </w:r>
+      <w:r>
+        <w:rPr>
+          <w:rFonts w:cs="Arial"/>
+          <w:color w:val="000000" w:themeColor="text1"/>
+          <w:szCs w:val="20"/>
+          <w:lang w:eastAsia="zh-CN"/>
+        </w:rPr>
+        <w:t>he E-R diagram is shown below.</w:t>
+      </w:r>
+    </w:p>
+    <w:p>
+      <w:pPr>
+        <w:rPr>
+          <w:rFonts w:cs="Arial"/>
+          <w:color w:val="000000" w:themeColor="text1"/>
+          <w:szCs w:val="20"/>
+        </w:rPr>
+      </w:pPr>
+    </w:p>
+    <w:p>
+      <w:pPr>
+        <w:pStyle w:val="StyleHeading1Before0pt"/>
+      </w:pPr>
+      <w:bookmarkStart w:id="12" w:name="_Toc394839017"/>
+      <w:r>
+        <w:lastRenderedPageBreak/>
+        <w:t>Diagrams</w:t>
+      </w:r>
+      <w:bookmarkEnd w:id="12"/>
+    </w:p>
+    <w:p>
+      <w:pPr>
+        <w:rPr>
+          <w:rFonts w:cs="Arial"/>
+          <w:color w:val="000000" w:themeColor="text1"/>
+          <w:szCs w:val="20"/>
+        </w:rPr>
+      </w:pPr>
+      <w:r>
+        <w:rPr>
+          <w:rFonts w:cs="Arial"/>
+          <w:color w:val="000000" w:themeColor="text1"/>
+          <w:szCs w:val="20"/>
+        </w:rPr>
+        <w:t>The c</w:t>
+      </w:r>
+      <w:r>
+        <w:rPr>
+          <w:rFonts w:cs="Arial"/>
+          <w:color w:val="000000" w:themeColor="text1"/>
+          <w:szCs w:val="20"/>
+        </w:rPr>
+        <w:t>lass diagram is shown below.</w:t>
+      </w:r>
+    </w:p>
+    <w:p>
+      <w:pPr>
+        <w:rPr>
+          <w:rFonts w:cs="Arial"/>
+          <w:color w:val="000000" w:themeColor="text1"/>
+          <w:szCs w:val="20"/>
+        </w:rPr>
+      </w:pPr>
+    </w:p>
+    <w:p>
+      <w:pPr>
+        <w:rPr>
+          <w:color w:val="000000" w:themeColor="text1"/>
+          <w:lang w:eastAsia="zh-CN"/>
+        </w:rPr>
+      </w:pPr>
+      <w:r>
+        <w:rPr>
+          <w:noProof/>
+        </w:rPr>
+        <w:drawing>
+          <wp:inline distT="0" distB="0" distL="0" distR="0" wp14:anchorId="2885BADC" wp14:editId="63DEE23C">
+            <wp:extent cx="6097270" cy="6120765"/>
+            <wp:effectExtent l="0" t="0" r="0" b="0"/>
+            <wp:docPr id="3" name="图片 3"/>
+            <wp:cNvGraphicFramePr>
+              <a:graphicFrameLocks xmlns:a="http://schemas.openxmlformats.org/drawingml/2006/main" noChangeAspect="1"/>
+            </wp:cNvGraphicFramePr>
+            <a:graphic xmlns:a="http://schemas.openxmlformats.org/drawingml/2006/main">
+              <a:graphicData uri="http://schemas.openxmlformats.org/drawingml/2006/picture">
+                <pic:pic xmlns:pic="http://schemas.openxmlformats.org/drawingml/2006/picture">
+                  <pic:nvPicPr>
+                    <pic:cNvPr id="1" name=""/>
+                    <pic:cNvPicPr/>
+                  </pic:nvPicPr>
+                  <pic:blipFill>
+                    <a:blip r:embed="rId22"/>
+                    <a:stretch>
+                      <a:fillRect/>
+                    </a:stretch>
+                  </pic:blipFill>
+                  <pic:spPr>
+                    <a:xfrm>
+                      <a:off x="0" y="0"/>
                       <a:ext cx="6097270" cy="6120765"/>
                     </a:xfrm>
                     <a:prstGeom prst="rect">
@@ -4520,8 +5308,8 @@
       </w:pPr>
     </w:p>
     <w:sectPr>
-      <w:headerReference w:type="default" r:id="rId15"/>
-      <w:footerReference w:type="default" r:id="rId16"/>
+      <w:headerReference w:type="default" r:id="rId23"/>
+      <w:footerReference w:type="default" r:id="rId24"/>
       <w:pgSz w:w="12240" w:h="15840"/>
       <w:pgMar w:top="1440" w:right="1319" w:bottom="1440" w:left="1319" w:header="720" w:footer="720" w:gutter="0"/>
       <w:cols w:space="720"/>
@@ -4879,21 +5667,30 @@
         <w:i/>
         <w:szCs w:val="20"/>
       </w:rPr>
-      <w:t xml:space="preserve">       </w:t>
+      <w:t xml:space="preserve">    </w:t>
     </w:r>
     <w:r>
       <w:rPr>
+        <w:rFonts w:hint="eastAsia"/>
         <w:i/>
         <w:szCs w:val="20"/>
-      </w:rPr>
-      <w:t xml:space="preserve">Version </w:t>
+        <w:lang w:eastAsia="zh-CN"/>
+      </w:rPr>
+      <w:t>V</w:t>
     </w:r>
     <w:r>
       <w:rPr>
         <w:i/>
         <w:szCs w:val="20"/>
       </w:rPr>
-      <w:t>1</w:t>
+      <w:t xml:space="preserve">ersion </w:t>
+    </w:r>
+    <w:r>
+      <w:rPr>
+        <w:i/>
+        <w:szCs w:val="20"/>
+      </w:rPr>
+      <w:t>2.0</w:t>
     </w:r>
   </w:p>
   <w:p>
@@ -8407,6 +9204,119 @@
     </w:lvl>
   </w:abstractNum>
   <w:abstractNum w:abstractNumId="25" w15:restartNumberingAfterBreak="0">
+    <w:nsid w:val="66790239"/>
+    <w:multiLevelType w:val="hybridMultilevel"/>
+    <w:tmpl w:val="DE7E120C"/>
+    <w:lvl w:ilvl="0" w:tplc="04090001">
+      <w:start w:val="1"/>
+      <w:numFmt w:val="bullet"/>
+      <w:lvlText w:val=""/>
+      <w:lvlJc w:val="left"/>
+      <w:pPr>
+        <w:ind w:left="420" w:hanging="420"/>
+      </w:pPr>
+      <w:rPr>
+        <w:rFonts w:ascii="Wingdings" w:hAnsi="Wingdings" w:hint="default"/>
+      </w:rPr>
+    </w:lvl>
+    <w:lvl w:ilvl="1" w:tplc="04090003" w:tentative="1">
+      <w:start w:val="1"/>
+      <w:numFmt w:val="bullet"/>
+      <w:lvlText w:val=""/>
+      <w:lvlJc w:val="left"/>
+      <w:pPr>
+        <w:ind w:left="840" w:hanging="420"/>
+      </w:pPr>
+      <w:rPr>
+        <w:rFonts w:ascii="Wingdings" w:hAnsi="Wingdings" w:hint="default"/>
+      </w:rPr>
+    </w:lvl>
+    <w:lvl w:ilvl="2" w:tplc="04090005" w:tentative="1">
+      <w:start w:val="1"/>
+      <w:numFmt w:val="bullet"/>
+      <w:lvlText w:val=""/>
+      <w:lvlJc w:val="left"/>
+      <w:pPr>
+        <w:ind w:left="1260" w:hanging="420"/>
+      </w:pPr>
+      <w:rPr>
+        <w:rFonts w:ascii="Wingdings" w:hAnsi="Wingdings" w:hint="default"/>
+      </w:rPr>
+    </w:lvl>
+    <w:lvl w:ilvl="3" w:tplc="04090001" w:tentative="1">
+      <w:start w:val="1"/>
+      <w:numFmt w:val="bullet"/>
+      <w:lvlText w:val=""/>
+      <w:lvlJc w:val="left"/>
+      <w:pPr>
+        <w:ind w:left="1680" w:hanging="420"/>
+      </w:pPr>
+      <w:rPr>
+        <w:rFonts w:ascii="Wingdings" w:hAnsi="Wingdings" w:hint="default"/>
+      </w:rPr>
+    </w:lvl>
+    <w:lvl w:ilvl="4" w:tplc="04090003" w:tentative="1">
+      <w:start w:val="1"/>
+      <w:numFmt w:val="bullet"/>
+      <w:lvlText w:val=""/>
+      <w:lvlJc w:val="left"/>
+      <w:pPr>
+        <w:ind w:left="2100" w:hanging="420"/>
+      </w:pPr>
+      <w:rPr>
+        <w:rFonts w:ascii="Wingdings" w:hAnsi="Wingdings" w:hint="default"/>
+      </w:rPr>
+    </w:lvl>
+    <w:lvl w:ilvl="5" w:tplc="04090005" w:tentative="1">
+      <w:start w:val="1"/>
+      <w:numFmt w:val="bullet"/>
+      <w:lvlText w:val=""/>
+      <w:lvlJc w:val="left"/>
+      <w:pPr>
+        <w:ind w:left="2520" w:hanging="420"/>
+      </w:pPr>
+      <w:rPr>
+        <w:rFonts w:ascii="Wingdings" w:hAnsi="Wingdings" w:hint="default"/>
+      </w:rPr>
+    </w:lvl>
+    <w:lvl w:ilvl="6" w:tplc="04090001" w:tentative="1">
+      <w:start w:val="1"/>
+      <w:numFmt w:val="bullet"/>
+      <w:lvlText w:val=""/>
+      <w:lvlJc w:val="left"/>
+      <w:pPr>
+        <w:ind w:left="2940" w:hanging="420"/>
+      </w:pPr>
+      <w:rPr>
+        <w:rFonts w:ascii="Wingdings" w:hAnsi="Wingdings" w:hint="default"/>
+      </w:rPr>
+    </w:lvl>
+    <w:lvl w:ilvl="7" w:tplc="04090003" w:tentative="1">
+      <w:start w:val="1"/>
+      <w:numFmt w:val="bullet"/>
+      <w:lvlText w:val=""/>
+      <w:lvlJc w:val="left"/>
+      <w:pPr>
+        <w:ind w:left="3360" w:hanging="420"/>
+      </w:pPr>
+      <w:rPr>
+        <w:rFonts w:ascii="Wingdings" w:hAnsi="Wingdings" w:hint="default"/>
+      </w:rPr>
+    </w:lvl>
+    <w:lvl w:ilvl="8" w:tplc="04090005" w:tentative="1">
+      <w:start w:val="1"/>
+      <w:numFmt w:val="bullet"/>
+      <w:lvlText w:val=""/>
+      <w:lvlJc w:val="left"/>
+      <w:pPr>
+        <w:ind w:left="3780" w:hanging="420"/>
+      </w:pPr>
+      <w:rPr>
+        <w:rFonts w:ascii="Wingdings" w:hAnsi="Wingdings" w:hint="default"/>
+      </w:rPr>
+    </w:lvl>
+  </w:abstractNum>
+  <w:abstractNum w:abstractNumId="26" w15:restartNumberingAfterBreak="0">
     <w:nsid w:val="6C085038"/>
     <w:multiLevelType w:val="multilevel"/>
     <w:tmpl w:val="8DAA27D0"/>
@@ -8546,7 +9456,7 @@
       </w:rPr>
     </w:lvl>
   </w:abstractNum>
-  <w:abstractNum w:abstractNumId="26" w15:restartNumberingAfterBreak="0">
+  <w:abstractNum w:abstractNumId="27" w15:restartNumberingAfterBreak="0">
     <w:nsid w:val="71E70BAD"/>
     <w:multiLevelType w:val="multilevel"/>
     <w:tmpl w:val="C08E882A"/>
@@ -8690,7 +9600,7 @@
       </w:pPr>
     </w:lvl>
   </w:abstractNum>
-  <w:abstractNum w:abstractNumId="27" w15:restartNumberingAfterBreak="0">
+  <w:abstractNum w:abstractNumId="28" w15:restartNumberingAfterBreak="0">
     <w:nsid w:val="73543703"/>
     <w:multiLevelType w:val="multilevel"/>
     <w:tmpl w:val="42B6C998"/>
@@ -8806,7 +9716,7 @@
       </w:pPr>
     </w:lvl>
   </w:abstractNum>
-  <w:abstractNum w:abstractNumId="28" w15:restartNumberingAfterBreak="0">
+  <w:abstractNum w:abstractNumId="29" w15:restartNumberingAfterBreak="0">
     <w:nsid w:val="757E299F"/>
     <w:multiLevelType w:val="hybridMultilevel"/>
     <w:tmpl w:val="D3F02186"/>
@@ -8919,7 +9829,7 @@
       </w:rPr>
     </w:lvl>
   </w:abstractNum>
-  <w:abstractNum w:abstractNumId="29" w15:restartNumberingAfterBreak="0">
+  <w:abstractNum w:abstractNumId="30" w15:restartNumberingAfterBreak="0">
     <w:nsid w:val="763D4961"/>
     <w:multiLevelType w:val="hybridMultilevel"/>
     <w:tmpl w:val="B434AED6"/>
@@ -9032,7 +9942,7 @@
       </w:rPr>
     </w:lvl>
   </w:abstractNum>
-  <w:abstractNum w:abstractNumId="30" w15:restartNumberingAfterBreak="0">
+  <w:abstractNum w:abstractNumId="31" w15:restartNumberingAfterBreak="0">
     <w:nsid w:val="7DA27422"/>
     <w:multiLevelType w:val="hybridMultilevel"/>
     <w:tmpl w:val="EFA8876A"/>
@@ -9145,7 +10055,7 @@
       </w:rPr>
     </w:lvl>
   </w:abstractNum>
-  <w:abstractNum w:abstractNumId="31" w15:restartNumberingAfterBreak="0">
+  <w:abstractNum w:abstractNumId="32" w15:restartNumberingAfterBreak="0">
     <w:nsid w:val="7E901E06"/>
     <w:multiLevelType w:val="hybridMultilevel"/>
     <w:tmpl w:val="8E2C9F3C"/>
@@ -9261,7 +10171,7 @@
       </w:pPr>
     </w:lvl>
   </w:abstractNum>
-  <w:abstractNum w:abstractNumId="32" w15:restartNumberingAfterBreak="0">
+  <w:abstractNum w:abstractNumId="33" w15:restartNumberingAfterBreak="0">
     <w:nsid w:val="7F4F4D07"/>
     <w:multiLevelType w:val="multilevel"/>
     <w:tmpl w:val="1C7AB9A2"/>
@@ -9430,7 +10340,7 @@
     </w:lvl>
   </w:abstractNum>
   <w:num w:numId="1">
-    <w:abstractNumId w:val="31"/>
+    <w:abstractNumId w:val="32"/>
   </w:num>
   <w:num w:numId="2">
     <w:abstractNumId w:val="22"/>
@@ -9442,7 +10352,7 @@
     <w:abstractNumId w:val="19"/>
   </w:num>
   <w:num w:numId="5">
-    <w:abstractNumId w:val="27"/>
+    <w:abstractNumId w:val="28"/>
   </w:num>
   <w:num w:numId="6">
     <w:abstractNumId w:val="4"/>
@@ -9454,7 +10364,7 @@
     <w:abstractNumId w:val="6"/>
   </w:num>
   <w:num w:numId="9">
-    <w:abstractNumId w:val="26"/>
+    <w:abstractNumId w:val="27"/>
   </w:num>
   <w:num w:numId="10">
     <w:abstractNumId w:val="16"/>
@@ -9463,7 +10373,7 @@
     <w:abstractNumId w:val="0"/>
   </w:num>
   <w:num w:numId="12">
-    <w:abstractNumId w:val="32"/>
+    <w:abstractNumId w:val="33"/>
   </w:num>
   <w:num w:numId="13">
     <w:abstractNumId w:val="23"/>
@@ -9499,19 +10409,19 @@
     <w:abstractNumId w:val="21"/>
   </w:num>
   <w:num w:numId="24">
-    <w:abstractNumId w:val="25"/>
+    <w:abstractNumId w:val="26"/>
   </w:num>
   <w:num w:numId="25">
     <w:abstractNumId w:val="20"/>
   </w:num>
   <w:num w:numId="26">
-    <w:abstractNumId w:val="30"/>
+    <w:abstractNumId w:val="31"/>
   </w:num>
   <w:num w:numId="27">
     <w:abstractNumId w:val="1"/>
   </w:num>
   <w:num w:numId="28">
-    <w:abstractNumId w:val="29"/>
+    <w:abstractNumId w:val="30"/>
   </w:num>
   <w:num w:numId="29">
     <w:abstractNumId w:val="24"/>
@@ -9520,13 +10430,16 @@
     <w:abstractNumId w:val="5"/>
   </w:num>
   <w:num w:numId="31">
-    <w:abstractNumId w:val="28"/>
+    <w:abstractNumId w:val="29"/>
   </w:num>
   <w:num w:numId="32">
     <w:abstractNumId w:val="7"/>
   </w:num>
   <w:num w:numId="33">
     <w:abstractNumId w:val="11"/>
+  </w:num>
+  <w:num w:numId="34">
+    <w:abstractNumId w:val="25"/>
   </w:num>
 </w:numbering>
 </file>
@@ -9923,7 +10836,7 @@
   <w:style w:type="paragraph" w:default="1" w:styleId="a">
     <w:name w:val="Normal"/>
     <w:qFormat/>
-    <w:rsid w:val="000630F1"/>
+    <w:rsid w:val="00324099"/>
     <w:rPr>
       <w:rFonts w:ascii="Arial" w:hAnsi="Arial"/>
       <w:szCs w:val="24"/>
@@ -10647,7 +11560,7 @@
 </file>
 
 <file path=customXml/itemProps1.xml><?xml version="1.0" encoding="utf-8"?>
-<ds:datastoreItem xmlns:ds="http://schemas.openxmlformats.org/officeDocument/2006/customXml" ds:itemID="{1CA3CADE-F5E6-4A05-9D84-D483A42BC606}">
+<ds:datastoreItem xmlns:ds="http://schemas.openxmlformats.org/officeDocument/2006/customXml" ds:itemID="{5A1AFAD4-B43F-443F-8663-C7DFB4877B58}">
   <ds:schemaRefs>
     <ds:schemaRef ds:uri="http://schemas.openxmlformats.org/officeDocument/2006/bibliography"/>
   </ds:schemaRefs>

</xml_diff>

<commit_message>
Fix some problems of sds and class diagram
</commit_message>
<xml_diff>
--- a/SDS_Group4.docx
+++ b/SDS_Group4.docx
@@ -439,18 +439,8 @@
           <w:szCs w:val="28"/>
           <w:lang w:eastAsia="zh-CN"/>
         </w:rPr>
-        <w:t xml:space="preserve">harm </w:t>
-      </w:r>
-      <w:proofErr w:type="spellStart"/>
-      <w:r>
-        <w:rPr>
-          <w:sz w:val="28"/>
-          <w:szCs w:val="28"/>
-          <w:lang w:eastAsia="zh-CN"/>
-        </w:rPr>
-        <w:t>Qiaomu</w:t>
-      </w:r>
-      <w:proofErr w:type="spellEnd"/>
+        <w:t>harm Qiaomu</w:t>
+      </w:r>
       <w:r>
         <w:rPr>
           <w:rFonts w:hint="eastAsia"/>
@@ -3415,6 +3405,72 @@
       <w:pPr>
         <w:rPr>
           <w:rFonts w:cs="Arial"/>
+          <w:i/>
+          <w:color w:val="000000" w:themeColor="text1"/>
+          <w:szCs w:val="20"/>
+        </w:rPr>
+      </w:pPr>
+      <w:r>
+        <w:rPr>
+          <w:rFonts w:cs="Arial"/>
+          <w:i/>
+          <w:color w:val="000000" w:themeColor="text1"/>
+          <w:szCs w:val="20"/>
+        </w:rPr>
+        <w:t xml:space="preserve">Figure </w:t>
+      </w:r>
+      <w:r>
+        <w:rPr>
+          <w:rFonts w:cs="Arial"/>
+          <w:i/>
+          <w:color w:val="000000" w:themeColor="text1"/>
+          <w:szCs w:val="20"/>
+        </w:rPr>
+        <w:t xml:space="preserve">2 </w:t>
+      </w:r>
+      <w:r>
+        <w:rPr>
+          <w:rFonts w:cs="Arial" w:hint="eastAsia"/>
+          <w:i/>
+          <w:color w:val="000000" w:themeColor="text1"/>
+          <w:szCs w:val="20"/>
+          <w:lang w:eastAsia="zh-CN"/>
+        </w:rPr>
+        <w:t>Home</w:t>
+      </w:r>
+      <w:r>
+        <w:rPr>
+          <w:rFonts w:cs="Arial"/>
+          <w:i/>
+          <w:color w:val="000000" w:themeColor="text1"/>
+          <w:szCs w:val="20"/>
+        </w:rPr>
+        <w:t xml:space="preserve"> </w:t>
+      </w:r>
+      <w:r>
+        <w:rPr>
+          <w:rFonts w:cs="Arial"/>
+          <w:i/>
+          <w:color w:val="000000" w:themeColor="text1"/>
+          <w:szCs w:val="20"/>
+        </w:rPr>
+        <w:t>page</w:t>
+      </w:r>
+    </w:p>
+    <w:p>
+      <w:pPr>
+        <w:rPr>
+          <w:rFonts w:cs="Arial"/>
+          <w:i/>
+          <w:color w:val="000000" w:themeColor="text1"/>
+          <w:szCs w:val="20"/>
+        </w:rPr>
+      </w:pPr>
+    </w:p>
+    <w:p>
+      <w:pPr>
+        <w:rPr>
+          <w:rFonts w:cs="Arial"/>
           <w:color w:val="0000FF"/>
           <w:szCs w:val="20"/>
         </w:rPr>
@@ -3422,10 +3478,10 @@
       <w:r>
         <w:rPr>
           <w:rFonts w:cs="Arial"/>
-          <w:color w:val="0000FF"/>
-          <w:szCs w:val="20"/>
-        </w:rPr>
-        <w:br/>
+          <w:color w:val="000000" w:themeColor="text1"/>
+          <w:szCs w:val="20"/>
+        </w:rPr>
+        <w:t>This is the home page, and the upper part is the navigation bar that is available for each page afterwards. Students can see some announcements issued by the teacher, and teachers can add new announcements while browsing the announcements.</w:t>
       </w:r>
       <w:r>
         <w:rPr>
@@ -3502,6 +3558,70 @@
       <w:pPr>
         <w:rPr>
           <w:rFonts w:cs="Arial"/>
+          <w:i/>
+          <w:color w:val="000000" w:themeColor="text1"/>
+          <w:szCs w:val="20"/>
+        </w:rPr>
+      </w:pPr>
+      <w:r>
+        <w:rPr>
+          <w:rFonts w:cs="Arial"/>
+          <w:i/>
+          <w:color w:val="000000" w:themeColor="text1"/>
+          <w:szCs w:val="20"/>
+        </w:rPr>
+        <w:t xml:space="preserve">Figure </w:t>
+      </w:r>
+      <w:r>
+        <w:rPr>
+          <w:rFonts w:cs="Arial"/>
+          <w:i/>
+          <w:color w:val="000000" w:themeColor="text1"/>
+          <w:szCs w:val="20"/>
+        </w:rPr>
+        <w:t xml:space="preserve">3 </w:t>
+      </w:r>
+      <w:r>
+        <w:rPr>
+          <w:rFonts w:cs="Arial"/>
+          <w:i/>
+          <w:color w:val="000000" w:themeColor="text1"/>
+          <w:szCs w:val="20"/>
+          <w:lang w:eastAsia="zh-CN"/>
+        </w:rPr>
+        <w:t>Problem Set</w:t>
+      </w:r>
+      <w:r>
+        <w:rPr>
+          <w:rFonts w:cs="Arial"/>
+          <w:i/>
+          <w:color w:val="000000" w:themeColor="text1"/>
+          <w:szCs w:val="20"/>
+        </w:rPr>
+        <w:t xml:space="preserve"> </w:t>
+      </w:r>
+      <w:r>
+        <w:rPr>
+          <w:rFonts w:cs="Arial"/>
+          <w:i/>
+          <w:color w:val="000000" w:themeColor="text1"/>
+          <w:szCs w:val="20"/>
+        </w:rPr>
+        <w:t>page</w:t>
+      </w:r>
+    </w:p>
+    <w:p>
+      <w:pPr>
+        <w:rPr>
+          <w:rFonts w:cs="Arial"/>
+          <w:szCs w:val="20"/>
+        </w:rPr>
+      </w:pPr>
+    </w:p>
+    <w:p>
+      <w:pPr>
+        <w:rPr>
+          <w:rFonts w:cs="Arial"/>
           <w:szCs w:val="20"/>
         </w:rPr>
       </w:pPr>
@@ -3524,7 +3644,35 @@
           <w:rFonts w:cs="Arial"/>
           <w:szCs w:val="20"/>
         </w:rPr>
-        <w:t xml:space="preserve"> can browse problem set. Problems have their own tags for </w:t>
+        <w:t xml:space="preserve"> can </w:t>
+      </w:r>
+      <w:r>
+        <w:rPr>
+          <w:rFonts w:cs="Arial"/>
+          <w:szCs w:val="20"/>
+        </w:rPr>
+        <w:t>v</w:t>
+      </w:r>
+      <w:r>
+        <w:rPr>
+          <w:rFonts w:cs="Arial"/>
+          <w:szCs w:val="20"/>
+        </w:rPr>
+        <w:t>ia the navigation bar</w:t>
+      </w:r>
+      <w:r>
+        <w:rPr>
+          <w:rFonts w:cs="Arial"/>
+          <w:szCs w:val="20"/>
+        </w:rPr>
+        <w:t xml:space="preserve"> to </w:t>
+      </w:r>
+      <w:r>
+        <w:rPr>
+          <w:rFonts w:cs="Arial"/>
+          <w:szCs w:val="20"/>
+        </w:rPr>
+        <w:t xml:space="preserve">browse problem set. Problems have their own tags for </w:t>
       </w:r>
       <w:r>
         <w:rPr>
@@ -3660,6 +3808,52 @@
       <w:pPr>
         <w:rPr>
           <w:rFonts w:cs="Arial"/>
+          <w:i/>
+          <w:color w:val="000000" w:themeColor="text1"/>
+          <w:szCs w:val="20"/>
+        </w:rPr>
+      </w:pPr>
+      <w:r>
+        <w:rPr>
+          <w:rFonts w:cs="Arial"/>
+          <w:i/>
+          <w:color w:val="000000" w:themeColor="text1"/>
+          <w:szCs w:val="20"/>
+        </w:rPr>
+        <w:t xml:space="preserve">Figure </w:t>
+      </w:r>
+      <w:r>
+        <w:rPr>
+          <w:rFonts w:cs="Arial"/>
+          <w:i/>
+          <w:color w:val="000000" w:themeColor="text1"/>
+          <w:szCs w:val="20"/>
+        </w:rPr>
+        <w:t xml:space="preserve">4 </w:t>
+      </w:r>
+      <w:r>
+        <w:rPr>
+          <w:rFonts w:cs="Arial"/>
+          <w:i/>
+          <w:color w:val="000000" w:themeColor="text1"/>
+          <w:szCs w:val="20"/>
+          <w:lang w:eastAsia="zh-CN"/>
+        </w:rPr>
+        <w:t>Problem page</w:t>
+      </w:r>
+    </w:p>
+    <w:p>
+      <w:pPr>
+        <w:rPr>
+          <w:rFonts w:cs="Arial"/>
+          <w:szCs w:val="20"/>
+        </w:rPr>
+      </w:pPr>
+    </w:p>
+    <w:p>
+      <w:pPr>
+        <w:rPr>
+          <w:rFonts w:cs="Arial"/>
           <w:szCs w:val="20"/>
         </w:rPr>
       </w:pPr>
@@ -3789,9 +3983,136 @@
       <w:pPr>
         <w:rPr>
           <w:rFonts w:cs="Arial"/>
-          <w:szCs w:val="20"/>
-        </w:rPr>
-      </w:pPr>
+          <w:i/>
+          <w:color w:val="000000" w:themeColor="text1"/>
+          <w:szCs w:val="20"/>
+        </w:rPr>
+      </w:pPr>
+      <w:r>
+        <w:rPr>
+          <w:rFonts w:cs="Arial"/>
+          <w:i/>
+          <w:color w:val="000000" w:themeColor="text1"/>
+          <w:szCs w:val="20"/>
+        </w:rPr>
+        <w:t xml:space="preserve">Figure </w:t>
+      </w:r>
+      <w:r>
+        <w:rPr>
+          <w:rFonts w:cs="Arial"/>
+          <w:i/>
+          <w:color w:val="000000" w:themeColor="text1"/>
+          <w:szCs w:val="20"/>
+        </w:rPr>
+        <w:t xml:space="preserve">5 </w:t>
+      </w:r>
+      <w:proofErr w:type="spellStart"/>
+      <w:r>
+        <w:rPr>
+          <w:rFonts w:cs="Arial"/>
+          <w:i/>
+          <w:color w:val="000000" w:themeColor="text1"/>
+          <w:szCs w:val="20"/>
+          <w:lang w:eastAsia="zh-CN"/>
+        </w:rPr>
+        <w:t>Submition</w:t>
+      </w:r>
+      <w:proofErr w:type="spellEnd"/>
+    </w:p>
+    <w:p>
+      <w:pPr>
+        <w:rPr>
+          <w:rFonts w:cs="Arial"/>
+          <w:szCs w:val="20"/>
+        </w:rPr>
+      </w:pPr>
+    </w:p>
+    <w:p>
+      <w:pPr>
+        <w:rPr>
+          <w:rFonts w:cs="Arial"/>
+          <w:szCs w:val="20"/>
+        </w:rPr>
+      </w:pPr>
+      <w:r>
+        <w:rPr>
+          <w:rFonts w:eastAsia="&amp;quot" w:cs="Arial"/>
+          <w:szCs w:val="20"/>
+        </w:rPr>
+        <w:t>This is a page that submits code that users can write or change their own code and save</w:t>
+      </w:r>
+      <w:r>
+        <w:rPr>
+          <w:rFonts w:eastAsia="宋体" w:cs="Arial" w:hint="eastAsia"/>
+          <w:szCs w:val="20"/>
+          <w:lang w:eastAsia="zh-CN"/>
+        </w:rPr>
+        <w:t xml:space="preserve"> them</w:t>
+      </w:r>
+      <w:r>
+        <w:rPr>
+          <w:rFonts w:eastAsia="&amp;quot" w:cs="Arial"/>
+          <w:szCs w:val="20"/>
+        </w:rPr>
+        <w:t>.</w:t>
+      </w:r>
+      <w:r>
+        <w:rPr>
+          <w:rFonts w:eastAsia="Arial" w:cs="Arial"/>
+          <w:szCs w:val="20"/>
+        </w:rPr>
+        <w:t xml:space="preserve"> </w:t>
+      </w:r>
+      <w:r>
+        <w:rPr>
+          <w:rFonts w:eastAsia="&amp;quot" w:cs="Arial"/>
+          <w:szCs w:val="20"/>
+        </w:rPr>
+        <w:t xml:space="preserve">You can find </w:t>
+      </w:r>
+      <w:r>
+        <w:rPr>
+          <w:rFonts w:eastAsia="宋体" w:cs="Arial" w:hint="eastAsia"/>
+          <w:szCs w:val="20"/>
+          <w:lang w:eastAsia="zh-CN"/>
+        </w:rPr>
+        <w:t>this page</w:t>
+      </w:r>
+      <w:r>
+        <w:rPr>
+          <w:rFonts w:eastAsia="&amp;quot" w:cs="Arial"/>
+          <w:szCs w:val="20"/>
+        </w:rPr>
+        <w:t xml:space="preserve"> in the Problem Set.</w:t>
+      </w:r>
+      <w:r>
+        <w:rPr>
+          <w:rFonts w:eastAsia="Arial" w:cs="Arial"/>
+          <w:szCs w:val="20"/>
+        </w:rPr>
+        <w:t xml:space="preserve"> </w:t>
+      </w:r>
+      <w:r>
+        <w:rPr>
+          <w:rFonts w:eastAsia="&amp;quot" w:cs="Arial"/>
+          <w:szCs w:val="20"/>
+        </w:rPr>
+        <w:t>You can use these icons when writing code, and he will help you write code better.</w:t>
+      </w:r>
+      <w:r>
+        <w:rPr>
+          <w:rFonts w:eastAsia="Arial" w:cs="Arial"/>
+          <w:szCs w:val="20"/>
+        </w:rPr>
+        <w:t xml:space="preserve"> </w:t>
+      </w:r>
+      <w:r>
+        <w:rPr>
+          <w:rFonts w:eastAsia="&amp;quot" w:cs="Arial"/>
+          <w:szCs w:val="20"/>
+        </w:rPr>
+        <w:t>You can also see a description of the problem and other information.</w:t>
+      </w:r>
     </w:p>
     <w:p>
       <w:pPr>
@@ -3861,9 +4182,125 @@
       <w:pPr>
         <w:rPr>
           <w:rFonts w:cs="Arial"/>
-          <w:szCs w:val="20"/>
-        </w:rPr>
-      </w:pPr>
+          <w:i/>
+          <w:color w:val="000000" w:themeColor="text1"/>
+          <w:szCs w:val="20"/>
+        </w:rPr>
+      </w:pPr>
+      <w:r>
+        <w:rPr>
+          <w:rFonts w:cs="Arial"/>
+          <w:i/>
+          <w:color w:val="000000" w:themeColor="text1"/>
+          <w:szCs w:val="20"/>
+        </w:rPr>
+        <w:t xml:space="preserve">Figure </w:t>
+      </w:r>
+      <w:r>
+        <w:rPr>
+          <w:rFonts w:cs="Arial"/>
+          <w:i/>
+          <w:color w:val="000000" w:themeColor="text1"/>
+          <w:szCs w:val="20"/>
+        </w:rPr>
+        <w:t xml:space="preserve">6 </w:t>
+      </w:r>
+      <w:r>
+        <w:rPr>
+          <w:rFonts w:cs="Arial"/>
+          <w:i/>
+          <w:color w:val="000000" w:themeColor="text1"/>
+          <w:szCs w:val="20"/>
+          <w:lang w:eastAsia="zh-CN"/>
+        </w:rPr>
+        <w:t>Test</w:t>
+      </w:r>
+      <w:r>
+        <w:rPr>
+          <w:rFonts w:cs="Arial"/>
+          <w:i/>
+          <w:color w:val="000000" w:themeColor="text1"/>
+          <w:szCs w:val="20"/>
+        </w:rPr>
+        <w:t xml:space="preserve"> </w:t>
+      </w:r>
+      <w:r>
+        <w:rPr>
+          <w:rFonts w:cs="Arial"/>
+          <w:i/>
+          <w:color w:val="000000" w:themeColor="text1"/>
+          <w:szCs w:val="20"/>
+        </w:rPr>
+        <w:t>page</w:t>
+      </w:r>
+    </w:p>
+    <w:p>
+      <w:pPr>
+        <w:rPr>
+          <w:rFonts w:cs="Arial"/>
+          <w:szCs w:val="20"/>
+        </w:rPr>
+      </w:pPr>
+    </w:p>
+    <w:p>
+      <w:pPr>
+        <w:rPr>
+          <w:rFonts w:cs="Arial"/>
+          <w:szCs w:val="20"/>
+          <w:lang w:eastAsia="zh-CN"/>
+        </w:rPr>
+      </w:pPr>
+      <w:r>
+        <w:rPr>
+          <w:rFonts w:cs="Arial" w:hint="eastAsia"/>
+          <w:szCs w:val="20"/>
+          <w:lang w:eastAsia="zh-CN"/>
+        </w:rPr>
+        <w:t>This is a test set page.</w:t>
+      </w:r>
+      <w:r>
+        <w:rPr>
+          <w:rFonts w:cs="Arial"/>
+          <w:szCs w:val="20"/>
+          <w:lang w:eastAsia="zh-CN"/>
+        </w:rPr>
+        <w:t xml:space="preserve"> </w:t>
+      </w:r>
+      <w:r>
+        <w:rPr>
+          <w:rFonts w:eastAsia="&amp;quot" w:cs="Arial"/>
+          <w:szCs w:val="20"/>
+        </w:rPr>
+        <w:t>When the teacher sets a topic for the student, the test set corresponding to the title should be added.</w:t>
+      </w:r>
+      <w:r>
+        <w:rPr>
+          <w:rFonts w:eastAsia="Arial" w:cs="Arial"/>
+          <w:szCs w:val="20"/>
+        </w:rPr>
+        <w:t xml:space="preserve"> </w:t>
+      </w:r>
+      <w:r>
+        <w:rPr>
+          <w:rFonts w:eastAsia="&amp;quot" w:cs="Arial"/>
+          <w:szCs w:val="20"/>
+        </w:rPr>
+        <w:t>In this interface, the teacher can view the tests currently included and add new tests.</w:t>
+      </w:r>
+      <w:r>
+        <w:rPr>
+          <w:rFonts w:eastAsia="Arial" w:cs="Arial"/>
+          <w:szCs w:val="20"/>
+        </w:rPr>
+        <w:t xml:space="preserve"> </w:t>
+      </w:r>
+      <w:r>
+        <w:rPr>
+          <w:rFonts w:eastAsia="&amp;quot" w:cs="Arial"/>
+          <w:szCs w:val="20"/>
+        </w:rPr>
+        <w:t>These tests will be used to verify that the student's submitted questions are correct and pass the test rate, and to rate the students.</w:t>
+      </w:r>
     </w:p>
     <w:p>
       <w:pPr>
@@ -3937,6 +4374,81 @@
           </wp:inline>
         </w:drawing>
       </w:r>
+    </w:p>
+    <w:p>
+      <w:pPr>
+        <w:rPr>
+          <w:rFonts w:cs="Arial"/>
+          <w:i/>
+          <w:color w:val="000000" w:themeColor="text1"/>
+          <w:szCs w:val="20"/>
+        </w:rPr>
+      </w:pPr>
+      <w:r>
+        <w:rPr>
+          <w:rFonts w:cs="Arial"/>
+          <w:i/>
+          <w:color w:val="000000" w:themeColor="text1"/>
+          <w:szCs w:val="20"/>
+        </w:rPr>
+        <w:t xml:space="preserve">Figure </w:t>
+      </w:r>
+      <w:r>
+        <w:rPr>
+          <w:rFonts w:cs="Arial"/>
+          <w:i/>
+          <w:color w:val="000000" w:themeColor="text1"/>
+          <w:szCs w:val="20"/>
+        </w:rPr>
+        <w:t xml:space="preserve">7 </w:t>
+      </w:r>
+      <w:proofErr w:type="spellStart"/>
+      <w:r>
+        <w:rPr>
+          <w:rFonts w:cs="Arial"/>
+          <w:i/>
+          <w:color w:val="000000" w:themeColor="text1"/>
+          <w:szCs w:val="20"/>
+        </w:rPr>
+        <w:t>Task</w:t>
+      </w:r>
+      <w:r>
+        <w:rPr>
+          <w:rFonts w:cs="Arial"/>
+          <w:i/>
+          <w:color w:val="000000" w:themeColor="text1"/>
+          <w:szCs w:val="20"/>
+          <w:lang w:eastAsia="zh-CN"/>
+        </w:rPr>
+        <w:t>t</w:t>
+      </w:r>
+      <w:proofErr w:type="spellEnd"/>
+      <w:r>
+        <w:rPr>
+          <w:rFonts w:cs="Arial"/>
+          <w:i/>
+          <w:color w:val="000000" w:themeColor="text1"/>
+          <w:szCs w:val="20"/>
+        </w:rPr>
+        <w:t xml:space="preserve"> </w:t>
+      </w:r>
+      <w:r>
+        <w:rPr>
+          <w:rFonts w:cs="Arial"/>
+          <w:i/>
+          <w:color w:val="000000" w:themeColor="text1"/>
+          <w:szCs w:val="20"/>
+        </w:rPr>
+        <w:t>page</w:t>
+      </w:r>
+    </w:p>
+    <w:p>
+      <w:pPr>
+        <w:rPr>
+          <w:rFonts w:cs="Arial"/>
+          <w:szCs w:val="20"/>
+        </w:rPr>
+      </w:pPr>
     </w:p>
     <w:p>
       <w:pPr>
@@ -4169,9 +4681,80 @@
       <w:pPr>
         <w:rPr>
           <w:rFonts w:cs="Arial"/>
-          <w:szCs w:val="20"/>
-        </w:rPr>
-      </w:pPr>
+          <w:i/>
+          <w:color w:val="000000" w:themeColor="text1"/>
+          <w:szCs w:val="20"/>
+        </w:rPr>
+      </w:pPr>
+      <w:r>
+        <w:rPr>
+          <w:rFonts w:cs="Arial"/>
+          <w:i/>
+          <w:color w:val="000000" w:themeColor="text1"/>
+          <w:szCs w:val="20"/>
+        </w:rPr>
+        <w:t xml:space="preserve">Figure </w:t>
+      </w:r>
+      <w:r>
+        <w:rPr>
+          <w:rFonts w:cs="Arial"/>
+          <w:i/>
+          <w:color w:val="000000" w:themeColor="text1"/>
+          <w:szCs w:val="20"/>
+        </w:rPr>
+        <w:t xml:space="preserve">8 </w:t>
+      </w:r>
+      <w:r>
+        <w:rPr>
+          <w:rFonts w:cs="Arial"/>
+          <w:i/>
+          <w:color w:val="000000" w:themeColor="text1"/>
+          <w:szCs w:val="20"/>
+          <w:lang w:eastAsia="zh-CN"/>
+        </w:rPr>
+        <w:t>Problem in the Task</w:t>
+      </w:r>
+    </w:p>
+    <w:p>
+      <w:pPr>
+        <w:rPr>
+          <w:rFonts w:cs="Arial"/>
+          <w:szCs w:val="20"/>
+        </w:rPr>
+      </w:pPr>
+    </w:p>
+    <w:p>
+      <w:pPr>
+        <w:rPr>
+          <w:rFonts w:cs="Arial"/>
+          <w:szCs w:val="20"/>
+          <w:lang w:eastAsia="zh-CN"/>
+        </w:rPr>
+      </w:pPr>
+      <w:r>
+        <w:rPr>
+          <w:rFonts w:cs="Arial" w:hint="eastAsia"/>
+          <w:szCs w:val="20"/>
+          <w:lang w:eastAsia="zh-CN"/>
+        </w:rPr>
+        <w:t>This is a task-problem page. In last page, when you click a task, the page will jump into this page. In this page, you will find the description of task. And this description is filled and edited by teachers. Under the description, you can find the problems that this task contains. And the problems</w:t>
+      </w:r>
+      <w:r>
+        <w:rPr>
+          <w:rFonts w:cs="Arial"/>
+          <w:szCs w:val="20"/>
+          <w:lang w:eastAsia="zh-CN"/>
+        </w:rPr>
+        <w:t>’</w:t>
+      </w:r>
+      <w:r>
+        <w:rPr>
+          <w:rFonts w:cs="Arial" w:hint="eastAsia"/>
+          <w:szCs w:val="20"/>
+          <w:lang w:eastAsia="zh-CN"/>
+        </w:rPr>
+        <w:t xml:space="preserve"> information like number, title and tags.</w:t>
+      </w:r>
     </w:p>
     <w:p>
       <w:pPr>
@@ -4241,9 +4824,132 @@
       <w:pPr>
         <w:rPr>
           <w:rFonts w:cs="Arial"/>
-          <w:szCs w:val="20"/>
-        </w:rPr>
-      </w:pPr>
+          <w:i/>
+          <w:color w:val="000000" w:themeColor="text1"/>
+          <w:szCs w:val="20"/>
+        </w:rPr>
+      </w:pPr>
+      <w:r>
+        <w:rPr>
+          <w:rFonts w:cs="Arial"/>
+          <w:i/>
+          <w:color w:val="000000" w:themeColor="text1"/>
+          <w:szCs w:val="20"/>
+        </w:rPr>
+        <w:t xml:space="preserve">Figure </w:t>
+      </w:r>
+      <w:r>
+        <w:rPr>
+          <w:rFonts w:cs="Arial"/>
+          <w:i/>
+          <w:color w:val="000000" w:themeColor="text1"/>
+          <w:szCs w:val="20"/>
+        </w:rPr>
+        <w:t xml:space="preserve">9 </w:t>
+      </w:r>
+      <w:r>
+        <w:rPr>
+          <w:rFonts w:cs="Arial"/>
+          <w:i/>
+          <w:color w:val="000000" w:themeColor="text1"/>
+          <w:szCs w:val="20"/>
+          <w:lang w:eastAsia="zh-CN"/>
+        </w:rPr>
+        <w:t>User Group</w:t>
+      </w:r>
+      <w:r>
+        <w:rPr>
+          <w:rFonts w:cs="Arial"/>
+          <w:i/>
+          <w:color w:val="000000" w:themeColor="text1"/>
+          <w:szCs w:val="20"/>
+        </w:rPr>
+        <w:t xml:space="preserve"> </w:t>
+      </w:r>
+      <w:r>
+        <w:rPr>
+          <w:rFonts w:cs="Arial"/>
+          <w:i/>
+          <w:color w:val="000000" w:themeColor="text1"/>
+          <w:szCs w:val="20"/>
+        </w:rPr>
+        <w:t>page</w:t>
+      </w:r>
+    </w:p>
+    <w:p>
+      <w:pPr>
+        <w:rPr>
+          <w:rFonts w:cs="Arial"/>
+          <w:szCs w:val="20"/>
+        </w:rPr>
+      </w:pPr>
+    </w:p>
+    <w:p>
+      <w:pPr>
+        <w:rPr>
+          <w:rFonts w:cs="Arial"/>
+          <w:szCs w:val="20"/>
+          <w:lang w:eastAsia="zh-CN"/>
+        </w:rPr>
+      </w:pPr>
+      <w:r>
+        <w:rPr>
+          <w:rFonts w:cs="Arial" w:hint="eastAsia"/>
+          <w:szCs w:val="20"/>
+          <w:lang w:eastAsia="zh-CN"/>
+        </w:rPr>
+        <w:t xml:space="preserve">This is a page that is used to view the problem set and related groups. In left part, you can see a problem list that need to be done. Due to different groups can be distributed to different tasks. </w:t>
+      </w:r>
+      <w:proofErr w:type="gramStart"/>
+      <w:r>
+        <w:rPr>
+          <w:rFonts w:cs="Arial" w:hint="eastAsia"/>
+          <w:szCs w:val="20"/>
+          <w:lang w:eastAsia="zh-CN"/>
+        </w:rPr>
+        <w:t>So</w:t>
+      </w:r>
+      <w:proofErr w:type="gramEnd"/>
+      <w:r>
+        <w:rPr>
+          <w:rFonts w:cs="Arial" w:hint="eastAsia"/>
+          <w:szCs w:val="20"/>
+          <w:lang w:eastAsia="zh-CN"/>
+        </w:rPr>
+        <w:t xml:space="preserve"> the related groups is used to view that. In right part, some information can be viewed. It contains tasks</w:t>
+      </w:r>
+      <w:r>
+        <w:rPr>
+          <w:rFonts w:cs="Arial"/>
+          <w:szCs w:val="20"/>
+          <w:lang w:eastAsia="zh-CN"/>
+        </w:rPr>
+        <w:t>’</w:t>
+      </w:r>
+      <w:r>
+        <w:rPr>
+          <w:rFonts w:cs="Arial" w:hint="eastAsia"/>
+          <w:szCs w:val="20"/>
+          <w:lang w:eastAsia="zh-CN"/>
+        </w:rPr>
+        <w:t xml:space="preserve"> ID, tasks</w:t>
+      </w:r>
+      <w:r>
+        <w:rPr>
+          <w:rFonts w:cs="Arial"/>
+          <w:szCs w:val="20"/>
+          <w:lang w:eastAsia="zh-CN"/>
+        </w:rPr>
+        <w:t>’</w:t>
+      </w:r>
+      <w:r>
+        <w:rPr>
+          <w:rFonts w:cs="Arial" w:hint="eastAsia"/>
+          <w:szCs w:val="20"/>
+          <w:lang w:eastAsia="zh-CN"/>
+        </w:rPr>
+        <w:t xml:space="preserve"> name, the description and deadline of tasks.</w:t>
+      </w:r>
     </w:p>
     <w:p>
       <w:pPr>
@@ -4317,6 +5023,51 @@
           </wp:inline>
         </w:drawing>
       </w:r>
+    </w:p>
+    <w:p>
+      <w:pPr>
+        <w:rPr>
+          <w:rFonts w:cs="Arial"/>
+          <w:i/>
+          <w:color w:val="000000" w:themeColor="text1"/>
+          <w:szCs w:val="20"/>
+        </w:rPr>
+      </w:pPr>
+      <w:r>
+        <w:rPr>
+          <w:rFonts w:cs="Arial"/>
+          <w:i/>
+          <w:color w:val="000000" w:themeColor="text1"/>
+          <w:szCs w:val="20"/>
+        </w:rPr>
+        <w:t xml:space="preserve">Figure </w:t>
+      </w:r>
+      <w:r>
+        <w:rPr>
+          <w:rFonts w:cs="Arial"/>
+          <w:i/>
+          <w:color w:val="000000" w:themeColor="text1"/>
+          <w:szCs w:val="20"/>
+        </w:rPr>
+        <w:t xml:space="preserve">10 Status </w:t>
+      </w:r>
+      <w:r>
+        <w:rPr>
+          <w:rFonts w:cs="Arial"/>
+          <w:i/>
+          <w:color w:val="000000" w:themeColor="text1"/>
+          <w:szCs w:val="20"/>
+        </w:rPr>
+        <w:t>page</w:t>
+      </w:r>
+    </w:p>
+    <w:p>
+      <w:pPr>
+        <w:rPr>
+          <w:rFonts w:cs="Arial"/>
+          <w:szCs w:val="20"/>
+        </w:rPr>
+      </w:pPr>
     </w:p>
     <w:p>
       <w:pPr>
@@ -4502,11 +5253,130 @@
     <w:p>
       <w:pPr>
         <w:rPr>
+          <w:rFonts w:cs="Arial"/>
+          <w:i/>
+          <w:color w:val="000000" w:themeColor="text1"/>
+          <w:szCs w:val="20"/>
+        </w:rPr>
+      </w:pPr>
+      <w:r>
+        <w:rPr>
+          <w:rFonts w:cs="Arial"/>
+          <w:i/>
+          <w:color w:val="000000" w:themeColor="text1"/>
+          <w:szCs w:val="20"/>
+        </w:rPr>
+        <w:t xml:space="preserve">Figure </w:t>
+      </w:r>
+      <w:r>
+        <w:rPr>
+          <w:rFonts w:cs="Arial"/>
+          <w:i/>
+          <w:color w:val="000000" w:themeColor="text1"/>
+          <w:szCs w:val="20"/>
+        </w:rPr>
+        <w:t xml:space="preserve">11 </w:t>
+      </w:r>
+      <w:r>
+        <w:rPr>
+          <w:rFonts w:cs="Arial"/>
+          <w:szCs w:val="20"/>
+          <w:lang w:eastAsia="zh-CN"/>
+        </w:rPr>
+        <w:t>T</w:t>
+      </w:r>
+      <w:r>
+        <w:rPr>
           <w:rFonts w:cs="Arial" w:hint="eastAsia"/>
           <w:szCs w:val="20"/>
           <w:lang w:eastAsia="zh-CN"/>
         </w:rPr>
-      </w:pPr>
+        <w:t>est-outcome</w:t>
+      </w:r>
+      <w:r>
+        <w:rPr>
+          <w:rFonts w:cs="Arial"/>
+          <w:i/>
+          <w:color w:val="000000" w:themeColor="text1"/>
+          <w:szCs w:val="20"/>
+        </w:rPr>
+        <w:t xml:space="preserve"> page</w:t>
+      </w:r>
+    </w:p>
+    <w:p>
+      <w:pPr>
+        <w:rPr>
+          <w:rFonts w:cs="Arial"/>
+          <w:szCs w:val="20"/>
+          <w:lang w:eastAsia="zh-CN"/>
+        </w:rPr>
+      </w:pPr>
+    </w:p>
+    <w:p>
+      <w:pPr>
+        <w:rPr>
+          <w:rFonts w:cs="Arial"/>
+          <w:szCs w:val="20"/>
+          <w:lang w:eastAsia="zh-CN"/>
+        </w:rPr>
+      </w:pPr>
+      <w:r>
+        <w:rPr>
+          <w:rFonts w:cs="Arial" w:hint="eastAsia"/>
+          <w:szCs w:val="20"/>
+          <w:lang w:eastAsia="zh-CN"/>
+        </w:rPr>
+        <w:t xml:space="preserve">This is a test-outcome page. </w:t>
+      </w:r>
+      <w:r>
+        <w:rPr>
+          <w:rFonts w:eastAsia="&amp;quot" w:cs="Arial"/>
+          <w:szCs w:val="20"/>
+        </w:rPr>
+        <w:t>In this interface, you can see the code that needs to be tested.</w:t>
+      </w:r>
+      <w:r>
+        <w:rPr>
+          <w:rFonts w:eastAsia="Arial" w:cs="Arial"/>
+          <w:szCs w:val="20"/>
+        </w:rPr>
+        <w:t xml:space="preserve"> </w:t>
+      </w:r>
+      <w:r>
+        <w:rPr>
+          <w:rFonts w:eastAsia="&amp;quot" w:cs="Arial"/>
+          <w:szCs w:val="20"/>
+        </w:rPr>
+        <w:t>And the test set test results for the code.</w:t>
+      </w:r>
+      <w:r>
+        <w:rPr>
+          <w:rFonts w:eastAsia="Arial" w:cs="Arial"/>
+          <w:szCs w:val="20"/>
+        </w:rPr>
+        <w:t xml:space="preserve"> </w:t>
+      </w:r>
+      <w:r>
+        <w:rPr>
+          <w:rFonts w:eastAsia="&amp;quot" w:cs="Arial"/>
+          <w:szCs w:val="20"/>
+        </w:rPr>
+        <w:t>You can check which (or which) tests did not pass the code you wrote.</w:t>
+      </w:r>
+      <w:r>
+        <w:rPr>
+          <w:rFonts w:eastAsia="Arial" w:cs="Arial"/>
+          <w:szCs w:val="20"/>
+        </w:rPr>
+        <w:t xml:space="preserve"> </w:t>
+      </w:r>
+      <w:r>
+        <w:rPr>
+          <w:rFonts w:eastAsia="&amp;quot" w:cs="Arial"/>
+          <w:szCs w:val="20"/>
+        </w:rPr>
+        <w:t>In the upper right corner of the interface, you can see an Overall. It is the overall result of this test, you can see the test status of the problem and the test score.</w:t>
+      </w:r>
     </w:p>
     <w:p>
       <w:pPr>
@@ -4528,9 +5398,6 @@
     <w:p>
       <w:pPr>
         <w:pStyle w:val="2"/>
-        <w:rPr>
-          <w:rFonts w:hint="eastAsia"/>
-        </w:rPr>
       </w:pPr>
       <w:r>
         <w:rPr>
@@ -4597,10 +5464,108 @@
       <w:pPr>
         <w:rPr>
           <w:rFonts w:cs="Arial"/>
-          <w:szCs w:val="20"/>
-          <w:lang w:eastAsia="zh-CN"/>
-        </w:rPr>
-      </w:pPr>
+          <w:i/>
+          <w:color w:val="000000" w:themeColor="text1"/>
+          <w:szCs w:val="20"/>
+        </w:rPr>
+      </w:pPr>
+      <w:r>
+        <w:rPr>
+          <w:rFonts w:cs="Arial"/>
+          <w:i/>
+          <w:color w:val="000000" w:themeColor="text1"/>
+          <w:szCs w:val="20"/>
+        </w:rPr>
+        <w:t xml:space="preserve">Figure </w:t>
+      </w:r>
+      <w:r>
+        <w:rPr>
+          <w:rFonts w:cs="Arial"/>
+          <w:i/>
+          <w:color w:val="000000" w:themeColor="text1"/>
+          <w:szCs w:val="20"/>
+        </w:rPr>
+        <w:t xml:space="preserve">11 </w:t>
+      </w:r>
+      <w:r>
+        <w:rPr>
+          <w:rFonts w:cs="Arial"/>
+          <w:szCs w:val="20"/>
+          <w:lang w:eastAsia="zh-CN"/>
+        </w:rPr>
+        <w:t>Edit Profile</w:t>
+      </w:r>
+      <w:r>
+        <w:rPr>
+          <w:rFonts w:cs="Arial"/>
+          <w:i/>
+          <w:color w:val="000000" w:themeColor="text1"/>
+          <w:szCs w:val="20"/>
+        </w:rPr>
+        <w:t xml:space="preserve"> page</w:t>
+      </w:r>
+    </w:p>
+    <w:p>
+      <w:pPr>
+        <w:rPr>
+          <w:rFonts w:cs="Arial"/>
+          <w:szCs w:val="20"/>
+          <w:lang w:eastAsia="zh-CN"/>
+        </w:rPr>
+      </w:pPr>
+    </w:p>
+    <w:p>
+      <w:pPr>
+        <w:rPr>
+          <w:rFonts w:cs="Arial"/>
+          <w:szCs w:val="20"/>
+          <w:lang w:eastAsia="zh-CN"/>
+        </w:rPr>
+      </w:pPr>
+      <w:r>
+        <w:rPr>
+          <w:rFonts w:cs="Arial" w:hint="eastAsia"/>
+          <w:szCs w:val="20"/>
+          <w:lang w:eastAsia="zh-CN"/>
+        </w:rPr>
+        <w:t xml:space="preserve">This is </w:t>
+      </w:r>
+      <w:proofErr w:type="gramStart"/>
+      <w:r>
+        <w:rPr>
+          <w:rFonts w:cs="Arial" w:hint="eastAsia"/>
+          <w:szCs w:val="20"/>
+          <w:lang w:eastAsia="zh-CN"/>
+        </w:rPr>
+        <w:t>a</w:t>
+      </w:r>
+      <w:proofErr w:type="gramEnd"/>
+      <w:r>
+        <w:rPr>
+          <w:rFonts w:cs="Arial" w:hint="eastAsia"/>
+          <w:szCs w:val="20"/>
+          <w:lang w:eastAsia="zh-CN"/>
+        </w:rPr>
+        <w:t xml:space="preserve"> edit profile page. You can change your old information here. But when you edit password, you need confirm your new password and fill your old password.  Some information </w:t>
+      </w:r>
+      <w:proofErr w:type="spellStart"/>
+      <w:r>
+        <w:rPr>
+          <w:rFonts w:cs="Arial" w:hint="eastAsia"/>
+          <w:szCs w:val="20"/>
+          <w:lang w:eastAsia="zh-CN"/>
+        </w:rPr>
+        <w:t>can not</w:t>
+      </w:r>
+      <w:proofErr w:type="spellEnd"/>
+      <w:r>
+        <w:rPr>
+          <w:rFonts w:cs="Arial" w:hint="eastAsia"/>
+          <w:szCs w:val="20"/>
+          <w:lang w:eastAsia="zh-CN"/>
+        </w:rPr>
+        <w:t xml:space="preserve"> be changed. Such as the ID and your position.</w:t>
+      </w:r>
     </w:p>
     <w:p>
       <w:pPr>
@@ -4672,11 +5637,105 @@
     <w:p>
       <w:pPr>
         <w:rPr>
+          <w:rFonts w:cs="Arial"/>
+          <w:i/>
+          <w:color w:val="000000" w:themeColor="text1"/>
+          <w:szCs w:val="20"/>
+        </w:rPr>
+      </w:pPr>
+      <w:r>
+        <w:rPr>
+          <w:rFonts w:cs="Arial"/>
+          <w:i/>
+          <w:color w:val="000000" w:themeColor="text1"/>
+          <w:szCs w:val="20"/>
+        </w:rPr>
+        <w:t xml:space="preserve">Figure </w:t>
+      </w:r>
+      <w:r>
+        <w:rPr>
+          <w:rFonts w:cs="Arial"/>
+          <w:i/>
+          <w:color w:val="000000" w:themeColor="text1"/>
+          <w:szCs w:val="20"/>
+        </w:rPr>
+        <w:t>12</w:t>
+      </w:r>
+      <w:r>
+        <w:rPr>
           <w:rFonts w:cs="Arial" w:hint="eastAsia"/>
           <w:szCs w:val="20"/>
           <w:lang w:eastAsia="zh-CN"/>
         </w:rPr>
-      </w:pPr>
+        <w:t xml:space="preserve"> </w:t>
+      </w:r>
+      <w:r>
+        <w:rPr>
+          <w:rFonts w:cs="Arial"/>
+          <w:szCs w:val="20"/>
+          <w:lang w:eastAsia="zh-CN"/>
+        </w:rPr>
+        <w:t>P</w:t>
+      </w:r>
+      <w:r>
+        <w:rPr>
+          <w:rFonts w:cs="Arial" w:hint="eastAsia"/>
+          <w:szCs w:val="20"/>
+          <w:lang w:eastAsia="zh-CN"/>
+        </w:rPr>
+        <w:t>rofile</w:t>
+      </w:r>
+      <w:r>
+        <w:rPr>
+          <w:rFonts w:cs="Arial"/>
+          <w:i/>
+          <w:color w:val="000000" w:themeColor="text1"/>
+          <w:szCs w:val="20"/>
+        </w:rPr>
+        <w:t xml:space="preserve"> page</w:t>
+      </w:r>
+    </w:p>
+    <w:p>
+      <w:pPr>
+        <w:rPr>
+          <w:rFonts w:cs="Arial"/>
+          <w:szCs w:val="20"/>
+          <w:lang w:eastAsia="zh-CN"/>
+        </w:rPr>
+      </w:pPr>
+    </w:p>
+    <w:p>
+      <w:pPr>
+        <w:rPr>
+          <w:rFonts w:cs="Arial"/>
+          <w:szCs w:val="20"/>
+          <w:lang w:eastAsia="zh-CN"/>
+        </w:rPr>
+      </w:pPr>
+      <w:r>
+        <w:rPr>
+          <w:rFonts w:cs="Arial" w:hint="eastAsia"/>
+          <w:szCs w:val="20"/>
+          <w:lang w:eastAsia="zh-CN"/>
+        </w:rPr>
+        <w:t>This is a profile page. In this page, the users can view their information. Such as users</w:t>
+      </w:r>
+      <w:r>
+        <w:rPr>
+          <w:rFonts w:cs="Arial"/>
+          <w:szCs w:val="20"/>
+          <w:lang w:eastAsia="zh-CN"/>
+        </w:rPr>
+        <w:t>’</w:t>
+      </w:r>
+      <w:r>
+        <w:rPr>
+          <w:rFonts w:cs="Arial" w:hint="eastAsia"/>
+          <w:szCs w:val="20"/>
+          <w:lang w:eastAsia="zh-CN"/>
+        </w:rPr>
+        <w:t xml:space="preserve"> ID and name. And users can change some information. However, the position cannot be modified by student. </w:t>
+      </w:r>
     </w:p>
     <w:p>
       <w:pPr>
@@ -4734,34 +5793,168 @@
           <w:szCs w:val="20"/>
           <w:lang w:eastAsia="zh-CN"/>
         </w:rPr>
-        <w:t xml:space="preserve"> allows teachers and administrators to modify the system.</w:t>
-      </w:r>
-    </w:p>
-    <w:p>
-      <w:pPr>
-        <w:rPr>
-          <w:rFonts w:cs="Arial"/>
-          <w:szCs w:val="20"/>
-          <w:lang w:eastAsia="zh-CN"/>
-        </w:rPr>
-      </w:pPr>
-    </w:p>
-    <w:p>
-      <w:pPr>
-        <w:rPr>
-          <w:rFonts w:cs="Arial"/>
-          <w:szCs w:val="20"/>
-          <w:lang w:eastAsia="zh-CN"/>
-        </w:rPr>
-      </w:pPr>
-      <w:r>
-        <w:rPr>
-          <w:rFonts w:cs="Arial"/>
-          <w:szCs w:val="20"/>
-          <w:lang w:eastAsia="zh-CN"/>
-        </w:rPr>
-        <w:t>Teachers are allowed to:</w:t>
-      </w:r>
+        <w:t xml:space="preserve"> allows administrators to modify the system.</w:t>
+      </w:r>
+      <w:r>
+        <w:t xml:space="preserve"> </w:t>
+      </w:r>
+      <w:r>
+        <w:rPr>
+          <w:rFonts w:cs="Arial"/>
+          <w:szCs w:val="20"/>
+          <w:lang w:eastAsia="zh-CN"/>
+        </w:rPr>
+        <w:t xml:space="preserve">The administrator </w:t>
+      </w:r>
+      <w:r>
+        <w:rPr>
+          <w:rFonts w:cs="Arial"/>
+          <w:szCs w:val="20"/>
+          <w:lang w:eastAsia="zh-CN"/>
+        </w:rPr>
+        <w:t xml:space="preserve">means </w:t>
+      </w:r>
+      <w:r>
+        <w:rPr>
+          <w:rFonts w:cs="Arial"/>
+          <w:szCs w:val="20"/>
+          <w:lang w:eastAsia="zh-CN"/>
+        </w:rPr>
+        <w:t>teacher. When using the teacher</w:t>
+      </w:r>
+      <w:r>
+        <w:rPr>
+          <w:rFonts w:cs="Arial"/>
+          <w:szCs w:val="20"/>
+          <w:lang w:eastAsia="zh-CN"/>
+        </w:rPr>
+        <w:t>’s account</w:t>
+      </w:r>
+      <w:r>
+        <w:rPr>
+          <w:rFonts w:cs="Arial"/>
+          <w:szCs w:val="20"/>
+          <w:lang w:eastAsia="zh-CN"/>
+        </w:rPr>
+        <w:t xml:space="preserve"> to login, there will be an admin </w:t>
+      </w:r>
+      <w:r>
+        <w:rPr>
+          <w:rFonts w:cs="Arial"/>
+          <w:szCs w:val="20"/>
+          <w:lang w:eastAsia="zh-CN"/>
+        </w:rPr>
+        <w:t>panel</w:t>
+      </w:r>
+      <w:r>
+        <w:rPr>
+          <w:rFonts w:cs="Arial"/>
+          <w:szCs w:val="20"/>
+          <w:lang w:eastAsia="zh-CN"/>
+        </w:rPr>
+        <w:t xml:space="preserve"> appearing in the navigation bar.</w:t>
+      </w:r>
+    </w:p>
+    <w:p>
+      <w:pPr>
+        <w:rPr>
+          <w:rFonts w:cs="Arial"/>
+          <w:szCs w:val="20"/>
+          <w:lang w:eastAsia="zh-CN"/>
+        </w:rPr>
+      </w:pPr>
+    </w:p>
+    <w:p>
+      <w:pPr>
+        <w:rPr>
+          <w:rFonts w:cs="Arial"/>
+          <w:szCs w:val="20"/>
+          <w:lang w:eastAsia="zh-CN"/>
+        </w:rPr>
+      </w:pPr>
+      <w:r>
+        <w:rPr>
+          <w:rFonts w:cs="Arial"/>
+          <w:szCs w:val="20"/>
+          <w:lang w:eastAsia="zh-CN"/>
+        </w:rPr>
+        <w:t>A</w:t>
+      </w:r>
+      <w:r>
+        <w:rPr>
+          <w:rFonts w:cs="Arial"/>
+          <w:szCs w:val="20"/>
+          <w:lang w:eastAsia="zh-CN"/>
+        </w:rPr>
+        <w:t>dministrator</w:t>
+      </w:r>
+      <w:r>
+        <w:rPr>
+          <w:rFonts w:cs="Arial" w:hint="eastAsia"/>
+          <w:szCs w:val="20"/>
+          <w:lang w:eastAsia="zh-CN"/>
+        </w:rPr>
+        <w:t>s</w:t>
+      </w:r>
+      <w:r>
+        <w:rPr>
+          <w:rFonts w:cs="Arial"/>
+          <w:szCs w:val="20"/>
+          <w:lang w:eastAsia="zh-CN"/>
+        </w:rPr>
+        <w:t>(teacher</w:t>
+      </w:r>
+      <w:r>
+        <w:rPr>
+          <w:rFonts w:cs="Arial"/>
+          <w:szCs w:val="20"/>
+          <w:lang w:eastAsia="zh-CN"/>
+        </w:rPr>
+        <w:t>s</w:t>
+      </w:r>
+      <w:r>
+        <w:rPr>
+          <w:rFonts w:cs="Arial"/>
+          <w:szCs w:val="20"/>
+          <w:lang w:eastAsia="zh-CN"/>
+        </w:rPr>
+        <w:t>)</w:t>
+      </w:r>
+      <w:r>
+        <w:rPr>
+          <w:rFonts w:cs="Arial"/>
+          <w:szCs w:val="20"/>
+          <w:lang w:eastAsia="zh-CN"/>
+        </w:rPr>
+        <w:t xml:space="preserve"> </w:t>
+      </w:r>
+      <w:proofErr w:type="gramStart"/>
+      <w:r>
+        <w:rPr>
+          <w:rFonts w:cs="Arial"/>
+          <w:szCs w:val="20"/>
+          <w:lang w:eastAsia="zh-CN"/>
+        </w:rPr>
+        <w:t>are allowed to</w:t>
+      </w:r>
+      <w:proofErr w:type="gramEnd"/>
+      <w:r>
+        <w:rPr>
+          <w:rFonts w:cs="Arial"/>
+          <w:szCs w:val="20"/>
+          <w:lang w:eastAsia="zh-CN"/>
+        </w:rPr>
+        <w:t>:</w:t>
+      </w:r>
+    </w:p>
+    <w:p>
+      <w:pPr>
+        <w:rPr>
+          <w:rFonts w:cs="Arial"/>
+          <w:szCs w:val="20"/>
+          <w:lang w:eastAsia="zh-CN"/>
+        </w:rPr>
+      </w:pPr>
     </w:p>
     <w:p>
       <w:pPr>
@@ -4963,32 +6156,6 @@
     </w:p>
     <w:p>
       <w:pPr>
-        <w:rPr>
-          <w:rFonts w:cs="Arial"/>
-          <w:szCs w:val="20"/>
-          <w:lang w:eastAsia="zh-CN"/>
-        </w:rPr>
-      </w:pPr>
-    </w:p>
-    <w:p>
-      <w:pPr>
-        <w:rPr>
-          <w:rFonts w:cs="Arial"/>
-          <w:szCs w:val="20"/>
-          <w:lang w:eastAsia="zh-CN"/>
-        </w:rPr>
-      </w:pPr>
-      <w:r>
-        <w:rPr>
-          <w:rFonts w:cs="Arial"/>
-          <w:szCs w:val="20"/>
-          <w:lang w:eastAsia="zh-CN"/>
-        </w:rPr>
-        <w:t>Administrators are allowed to do anything that teachers are allowed to. Besides, they are also allowed to:</w:t>
-      </w:r>
-    </w:p>
-    <w:p>
-      <w:pPr>
         <w:pStyle w:val="aa"/>
         <w:numPr>
           <w:ilvl w:val="0"/>
@@ -5006,7 +6173,7 @@
           <w:szCs w:val="20"/>
           <w:lang w:eastAsia="zh-CN"/>
         </w:rPr>
-        <w:t>Batch registering users</w:t>
+        <w:t>View existing members</w:t>
       </w:r>
     </w:p>
     <w:p>
@@ -5028,7 +6195,7 @@
           <w:szCs w:val="20"/>
           <w:lang w:eastAsia="zh-CN"/>
         </w:rPr>
-        <w:t>Manage activation of the accounts</w:t>
+        <w:t>Add, modify, delete tags</w:t>
       </w:r>
     </w:p>
     <w:p>
@@ -5050,7 +6217,7 @@
           <w:szCs w:val="20"/>
           <w:lang w:eastAsia="zh-CN"/>
         </w:rPr>
-        <w:t>Delete accounts</w:t>
+        <w:t>Update test code</w:t>
       </w:r>
     </w:p>
     <w:p>
@@ -5072,25 +6239,61 @@
           <w:szCs w:val="20"/>
           <w:lang w:eastAsia="zh-CN"/>
         </w:rPr>
-        <w:t>All configurations of the system</w:t>
-      </w:r>
-    </w:p>
-    <w:p>
-      <w:pPr>
-        <w:rPr>
-          <w:rFonts w:cs="Arial" w:hint="eastAsia"/>
-          <w:szCs w:val="20"/>
-          <w:lang w:eastAsia="zh-CN"/>
-        </w:rPr>
-      </w:pPr>
-      <w:bookmarkStart w:id="10" w:name="_GoBack"/>
-      <w:bookmarkEnd w:id="10"/>
+        <w:t xml:space="preserve">Add and </w:t>
+      </w:r>
+      <w:r>
+        <w:rPr>
+          <w:rFonts w:cs="Arial"/>
+          <w:szCs w:val="20"/>
+          <w:lang w:eastAsia="zh-CN"/>
+        </w:rPr>
+        <w:t>delete</w:t>
+      </w:r>
+      <w:r>
+        <w:rPr>
+          <w:rFonts w:cs="Arial"/>
+          <w:szCs w:val="20"/>
+          <w:lang w:eastAsia="zh-CN"/>
+        </w:rPr>
+        <w:t xml:space="preserve"> users</w:t>
+      </w:r>
+    </w:p>
+    <w:p>
+      <w:pPr>
+        <w:pStyle w:val="aa"/>
+        <w:ind w:left="420"/>
+        <w:rPr>
+          <w:rFonts w:cs="Arial"/>
+          <w:szCs w:val="20"/>
+          <w:lang w:eastAsia="zh-CN"/>
+        </w:rPr>
+      </w:pPr>
+    </w:p>
+    <w:p>
+      <w:pPr>
+        <w:pStyle w:val="aa"/>
+        <w:ind w:left="420"/>
+        <w:rPr>
+          <w:rFonts w:cs="Arial"/>
+          <w:szCs w:val="20"/>
+          <w:lang w:eastAsia="zh-CN"/>
+        </w:rPr>
+      </w:pPr>
+    </w:p>
+    <w:p>
+      <w:pPr>
+        <w:rPr>
+          <w:rFonts w:cs="Arial"/>
+          <w:szCs w:val="20"/>
+          <w:lang w:eastAsia="zh-CN"/>
+        </w:rPr>
+      </w:pPr>
     </w:p>
     <w:p>
       <w:pPr>
         <w:pStyle w:val="StyleHeading1Before0pt"/>
       </w:pPr>
-      <w:bookmarkStart w:id="11" w:name="_Toc394839016"/>
+      <w:bookmarkStart w:id="10" w:name="_Toc394839016"/>
       <w:r>
         <w:rPr>
           <w:rFonts w:cs="Arial"/>
@@ -5167,7 +6370,7 @@
       <w:r>
         <w:t>Database Design</w:t>
       </w:r>
-      <w:bookmarkEnd w:id="11"/>
+      <w:bookmarkEnd w:id="10"/>
     </w:p>
     <w:p>
       <w:pPr>
@@ -5210,63 +6413,42 @@
       <w:pPr>
         <w:pStyle w:val="StyleHeading1Before0pt"/>
       </w:pPr>
-      <w:bookmarkStart w:id="12" w:name="_Toc394839017"/>
+      <w:bookmarkStart w:id="11" w:name="_Toc394839017"/>
       <w:r>
         <w:lastRenderedPageBreak/>
         <w:t>Diagrams</w:t>
       </w:r>
-      <w:bookmarkEnd w:id="12"/>
-    </w:p>
-    <w:p>
-      <w:pPr>
-        <w:rPr>
-          <w:rFonts w:cs="Arial"/>
-          <w:color w:val="000000" w:themeColor="text1"/>
-          <w:szCs w:val="20"/>
-        </w:rPr>
-      </w:pPr>
-      <w:r>
-        <w:rPr>
-          <w:rFonts w:cs="Arial"/>
-          <w:color w:val="000000" w:themeColor="text1"/>
-          <w:szCs w:val="20"/>
-        </w:rPr>
-        <w:t>The c</w:t>
-      </w:r>
-      <w:r>
-        <w:rPr>
-          <w:rFonts w:cs="Arial"/>
-          <w:color w:val="000000" w:themeColor="text1"/>
-          <w:szCs w:val="20"/>
-        </w:rPr>
-        <w:t>lass diagram is shown below.</w:t>
-      </w:r>
-    </w:p>
-    <w:p>
-      <w:pPr>
-        <w:rPr>
-          <w:rFonts w:cs="Arial"/>
-          <w:color w:val="000000" w:themeColor="text1"/>
-          <w:szCs w:val="20"/>
-        </w:rPr>
-      </w:pPr>
-    </w:p>
-    <w:p>
-      <w:pPr>
-        <w:rPr>
-          <w:color w:val="000000" w:themeColor="text1"/>
-          <w:lang w:eastAsia="zh-CN"/>
-        </w:rPr>
-      </w:pPr>
-      <w:r>
-        <w:rPr>
+      <w:bookmarkEnd w:id="11"/>
+    </w:p>
+    <w:p>
+      <w:pPr>
+        <w:rPr>
+          <w:rFonts w:cs="Arial"/>
           <w:noProof/>
+          <w:szCs w:val="20"/>
+          <w:lang w:eastAsia="zh-CN"/>
+        </w:rPr>
+      </w:pPr>
+      <w:r>
+        <w:rPr>
+          <w:rFonts w:cs="Arial"/>
+          <w:noProof/>
+          <w:color w:val="000000" w:themeColor="text1"/>
+          <w:szCs w:val="20"/>
         </w:rPr>
         <w:drawing>
-          <wp:inline distT="0" distB="0" distL="0" distR="0" wp14:anchorId="2885BADC" wp14:editId="63DEE23C">
-            <wp:extent cx="6097270" cy="6120765"/>
-            <wp:effectExtent l="0" t="0" r="0" b="0"/>
-            <wp:docPr id="3" name="图片 3"/>
+          <wp:anchor distT="0" distB="0" distL="114300" distR="114300" simplePos="0" relativeHeight="251659264" behindDoc="0" locked="0" layoutInCell="1" allowOverlap="1" wp14:anchorId="39A7F62C" wp14:editId="35A2413F">
+            <wp:simplePos x="0" y="0"/>
+            <wp:positionH relativeFrom="column">
+              <wp:align>center</wp:align>
+            </wp:positionH>
+            <wp:positionV relativeFrom="page">
+              <wp:align>center</wp:align>
+            </wp:positionV>
+            <wp:extent cx="7581600" cy="6199200"/>
+            <wp:effectExtent l="0" t="0" r="635" b="0"/>
+            <wp:wrapNone/>
+            <wp:docPr id="23" name="图片 23" descr="C:\Users\张翘沐\Desktop\UML.jpg"/>
             <wp:cNvGraphicFramePr>
               <a:graphicFrameLocks xmlns:a="http://schemas.openxmlformats.org/drawingml/2006/main" noChangeAspect="1"/>
             </wp:cNvGraphicFramePr>
@@ -5274,38 +6456,70 @@
               <a:graphicData uri="http://schemas.openxmlformats.org/drawingml/2006/picture">
                 <pic:pic xmlns:pic="http://schemas.openxmlformats.org/drawingml/2006/picture">
                   <pic:nvPicPr>
-                    <pic:cNvPr id="1" name=""/>
-                    <pic:cNvPicPr/>
+                    <pic:cNvPr id="0" name="Picture 5" descr="C:\Users\张翘沐\Desktop\UML.jpg"/>
+                    <pic:cNvPicPr>
+                      <a:picLocks noChangeAspect="1" noChangeArrowheads="1"/>
+                    </pic:cNvPicPr>
                   </pic:nvPicPr>
                   <pic:blipFill>
-                    <a:blip r:embed="rId22"/>
+                    <a:blip r:embed="rId22">
+                      <a:extLst>
+                        <a:ext uri="{28A0092B-C50C-407E-A947-70E740481C1C}">
+                          <a14:useLocalDpi xmlns:a14="http://schemas.microsoft.com/office/drawing/2010/main" val="0"/>
+                        </a:ext>
+                      </a:extLst>
+                    </a:blip>
+                    <a:srcRect/>
                     <a:stretch>
                       <a:fillRect/>
                     </a:stretch>
                   </pic:blipFill>
-                  <pic:spPr>
+                  <pic:spPr bwMode="auto">
                     <a:xfrm>
                       <a:off x="0" y="0"/>
-                      <a:ext cx="6097270" cy="6120765"/>
+                      <a:ext cx="7581600" cy="6199200"/>
                     </a:xfrm>
                     <a:prstGeom prst="rect">
                       <a:avLst/>
                     </a:prstGeom>
+                    <a:noFill/>
+                    <a:ln>
+                      <a:noFill/>
+                    </a:ln>
                   </pic:spPr>
                 </pic:pic>
               </a:graphicData>
             </a:graphic>
-          </wp:inline>
+            <wp14:sizeRelH relativeFrom="margin">
+              <wp14:pctWidth>0</wp14:pctWidth>
+            </wp14:sizeRelH>
+            <wp14:sizeRelV relativeFrom="margin">
+              <wp14:pctHeight>0</wp14:pctHeight>
+            </wp14:sizeRelV>
+          </wp:anchor>
         </w:drawing>
       </w:r>
     </w:p>
     <w:p>
       <w:pPr>
         <w:rPr>
-          <w:color w:val="000000" w:themeColor="text1"/>
-          <w:lang w:eastAsia="zh-CN"/>
-        </w:rPr>
-      </w:pPr>
+          <w:rFonts w:cs="Arial"/>
+          <w:noProof/>
+          <w:szCs w:val="20"/>
+          <w:lang w:eastAsia="zh-CN"/>
+        </w:rPr>
+      </w:pPr>
+    </w:p>
+    <w:p>
+      <w:pPr>
+        <w:rPr>
+          <w:rFonts w:cs="Arial"/>
+          <w:color w:val="000000" w:themeColor="text1"/>
+          <w:szCs w:val="20"/>
+        </w:rPr>
+      </w:pPr>
+      <w:bookmarkStart w:id="12" w:name="_GoBack"/>
+      <w:bookmarkEnd w:id="12"/>
     </w:p>
     <w:sectPr>
       <w:headerReference w:type="default" r:id="rId23"/>
@@ -10455,7 +11669,7 @@
     </w:rPrDefault>
     <w:pPrDefault/>
   </w:docDefaults>
-  <w:latentStyles w:defLockedState="0" w:defUIPriority="99" w:defSemiHidden="0" w:defUnhideWhenUsed="0" w:defQFormat="0" w:count="376">
+  <w:latentStyles w:defLockedState="0" w:defUIPriority="99" w:defSemiHidden="0" w:defUnhideWhenUsed="0" w:defQFormat="0" w:count="375">
     <w:lsdException w:name="Normal" w:uiPriority="0" w:qFormat="1"/>
     <w:lsdException w:name="heading 1" w:uiPriority="9" w:qFormat="1"/>
     <w:lsdException w:name="heading 2" w:uiPriority="0" w:qFormat="1"/>
@@ -10831,7 +12045,6 @@
     <w:lsdException w:name="Smart Hyperlink" w:semiHidden="1" w:unhideWhenUsed="1"/>
     <w:lsdException w:name="Hashtag" w:semiHidden="1" w:unhideWhenUsed="1"/>
     <w:lsdException w:name="Unresolved Mention" w:semiHidden="1" w:unhideWhenUsed="1"/>
-    <w:lsdException w:name="Smart Link" w:semiHidden="1" w:unhideWhenUsed="1"/>
   </w:latentStyles>
   <w:style w:type="paragraph" w:default="1" w:styleId="a">
     <w:name w:val="Normal"/>
@@ -11560,7 +12773,7 @@
 </file>
 
 <file path=customXml/itemProps1.xml><?xml version="1.0" encoding="utf-8"?>
-<ds:datastoreItem xmlns:ds="http://schemas.openxmlformats.org/officeDocument/2006/customXml" ds:itemID="{5A1AFAD4-B43F-443F-8663-C7DFB4877B58}">
+<ds:datastoreItem xmlns:ds="http://schemas.openxmlformats.org/officeDocument/2006/customXml" ds:itemID="{4A1270BB-209C-48F7-A670-7507A9061476}">
   <ds:schemaRefs>
     <ds:schemaRef ds:uri="http://schemas.openxmlformats.org/officeDocument/2006/bibliography"/>
   </ds:schemaRefs>

</xml_diff>

<commit_message>
Add six admin page into sds
</commit_message>
<xml_diff>
--- a/SDS_Group4.docx
+++ b/SDS_Group4.docx
@@ -852,6 +852,258 @@
                 <w:szCs w:val="18"/>
               </w:rPr>
               <w:t>Prepared Document</w:t>
+            </w:r>
+          </w:p>
+        </w:tc>
+      </w:tr>
+      <w:tr>
+        <w:trPr>
+          <w:cantSplit/>
+          <w:trHeight w:val="415"/>
+        </w:trPr>
+        <w:tc>
+          <w:tcPr>
+            <w:tcW w:w="1620" w:type="dxa"/>
+            <w:vAlign w:val="bottom"/>
+          </w:tcPr>
+          <w:p>
+            <w:pPr>
+              <w:pStyle w:val="a6"/>
+              <w:rPr>
+                <w:rFonts w:cs="Arial"/>
+                <w:sz w:val="18"/>
+                <w:szCs w:val="18"/>
+              </w:rPr>
+            </w:pPr>
+            <w:r>
+              <w:rPr>
+                <w:rFonts w:cs="Arial"/>
+                <w:sz w:val="18"/>
+                <w:szCs w:val="18"/>
+              </w:rPr>
+              <w:t>2019-05-20</w:t>
+            </w:r>
+          </w:p>
+        </w:tc>
+        <w:tc>
+          <w:tcPr>
+            <w:tcW w:w="1630" w:type="dxa"/>
+            <w:vAlign w:val="bottom"/>
+          </w:tcPr>
+          <w:p>
+            <w:pPr>
+              <w:pStyle w:val="a6"/>
+              <w:rPr>
+                <w:rFonts w:cs="Arial"/>
+                <w:sz w:val="18"/>
+                <w:szCs w:val="18"/>
+              </w:rPr>
+            </w:pPr>
+            <w:proofErr w:type="spellStart"/>
+            <w:r>
+              <w:rPr>
+                <w:rFonts w:cs="Arial"/>
+                <w:sz w:val="18"/>
+                <w:szCs w:val="18"/>
+              </w:rPr>
+              <w:t>Wenbo</w:t>
+            </w:r>
+            <w:proofErr w:type="spellEnd"/>
+            <w:r>
+              <w:rPr>
+                <w:rFonts w:cs="Arial"/>
+                <w:sz w:val="18"/>
+                <w:szCs w:val="18"/>
+              </w:rPr>
+              <w:t xml:space="preserve"> Zhao, </w:t>
+            </w:r>
+            <w:proofErr w:type="spellStart"/>
+            <w:r>
+              <w:rPr>
+                <w:rFonts w:cs="Arial"/>
+                <w:sz w:val="18"/>
+                <w:szCs w:val="18"/>
+              </w:rPr>
+              <w:t>Jianxin</w:t>
+            </w:r>
+            <w:proofErr w:type="spellEnd"/>
+            <w:r>
+              <w:rPr>
+                <w:rFonts w:cs="Arial"/>
+                <w:sz w:val="18"/>
+                <w:szCs w:val="18"/>
+              </w:rPr>
+              <w:t xml:space="preserve"> Liu</w:t>
+            </w:r>
+          </w:p>
+        </w:tc>
+        <w:tc>
+          <w:tcPr>
+            <w:tcW w:w="1198" w:type="dxa"/>
+            <w:vAlign w:val="bottom"/>
+          </w:tcPr>
+          <w:p>
+            <w:pPr>
+              <w:pStyle w:val="a6"/>
+              <w:rPr>
+                <w:rFonts w:cs="Arial"/>
+                <w:sz w:val="18"/>
+                <w:szCs w:val="18"/>
+              </w:rPr>
+            </w:pPr>
+            <w:r>
+              <w:rPr>
+                <w:rFonts w:cs="Arial"/>
+                <w:sz w:val="18"/>
+                <w:szCs w:val="18"/>
+              </w:rPr>
+              <w:t>2.0</w:t>
+            </w:r>
+          </w:p>
+        </w:tc>
+        <w:tc>
+          <w:tcPr>
+            <w:tcW w:w="5092" w:type="dxa"/>
+            <w:vAlign w:val="bottom"/>
+          </w:tcPr>
+          <w:p>
+            <w:pPr>
+              <w:pStyle w:val="a6"/>
+              <w:rPr>
+                <w:rFonts w:cs="Arial"/>
+                <w:sz w:val="18"/>
+                <w:szCs w:val="18"/>
+              </w:rPr>
+            </w:pPr>
+            <w:r>
+              <w:rPr>
+                <w:rFonts w:cs="Arial"/>
+                <w:sz w:val="18"/>
+                <w:szCs w:val="18"/>
+              </w:rPr>
+              <w:t>Modify th</w:t>
+            </w:r>
+            <w:bookmarkStart w:id="2" w:name="_GoBack"/>
+            <w:bookmarkEnd w:id="2"/>
+            <w:r>
+              <w:rPr>
+                <w:rFonts w:cs="Arial"/>
+                <w:sz w:val="18"/>
+                <w:szCs w:val="18"/>
+              </w:rPr>
+              <w:t>e UI interface and features</w:t>
+            </w:r>
+          </w:p>
+        </w:tc>
+      </w:tr>
+      <w:tr>
+        <w:trPr>
+          <w:cantSplit/>
+          <w:trHeight w:val="415"/>
+        </w:trPr>
+        <w:tc>
+          <w:tcPr>
+            <w:tcW w:w="1620" w:type="dxa"/>
+            <w:vAlign w:val="bottom"/>
+          </w:tcPr>
+          <w:p>
+            <w:pPr>
+              <w:pStyle w:val="a6"/>
+              <w:rPr>
+                <w:rFonts w:cs="Arial"/>
+                <w:sz w:val="18"/>
+                <w:szCs w:val="18"/>
+              </w:rPr>
+            </w:pPr>
+            <w:r>
+              <w:rPr>
+                <w:rFonts w:cs="Arial" w:hint="eastAsia"/>
+                <w:sz w:val="18"/>
+                <w:szCs w:val="18"/>
+                <w:lang w:eastAsia="zh-CN"/>
+              </w:rPr>
+              <w:t>2019-05-26</w:t>
+            </w:r>
+          </w:p>
+        </w:tc>
+        <w:tc>
+          <w:tcPr>
+            <w:tcW w:w="1630" w:type="dxa"/>
+            <w:vAlign w:val="bottom"/>
+          </w:tcPr>
+          <w:p>
+            <w:pPr>
+              <w:pStyle w:val="a6"/>
+              <w:rPr>
+                <w:rFonts w:cs="Arial"/>
+                <w:sz w:val="18"/>
+                <w:szCs w:val="18"/>
+              </w:rPr>
+            </w:pPr>
+            <w:r>
+              <w:rPr>
+                <w:rFonts w:cs="Arial" w:hint="eastAsia"/>
+                <w:sz w:val="18"/>
+                <w:szCs w:val="18"/>
+                <w:lang w:eastAsia="zh-CN"/>
+              </w:rPr>
+              <w:t>Qiaomu</w:t>
+            </w:r>
+            <w:r>
+              <w:rPr>
+                <w:rFonts w:cs="Arial"/>
+                <w:sz w:val="18"/>
+                <w:szCs w:val="18"/>
+              </w:rPr>
+              <w:t xml:space="preserve"> Zhang</w:t>
+            </w:r>
+          </w:p>
+        </w:tc>
+        <w:tc>
+          <w:tcPr>
+            <w:tcW w:w="1198" w:type="dxa"/>
+            <w:vAlign w:val="bottom"/>
+          </w:tcPr>
+          <w:p>
+            <w:pPr>
+              <w:pStyle w:val="a6"/>
+              <w:rPr>
+                <w:rFonts w:cs="Arial"/>
+                <w:sz w:val="18"/>
+                <w:szCs w:val="18"/>
+              </w:rPr>
+            </w:pPr>
+            <w:r>
+              <w:rPr>
+                <w:rFonts w:cs="Arial"/>
+                <w:sz w:val="18"/>
+                <w:szCs w:val="18"/>
+              </w:rPr>
+              <w:t>3.0</w:t>
+            </w:r>
+          </w:p>
+        </w:tc>
+        <w:tc>
+          <w:tcPr>
+            <w:tcW w:w="5092" w:type="dxa"/>
+            <w:vAlign w:val="bottom"/>
+          </w:tcPr>
+          <w:p>
+            <w:pPr>
+              <w:pStyle w:val="a6"/>
+              <w:rPr>
+                <w:rFonts w:cs="Arial"/>
+                <w:sz w:val="18"/>
+                <w:szCs w:val="18"/>
+              </w:rPr>
+            </w:pPr>
+            <w:r>
+              <w:rPr>
+                <w:rFonts w:cs="Arial"/>
+                <w:sz w:val="18"/>
+                <w:szCs w:val="18"/>
+              </w:rPr>
+              <w:t>Add some UI interfaces</w:t>
             </w:r>
           </w:p>
         </w:tc>
@@ -1346,161 +1598,21 @@
           </w:p>
         </w:tc>
       </w:tr>
-      <w:tr>
-        <w:trPr>
-          <w:cantSplit/>
-          <w:trHeight w:val="415"/>
-        </w:trPr>
-        <w:tc>
-          <w:tcPr>
-            <w:tcW w:w="1620" w:type="dxa"/>
-            <w:vAlign w:val="bottom"/>
-          </w:tcPr>
-          <w:p>
-            <w:pPr>
-              <w:pStyle w:val="a6"/>
-              <w:rPr>
-                <w:rFonts w:cs="Arial"/>
-                <w:sz w:val="18"/>
-                <w:szCs w:val="18"/>
-              </w:rPr>
-            </w:pPr>
-          </w:p>
-        </w:tc>
-        <w:tc>
-          <w:tcPr>
-            <w:tcW w:w="1630" w:type="dxa"/>
-            <w:vAlign w:val="bottom"/>
-          </w:tcPr>
-          <w:p>
-            <w:pPr>
-              <w:pStyle w:val="a6"/>
-              <w:rPr>
-                <w:rFonts w:cs="Arial"/>
-                <w:sz w:val="18"/>
-                <w:szCs w:val="18"/>
-              </w:rPr>
-            </w:pPr>
-          </w:p>
-        </w:tc>
-        <w:tc>
-          <w:tcPr>
-            <w:tcW w:w="1198" w:type="dxa"/>
-            <w:vAlign w:val="bottom"/>
-          </w:tcPr>
-          <w:p>
-            <w:pPr>
-              <w:pStyle w:val="a6"/>
-              <w:rPr>
-                <w:rFonts w:cs="Arial"/>
-                <w:sz w:val="18"/>
-                <w:szCs w:val="18"/>
-              </w:rPr>
-            </w:pPr>
-          </w:p>
-        </w:tc>
-        <w:tc>
-          <w:tcPr>
-            <w:tcW w:w="5092" w:type="dxa"/>
-            <w:vAlign w:val="bottom"/>
-          </w:tcPr>
-          <w:p>
-            <w:pPr>
-              <w:pStyle w:val="a6"/>
-              <w:rPr>
-                <w:rFonts w:cs="Arial"/>
-                <w:sz w:val="18"/>
-                <w:szCs w:val="18"/>
-              </w:rPr>
-            </w:pPr>
-          </w:p>
-        </w:tc>
-      </w:tr>
-      <w:tr>
-        <w:trPr>
-          <w:cantSplit/>
-          <w:trHeight w:val="415"/>
-        </w:trPr>
-        <w:tc>
-          <w:tcPr>
-            <w:tcW w:w="1620" w:type="dxa"/>
-            <w:vAlign w:val="bottom"/>
-          </w:tcPr>
-          <w:p>
-            <w:pPr>
-              <w:pStyle w:val="a6"/>
-              <w:rPr>
-                <w:rFonts w:cs="Arial"/>
-                <w:sz w:val="18"/>
-                <w:szCs w:val="18"/>
-              </w:rPr>
-            </w:pPr>
-          </w:p>
-        </w:tc>
-        <w:tc>
-          <w:tcPr>
-            <w:tcW w:w="1630" w:type="dxa"/>
-            <w:vAlign w:val="bottom"/>
-          </w:tcPr>
-          <w:p>
-            <w:pPr>
-              <w:pStyle w:val="a6"/>
-              <w:rPr>
-                <w:rFonts w:cs="Arial"/>
-                <w:sz w:val="18"/>
-                <w:szCs w:val="18"/>
-              </w:rPr>
-            </w:pPr>
-          </w:p>
-        </w:tc>
-        <w:tc>
-          <w:tcPr>
-            <w:tcW w:w="1198" w:type="dxa"/>
-            <w:vAlign w:val="bottom"/>
-          </w:tcPr>
-          <w:p>
-            <w:pPr>
-              <w:pStyle w:val="a6"/>
-              <w:rPr>
-                <w:rFonts w:cs="Arial"/>
-                <w:sz w:val="18"/>
-                <w:szCs w:val="18"/>
-              </w:rPr>
-            </w:pPr>
-          </w:p>
-        </w:tc>
-        <w:tc>
-          <w:tcPr>
-            <w:tcW w:w="5092" w:type="dxa"/>
-            <w:vAlign w:val="bottom"/>
-          </w:tcPr>
-          <w:p>
-            <w:pPr>
-              <w:pStyle w:val="a6"/>
-              <w:rPr>
-                <w:rFonts w:cs="Arial"/>
-                <w:sz w:val="18"/>
-                <w:szCs w:val="18"/>
-              </w:rPr>
-            </w:pPr>
-          </w:p>
-        </w:tc>
-      </w:tr>
     </w:tbl>
     <w:p>
       <w:pPr>
         <w:pStyle w:val="StyleHeading1Before0pt"/>
       </w:pPr>
-      <w:bookmarkStart w:id="2" w:name="_Toc219115350"/>
-      <w:bookmarkStart w:id="3" w:name="_Toc219117894"/>
-      <w:bookmarkStart w:id="4" w:name="_Toc394839008"/>
+      <w:bookmarkStart w:id="3" w:name="_Toc219115350"/>
+      <w:bookmarkStart w:id="4" w:name="_Toc219117894"/>
+      <w:bookmarkStart w:id="5" w:name="_Toc394839008"/>
       <w:r>
         <w:lastRenderedPageBreak/>
         <w:t>Table of Contents</w:t>
       </w:r>
-      <w:bookmarkEnd w:id="2"/>
       <w:bookmarkEnd w:id="3"/>
       <w:bookmarkEnd w:id="4"/>
+      <w:bookmarkEnd w:id="5"/>
     </w:p>
     <w:p>
       <w:pPr>
@@ -2432,12 +2544,12 @@
       <w:pPr>
         <w:pStyle w:val="StyleHeading1Before0pt"/>
       </w:pPr>
-      <w:bookmarkStart w:id="5" w:name="_Toc394839009"/>
+      <w:bookmarkStart w:id="6" w:name="_Toc394839009"/>
       <w:r>
         <w:lastRenderedPageBreak/>
         <w:t>Design Overview</w:t>
       </w:r>
-      <w:bookmarkEnd w:id="5"/>
+      <w:bookmarkEnd w:id="6"/>
     </w:p>
     <w:p>
       <w:pPr>
@@ -2577,12 +2689,12 @@
       <w:pPr>
         <w:pStyle w:val="StyleHeading1Before0pt"/>
       </w:pPr>
-      <w:bookmarkStart w:id="6" w:name="_Toc394839010"/>
+      <w:bookmarkStart w:id="7" w:name="_Toc394839010"/>
       <w:r>
         <w:lastRenderedPageBreak/>
         <w:t>Tools and Standards</w:t>
       </w:r>
-      <w:bookmarkEnd w:id="6"/>
+      <w:bookmarkEnd w:id="7"/>
     </w:p>
     <w:p>
       <w:pPr>
@@ -2591,14 +2703,14 @@
           <w:sz w:val="24"/>
         </w:rPr>
       </w:pPr>
-      <w:bookmarkStart w:id="7" w:name="_Toc394839011"/>
+      <w:bookmarkStart w:id="8" w:name="_Toc394839011"/>
       <w:r>
         <w:rPr>
           <w:sz w:val="24"/>
         </w:rPr>
         <w:t>Tools</w:t>
       </w:r>
-      <w:bookmarkEnd w:id="7"/>
+      <w:bookmarkEnd w:id="8"/>
     </w:p>
     <w:p>
       <w:pPr>
@@ -3112,14 +3224,14 @@
           <w:sz w:val="24"/>
         </w:rPr>
       </w:pPr>
-      <w:bookmarkStart w:id="8" w:name="_Toc394839012"/>
+      <w:bookmarkStart w:id="9" w:name="_Toc394839012"/>
       <w:r>
         <w:rPr>
           <w:sz w:val="24"/>
         </w:rPr>
         <w:t>Standards</w:t>
       </w:r>
-      <w:bookmarkEnd w:id="8"/>
+      <w:bookmarkEnd w:id="9"/>
     </w:p>
     <w:p/>
     <w:p>
@@ -3172,12 +3284,12 @@
       <w:pPr>
         <w:pStyle w:val="StyleHeading1Before0pt"/>
       </w:pPr>
-      <w:bookmarkStart w:id="9" w:name="_Toc394839013"/>
+      <w:bookmarkStart w:id="10" w:name="_Toc394839013"/>
       <w:r>
         <w:lastRenderedPageBreak/>
         <w:t>User Interface Design</w:t>
       </w:r>
-      <w:bookmarkEnd w:id="9"/>
+      <w:bookmarkEnd w:id="10"/>
     </w:p>
     <w:p>
       <w:pPr>
@@ -6288,12 +6400,329 @@
           <w:lang w:eastAsia="zh-CN"/>
         </w:rPr>
       </w:pPr>
+      <w:r>
+        <w:rPr>
+          <w:rFonts w:cs="Arial" w:hint="eastAsia"/>
+          <w:szCs w:val="20"/>
+          <w:lang w:eastAsia="zh-CN"/>
+        </w:rPr>
+        <w:t>Admin</w:t>
+      </w:r>
+      <w:r>
+        <w:rPr>
+          <w:rFonts w:cs="Arial"/>
+          <w:szCs w:val="20"/>
+          <w:lang w:eastAsia="zh-CN"/>
+        </w:rPr>
+        <w:t xml:space="preserve"> User page:</w:t>
+      </w:r>
+    </w:p>
+    <w:p>
+      <w:pPr>
+        <w:rPr>
+          <w:rFonts w:cs="Arial"/>
+          <w:szCs w:val="20"/>
+          <w:lang w:eastAsia="zh-CN"/>
+        </w:rPr>
+      </w:pPr>
+      <w:r>
+        <w:rPr>
+          <w:noProof/>
+        </w:rPr>
+        <w:drawing>
+          <wp:inline distT="0" distB="0" distL="0" distR="0" wp14:anchorId="3240426D" wp14:editId="63F7B774">
+            <wp:extent cx="6097270" cy="3295650"/>
+            <wp:effectExtent l="0" t="0" r="0" b="0"/>
+            <wp:docPr id="3" name="图片 3"/>
+            <wp:cNvGraphicFramePr>
+              <a:graphicFrameLocks xmlns:a="http://schemas.openxmlformats.org/drawingml/2006/main" noChangeAspect="1"/>
+            </wp:cNvGraphicFramePr>
+            <a:graphic xmlns:a="http://schemas.openxmlformats.org/drawingml/2006/main">
+              <a:graphicData uri="http://schemas.openxmlformats.org/drawingml/2006/picture">
+                <pic:pic xmlns:pic="http://schemas.openxmlformats.org/drawingml/2006/picture">
+                  <pic:nvPicPr>
+                    <pic:cNvPr id="1" name=""/>
+                    <pic:cNvPicPr/>
+                  </pic:nvPicPr>
+                  <pic:blipFill>
+                    <a:blip r:embed="rId21"/>
+                    <a:stretch>
+                      <a:fillRect/>
+                    </a:stretch>
+                  </pic:blipFill>
+                  <pic:spPr>
+                    <a:xfrm>
+                      <a:off x="0" y="0"/>
+                      <a:ext cx="6097270" cy="3295650"/>
+                    </a:xfrm>
+                    <a:prstGeom prst="rect">
+                      <a:avLst/>
+                    </a:prstGeom>
+                  </pic:spPr>
+                </pic:pic>
+              </a:graphicData>
+            </a:graphic>
+          </wp:inline>
+        </w:drawing>
+      </w:r>
+    </w:p>
+    <w:p>
+      <w:pPr>
+        <w:rPr>
+          <w:rFonts w:cs="Arial"/>
+          <w:szCs w:val="20"/>
+          <w:lang w:eastAsia="zh-CN"/>
+        </w:rPr>
+      </w:pPr>
+      <w:r>
+        <w:rPr>
+          <w:rFonts w:cs="Arial"/>
+          <w:szCs w:val="20"/>
+          <w:lang w:eastAsia="zh-CN"/>
+        </w:rPr>
+        <w:br w:type="page"/>
+      </w:r>
+    </w:p>
+    <w:p>
+      <w:pPr>
+        <w:rPr>
+          <w:rFonts w:cs="Arial"/>
+          <w:szCs w:val="20"/>
+          <w:lang w:eastAsia="zh-CN"/>
+        </w:rPr>
+      </w:pPr>
+      <w:r>
+        <w:rPr>
+          <w:rFonts w:cs="Arial"/>
+          <w:szCs w:val="20"/>
+          <w:lang w:eastAsia="zh-CN"/>
+        </w:rPr>
+        <w:lastRenderedPageBreak/>
+        <w:t>Admin User group page:</w:t>
+      </w:r>
+    </w:p>
+    <w:p>
+      <w:pPr>
+        <w:rPr>
+          <w:rFonts w:cs="Arial"/>
+          <w:szCs w:val="20"/>
+          <w:lang w:eastAsia="zh-CN"/>
+        </w:rPr>
+      </w:pPr>
+      <w:r>
+        <w:rPr>
+          <w:noProof/>
+        </w:rPr>
+        <w:drawing>
+          <wp:inline distT="0" distB="0" distL="0" distR="0" wp14:anchorId="21883633" wp14:editId="42DDC412">
+            <wp:extent cx="6097270" cy="2216785"/>
+            <wp:effectExtent l="0" t="0" r="0" b="0"/>
+            <wp:docPr id="13" name="图片 13"/>
+            <wp:cNvGraphicFramePr>
+              <a:graphicFrameLocks xmlns:a="http://schemas.openxmlformats.org/drawingml/2006/main" noChangeAspect="1"/>
+            </wp:cNvGraphicFramePr>
+            <a:graphic xmlns:a="http://schemas.openxmlformats.org/drawingml/2006/main">
+              <a:graphicData uri="http://schemas.openxmlformats.org/drawingml/2006/picture">
+                <pic:pic xmlns:pic="http://schemas.openxmlformats.org/drawingml/2006/picture">
+                  <pic:nvPicPr>
+                    <pic:cNvPr id="1" name=""/>
+                    <pic:cNvPicPr/>
+                  </pic:nvPicPr>
+                  <pic:blipFill>
+                    <a:blip r:embed="rId22"/>
+                    <a:stretch>
+                      <a:fillRect/>
+                    </a:stretch>
+                  </pic:blipFill>
+                  <pic:spPr>
+                    <a:xfrm>
+                      <a:off x="0" y="0"/>
+                      <a:ext cx="6097270" cy="2216785"/>
+                    </a:xfrm>
+                    <a:prstGeom prst="rect">
+                      <a:avLst/>
+                    </a:prstGeom>
+                  </pic:spPr>
+                </pic:pic>
+              </a:graphicData>
+            </a:graphic>
+          </wp:inline>
+        </w:drawing>
+      </w:r>
+    </w:p>
+    <w:p>
+      <w:pPr>
+        <w:rPr>
+          <w:rFonts w:cs="Arial"/>
+          <w:szCs w:val="20"/>
+          <w:lang w:eastAsia="zh-CN"/>
+        </w:rPr>
+      </w:pPr>
+      <w:r>
+        <w:rPr>
+          <w:rFonts w:cs="Arial"/>
+          <w:szCs w:val="20"/>
+          <w:lang w:eastAsia="zh-CN"/>
+        </w:rPr>
+        <w:br w:type="page"/>
+      </w:r>
+    </w:p>
+    <w:p>
+      <w:pPr>
+        <w:rPr>
+          <w:rFonts w:cs="Arial"/>
+          <w:szCs w:val="20"/>
+          <w:lang w:eastAsia="zh-CN"/>
+        </w:rPr>
+      </w:pPr>
+      <w:r>
+        <w:rPr>
+          <w:rFonts w:cs="Arial"/>
+          <w:szCs w:val="20"/>
+          <w:lang w:eastAsia="zh-CN"/>
+        </w:rPr>
+        <w:lastRenderedPageBreak/>
+        <w:t>Admin tags page:</w:t>
+      </w:r>
+    </w:p>
+    <w:p>
+      <w:pPr>
+        <w:rPr>
+          <w:rFonts w:cs="Arial"/>
+          <w:szCs w:val="20"/>
+          <w:lang w:eastAsia="zh-CN"/>
+        </w:rPr>
+      </w:pPr>
+      <w:r>
+        <w:rPr>
+          <w:noProof/>
+        </w:rPr>
+        <w:drawing>
+          <wp:inline distT="0" distB="0" distL="0" distR="0" wp14:anchorId="41AB0B4E" wp14:editId="73063AD2">
+            <wp:extent cx="6097270" cy="2366645"/>
+            <wp:effectExtent l="0" t="0" r="0" b="0"/>
+            <wp:docPr id="15" name="图片 15"/>
+            <wp:cNvGraphicFramePr>
+              <a:graphicFrameLocks xmlns:a="http://schemas.openxmlformats.org/drawingml/2006/main" noChangeAspect="1"/>
+            </wp:cNvGraphicFramePr>
+            <a:graphic xmlns:a="http://schemas.openxmlformats.org/drawingml/2006/main">
+              <a:graphicData uri="http://schemas.openxmlformats.org/drawingml/2006/picture">
+                <pic:pic xmlns:pic="http://schemas.openxmlformats.org/drawingml/2006/picture">
+                  <pic:nvPicPr>
+                    <pic:cNvPr id="1" name=""/>
+                    <pic:cNvPicPr/>
+                  </pic:nvPicPr>
+                  <pic:blipFill>
+                    <a:blip r:embed="rId23"/>
+                    <a:stretch>
+                      <a:fillRect/>
+                    </a:stretch>
+                  </pic:blipFill>
+                  <pic:spPr>
+                    <a:xfrm>
+                      <a:off x="0" y="0"/>
+                      <a:ext cx="6097270" cy="2366645"/>
+                    </a:xfrm>
+                    <a:prstGeom prst="rect">
+                      <a:avLst/>
+                    </a:prstGeom>
+                  </pic:spPr>
+                </pic:pic>
+              </a:graphicData>
+            </a:graphic>
+          </wp:inline>
+        </w:drawing>
+      </w:r>
+    </w:p>
+    <w:p>
+      <w:pPr>
+        <w:rPr>
+          <w:rFonts w:cs="Arial"/>
+          <w:szCs w:val="20"/>
+          <w:lang w:eastAsia="zh-CN"/>
+        </w:rPr>
+      </w:pPr>
+      <w:r>
+        <w:rPr>
+          <w:rFonts w:cs="Arial"/>
+          <w:szCs w:val="20"/>
+          <w:lang w:eastAsia="zh-CN"/>
+        </w:rPr>
+        <w:br w:type="page"/>
+      </w:r>
+    </w:p>
+    <w:p>
+      <w:pPr>
+        <w:rPr>
+          <w:rFonts w:cs="Arial"/>
+          <w:szCs w:val="20"/>
+          <w:lang w:eastAsia="zh-CN"/>
+        </w:rPr>
+      </w:pPr>
+      <w:r>
+        <w:rPr>
+          <w:rFonts w:cs="Arial"/>
+          <w:szCs w:val="20"/>
+          <w:lang w:eastAsia="zh-CN"/>
+        </w:rPr>
+        <w:lastRenderedPageBreak/>
+        <w:t>Re-judge page:</w:t>
+      </w:r>
+    </w:p>
+    <w:p>
+      <w:pPr>
+        <w:rPr>
+          <w:rFonts w:cs="Arial"/>
+          <w:szCs w:val="20"/>
+          <w:lang w:eastAsia="zh-CN"/>
+        </w:rPr>
+      </w:pPr>
+      <w:r>
+        <w:rPr>
+          <w:noProof/>
+        </w:rPr>
+        <w:drawing>
+          <wp:inline distT="0" distB="0" distL="0" distR="0" wp14:anchorId="2184D3EC" wp14:editId="6530E5F2">
+            <wp:extent cx="6097270" cy="3001010"/>
+            <wp:effectExtent l="0" t="0" r="0" b="8890"/>
+            <wp:docPr id="17" name="图片 17"/>
+            <wp:cNvGraphicFramePr>
+              <a:graphicFrameLocks xmlns:a="http://schemas.openxmlformats.org/drawingml/2006/main" noChangeAspect="1"/>
+            </wp:cNvGraphicFramePr>
+            <a:graphic xmlns:a="http://schemas.openxmlformats.org/drawingml/2006/main">
+              <a:graphicData uri="http://schemas.openxmlformats.org/drawingml/2006/picture">
+                <pic:pic xmlns:pic="http://schemas.openxmlformats.org/drawingml/2006/picture">
+                  <pic:nvPicPr>
+                    <pic:cNvPr id="1" name=""/>
+                    <pic:cNvPicPr/>
+                  </pic:nvPicPr>
+                  <pic:blipFill>
+                    <a:blip r:embed="rId24"/>
+                    <a:stretch>
+                      <a:fillRect/>
+                    </a:stretch>
+                  </pic:blipFill>
+                  <pic:spPr>
+                    <a:xfrm>
+                      <a:off x="0" y="0"/>
+                      <a:ext cx="6097270" cy="3001010"/>
+                    </a:xfrm>
+                    <a:prstGeom prst="rect">
+                      <a:avLst/>
+                    </a:prstGeom>
+                  </pic:spPr>
+                </pic:pic>
+              </a:graphicData>
+            </a:graphic>
+          </wp:inline>
+        </w:drawing>
+      </w:r>
     </w:p>
     <w:p>
       <w:pPr>
         <w:pStyle w:val="StyleHeading1Before0pt"/>
       </w:pPr>
-      <w:bookmarkStart w:id="10" w:name="_Toc394839016"/>
+      <w:bookmarkStart w:id="11" w:name="_Toc394839016"/>
       <w:r>
         <w:rPr>
           <w:rFonts w:cs="Arial"/>
@@ -6325,7 +6754,7 @@
                     <pic:cNvPicPr/>
                   </pic:nvPicPr>
                   <pic:blipFill>
-                    <a:blip r:embed="rId21">
+                    <a:blip r:embed="rId25">
                       <a:clrChange>
                         <a:clrFrom>
                           <a:srgbClr val="FFFFFF"/>
@@ -6370,7 +6799,7 @@
       <w:r>
         <w:t>Database Design</w:t>
       </w:r>
-      <w:bookmarkEnd w:id="10"/>
+      <w:bookmarkEnd w:id="11"/>
     </w:p>
     <w:p>
       <w:pPr>
@@ -6413,12 +6842,12 @@
       <w:pPr>
         <w:pStyle w:val="StyleHeading1Before0pt"/>
       </w:pPr>
-      <w:bookmarkStart w:id="11" w:name="_Toc394839017"/>
+      <w:bookmarkStart w:id="12" w:name="_Toc394839017"/>
       <w:r>
         <w:lastRenderedPageBreak/>
         <w:t>Diagrams</w:t>
       </w:r>
-      <w:bookmarkEnd w:id="11"/>
+      <w:bookmarkEnd w:id="12"/>
     </w:p>
     <w:p>
       <w:pPr>
@@ -6462,7 +6891,7 @@
                     </pic:cNvPicPr>
                   </pic:nvPicPr>
                   <pic:blipFill>
-                    <a:blip r:embed="rId22">
+                    <a:blip r:embed="rId26">
                       <a:extLst>
                         <a:ext uri="{28A0092B-C50C-407E-A947-70E740481C1C}">
                           <a14:useLocalDpi xmlns:a14="http://schemas.microsoft.com/office/drawing/2010/main" val="0"/>
@@ -6518,12 +6947,10 @@
           <w:szCs w:val="20"/>
         </w:rPr>
       </w:pPr>
-      <w:bookmarkStart w:id="12" w:name="_GoBack"/>
-      <w:bookmarkEnd w:id="12"/>
     </w:p>
     <w:sectPr>
-      <w:headerReference w:type="default" r:id="rId23"/>
-      <w:footerReference w:type="default" r:id="rId24"/>
+      <w:headerReference w:type="default" r:id="rId27"/>
+      <w:footerReference w:type="default" r:id="rId28"/>
       <w:pgSz w:w="12240" w:h="15840"/>
       <w:pgMar w:top="1440" w:right="1319" w:bottom="1440" w:left="1319" w:header="720" w:footer="720" w:gutter="0"/>
       <w:cols w:space="720"/>
@@ -12773,7 +13200,7 @@
 </file>
 
 <file path=customXml/itemProps1.xml><?xml version="1.0" encoding="utf-8"?>
-<ds:datastoreItem xmlns:ds="http://schemas.openxmlformats.org/officeDocument/2006/customXml" ds:itemID="{4A1270BB-209C-48F7-A670-7507A9061476}">
+<ds:datastoreItem xmlns:ds="http://schemas.openxmlformats.org/officeDocument/2006/customXml" ds:itemID="{D4260FD2-3605-42C7-B195-D8439FCFBDC2}">
   <ds:schemaRefs>
     <ds:schemaRef ds:uri="http://schemas.openxmlformats.org/officeDocument/2006/bibliography"/>
   </ds:schemaRefs>

</xml_diff>

<commit_message>
Add some information for the image
</commit_message>
<xml_diff>
--- a/SDS_Group4.docx
+++ b/SDS_Group4.docx
@@ -981,17 +981,7 @@
                 <w:sz w:val="18"/>
                 <w:szCs w:val="18"/>
               </w:rPr>
-              <w:t>Modify th</w:t>
-            </w:r>
-            <w:bookmarkStart w:id="2" w:name="_GoBack"/>
-            <w:bookmarkEnd w:id="2"/>
-            <w:r>
-              <w:rPr>
-                <w:rFonts w:cs="Arial"/>
-                <w:sz w:val="18"/>
-                <w:szCs w:val="18"/>
-              </w:rPr>
-              <w:t>e UI interface and features</w:t>
+              <w:t>Modify the UI interface and features</w:t>
             </w:r>
           </w:p>
         </w:tc>
@@ -1104,6 +1094,169 @@
                 <w:szCs w:val="18"/>
               </w:rPr>
               <w:t>Add some UI interfaces</w:t>
+            </w:r>
+          </w:p>
+        </w:tc>
+      </w:tr>
+      <w:tr>
+        <w:trPr>
+          <w:cantSplit/>
+          <w:trHeight w:val="415"/>
+        </w:trPr>
+        <w:tc>
+          <w:tcPr>
+            <w:tcW w:w="1620" w:type="dxa"/>
+            <w:vAlign w:val="bottom"/>
+          </w:tcPr>
+          <w:p>
+            <w:pPr>
+              <w:pStyle w:val="a6"/>
+              <w:rPr>
+                <w:rFonts w:cs="Arial" w:hint="eastAsia"/>
+                <w:sz w:val="18"/>
+                <w:szCs w:val="18"/>
+                <w:lang w:eastAsia="zh-CN"/>
+              </w:rPr>
+            </w:pPr>
+            <w:r>
+              <w:rPr>
+                <w:rFonts w:cs="Arial" w:hint="eastAsia"/>
+                <w:sz w:val="18"/>
+                <w:szCs w:val="18"/>
+                <w:lang w:eastAsia="zh-CN"/>
+              </w:rPr>
+              <w:t>2</w:t>
+            </w:r>
+            <w:r>
+              <w:rPr>
+                <w:rFonts w:cs="Arial"/>
+                <w:sz w:val="18"/>
+                <w:szCs w:val="18"/>
+                <w:lang w:eastAsia="zh-CN"/>
+              </w:rPr>
+              <w:t>019-05-26</w:t>
+            </w:r>
+          </w:p>
+        </w:tc>
+        <w:tc>
+          <w:tcPr>
+            <w:tcW w:w="1630" w:type="dxa"/>
+            <w:vAlign w:val="bottom"/>
+          </w:tcPr>
+          <w:p>
+            <w:pPr>
+              <w:pStyle w:val="a6"/>
+              <w:rPr>
+                <w:rFonts w:cs="Arial"/>
+                <w:sz w:val="18"/>
+                <w:szCs w:val="18"/>
+              </w:rPr>
+            </w:pPr>
+            <w:proofErr w:type="spellStart"/>
+            <w:r>
+              <w:rPr>
+                <w:rFonts w:cs="Arial"/>
+                <w:sz w:val="18"/>
+                <w:szCs w:val="18"/>
+              </w:rPr>
+              <w:t>Wenbo</w:t>
+            </w:r>
+            <w:proofErr w:type="spellEnd"/>
+            <w:r>
+              <w:rPr>
+                <w:rFonts w:cs="Arial"/>
+                <w:sz w:val="18"/>
+                <w:szCs w:val="18"/>
+              </w:rPr>
+              <w:t xml:space="preserve"> Zhao, </w:t>
+            </w:r>
+            <w:proofErr w:type="spellStart"/>
+            <w:r>
+              <w:rPr>
+                <w:rFonts w:cs="Arial"/>
+                <w:sz w:val="18"/>
+                <w:szCs w:val="18"/>
+              </w:rPr>
+              <w:t>Jianxin</w:t>
+            </w:r>
+            <w:proofErr w:type="spellEnd"/>
+            <w:r>
+              <w:rPr>
+                <w:rFonts w:cs="Arial"/>
+                <w:sz w:val="18"/>
+                <w:szCs w:val="18"/>
+              </w:rPr>
+              <w:t xml:space="preserve"> Liu</w:t>
+            </w:r>
+          </w:p>
+        </w:tc>
+        <w:tc>
+          <w:tcPr>
+            <w:tcW w:w="1198" w:type="dxa"/>
+            <w:vAlign w:val="bottom"/>
+          </w:tcPr>
+          <w:p>
+            <w:pPr>
+              <w:pStyle w:val="a6"/>
+              <w:rPr>
+                <w:rFonts w:cs="Arial" w:hint="eastAsia"/>
+                <w:sz w:val="18"/>
+                <w:szCs w:val="18"/>
+                <w:lang w:eastAsia="zh-CN"/>
+              </w:rPr>
+            </w:pPr>
+            <w:r>
+              <w:rPr>
+                <w:rFonts w:cs="Arial" w:hint="eastAsia"/>
+                <w:sz w:val="18"/>
+                <w:szCs w:val="18"/>
+                <w:lang w:eastAsia="zh-CN"/>
+              </w:rPr>
+              <w:t>4</w:t>
+            </w:r>
+            <w:r>
+              <w:rPr>
+                <w:rFonts w:cs="Arial"/>
+                <w:sz w:val="18"/>
+                <w:szCs w:val="18"/>
+                <w:lang w:eastAsia="zh-CN"/>
+              </w:rPr>
+              <w:t>.0</w:t>
+            </w:r>
+          </w:p>
+        </w:tc>
+        <w:tc>
+          <w:tcPr>
+            <w:tcW w:w="5092" w:type="dxa"/>
+            <w:vAlign w:val="bottom"/>
+          </w:tcPr>
+          <w:p>
+            <w:pPr>
+              <w:pStyle w:val="a6"/>
+              <w:rPr>
+                <w:rFonts w:cs="Arial" w:hint="eastAsia"/>
+                <w:sz w:val="18"/>
+                <w:szCs w:val="18"/>
+                <w:lang w:eastAsia="zh-CN"/>
+              </w:rPr>
+            </w:pPr>
+            <w:r>
+              <w:rPr>
+                <w:rFonts w:cs="Arial" w:hint="eastAsia"/>
+                <w:sz w:val="18"/>
+                <w:szCs w:val="18"/>
+                <w:lang w:eastAsia="zh-CN"/>
+              </w:rPr>
+              <w:t>A</w:t>
+            </w:r>
+            <w:r>
+              <w:rPr>
+                <w:rFonts w:cs="Arial"/>
+                <w:sz w:val="18"/>
+                <w:szCs w:val="18"/>
+                <w:lang w:eastAsia="zh-CN"/>
+              </w:rPr>
+              <w:t>dd some information for the admin page</w:t>
             </w:r>
           </w:p>
         </w:tc>
@@ -1528,91 +1681,21 @@
           </w:p>
         </w:tc>
       </w:tr>
-      <w:tr>
-        <w:trPr>
-          <w:cantSplit/>
-          <w:trHeight w:val="415"/>
-        </w:trPr>
-        <w:tc>
-          <w:tcPr>
-            <w:tcW w:w="1620" w:type="dxa"/>
-            <w:vAlign w:val="bottom"/>
-          </w:tcPr>
-          <w:p>
-            <w:pPr>
-              <w:pStyle w:val="a6"/>
-              <w:rPr>
-                <w:rFonts w:cs="Arial"/>
-                <w:sz w:val="18"/>
-                <w:szCs w:val="18"/>
-              </w:rPr>
-            </w:pPr>
-          </w:p>
-        </w:tc>
-        <w:tc>
-          <w:tcPr>
-            <w:tcW w:w="1630" w:type="dxa"/>
-            <w:vAlign w:val="bottom"/>
-          </w:tcPr>
-          <w:p>
-            <w:pPr>
-              <w:pStyle w:val="a6"/>
-              <w:rPr>
-                <w:rFonts w:cs="Arial"/>
-                <w:sz w:val="18"/>
-                <w:szCs w:val="18"/>
-              </w:rPr>
-            </w:pPr>
-          </w:p>
-        </w:tc>
-        <w:tc>
-          <w:tcPr>
-            <w:tcW w:w="1198" w:type="dxa"/>
-            <w:vAlign w:val="bottom"/>
-          </w:tcPr>
-          <w:p>
-            <w:pPr>
-              <w:pStyle w:val="a6"/>
-              <w:rPr>
-                <w:rFonts w:cs="Arial"/>
-                <w:sz w:val="18"/>
-                <w:szCs w:val="18"/>
-              </w:rPr>
-            </w:pPr>
-          </w:p>
-        </w:tc>
-        <w:tc>
-          <w:tcPr>
-            <w:tcW w:w="5092" w:type="dxa"/>
-            <w:vAlign w:val="bottom"/>
-          </w:tcPr>
-          <w:p>
-            <w:pPr>
-              <w:pStyle w:val="a6"/>
-              <w:rPr>
-                <w:rFonts w:cs="Arial"/>
-                <w:sz w:val="18"/>
-                <w:szCs w:val="18"/>
-              </w:rPr>
-            </w:pPr>
-          </w:p>
-        </w:tc>
-      </w:tr>
     </w:tbl>
     <w:p>
       <w:pPr>
         <w:pStyle w:val="StyleHeading1Before0pt"/>
       </w:pPr>
-      <w:bookmarkStart w:id="3" w:name="_Toc219115350"/>
-      <w:bookmarkStart w:id="4" w:name="_Toc219117894"/>
-      <w:bookmarkStart w:id="5" w:name="_Toc394839008"/>
+      <w:bookmarkStart w:id="2" w:name="_Toc219115350"/>
+      <w:bookmarkStart w:id="3" w:name="_Toc219117894"/>
+      <w:bookmarkStart w:id="4" w:name="_Toc394839008"/>
       <w:r>
         <w:lastRenderedPageBreak/>
         <w:t>Table of Contents</w:t>
       </w:r>
+      <w:bookmarkEnd w:id="2"/>
       <w:bookmarkEnd w:id="3"/>
       <w:bookmarkEnd w:id="4"/>
-      <w:bookmarkEnd w:id="5"/>
     </w:p>
     <w:p>
       <w:pPr>
@@ -2544,12 +2627,12 @@
       <w:pPr>
         <w:pStyle w:val="StyleHeading1Before0pt"/>
       </w:pPr>
-      <w:bookmarkStart w:id="6" w:name="_Toc394839009"/>
+      <w:bookmarkStart w:id="5" w:name="_Toc394839009"/>
       <w:r>
         <w:lastRenderedPageBreak/>
         <w:t>Design Overview</w:t>
       </w:r>
-      <w:bookmarkEnd w:id="6"/>
+      <w:bookmarkEnd w:id="5"/>
     </w:p>
     <w:p>
       <w:pPr>
@@ -2689,28 +2772,28 @@
       <w:pPr>
         <w:pStyle w:val="StyleHeading1Before0pt"/>
       </w:pPr>
-      <w:bookmarkStart w:id="7" w:name="_Toc394839010"/>
+      <w:bookmarkStart w:id="6" w:name="_Toc394839010"/>
       <w:r>
         <w:lastRenderedPageBreak/>
         <w:t>Tools and Standards</w:t>
       </w:r>
+      <w:bookmarkEnd w:id="6"/>
+    </w:p>
+    <w:p>
+      <w:pPr>
+        <w:pStyle w:val="2"/>
+        <w:rPr>
+          <w:sz w:val="24"/>
+        </w:rPr>
+      </w:pPr>
+      <w:bookmarkStart w:id="7" w:name="_Toc394839011"/>
+      <w:r>
+        <w:rPr>
+          <w:sz w:val="24"/>
+        </w:rPr>
+        <w:t>Tools</w:t>
+      </w:r>
       <w:bookmarkEnd w:id="7"/>
-    </w:p>
-    <w:p>
-      <w:pPr>
-        <w:pStyle w:val="2"/>
-        <w:rPr>
-          <w:sz w:val="24"/>
-        </w:rPr>
-      </w:pPr>
-      <w:bookmarkStart w:id="8" w:name="_Toc394839011"/>
-      <w:r>
-        <w:rPr>
-          <w:sz w:val="24"/>
-        </w:rPr>
-        <w:t>Tools</w:t>
-      </w:r>
-      <w:bookmarkEnd w:id="8"/>
     </w:p>
     <w:p>
       <w:pPr>
@@ -3224,14 +3307,14 @@
           <w:sz w:val="24"/>
         </w:rPr>
       </w:pPr>
-      <w:bookmarkStart w:id="9" w:name="_Toc394839012"/>
+      <w:bookmarkStart w:id="8" w:name="_Toc394839012"/>
       <w:r>
         <w:rPr>
           <w:sz w:val="24"/>
         </w:rPr>
         <w:t>Standards</w:t>
       </w:r>
-      <w:bookmarkEnd w:id="9"/>
+      <w:bookmarkEnd w:id="8"/>
     </w:p>
     <w:p/>
     <w:p>
@@ -3284,12 +3367,12 @@
       <w:pPr>
         <w:pStyle w:val="StyleHeading1Before0pt"/>
       </w:pPr>
-      <w:bookmarkStart w:id="10" w:name="_Toc394839013"/>
+      <w:bookmarkStart w:id="9" w:name="_Toc394839013"/>
       <w:r>
         <w:lastRenderedPageBreak/>
         <w:t>User Interface Design</w:t>
       </w:r>
-      <w:bookmarkEnd w:id="10"/>
+      <w:bookmarkEnd w:id="9"/>
     </w:p>
     <w:p>
       <w:pPr>
@@ -4118,18 +4201,36 @@
         </w:rPr>
         <w:t xml:space="preserve">5 </w:t>
       </w:r>
-      <w:proofErr w:type="spellStart"/>
-      <w:r>
-        <w:rPr>
-          <w:rFonts w:cs="Arial"/>
+      <w:r>
+        <w:rPr>
+          <w:rFonts w:cs="Arial" w:hint="eastAsia"/>
           <w:i/>
           <w:color w:val="000000" w:themeColor="text1"/>
           <w:szCs w:val="20"/>
           <w:lang w:eastAsia="zh-CN"/>
         </w:rPr>
-        <w:t>Submition</w:t>
-      </w:r>
-      <w:proofErr w:type="spellEnd"/>
+        <w:t>Problem</w:t>
+      </w:r>
+      <w:r>
+        <w:rPr>
+          <w:rFonts w:cs="Arial"/>
+          <w:i/>
+          <w:color w:val="000000" w:themeColor="text1"/>
+          <w:szCs w:val="20"/>
+          <w:lang w:eastAsia="zh-CN"/>
+        </w:rPr>
+        <w:t xml:space="preserve"> </w:t>
+      </w:r>
+      <w:r>
+        <w:rPr>
+          <w:rFonts w:cs="Arial" w:hint="eastAsia"/>
+          <w:i/>
+          <w:color w:val="000000" w:themeColor="text1"/>
+          <w:szCs w:val="20"/>
+          <w:lang w:eastAsia="zh-CN"/>
+        </w:rPr>
+        <w:t>edit</w:t>
+      </w:r>
     </w:p>
     <w:p>
       <w:pPr>
@@ -4151,88 +4252,64 @@
           <w:rFonts w:eastAsia="&amp;quot" w:cs="Arial"/>
           <w:szCs w:val="20"/>
         </w:rPr>
-        <w:t>This is a page that submits code that users can write or change their own code and save</w:t>
-      </w:r>
-      <w:r>
-        <w:rPr>
-          <w:rFonts w:eastAsia="宋体" w:cs="Arial" w:hint="eastAsia"/>
-          <w:szCs w:val="20"/>
-          <w:lang w:eastAsia="zh-CN"/>
-        </w:rPr>
-        <w:t xml:space="preserve"> them</w:t>
+        <w:t>This is a page that can be accessed by clicking the edit button at the end of any</w:t>
       </w:r>
       <w:r>
         <w:rPr>
           <w:rFonts w:eastAsia="&amp;quot" w:cs="Arial"/>
           <w:szCs w:val="20"/>
         </w:rPr>
+        <w:t xml:space="preserve"> problem</w:t>
+      </w:r>
+      <w:r>
+        <w:rPr>
+          <w:rFonts w:eastAsia="&amp;quot" w:cs="Arial"/>
+          <w:szCs w:val="20"/>
+        </w:rPr>
+        <w:t>. You can modify the title of the topic, the requirements</w:t>
+      </w:r>
+      <w:r>
+        <w:rPr>
+          <w:rFonts w:eastAsia="&amp;quot" w:cs="Arial"/>
+          <w:szCs w:val="20"/>
+        </w:rPr>
+        <w:t xml:space="preserve"> of the problem</w:t>
+      </w:r>
+      <w:r>
+        <w:rPr>
+          <w:rFonts w:eastAsia="&amp;quot" w:cs="Arial"/>
+          <w:szCs w:val="20"/>
+        </w:rPr>
+        <w:t xml:space="preserve">, modify the difficulty level of the title, or </w:t>
+      </w:r>
+      <w:r>
+        <w:rPr>
+          <w:rFonts w:eastAsia="&amp;quot" w:cs="Arial"/>
+          <w:szCs w:val="20"/>
+        </w:rPr>
+        <w:t>change</w:t>
+      </w:r>
+      <w:r>
+        <w:rPr>
+          <w:rFonts w:eastAsia="&amp;quot" w:cs="Arial"/>
+          <w:szCs w:val="20"/>
+        </w:rPr>
+        <w:t xml:space="preserve"> tags to the </w:t>
+      </w:r>
+      <w:r>
+        <w:rPr>
+          <w:rFonts w:eastAsia="&amp;quot" w:cs="Arial"/>
+          <w:szCs w:val="20"/>
+        </w:rPr>
+        <w:t>problem</w:t>
+      </w:r>
+      <w:r>
+        <w:rPr>
+          <w:rFonts w:eastAsia="&amp;quot" w:cs="Arial"/>
+          <w:szCs w:val="20"/>
+        </w:rPr>
         <w:t>.</w:t>
       </w:r>
-      <w:r>
-        <w:rPr>
-          <w:rFonts w:eastAsia="Arial" w:cs="Arial"/>
-          <w:szCs w:val="20"/>
-        </w:rPr>
-        <w:t xml:space="preserve"> </w:t>
-      </w:r>
-      <w:r>
-        <w:rPr>
-          <w:rFonts w:eastAsia="&amp;quot" w:cs="Arial"/>
-          <w:szCs w:val="20"/>
-        </w:rPr>
-        <w:t xml:space="preserve">You can find </w:t>
-      </w:r>
-      <w:r>
-        <w:rPr>
-          <w:rFonts w:eastAsia="宋体" w:cs="Arial" w:hint="eastAsia"/>
-          <w:szCs w:val="20"/>
-          <w:lang w:eastAsia="zh-CN"/>
-        </w:rPr>
-        <w:t>this page</w:t>
-      </w:r>
-      <w:r>
-        <w:rPr>
-          <w:rFonts w:eastAsia="&amp;quot" w:cs="Arial"/>
-          <w:szCs w:val="20"/>
-        </w:rPr>
-        <w:t xml:space="preserve"> in the Problem Set.</w:t>
-      </w:r>
-      <w:r>
-        <w:rPr>
-          <w:rFonts w:eastAsia="Arial" w:cs="Arial"/>
-          <w:szCs w:val="20"/>
-        </w:rPr>
-        <w:t xml:space="preserve"> </w:t>
-      </w:r>
-      <w:r>
-        <w:rPr>
-          <w:rFonts w:eastAsia="&amp;quot" w:cs="Arial"/>
-          <w:szCs w:val="20"/>
-        </w:rPr>
-        <w:t>You can use these icons when writing code, and he will help you write code better.</w:t>
-      </w:r>
-      <w:r>
-        <w:rPr>
-          <w:rFonts w:eastAsia="Arial" w:cs="Arial"/>
-          <w:szCs w:val="20"/>
-        </w:rPr>
-        <w:t xml:space="preserve"> </w:t>
-      </w:r>
-      <w:r>
-        <w:rPr>
-          <w:rFonts w:eastAsia="&amp;quot" w:cs="Arial"/>
-          <w:szCs w:val="20"/>
-        </w:rPr>
-        <w:t>You can also see a description of the problem and other information.</w:t>
-      </w:r>
-    </w:p>
-    <w:p>
-      <w:pPr>
-        <w:rPr>
-          <w:rFonts w:cs="Arial"/>
-          <w:szCs w:val="20"/>
-        </w:rPr>
-      </w:pPr>
       <w:r>
         <w:rPr>
           <w:rFonts w:cs="Arial"/>
@@ -4512,37 +4589,7 @@
           <w:color w:val="000000" w:themeColor="text1"/>
           <w:szCs w:val="20"/>
         </w:rPr>
-        <w:t xml:space="preserve">7 </w:t>
-      </w:r>
-      <w:proofErr w:type="spellStart"/>
-      <w:r>
-        <w:rPr>
-          <w:rFonts w:cs="Arial"/>
-          <w:i/>
-          <w:color w:val="000000" w:themeColor="text1"/>
-          <w:szCs w:val="20"/>
-        </w:rPr>
-        <w:t>Task</w:t>
-      </w:r>
-      <w:r>
-        <w:rPr>
-          <w:rFonts w:cs="Arial"/>
-          <w:i/>
-          <w:color w:val="000000" w:themeColor="text1"/>
-          <w:szCs w:val="20"/>
-          <w:lang w:eastAsia="zh-CN"/>
-        </w:rPr>
-        <w:t>t</w:t>
-      </w:r>
-      <w:proofErr w:type="spellEnd"/>
-      <w:r>
-        <w:rPr>
-          <w:rFonts w:cs="Arial"/>
-          <w:i/>
-          <w:color w:val="000000" w:themeColor="text1"/>
-          <w:szCs w:val="20"/>
-        </w:rPr>
-        <w:t xml:space="preserve"> </w:t>
+        <w:t xml:space="preserve">7 Task </w:t>
       </w:r>
       <w:r>
         <w:rPr>
@@ -6040,23 +6087,13 @@
         </w:rPr>
         <w:t xml:space="preserve"> </w:t>
       </w:r>
-      <w:proofErr w:type="gramStart"/>
-      <w:r>
-        <w:rPr>
-          <w:rFonts w:cs="Arial"/>
-          <w:szCs w:val="20"/>
-          <w:lang w:eastAsia="zh-CN"/>
-        </w:rPr>
-        <w:t>are allowed to</w:t>
-      </w:r>
-      <w:proofErr w:type="gramEnd"/>
-      <w:r>
-        <w:rPr>
-          <w:rFonts w:cs="Arial"/>
-          <w:szCs w:val="20"/>
-          <w:lang w:eastAsia="zh-CN"/>
-        </w:rPr>
-        <w:t>:</w:t>
+      <w:r>
+        <w:rPr>
+          <w:rFonts w:cs="Arial"/>
+          <w:szCs w:val="20"/>
+          <w:lang w:eastAsia="zh-CN"/>
+        </w:rPr>
+        <w:t>are allowed to:</w:t>
       </w:r>
     </w:p>
     <w:p>
@@ -6474,6 +6511,40 @@
           <w:lang w:eastAsia="zh-CN"/>
         </w:rPr>
       </w:pPr>
+    </w:p>
+    <w:p>
+      <w:pPr>
+        <w:rPr>
+          <w:rFonts w:cs="Arial" w:hint="eastAsia"/>
+          <w:szCs w:val="20"/>
+          <w:lang w:eastAsia="zh-CN"/>
+        </w:rPr>
+      </w:pPr>
+      <w:r>
+        <w:rPr>
+          <w:rFonts w:cs="Arial" w:hint="eastAsia"/>
+          <w:szCs w:val="20"/>
+          <w:lang w:eastAsia="zh-CN"/>
+        </w:rPr>
+        <w:t>T</w:t>
+      </w:r>
+      <w:r>
+        <w:rPr>
+          <w:rFonts w:cs="Arial"/>
+          <w:szCs w:val="20"/>
+          <w:lang w:eastAsia="zh-CN"/>
+        </w:rPr>
+        <w:t>his is a user page that only the teacher can see. The teacher can change the name of the user, change the position of the user, or delete users.</w:t>
+      </w:r>
+    </w:p>
+    <w:p>
+      <w:pPr>
+        <w:rPr>
+          <w:rFonts w:cs="Arial"/>
+          <w:szCs w:val="20"/>
+          <w:lang w:eastAsia="zh-CN"/>
+        </w:rPr>
+      </w:pPr>
       <w:r>
         <w:rPr>
           <w:rFonts w:cs="Arial"/>
@@ -6558,6 +6629,39 @@
           <w:lang w:eastAsia="zh-CN"/>
         </w:rPr>
       </w:pPr>
+    </w:p>
+    <w:p>
+      <w:pPr>
+        <w:rPr>
+          <w:rFonts w:cs="Arial"/>
+          <w:szCs w:val="20"/>
+          <w:lang w:eastAsia="zh-CN"/>
+        </w:rPr>
+      </w:pPr>
+      <w:r>
+        <w:rPr>
+          <w:rFonts w:cs="Arial" w:hint="eastAsia"/>
+          <w:szCs w:val="20"/>
+          <w:lang w:eastAsia="zh-CN"/>
+        </w:rPr>
+        <w:t>T</w:t>
+      </w:r>
+      <w:r>
+        <w:rPr>
+          <w:rFonts w:cs="Arial"/>
+          <w:szCs w:val="20"/>
+          <w:lang w:eastAsia="zh-CN"/>
+        </w:rPr>
+        <w:t>his is a user group page that only the teacher can see. Teacher can modify the user group, for example, the teacher can add or delete the students in the group, and the teacher can change the group name or change the description of the group</w:t>
+      </w:r>
+      <w:r>
+        <w:rPr>
+          <w:rFonts w:cs="Arial"/>
+          <w:szCs w:val="20"/>
+          <w:lang w:eastAsia="zh-CN"/>
+        </w:rPr>
+        <w:t>. The teacher can also delete the group that don’t need any more.</w:t>
+      </w:r>
       <w:r>
         <w:rPr>
           <w:rFonts w:cs="Arial"/>
@@ -6642,6 +6746,40 @@
           <w:lang w:eastAsia="zh-CN"/>
         </w:rPr>
       </w:pPr>
+    </w:p>
+    <w:p>
+      <w:pPr>
+        <w:rPr>
+          <w:rFonts w:cs="Arial" w:hint="eastAsia"/>
+          <w:szCs w:val="20"/>
+          <w:lang w:eastAsia="zh-CN"/>
+        </w:rPr>
+      </w:pPr>
+      <w:r>
+        <w:rPr>
+          <w:rFonts w:cs="Arial" w:hint="eastAsia"/>
+          <w:szCs w:val="20"/>
+          <w:lang w:eastAsia="zh-CN"/>
+        </w:rPr>
+        <w:t>T</w:t>
+      </w:r>
+      <w:r>
+        <w:rPr>
+          <w:rFonts w:cs="Arial"/>
+          <w:szCs w:val="20"/>
+          <w:lang w:eastAsia="zh-CN"/>
+        </w:rPr>
+        <w:t>his is a tag page that only the teacher can see. The teacher can add some new tags, and he can also change the content of the tags that we have now. If some tags are not needed any more, the teacher can delete them.</w:t>
+      </w:r>
+    </w:p>
+    <w:p>
+      <w:pPr>
+        <w:rPr>
+          <w:rFonts w:cs="Arial"/>
+          <w:szCs w:val="20"/>
+          <w:lang w:eastAsia="zh-CN"/>
+        </w:rPr>
+      </w:pPr>
       <w:r>
         <w:rPr>
           <w:rFonts w:cs="Arial"/>
@@ -6717,6 +6855,42 @@
           </wp:inline>
         </w:drawing>
       </w:r>
+    </w:p>
+    <w:p>
+      <w:pPr>
+        <w:rPr>
+          <w:rFonts w:cs="Arial"/>
+          <w:szCs w:val="20"/>
+          <w:lang w:eastAsia="zh-CN"/>
+        </w:rPr>
+      </w:pPr>
+    </w:p>
+    <w:p>
+      <w:pPr>
+        <w:rPr>
+          <w:rFonts w:cs="Arial" w:hint="eastAsia"/>
+          <w:szCs w:val="20"/>
+          <w:lang w:eastAsia="zh-CN"/>
+        </w:rPr>
+      </w:pPr>
+      <w:r>
+        <w:rPr>
+          <w:rFonts w:cs="Arial" w:hint="eastAsia"/>
+          <w:szCs w:val="20"/>
+          <w:lang w:eastAsia="zh-CN"/>
+        </w:rPr>
+        <w:t>T</w:t>
+      </w:r>
+      <w:r>
+        <w:rPr>
+          <w:rFonts w:cs="Arial"/>
+          <w:szCs w:val="20"/>
+          <w:lang w:eastAsia="zh-CN"/>
+        </w:rPr>
+        <w:t>his is the Re-judge page that only the teacher can see. After the teacher change some test code of some problems, he can get into this page and re-judge the problem that he changed.</w:t>
+      </w:r>
+      <w:bookmarkStart w:id="10" w:name="_GoBack"/>
+      <w:bookmarkEnd w:id="10"/>
     </w:p>
     <w:p>
       <w:pPr>
@@ -12096,7 +12270,7 @@
     </w:rPrDefault>
     <w:pPrDefault/>
   </w:docDefaults>
-  <w:latentStyles w:defLockedState="0" w:defUIPriority="99" w:defSemiHidden="0" w:defUnhideWhenUsed="0" w:defQFormat="0" w:count="375">
+  <w:latentStyles w:defLockedState="0" w:defUIPriority="99" w:defSemiHidden="0" w:defUnhideWhenUsed="0" w:defQFormat="0" w:count="376">
     <w:lsdException w:name="Normal" w:uiPriority="0" w:qFormat="1"/>
     <w:lsdException w:name="heading 1" w:uiPriority="9" w:qFormat="1"/>
     <w:lsdException w:name="heading 2" w:uiPriority="0" w:qFormat="1"/>
@@ -12202,7 +12376,6 @@
     <w:lsdException w:name="HTML Sample" w:semiHidden="1" w:unhideWhenUsed="1"/>
     <w:lsdException w:name="HTML Typewriter" w:semiHidden="1" w:unhideWhenUsed="1"/>
     <w:lsdException w:name="HTML Variable" w:semiHidden="1" w:unhideWhenUsed="1"/>
-    <w:lsdException w:name="Normal Table" w:semiHidden="1" w:unhideWhenUsed="1"/>
     <w:lsdException w:name="annotation subject" w:semiHidden="1" w:unhideWhenUsed="1"/>
     <w:lsdException w:name="No List" w:semiHidden="1" w:unhideWhenUsed="1"/>
     <w:lsdException w:name="Outline List 1" w:semiHidden="1" w:unhideWhenUsed="1"/>
@@ -12249,10 +12422,8 @@
     <w:lsdException w:name="Table Subtle 2" w:semiHidden="1" w:unhideWhenUsed="1"/>
     <w:lsdException w:name="Table Web 1" w:semiHidden="1" w:unhideWhenUsed="1"/>
     <w:lsdException w:name="Table Web 2" w:semiHidden="1" w:unhideWhenUsed="1"/>
-    <w:lsdException w:name="Table Web 3" w:semiHidden="1" w:unhideWhenUsed="1"/>
     <w:lsdException w:name="Balloon Text" w:semiHidden="1" w:unhideWhenUsed="1"/>
     <w:lsdException w:name="Table Grid" w:uiPriority="59"/>
-    <w:lsdException w:name="Table Theme" w:semiHidden="1" w:unhideWhenUsed="1"/>
     <w:lsdException w:name="Placeholder Text" w:semiHidden="1"/>
     <w:lsdException w:name="No Spacing" w:uiPriority="1" w:qFormat="1"/>
     <w:lsdException w:name="Light Shading" w:uiPriority="60"/>
@@ -12472,6 +12643,7 @@
     <w:lsdException w:name="Smart Hyperlink" w:semiHidden="1" w:unhideWhenUsed="1"/>
     <w:lsdException w:name="Hashtag" w:semiHidden="1" w:unhideWhenUsed="1"/>
     <w:lsdException w:name="Unresolved Mention" w:semiHidden="1" w:unhideWhenUsed="1"/>
+    <w:lsdException w:name="Smart Link" w:semiHidden="1" w:unhideWhenUsed="1"/>
   </w:latentStyles>
   <w:style w:type="paragraph" w:default="1" w:styleId="a">
     <w:name w:val="Normal"/>
@@ -13200,7 +13372,7 @@
 </file>
 
 <file path=customXml/itemProps1.xml><?xml version="1.0" encoding="utf-8"?>
-<ds:datastoreItem xmlns:ds="http://schemas.openxmlformats.org/officeDocument/2006/customXml" ds:itemID="{D4260FD2-3605-42C7-B195-D8439FCFBDC2}">
+<ds:datastoreItem xmlns:ds="http://schemas.openxmlformats.org/officeDocument/2006/customXml" ds:itemID="{09A0EDAF-54CE-4738-A621-EAB78FB80BCF}">
   <ds:schemaRefs>
     <ds:schemaRef ds:uri="http://schemas.openxmlformats.org/officeDocument/2006/bibliography"/>
   </ds:schemaRefs>

</xml_diff>

<commit_message>
update new descriptions in SDS
</commit_message>
<xml_diff>
--- a/SDS_Group4.docx
+++ b/SDS_Group4.docx
@@ -32,11 +32,24 @@
         </w:rPr>
       </w:pPr>
     </w:p>
-    <w:p/>
-    <w:p/>
-    <w:p/>
-    <w:p>
-      <w:pPr>
+    <w:p>
+      <w:pPr>
+        <w:jc w:val="center"/>
+      </w:pPr>
+    </w:p>
+    <w:p>
+      <w:pPr>
+        <w:jc w:val="center"/>
+      </w:pPr>
+    </w:p>
+    <w:p>
+      <w:pPr>
+        <w:jc w:val="center"/>
+      </w:pPr>
+    </w:p>
+    <w:p>
+      <w:pPr>
+        <w:jc w:val="center"/>
         <w:rPr>
           <w:sz w:val="40"/>
           <w:szCs w:val="40"/>
@@ -187,6 +200,7 @@
     </w:p>
     <w:p>
       <w:pPr>
+        <w:jc w:val="center"/>
         <w:rPr>
           <w:b/>
           <w:bCs/>
@@ -221,39 +235,37 @@
           <w:sz w:val="32"/>
           <w:szCs w:val="32"/>
         </w:rPr>
-        <w:t>2.0</w:t>
-      </w:r>
-    </w:p>
-    <w:p>
-      <w:pPr>
-        <w:jc w:val="center"/>
+        <w:t>4</w:t>
+      </w:r>
+      <w:r>
         <w:rPr>
           <w:b/>
           <w:bCs/>
           <w:sz w:val="32"/>
           <w:szCs w:val="32"/>
         </w:rPr>
-      </w:pPr>
-    </w:p>
-    <w:p>
-      <w:pPr>
-        <w:jc w:val="center"/>
+        <w:t>.</w:t>
+      </w:r>
+      <w:r>
         <w:rPr>
           <w:b/>
           <w:bCs/>
           <w:sz w:val="32"/>
           <w:szCs w:val="32"/>
         </w:rPr>
-      </w:pPr>
-      <w:r>
+        <w:t>1</w:t>
+      </w:r>
+    </w:p>
+    <w:p>
+      <w:pPr>
+        <w:jc w:val="center"/>
         <w:rPr>
           <w:b/>
           <w:bCs/>
           <w:sz w:val="32"/>
           <w:szCs w:val="32"/>
         </w:rPr>
-        <w:t>2019-04-14</w:t>
-      </w:r>
+      </w:pPr>
     </w:p>
     <w:p>
       <w:pPr>
@@ -265,221 +277,24 @@
           <w:szCs w:val="32"/>
         </w:rPr>
       </w:pPr>
-    </w:p>
-    <w:p>
-      <w:pPr>
-        <w:spacing w:afterLines="50" w:after="120"/>
-        <w:jc w:val="center"/>
-        <w:rPr>
-          <w:sz w:val="28"/>
-          <w:szCs w:val="28"/>
-          <w:lang w:eastAsia="zh-CN"/>
-        </w:rPr>
-      </w:pPr>
-      <w:r>
-        <w:rPr>
-          <w:rFonts w:hint="eastAsia"/>
-          <w:sz w:val="28"/>
-          <w:szCs w:val="28"/>
-          <w:lang w:eastAsia="zh-CN"/>
-        </w:rPr>
-        <w:t>M</w:t>
-      </w:r>
-      <w:r>
-        <w:rPr>
-          <w:sz w:val="28"/>
-          <w:szCs w:val="28"/>
-          <w:lang w:eastAsia="zh-CN"/>
-        </w:rPr>
-        <w:t xml:space="preserve">ichael </w:t>
-      </w:r>
-      <w:proofErr w:type="spellStart"/>
-      <w:r>
-        <w:rPr>
-          <w:sz w:val="28"/>
-          <w:szCs w:val="28"/>
-          <w:lang w:eastAsia="zh-CN"/>
-        </w:rPr>
-        <w:t>Yuepeng</w:t>
-      </w:r>
-      <w:proofErr w:type="spellEnd"/>
-      <w:r>
-        <w:rPr>
-          <w:sz w:val="28"/>
-          <w:szCs w:val="28"/>
-          <w:lang w:eastAsia="zh-CN"/>
-        </w:rPr>
-        <w:t xml:space="preserve"> LONG, 1730026075</w:t>
-      </w:r>
-    </w:p>
-    <w:p>
-      <w:pPr>
-        <w:spacing w:afterLines="50" w:after="120"/>
-        <w:jc w:val="center"/>
-        <w:rPr>
-          <w:sz w:val="28"/>
-          <w:szCs w:val="28"/>
-          <w:lang w:eastAsia="zh-CN"/>
-        </w:rPr>
-      </w:pPr>
-      <w:r>
-        <w:rPr>
-          <w:rFonts w:hint="eastAsia"/>
-          <w:sz w:val="28"/>
-          <w:szCs w:val="28"/>
-          <w:lang w:eastAsia="zh-CN"/>
-        </w:rPr>
-        <w:t>V</w:t>
-      </w:r>
-      <w:r>
-        <w:rPr>
-          <w:sz w:val="28"/>
-          <w:szCs w:val="28"/>
-          <w:lang w:eastAsia="zh-CN"/>
-        </w:rPr>
-        <w:t xml:space="preserve">irgil </w:t>
-      </w:r>
-      <w:proofErr w:type="spellStart"/>
-      <w:r>
-        <w:rPr>
-          <w:sz w:val="28"/>
-          <w:szCs w:val="28"/>
-          <w:lang w:eastAsia="zh-CN"/>
-        </w:rPr>
-        <w:t>Wenbo</w:t>
-      </w:r>
-      <w:proofErr w:type="spellEnd"/>
-      <w:r>
-        <w:rPr>
-          <w:sz w:val="28"/>
-          <w:szCs w:val="28"/>
-          <w:lang w:eastAsia="zh-CN"/>
-        </w:rPr>
-        <w:t xml:space="preserve"> ZHAO, 1730026155</w:t>
-      </w:r>
-    </w:p>
-    <w:p>
-      <w:pPr>
-        <w:spacing w:afterLines="50" w:after="120"/>
-        <w:jc w:val="center"/>
-        <w:rPr>
-          <w:sz w:val="28"/>
-          <w:szCs w:val="28"/>
-          <w:lang w:eastAsia="zh-CN"/>
-        </w:rPr>
-      </w:pPr>
-      <w:proofErr w:type="spellStart"/>
-      <w:r>
-        <w:rPr>
-          <w:rFonts w:hint="eastAsia"/>
-          <w:sz w:val="28"/>
-          <w:szCs w:val="28"/>
-          <w:lang w:eastAsia="zh-CN"/>
-        </w:rPr>
-        <w:t>J</w:t>
-      </w:r>
-      <w:r>
-        <w:rPr>
-          <w:sz w:val="28"/>
-          <w:szCs w:val="28"/>
-          <w:lang w:eastAsia="zh-CN"/>
-        </w:rPr>
-        <w:t>essice</w:t>
-      </w:r>
-      <w:proofErr w:type="spellEnd"/>
-      <w:r>
-        <w:rPr>
-          <w:sz w:val="28"/>
-          <w:szCs w:val="28"/>
-          <w:lang w:eastAsia="zh-CN"/>
-        </w:rPr>
-        <w:t xml:space="preserve"> </w:t>
-      </w:r>
-      <w:proofErr w:type="spellStart"/>
-      <w:r>
-        <w:rPr>
-          <w:sz w:val="28"/>
-          <w:szCs w:val="28"/>
-          <w:lang w:eastAsia="zh-CN"/>
-        </w:rPr>
-        <w:t>Jianxin</w:t>
-      </w:r>
-      <w:proofErr w:type="spellEnd"/>
-      <w:r>
-        <w:rPr>
-          <w:sz w:val="28"/>
-          <w:szCs w:val="28"/>
-          <w:lang w:eastAsia="zh-CN"/>
-        </w:rPr>
-        <w:t xml:space="preserve"> LIU, 1730026069</w:t>
-      </w:r>
-    </w:p>
-    <w:p>
-      <w:pPr>
-        <w:spacing w:afterLines="50" w:after="120"/>
-        <w:jc w:val="center"/>
-        <w:rPr>
-          <w:sz w:val="28"/>
-          <w:szCs w:val="28"/>
-          <w:lang w:eastAsia="zh-CN"/>
-        </w:rPr>
-      </w:pPr>
-      <w:r>
-        <w:rPr>
-          <w:rFonts w:hint="eastAsia"/>
-          <w:sz w:val="28"/>
-          <w:szCs w:val="28"/>
-          <w:lang w:eastAsia="zh-CN"/>
-        </w:rPr>
-        <w:t>C</w:t>
-      </w:r>
-      <w:r>
-        <w:rPr>
-          <w:sz w:val="28"/>
-          <w:szCs w:val="28"/>
-          <w:lang w:eastAsia="zh-CN"/>
-        </w:rPr>
-        <w:t>harm Qiaomu</w:t>
-      </w:r>
-      <w:r>
-        <w:rPr>
-          <w:rFonts w:hint="eastAsia"/>
-          <w:sz w:val="28"/>
-          <w:szCs w:val="28"/>
-          <w:lang w:eastAsia="zh-CN"/>
-        </w:rPr>
-        <w:t xml:space="preserve"> </w:t>
-      </w:r>
-      <w:r>
-        <w:rPr>
-          <w:sz w:val="28"/>
-          <w:szCs w:val="28"/>
-          <w:lang w:eastAsia="zh-CN"/>
-        </w:rPr>
-        <w:t>ZHANG, 1730026149</w:t>
-      </w:r>
-    </w:p>
-    <w:p>
-      <w:pPr>
-        <w:jc w:val="center"/>
+      <w:r>
         <w:rPr>
           <w:b/>
           <w:bCs/>
           <w:sz w:val="32"/>
           <w:szCs w:val="32"/>
         </w:rPr>
-      </w:pPr>
-    </w:p>
-    <w:p>
-      <w:pPr>
-        <w:jc w:val="center"/>
+        <w:t>2019-0</w:t>
+      </w:r>
+      <w:r>
         <w:rPr>
           <w:b/>
           <w:bCs/>
           <w:sz w:val="32"/>
           <w:szCs w:val="32"/>
         </w:rPr>
-      </w:pPr>
+        <w:t>5-26</w:t>
+      </w:r>
     </w:p>
     <w:p>
       <w:pPr>
@@ -494,6 +309,135 @@
     </w:p>
     <w:p>
       <w:pPr>
+        <w:spacing w:afterLines="50" w:after="120"/>
+        <w:jc w:val="center"/>
+        <w:rPr>
+          <w:sz w:val="28"/>
+          <w:szCs w:val="28"/>
+          <w:lang w:eastAsia="zh-CN"/>
+        </w:rPr>
+      </w:pPr>
+      <w:r>
+        <w:rPr>
+          <w:rFonts w:hint="eastAsia"/>
+          <w:sz w:val="28"/>
+          <w:szCs w:val="28"/>
+          <w:lang w:eastAsia="zh-CN"/>
+        </w:rPr>
+        <w:t>M</w:t>
+      </w:r>
+      <w:r>
+        <w:rPr>
+          <w:sz w:val="28"/>
+          <w:szCs w:val="28"/>
+          <w:lang w:eastAsia="zh-CN"/>
+        </w:rPr>
+        <w:t>ichael Yuepeng LONG, 1730026075</w:t>
+      </w:r>
+    </w:p>
+    <w:p>
+      <w:pPr>
+        <w:spacing w:afterLines="50" w:after="120"/>
+        <w:jc w:val="center"/>
+        <w:rPr>
+          <w:sz w:val="28"/>
+          <w:szCs w:val="28"/>
+          <w:lang w:eastAsia="zh-CN"/>
+        </w:rPr>
+      </w:pPr>
+      <w:r>
+        <w:rPr>
+          <w:rFonts w:hint="eastAsia"/>
+          <w:sz w:val="28"/>
+          <w:szCs w:val="28"/>
+          <w:lang w:eastAsia="zh-CN"/>
+        </w:rPr>
+        <w:t>V</w:t>
+      </w:r>
+      <w:r>
+        <w:rPr>
+          <w:sz w:val="28"/>
+          <w:szCs w:val="28"/>
+          <w:lang w:eastAsia="zh-CN"/>
+        </w:rPr>
+        <w:t>irgil Wenbo ZHAO, 1730026155</w:t>
+      </w:r>
+    </w:p>
+    <w:p>
+      <w:pPr>
+        <w:spacing w:afterLines="50" w:after="120"/>
+        <w:jc w:val="center"/>
+        <w:rPr>
+          <w:sz w:val="28"/>
+          <w:szCs w:val="28"/>
+          <w:lang w:eastAsia="zh-CN"/>
+        </w:rPr>
+      </w:pPr>
+      <w:r>
+        <w:rPr>
+          <w:rFonts w:hint="eastAsia"/>
+          <w:sz w:val="28"/>
+          <w:szCs w:val="28"/>
+          <w:lang w:eastAsia="zh-CN"/>
+        </w:rPr>
+        <w:t>J</w:t>
+      </w:r>
+      <w:r>
+        <w:rPr>
+          <w:sz w:val="28"/>
+          <w:szCs w:val="28"/>
+          <w:lang w:eastAsia="zh-CN"/>
+        </w:rPr>
+        <w:t>essice Jianxin LIU, 1730026069</w:t>
+      </w:r>
+    </w:p>
+    <w:p>
+      <w:pPr>
+        <w:spacing w:afterLines="50" w:after="120"/>
+        <w:jc w:val="center"/>
+        <w:rPr>
+          <w:sz w:val="28"/>
+          <w:szCs w:val="28"/>
+          <w:lang w:eastAsia="zh-CN"/>
+        </w:rPr>
+      </w:pPr>
+      <w:r>
+        <w:rPr>
+          <w:rFonts w:hint="eastAsia"/>
+          <w:sz w:val="28"/>
+          <w:szCs w:val="28"/>
+          <w:lang w:eastAsia="zh-CN"/>
+        </w:rPr>
+        <w:t>C</w:t>
+      </w:r>
+      <w:r>
+        <w:rPr>
+          <w:sz w:val="28"/>
+          <w:szCs w:val="28"/>
+          <w:lang w:eastAsia="zh-CN"/>
+        </w:rPr>
+        <w:t>harm Qiaomu</w:t>
+      </w:r>
+      <w:r>
+        <w:rPr>
+          <w:rFonts w:hint="eastAsia"/>
+          <w:sz w:val="28"/>
+          <w:szCs w:val="28"/>
+          <w:lang w:eastAsia="zh-CN"/>
+        </w:rPr>
+        <w:t xml:space="preserve"> </w:t>
+      </w:r>
+      <w:r>
+        <w:rPr>
+          <w:sz w:val="28"/>
+          <w:szCs w:val="28"/>
+          <w:lang w:eastAsia="zh-CN"/>
+        </w:rPr>
+        <w:t>ZHANG, 1730026149</w:t>
+      </w:r>
+    </w:p>
+    <w:p>
+      <w:pPr>
         <w:jc w:val="center"/>
         <w:rPr>
           <w:b/>
@@ -546,15 +490,17 @@
           <w:szCs w:val="32"/>
         </w:rPr>
       </w:pPr>
-      <w:r>
+    </w:p>
+    <w:p>
+      <w:pPr>
+        <w:jc w:val="center"/>
         <w:rPr>
           <w:b/>
           <w:bCs/>
           <w:sz w:val="32"/>
           <w:szCs w:val="32"/>
         </w:rPr>
-        <w:t>Computer Science and Technology Program</w:t>
-      </w:r>
+      </w:pPr>
     </w:p>
     <w:p>
       <w:pPr>
@@ -584,6 +530,37 @@
           <w:sz w:val="32"/>
           <w:szCs w:val="32"/>
         </w:rPr>
+        <w:t>Computer Science and Technology Program</w:t>
+      </w:r>
+    </w:p>
+    <w:p>
+      <w:pPr>
+        <w:jc w:val="center"/>
+        <w:rPr>
+          <w:b/>
+          <w:bCs/>
+          <w:sz w:val="32"/>
+          <w:szCs w:val="32"/>
+        </w:rPr>
+      </w:pPr>
+    </w:p>
+    <w:p>
+      <w:pPr>
+        <w:jc w:val="center"/>
+        <w:rPr>
+          <w:b/>
+          <w:bCs/>
+          <w:sz w:val="32"/>
+          <w:szCs w:val="32"/>
+        </w:rPr>
+      </w:pPr>
+      <w:r>
+        <w:rPr>
+          <w:b/>
+          <w:bCs/>
+          <w:sz w:val="32"/>
+          <w:szCs w:val="32"/>
+        </w:rPr>
         <w:t>United International College</w:t>
       </w:r>
     </w:p>
@@ -592,7 +569,7 @@
         <w:pStyle w:val="StyleHeading1Before0pt"/>
       </w:pPr>
       <w:bookmarkStart w:id="0" w:name="_Toc219117893"/>
-      <w:bookmarkStart w:id="1" w:name="_Toc394839007"/>
+      <w:bookmarkStart w:id="1" w:name="_Toc9795821"/>
       <w:r>
         <w:lastRenderedPageBreak/>
         <w:t>Document Change Log</w:t>
@@ -787,23 +764,21 @@
                 <w:szCs w:val="18"/>
               </w:rPr>
             </w:pPr>
-            <w:proofErr w:type="spellStart"/>
             <w:r>
               <w:rPr>
                 <w:rFonts w:cs="Arial"/>
                 <w:sz w:val="18"/>
                 <w:szCs w:val="18"/>
               </w:rPr>
-              <w:t>Yuepeng</w:t>
+              <w:t xml:space="preserve">Yuepeng </w:t>
             </w:r>
-            <w:proofErr w:type="spellEnd"/>
             <w:r>
               <w:rPr>
                 <w:rFonts w:cs="Arial"/>
                 <w:sz w:val="18"/>
                 <w:szCs w:val="18"/>
               </w:rPr>
-              <w:t xml:space="preserve"> LONG</w:t>
+              <w:t>Long</w:t>
             </w:r>
           </w:p>
         </w:tc>
@@ -899,41 +874,13 @@
                 <w:szCs w:val="18"/>
               </w:rPr>
             </w:pPr>
-            <w:proofErr w:type="spellStart"/>
             <w:r>
               <w:rPr>
                 <w:rFonts w:cs="Arial"/>
                 <w:sz w:val="18"/>
                 <w:szCs w:val="18"/>
               </w:rPr>
-              <w:t>Wenbo</w:t>
-            </w:r>
-            <w:proofErr w:type="spellEnd"/>
-            <w:r>
-              <w:rPr>
-                <w:rFonts w:cs="Arial"/>
-                <w:sz w:val="18"/>
-                <w:szCs w:val="18"/>
-              </w:rPr>
-              <w:t xml:space="preserve"> Zhao, </w:t>
-            </w:r>
-            <w:proofErr w:type="spellStart"/>
-            <w:r>
-              <w:rPr>
-                <w:rFonts w:cs="Arial"/>
-                <w:sz w:val="18"/>
-                <w:szCs w:val="18"/>
-              </w:rPr>
-              <w:t>Jianxin</w:t>
-            </w:r>
-            <w:proofErr w:type="spellEnd"/>
-            <w:r>
-              <w:rPr>
-                <w:rFonts w:cs="Arial"/>
-                <w:sz w:val="18"/>
-                <w:szCs w:val="18"/>
-              </w:rPr>
-              <w:t xml:space="preserve"> Liu</w:t>
+              <w:t>Wenbo Zhao, Jianxin Liu</w:t>
             </w:r>
           </w:p>
         </w:tc>
@@ -1112,7 +1059,7 @@
             <w:pPr>
               <w:pStyle w:val="a6"/>
               <w:rPr>
-                <w:rFonts w:cs="Arial" w:hint="eastAsia"/>
+                <w:rFonts w:cs="Arial"/>
                 <w:sz w:val="18"/>
                 <w:szCs w:val="18"/>
                 <w:lang w:eastAsia="zh-CN"/>
@@ -1152,41 +1099,148 @@
                 <w:szCs w:val="18"/>
               </w:rPr>
             </w:pPr>
-            <w:proofErr w:type="spellStart"/>
             <w:r>
               <w:rPr>
                 <w:rFonts w:cs="Arial"/>
                 <w:sz w:val="18"/>
                 <w:szCs w:val="18"/>
               </w:rPr>
-              <w:t>Wenbo</w:t>
+              <w:t>Wenbo Zhao, Jianxin Liu</w:t>
             </w:r>
-            <w:proofErr w:type="spellEnd"/>
+          </w:p>
+        </w:tc>
+        <w:tc>
+          <w:tcPr>
+            <w:tcW w:w="1198" w:type="dxa"/>
+            <w:vAlign w:val="bottom"/>
+          </w:tcPr>
+          <w:p>
+            <w:pPr>
+              <w:pStyle w:val="a6"/>
+              <w:rPr>
+                <w:rFonts w:cs="Arial"/>
+                <w:sz w:val="18"/>
+                <w:szCs w:val="18"/>
+                <w:lang w:eastAsia="zh-CN"/>
+              </w:rPr>
+            </w:pPr>
+            <w:r>
+              <w:rPr>
+                <w:rFonts w:cs="Arial" w:hint="eastAsia"/>
+                <w:sz w:val="18"/>
+                <w:szCs w:val="18"/>
+                <w:lang w:eastAsia="zh-CN"/>
+              </w:rPr>
+              <w:t>4</w:t>
+            </w:r>
+            <w:r>
+              <w:rPr>
+                <w:rFonts w:cs="Arial"/>
+                <w:sz w:val="18"/>
+                <w:szCs w:val="18"/>
+                <w:lang w:eastAsia="zh-CN"/>
+              </w:rPr>
+              <w:t>.0</w:t>
+            </w:r>
+          </w:p>
+        </w:tc>
+        <w:tc>
+          <w:tcPr>
+            <w:tcW w:w="5092" w:type="dxa"/>
+            <w:vAlign w:val="bottom"/>
+          </w:tcPr>
+          <w:p>
+            <w:pPr>
+              <w:pStyle w:val="a6"/>
+              <w:rPr>
+                <w:rFonts w:cs="Arial"/>
+                <w:sz w:val="18"/>
+                <w:szCs w:val="18"/>
+                <w:lang w:eastAsia="zh-CN"/>
+              </w:rPr>
+            </w:pPr>
+            <w:r>
+              <w:rPr>
+                <w:rFonts w:cs="Arial" w:hint="eastAsia"/>
+                <w:sz w:val="18"/>
+                <w:szCs w:val="18"/>
+                <w:lang w:eastAsia="zh-CN"/>
+              </w:rPr>
+              <w:t>A</w:t>
+            </w:r>
+            <w:r>
+              <w:rPr>
+                <w:rFonts w:cs="Arial"/>
+                <w:sz w:val="18"/>
+                <w:szCs w:val="18"/>
+                <w:lang w:eastAsia="zh-CN"/>
+              </w:rPr>
+              <w:t>dd some information for the admin page</w:t>
+            </w:r>
+          </w:p>
+        </w:tc>
+      </w:tr>
+      <w:tr>
+        <w:trPr>
+          <w:cantSplit/>
+          <w:trHeight w:val="415"/>
+        </w:trPr>
+        <w:tc>
+          <w:tcPr>
+            <w:tcW w:w="1620" w:type="dxa"/>
+            <w:vAlign w:val="bottom"/>
+          </w:tcPr>
+          <w:p>
+            <w:pPr>
+              <w:pStyle w:val="a6"/>
+              <w:rPr>
+                <w:rFonts w:cs="Arial" w:hint="eastAsia"/>
+                <w:sz w:val="18"/>
+                <w:szCs w:val="18"/>
+                <w:lang w:eastAsia="zh-CN"/>
+              </w:rPr>
+            </w:pPr>
+            <w:r>
+              <w:rPr>
+                <w:rFonts w:cs="Arial"/>
+                <w:sz w:val="18"/>
+                <w:szCs w:val="18"/>
+                <w:lang w:eastAsia="zh-CN"/>
+              </w:rPr>
+              <w:t>2019-05-26</w:t>
+            </w:r>
+          </w:p>
+        </w:tc>
+        <w:tc>
+          <w:tcPr>
+            <w:tcW w:w="1630" w:type="dxa"/>
+            <w:vAlign w:val="bottom"/>
+          </w:tcPr>
+          <w:p>
+            <w:pPr>
+              <w:pStyle w:val="a6"/>
+              <w:rPr>
+                <w:rFonts w:cs="Arial"/>
+                <w:sz w:val="18"/>
+                <w:szCs w:val="18"/>
+              </w:rPr>
+            </w:pPr>
+            <w:r>
+              <w:rPr>
+                <w:rFonts w:cs="Arial" w:hint="eastAsia"/>
+                <w:sz w:val="18"/>
+                <w:szCs w:val="18"/>
+                <w:lang w:eastAsia="zh-CN"/>
+              </w:rPr>
+              <w:t>Yuepeng</w:t>
+            </w:r>
             <w:r>
               <w:rPr>
                 <w:rFonts w:cs="Arial"/>
                 <w:sz w:val="18"/>
                 <w:szCs w:val="18"/>
               </w:rPr>
-              <w:t xml:space="preserve"> Zhao, </w:t>
-            </w:r>
-            <w:proofErr w:type="spellStart"/>
-            <w:r>
-              <w:rPr>
-                <w:rFonts w:cs="Arial"/>
-                <w:sz w:val="18"/>
-                <w:szCs w:val="18"/>
-              </w:rPr>
-              <w:t>Jianxin</w:t>
-            </w:r>
-            <w:proofErr w:type="spellEnd"/>
-            <w:r>
-              <w:rPr>
-                <w:rFonts w:cs="Arial"/>
-                <w:sz w:val="18"/>
-                <w:szCs w:val="18"/>
-              </w:rPr>
-              <w:t xml:space="preserve"> Liu</w:t>
+              <w:t xml:space="preserve"> Long</w:t>
             </w:r>
           </w:p>
         </w:tc>
@@ -1221,7 +1275,7 @@
                 <w:szCs w:val="18"/>
                 <w:lang w:eastAsia="zh-CN"/>
               </w:rPr>
-              <w:t>.0</w:t>
+              <w:t>.1</w:t>
             </w:r>
           </w:p>
         </w:tc>
@@ -1247,7 +1301,7 @@
                 <w:szCs w:val="18"/>
                 <w:lang w:eastAsia="zh-CN"/>
               </w:rPr>
-              <w:t>A</w:t>
+              <w:t>F</w:t>
             </w:r>
             <w:r>
               <w:rPr>
@@ -1256,7 +1310,7 @@
                 <w:szCs w:val="18"/>
                 <w:lang w:eastAsia="zh-CN"/>
               </w:rPr>
-              <w:t>dd some information for the admin page</w:t>
+              <w:t>inal check and bug fixes</w:t>
             </w:r>
           </w:p>
         </w:tc>
@@ -1611,76 +1665,6 @@
           </w:p>
         </w:tc>
       </w:tr>
-      <w:tr>
-        <w:trPr>
-          <w:cantSplit/>
-          <w:trHeight w:val="415"/>
-        </w:trPr>
-        <w:tc>
-          <w:tcPr>
-            <w:tcW w:w="1620" w:type="dxa"/>
-            <w:vAlign w:val="bottom"/>
-          </w:tcPr>
-          <w:p>
-            <w:pPr>
-              <w:pStyle w:val="a6"/>
-              <w:rPr>
-                <w:rFonts w:cs="Arial"/>
-                <w:sz w:val="18"/>
-                <w:szCs w:val="18"/>
-              </w:rPr>
-            </w:pPr>
-          </w:p>
-        </w:tc>
-        <w:tc>
-          <w:tcPr>
-            <w:tcW w:w="1630" w:type="dxa"/>
-            <w:vAlign w:val="bottom"/>
-          </w:tcPr>
-          <w:p>
-            <w:pPr>
-              <w:pStyle w:val="a6"/>
-              <w:rPr>
-                <w:rFonts w:cs="Arial"/>
-                <w:sz w:val="18"/>
-                <w:szCs w:val="18"/>
-              </w:rPr>
-            </w:pPr>
-          </w:p>
-        </w:tc>
-        <w:tc>
-          <w:tcPr>
-            <w:tcW w:w="1198" w:type="dxa"/>
-            <w:vAlign w:val="bottom"/>
-          </w:tcPr>
-          <w:p>
-            <w:pPr>
-              <w:pStyle w:val="a6"/>
-              <w:rPr>
-                <w:rFonts w:cs="Arial"/>
-                <w:sz w:val="18"/>
-                <w:szCs w:val="18"/>
-              </w:rPr>
-            </w:pPr>
-          </w:p>
-        </w:tc>
-        <w:tc>
-          <w:tcPr>
-            <w:tcW w:w="5092" w:type="dxa"/>
-            <w:vAlign w:val="bottom"/>
-          </w:tcPr>
-          <w:p>
-            <w:pPr>
-              <w:pStyle w:val="a6"/>
-              <w:rPr>
-                <w:rFonts w:cs="Arial"/>
-                <w:sz w:val="18"/>
-                <w:szCs w:val="18"/>
-              </w:rPr>
-            </w:pPr>
-          </w:p>
-        </w:tc>
-      </w:tr>
     </w:tbl>
     <w:p>
       <w:pPr>
@@ -1688,7 +1672,7 @@
       </w:pPr>
       <w:bookmarkStart w:id="2" w:name="_Toc219115350"/>
       <w:bookmarkStart w:id="3" w:name="_Toc219117894"/>
-      <w:bookmarkStart w:id="4" w:name="_Toc394839008"/>
+      <w:bookmarkStart w:id="4" w:name="_Toc9795822"/>
       <w:r>
         <w:lastRenderedPageBreak/>
         <w:t>Table of Contents</w:t>
@@ -1700,11 +1684,13 @@
     <w:p>
       <w:pPr>
         <w:pStyle w:val="TOC1"/>
+        <w:spacing w:afterLines="50"/>
         <w:rPr>
           <w:rFonts w:asciiTheme="minorHAnsi" w:hAnsiTheme="minorHAnsi" w:cstheme="minorBidi"/>
           <w:b w:val="0"/>
           <w:caps w:val="0"/>
-          <w:sz w:val="22"/>
+          <w:kern w:val="2"/>
+          <w:sz w:val="21"/>
           <w:szCs w:val="22"/>
           <w:lang w:eastAsia="zh-CN"/>
         </w:rPr>
@@ -1718,7 +1704,7 @@
       <w:r>
         <w:fldChar w:fldCharType="separate"/>
       </w:r>
-      <w:hyperlink w:anchor="_Toc394839007" w:history="1">
+      <w:hyperlink w:anchor="_Toc9795821" w:history="1">
         <w:r>
           <w:rPr>
             <w:rStyle w:val="a7"/>
@@ -1730,7 +1716,8 @@
             <w:rFonts w:asciiTheme="minorHAnsi" w:hAnsiTheme="minorHAnsi" w:cstheme="minorBidi"/>
             <w:b w:val="0"/>
             <w:caps w:val="0"/>
-            <w:sz w:val="22"/>
+            <w:kern w:val="2"/>
+            <w:sz w:val="21"/>
             <w:szCs w:val="22"/>
             <w:lang w:eastAsia="zh-CN"/>
           </w:rPr>
@@ -1758,7 +1745,7 @@
           <w:rPr>
             <w:webHidden/>
           </w:rPr>
-          <w:instrText xml:space="preserve"> PAGEREF _Toc394839007 \h </w:instrText>
+          <w:instrText xml:space="preserve"> PAGEREF _Toc9795821 \h </w:instrText>
         </w:r>
         <w:r>
           <w:rPr>
@@ -1788,16 +1775,18 @@
     <w:p>
       <w:pPr>
         <w:pStyle w:val="TOC1"/>
+        <w:spacing w:afterLines="50"/>
         <w:rPr>
           <w:rFonts w:asciiTheme="minorHAnsi" w:hAnsiTheme="minorHAnsi" w:cstheme="minorBidi"/>
           <w:b w:val="0"/>
           <w:caps w:val="0"/>
-          <w:sz w:val="22"/>
+          <w:kern w:val="2"/>
+          <w:sz w:val="21"/>
           <w:szCs w:val="22"/>
           <w:lang w:eastAsia="zh-CN"/>
         </w:rPr>
       </w:pPr>
-      <w:hyperlink w:anchor="_Toc394839008" w:history="1">
+      <w:hyperlink w:anchor="_Toc9795822" w:history="1">
         <w:r>
           <w:rPr>
             <w:rStyle w:val="a7"/>
@@ -1809,7 +1798,8 @@
             <w:rFonts w:asciiTheme="minorHAnsi" w:hAnsiTheme="minorHAnsi" w:cstheme="minorBidi"/>
             <w:b w:val="0"/>
             <w:caps w:val="0"/>
-            <w:sz w:val="22"/>
+            <w:kern w:val="2"/>
+            <w:sz w:val="21"/>
             <w:szCs w:val="22"/>
             <w:lang w:eastAsia="zh-CN"/>
           </w:rPr>
@@ -1837,7 +1827,7 @@
           <w:rPr>
             <w:webHidden/>
           </w:rPr>
-          <w:instrText xml:space="preserve"> PAGEREF _Toc394839008 \h </w:instrText>
+          <w:instrText xml:space="preserve"> PAGEREF _Toc9795822 \h </w:instrText>
         </w:r>
         <w:r>
           <w:rPr>
@@ -1867,16 +1857,18 @@
     <w:p>
       <w:pPr>
         <w:pStyle w:val="TOC1"/>
+        <w:spacing w:afterLines="50"/>
         <w:rPr>
           <w:rFonts w:asciiTheme="minorHAnsi" w:hAnsiTheme="minorHAnsi" w:cstheme="minorBidi"/>
           <w:b w:val="0"/>
           <w:caps w:val="0"/>
-          <w:sz w:val="22"/>
+          <w:kern w:val="2"/>
+          <w:sz w:val="21"/>
           <w:szCs w:val="22"/>
           <w:lang w:eastAsia="zh-CN"/>
         </w:rPr>
       </w:pPr>
-      <w:hyperlink w:anchor="_Toc394839009" w:history="1">
+      <w:hyperlink w:anchor="_Toc9795823" w:history="1">
         <w:r>
           <w:rPr>
             <w:rStyle w:val="a7"/>
@@ -1888,7 +1880,8 @@
             <w:rFonts w:asciiTheme="minorHAnsi" w:hAnsiTheme="minorHAnsi" w:cstheme="minorBidi"/>
             <w:b w:val="0"/>
             <w:caps w:val="0"/>
-            <w:sz w:val="22"/>
+            <w:kern w:val="2"/>
+            <w:sz w:val="21"/>
             <w:szCs w:val="22"/>
             <w:lang w:eastAsia="zh-CN"/>
           </w:rPr>
@@ -1916,7 +1909,7 @@
           <w:rPr>
             <w:webHidden/>
           </w:rPr>
-          <w:instrText xml:space="preserve"> PAGEREF _Toc394839009 \h </w:instrText>
+          <w:instrText xml:space="preserve"> PAGEREF _Toc9795823 \h </w:instrText>
         </w:r>
         <w:r>
           <w:rPr>
@@ -1946,16 +1939,18 @@
     <w:p>
       <w:pPr>
         <w:pStyle w:val="TOC1"/>
+        <w:spacing w:afterLines="50"/>
         <w:rPr>
           <w:rFonts w:asciiTheme="minorHAnsi" w:hAnsiTheme="minorHAnsi" w:cstheme="minorBidi"/>
           <w:b w:val="0"/>
           <w:caps w:val="0"/>
-          <w:sz w:val="22"/>
+          <w:kern w:val="2"/>
+          <w:sz w:val="21"/>
           <w:szCs w:val="22"/>
           <w:lang w:eastAsia="zh-CN"/>
         </w:rPr>
       </w:pPr>
-      <w:hyperlink w:anchor="_Toc394839010" w:history="1">
+      <w:hyperlink w:anchor="_Toc9795824" w:history="1">
         <w:r>
           <w:rPr>
             <w:rStyle w:val="a7"/>
@@ -1967,7 +1962,8 @@
             <w:rFonts w:asciiTheme="minorHAnsi" w:hAnsiTheme="minorHAnsi" w:cstheme="minorBidi"/>
             <w:b w:val="0"/>
             <w:caps w:val="0"/>
-            <w:sz w:val="22"/>
+            <w:kern w:val="2"/>
+            <w:sz w:val="21"/>
             <w:szCs w:val="22"/>
             <w:lang w:eastAsia="zh-CN"/>
           </w:rPr>
@@ -1995,7 +1991,7 @@
           <w:rPr>
             <w:webHidden/>
           </w:rPr>
-          <w:instrText xml:space="preserve"> PAGEREF _Toc394839010 \h </w:instrText>
+          <w:instrText xml:space="preserve"> PAGEREF _Toc9795824 \h </w:instrText>
         </w:r>
         <w:r>
           <w:rPr>
@@ -2025,15 +2021,17 @@
     <w:p>
       <w:pPr>
         <w:pStyle w:val="TOC2"/>
+        <w:spacing w:afterLines="50" w:after="120"/>
         <w:rPr>
           <w:rFonts w:asciiTheme="minorHAnsi" w:hAnsiTheme="minorHAnsi" w:cstheme="minorBidi"/>
           <w:noProof/>
-          <w:sz w:val="22"/>
+          <w:kern w:val="2"/>
+          <w:sz w:val="21"/>
           <w:szCs w:val="22"/>
           <w:lang w:eastAsia="zh-CN"/>
         </w:rPr>
       </w:pPr>
-      <w:hyperlink w:anchor="_Toc394839011" w:history="1">
+      <w:hyperlink w:anchor="_Toc9795825" w:history="1">
         <w:r>
           <w:rPr>
             <w:rStyle w:val="a7"/>
@@ -2048,7 +2046,8 @@
           <w:rPr>
             <w:rFonts w:asciiTheme="minorHAnsi" w:hAnsiTheme="minorHAnsi" w:cstheme="minorBidi"/>
             <w:noProof/>
-            <w:sz w:val="22"/>
+            <w:kern w:val="2"/>
+            <w:sz w:val="21"/>
             <w:szCs w:val="22"/>
             <w:lang w:eastAsia="zh-CN"/>
           </w:rPr>
@@ -2080,7 +2079,7 @@
             <w:noProof/>
             <w:webHidden/>
           </w:rPr>
-          <w:instrText xml:space="preserve"> PAGEREF _Toc394839011 \h </w:instrText>
+          <w:instrText xml:space="preserve"> PAGEREF _Toc9795825 \h </w:instrText>
         </w:r>
         <w:r>
           <w:rPr>
@@ -2114,15 +2113,17 @@
     <w:p>
       <w:pPr>
         <w:pStyle w:val="TOC2"/>
+        <w:spacing w:afterLines="50" w:after="120"/>
         <w:rPr>
           <w:rFonts w:asciiTheme="minorHAnsi" w:hAnsiTheme="minorHAnsi" w:cstheme="minorBidi"/>
           <w:noProof/>
-          <w:sz w:val="22"/>
+          <w:kern w:val="2"/>
+          <w:sz w:val="21"/>
           <w:szCs w:val="22"/>
           <w:lang w:eastAsia="zh-CN"/>
         </w:rPr>
       </w:pPr>
-      <w:hyperlink w:anchor="_Toc394839012" w:history="1">
+      <w:hyperlink w:anchor="_Toc9795826" w:history="1">
         <w:r>
           <w:rPr>
             <w:rStyle w:val="a7"/>
@@ -2137,7 +2138,8 @@
           <w:rPr>
             <w:rFonts w:asciiTheme="minorHAnsi" w:hAnsiTheme="minorHAnsi" w:cstheme="minorBidi"/>
             <w:noProof/>
-            <w:sz w:val="22"/>
+            <w:kern w:val="2"/>
+            <w:sz w:val="21"/>
             <w:szCs w:val="22"/>
             <w:lang w:eastAsia="zh-CN"/>
           </w:rPr>
@@ -2169,7 +2171,7 @@
             <w:noProof/>
             <w:webHidden/>
           </w:rPr>
-          <w:instrText xml:space="preserve"> PAGEREF _Toc394839012 \h </w:instrText>
+          <w:instrText xml:space="preserve"> PAGEREF _Toc9795826 \h </w:instrText>
         </w:r>
         <w:r>
           <w:rPr>
@@ -2203,16 +2205,18 @@
     <w:p>
       <w:pPr>
         <w:pStyle w:val="TOC1"/>
+        <w:spacing w:afterLines="50"/>
         <w:rPr>
           <w:rFonts w:asciiTheme="minorHAnsi" w:hAnsiTheme="minorHAnsi" w:cstheme="minorBidi"/>
           <w:b w:val="0"/>
           <w:caps w:val="0"/>
-          <w:sz w:val="22"/>
+          <w:kern w:val="2"/>
+          <w:sz w:val="21"/>
           <w:szCs w:val="22"/>
           <w:lang w:eastAsia="zh-CN"/>
         </w:rPr>
       </w:pPr>
-      <w:hyperlink w:anchor="_Toc394839013" w:history="1">
+      <w:hyperlink w:anchor="_Toc9795827" w:history="1">
         <w:r>
           <w:rPr>
             <w:rStyle w:val="a7"/>
@@ -2224,7 +2228,8 @@
             <w:rFonts w:asciiTheme="minorHAnsi" w:hAnsiTheme="minorHAnsi" w:cstheme="minorBidi"/>
             <w:b w:val="0"/>
             <w:caps w:val="0"/>
-            <w:sz w:val="22"/>
+            <w:kern w:val="2"/>
+            <w:sz w:val="21"/>
             <w:szCs w:val="22"/>
             <w:lang w:eastAsia="zh-CN"/>
           </w:rPr>
@@ -2252,7 +2257,7 @@
           <w:rPr>
             <w:webHidden/>
           </w:rPr>
-          <w:instrText xml:space="preserve"> PAGEREF _Toc394839013 \h </w:instrText>
+          <w:instrText xml:space="preserve"> PAGEREF _Toc9795827 \h </w:instrText>
         </w:r>
         <w:r>
           <w:rPr>
@@ -2282,15 +2287,17 @@
     <w:p>
       <w:pPr>
         <w:pStyle w:val="TOC2"/>
+        <w:spacing w:afterLines="50" w:after="120"/>
         <w:rPr>
           <w:rFonts w:asciiTheme="minorHAnsi" w:hAnsiTheme="minorHAnsi" w:cstheme="minorBidi"/>
           <w:noProof/>
-          <w:sz w:val="22"/>
+          <w:kern w:val="2"/>
+          <w:sz w:val="21"/>
           <w:szCs w:val="22"/>
           <w:lang w:eastAsia="zh-CN"/>
         </w:rPr>
       </w:pPr>
-      <w:hyperlink w:anchor="_Toc394839014" w:history="1">
+      <w:hyperlink w:anchor="_Toc9795828" w:history="1">
         <w:r>
           <w:rPr>
             <w:rStyle w:val="a7"/>
@@ -2305,7 +2312,8 @@
           <w:rPr>
             <w:rFonts w:asciiTheme="minorHAnsi" w:hAnsiTheme="minorHAnsi" w:cstheme="minorBidi"/>
             <w:noProof/>
-            <w:sz w:val="22"/>
+            <w:kern w:val="2"/>
+            <w:sz w:val="21"/>
             <w:szCs w:val="22"/>
             <w:lang w:eastAsia="zh-CN"/>
           </w:rPr>
@@ -2316,7 +2324,15 @@
             <w:rStyle w:val="a7"/>
             <w:noProof/>
           </w:rPr>
-          <w:t>Usage Scenario 1</w:t>
+          <w:t xml:space="preserve">Login &amp; </w:t>
+        </w:r>
+        <w:r>
+          <w:rPr>
+            <w:rStyle w:val="a7"/>
+            <w:noProof/>
+            <w:lang w:eastAsia="zh-CN"/>
+          </w:rPr>
+          <w:t>Homepage</w:t>
         </w:r>
         <w:r>
           <w:rPr>
@@ -2337,7 +2353,7 @@
             <w:noProof/>
             <w:webHidden/>
           </w:rPr>
-          <w:instrText xml:space="preserve"> PAGEREF _Toc394839014 \h </w:instrText>
+          <w:instrText xml:space="preserve"> PAGEREF _Toc9795828 \h </w:instrText>
         </w:r>
         <w:r>
           <w:rPr>
@@ -2371,15 +2387,17 @@
     <w:p>
       <w:pPr>
         <w:pStyle w:val="TOC2"/>
+        <w:spacing w:afterLines="50" w:after="120"/>
         <w:rPr>
           <w:rFonts w:asciiTheme="minorHAnsi" w:hAnsiTheme="minorHAnsi" w:cstheme="minorBidi"/>
           <w:noProof/>
-          <w:sz w:val="22"/>
+          <w:kern w:val="2"/>
+          <w:sz w:val="21"/>
           <w:szCs w:val="22"/>
           <w:lang w:eastAsia="zh-CN"/>
         </w:rPr>
       </w:pPr>
-      <w:hyperlink w:anchor="_Toc394839015" w:history="1">
+      <w:hyperlink w:anchor="_Toc9795829" w:history="1">
         <w:r>
           <w:rPr>
             <w:rStyle w:val="a7"/>
@@ -2394,7 +2412,8 @@
           <w:rPr>
             <w:rFonts w:asciiTheme="minorHAnsi" w:hAnsiTheme="minorHAnsi" w:cstheme="minorBidi"/>
             <w:noProof/>
-            <w:sz w:val="22"/>
+            <w:kern w:val="2"/>
+            <w:sz w:val="21"/>
             <w:szCs w:val="22"/>
             <w:lang w:eastAsia="zh-CN"/>
           </w:rPr>
@@ -2405,7 +2424,7 @@
             <w:rStyle w:val="a7"/>
             <w:noProof/>
           </w:rPr>
-          <w:t>Usage Scenario 2</w:t>
+          <w:t>Problem Set</w:t>
         </w:r>
         <w:r>
           <w:rPr>
@@ -2426,7 +2445,7 @@
             <w:noProof/>
             <w:webHidden/>
           </w:rPr>
-          <w:instrText xml:space="preserve"> PAGEREF _Toc394839015 \h </w:instrText>
+          <w:instrText xml:space="preserve"> PAGEREF _Toc9795829 \h </w:instrText>
         </w:r>
         <w:r>
           <w:rPr>
@@ -2446,7 +2465,7 @@
             <w:noProof/>
             <w:webHidden/>
           </w:rPr>
-          <w:t>6</w:t>
+          <w:t>8</w:t>
         </w:r>
         <w:r>
           <w:rPr>
@@ -2459,17 +2478,395 @@
     </w:p>
     <w:p>
       <w:pPr>
+        <w:pStyle w:val="TOC2"/>
+        <w:spacing w:afterLines="50" w:after="120"/>
+        <w:rPr>
+          <w:rFonts w:asciiTheme="minorHAnsi" w:hAnsiTheme="minorHAnsi" w:cstheme="minorBidi"/>
+          <w:noProof/>
+          <w:kern w:val="2"/>
+          <w:sz w:val="21"/>
+          <w:szCs w:val="22"/>
+          <w:lang w:eastAsia="zh-CN"/>
+        </w:rPr>
+      </w:pPr>
+      <w:hyperlink w:anchor="_Toc9795830" w:history="1">
+        <w:r>
+          <w:rPr>
+            <w:rStyle w:val="a7"/>
+            <w:rFonts w:ascii="Times New Roman" w:hAnsi="Times New Roman"/>
+            <w:noProof/>
+            <w:snapToGrid w:val="0"/>
+            <w:w w:val="0"/>
+          </w:rPr>
+          <w:t>5.3.</w:t>
+        </w:r>
+        <w:r>
+          <w:rPr>
+            <w:rFonts w:asciiTheme="minorHAnsi" w:hAnsiTheme="minorHAnsi" w:cstheme="minorBidi"/>
+            <w:noProof/>
+            <w:kern w:val="2"/>
+            <w:sz w:val="21"/>
+            <w:szCs w:val="22"/>
+            <w:lang w:eastAsia="zh-CN"/>
+          </w:rPr>
+          <w:tab/>
+        </w:r>
+        <w:r>
+          <w:rPr>
+            <w:rStyle w:val="a7"/>
+            <w:noProof/>
+          </w:rPr>
+          <w:t>Task</w:t>
+        </w:r>
+        <w:r>
+          <w:rPr>
+            <w:noProof/>
+            <w:webHidden/>
+          </w:rPr>
+          <w:tab/>
+        </w:r>
+        <w:r>
+          <w:rPr>
+            <w:noProof/>
+            <w:webHidden/>
+          </w:rPr>
+          <w:fldChar w:fldCharType="begin"/>
+        </w:r>
+        <w:r>
+          <w:rPr>
+            <w:noProof/>
+            <w:webHidden/>
+          </w:rPr>
+          <w:instrText xml:space="preserve"> PAGEREF _Toc9795830 \h </w:instrText>
+        </w:r>
+        <w:r>
+          <w:rPr>
+            <w:noProof/>
+            <w:webHidden/>
+          </w:rPr>
+        </w:r>
+        <w:r>
+          <w:rPr>
+            <w:noProof/>
+            <w:webHidden/>
+          </w:rPr>
+          <w:fldChar w:fldCharType="separate"/>
+        </w:r>
+        <w:r>
+          <w:rPr>
+            <w:noProof/>
+            <w:webHidden/>
+          </w:rPr>
+          <w:t>12</w:t>
+        </w:r>
+        <w:r>
+          <w:rPr>
+            <w:noProof/>
+            <w:webHidden/>
+          </w:rPr>
+          <w:fldChar w:fldCharType="end"/>
+        </w:r>
+      </w:hyperlink>
+    </w:p>
+    <w:p>
+      <w:pPr>
+        <w:pStyle w:val="TOC2"/>
+        <w:spacing w:afterLines="50" w:after="120"/>
+        <w:rPr>
+          <w:rFonts w:asciiTheme="minorHAnsi" w:hAnsiTheme="minorHAnsi" w:cstheme="minorBidi"/>
+          <w:noProof/>
+          <w:kern w:val="2"/>
+          <w:sz w:val="21"/>
+          <w:szCs w:val="22"/>
+          <w:lang w:eastAsia="zh-CN"/>
+        </w:rPr>
+      </w:pPr>
+      <w:hyperlink w:anchor="_Toc9795831" w:history="1">
+        <w:r>
+          <w:rPr>
+            <w:rStyle w:val="a7"/>
+            <w:rFonts w:ascii="Times New Roman" w:hAnsi="Times New Roman"/>
+            <w:noProof/>
+            <w:snapToGrid w:val="0"/>
+            <w:w w:val="0"/>
+          </w:rPr>
+          <w:t>5.4.</w:t>
+        </w:r>
+        <w:r>
+          <w:rPr>
+            <w:rFonts w:asciiTheme="minorHAnsi" w:hAnsiTheme="minorHAnsi" w:cstheme="minorBidi"/>
+            <w:noProof/>
+            <w:kern w:val="2"/>
+            <w:sz w:val="21"/>
+            <w:szCs w:val="22"/>
+            <w:lang w:eastAsia="zh-CN"/>
+          </w:rPr>
+          <w:tab/>
+        </w:r>
+        <w:r>
+          <w:rPr>
+            <w:rStyle w:val="a7"/>
+            <w:noProof/>
+          </w:rPr>
+          <w:t>Submissions &amp; Status</w:t>
+        </w:r>
+        <w:r>
+          <w:rPr>
+            <w:noProof/>
+            <w:webHidden/>
+          </w:rPr>
+          <w:tab/>
+        </w:r>
+        <w:r>
+          <w:rPr>
+            <w:noProof/>
+            <w:webHidden/>
+          </w:rPr>
+          <w:fldChar w:fldCharType="begin"/>
+        </w:r>
+        <w:r>
+          <w:rPr>
+            <w:noProof/>
+            <w:webHidden/>
+          </w:rPr>
+          <w:instrText xml:space="preserve"> PAGEREF _Toc9795831 \h </w:instrText>
+        </w:r>
+        <w:r>
+          <w:rPr>
+            <w:noProof/>
+            <w:webHidden/>
+          </w:rPr>
+        </w:r>
+        <w:r>
+          <w:rPr>
+            <w:noProof/>
+            <w:webHidden/>
+          </w:rPr>
+          <w:fldChar w:fldCharType="separate"/>
+        </w:r>
+        <w:r>
+          <w:rPr>
+            <w:noProof/>
+            <w:webHidden/>
+          </w:rPr>
+          <w:t>15</w:t>
+        </w:r>
+        <w:r>
+          <w:rPr>
+            <w:noProof/>
+            <w:webHidden/>
+          </w:rPr>
+          <w:fldChar w:fldCharType="end"/>
+        </w:r>
+      </w:hyperlink>
+    </w:p>
+    <w:p>
+      <w:pPr>
+        <w:pStyle w:val="TOC2"/>
+        <w:spacing w:afterLines="50" w:after="120"/>
+        <w:rPr>
+          <w:rFonts w:asciiTheme="minorHAnsi" w:hAnsiTheme="minorHAnsi" w:cstheme="minorBidi"/>
+          <w:noProof/>
+          <w:kern w:val="2"/>
+          <w:sz w:val="21"/>
+          <w:szCs w:val="22"/>
+          <w:lang w:eastAsia="zh-CN"/>
+        </w:rPr>
+      </w:pPr>
+      <w:hyperlink w:anchor="_Toc9795832" w:history="1">
+        <w:r>
+          <w:rPr>
+            <w:rStyle w:val="a7"/>
+            <w:rFonts w:ascii="Times New Roman" w:hAnsi="Times New Roman"/>
+            <w:noProof/>
+            <w:snapToGrid w:val="0"/>
+            <w:w w:val="0"/>
+          </w:rPr>
+          <w:t>5.5.</w:t>
+        </w:r>
+        <w:r>
+          <w:rPr>
+            <w:rFonts w:asciiTheme="minorHAnsi" w:hAnsiTheme="minorHAnsi" w:cstheme="minorBidi"/>
+            <w:noProof/>
+            <w:kern w:val="2"/>
+            <w:sz w:val="21"/>
+            <w:szCs w:val="22"/>
+            <w:lang w:eastAsia="zh-CN"/>
+          </w:rPr>
+          <w:tab/>
+        </w:r>
+        <w:r>
+          <w:rPr>
+            <w:rStyle w:val="a7"/>
+            <w:noProof/>
+            <w:lang w:eastAsia="zh-CN"/>
+          </w:rPr>
+          <w:t>U</w:t>
+        </w:r>
+        <w:r>
+          <w:rPr>
+            <w:rStyle w:val="a7"/>
+            <w:noProof/>
+          </w:rPr>
+          <w:t>ser profile</w:t>
+        </w:r>
+        <w:r>
+          <w:rPr>
+            <w:noProof/>
+            <w:webHidden/>
+          </w:rPr>
+          <w:tab/>
+        </w:r>
+        <w:r>
+          <w:rPr>
+            <w:noProof/>
+            <w:webHidden/>
+          </w:rPr>
+          <w:fldChar w:fldCharType="begin"/>
+        </w:r>
+        <w:r>
+          <w:rPr>
+            <w:noProof/>
+            <w:webHidden/>
+          </w:rPr>
+          <w:instrText xml:space="preserve"> PAGEREF _Toc9795832 \h </w:instrText>
+        </w:r>
+        <w:r>
+          <w:rPr>
+            <w:noProof/>
+            <w:webHidden/>
+          </w:rPr>
+        </w:r>
+        <w:r>
+          <w:rPr>
+            <w:noProof/>
+            <w:webHidden/>
+          </w:rPr>
+          <w:fldChar w:fldCharType="separate"/>
+        </w:r>
+        <w:r>
+          <w:rPr>
+            <w:noProof/>
+            <w:webHidden/>
+          </w:rPr>
+          <w:t>17</w:t>
+        </w:r>
+        <w:r>
+          <w:rPr>
+            <w:noProof/>
+            <w:webHidden/>
+          </w:rPr>
+          <w:fldChar w:fldCharType="end"/>
+        </w:r>
+      </w:hyperlink>
+    </w:p>
+    <w:p>
+      <w:pPr>
+        <w:pStyle w:val="TOC2"/>
+        <w:spacing w:afterLines="50" w:after="120"/>
+        <w:rPr>
+          <w:rFonts w:asciiTheme="minorHAnsi" w:hAnsiTheme="minorHAnsi" w:cstheme="minorBidi"/>
+          <w:noProof/>
+          <w:kern w:val="2"/>
+          <w:sz w:val="21"/>
+          <w:szCs w:val="22"/>
+          <w:lang w:eastAsia="zh-CN"/>
+        </w:rPr>
+      </w:pPr>
+      <w:hyperlink w:anchor="_Toc9795833" w:history="1">
+        <w:r>
+          <w:rPr>
+            <w:rStyle w:val="a7"/>
+            <w:rFonts w:ascii="Times New Roman" w:hAnsi="Times New Roman"/>
+            <w:noProof/>
+            <w:snapToGrid w:val="0"/>
+            <w:w w:val="0"/>
+          </w:rPr>
+          <w:t>5.6.</w:t>
+        </w:r>
+        <w:r>
+          <w:rPr>
+            <w:rFonts w:asciiTheme="minorHAnsi" w:hAnsiTheme="minorHAnsi" w:cstheme="minorBidi"/>
+            <w:noProof/>
+            <w:kern w:val="2"/>
+            <w:sz w:val="21"/>
+            <w:szCs w:val="22"/>
+            <w:lang w:eastAsia="zh-CN"/>
+          </w:rPr>
+          <w:tab/>
+        </w:r>
+        <w:r>
+          <w:rPr>
+            <w:rStyle w:val="a7"/>
+            <w:noProof/>
+          </w:rPr>
+          <w:t>Admin Panel</w:t>
+        </w:r>
+        <w:r>
+          <w:rPr>
+            <w:noProof/>
+            <w:webHidden/>
+          </w:rPr>
+          <w:tab/>
+        </w:r>
+        <w:r>
+          <w:rPr>
+            <w:noProof/>
+            <w:webHidden/>
+          </w:rPr>
+          <w:fldChar w:fldCharType="begin"/>
+        </w:r>
+        <w:r>
+          <w:rPr>
+            <w:noProof/>
+            <w:webHidden/>
+          </w:rPr>
+          <w:instrText xml:space="preserve"> PAGEREF _Toc9795833 \h </w:instrText>
+        </w:r>
+        <w:r>
+          <w:rPr>
+            <w:noProof/>
+            <w:webHidden/>
+          </w:rPr>
+        </w:r>
+        <w:r>
+          <w:rPr>
+            <w:noProof/>
+            <w:webHidden/>
+          </w:rPr>
+          <w:fldChar w:fldCharType="separate"/>
+        </w:r>
+        <w:r>
+          <w:rPr>
+            <w:noProof/>
+            <w:webHidden/>
+          </w:rPr>
+          <w:t>19</w:t>
+        </w:r>
+        <w:r>
+          <w:rPr>
+            <w:noProof/>
+            <w:webHidden/>
+          </w:rPr>
+          <w:fldChar w:fldCharType="end"/>
+        </w:r>
+      </w:hyperlink>
+    </w:p>
+    <w:p>
+      <w:pPr>
         <w:pStyle w:val="TOC1"/>
+        <w:spacing w:afterLines="50"/>
         <w:rPr>
           <w:rFonts w:asciiTheme="minorHAnsi" w:hAnsiTheme="minorHAnsi" w:cstheme="minorBidi"/>
           <w:b w:val="0"/>
           <w:caps w:val="0"/>
-          <w:sz w:val="22"/>
+          <w:kern w:val="2"/>
+          <w:sz w:val="21"/>
           <w:szCs w:val="22"/>
           <w:lang w:eastAsia="zh-CN"/>
         </w:rPr>
       </w:pPr>
-      <w:hyperlink w:anchor="_Toc394839016" w:history="1">
+      <w:hyperlink w:anchor="_Toc9795834" w:history="1">
         <w:r>
           <w:rPr>
             <w:rStyle w:val="a7"/>
@@ -2481,7 +2878,8 @@
             <w:rFonts w:asciiTheme="minorHAnsi" w:hAnsiTheme="minorHAnsi" w:cstheme="minorBidi"/>
             <w:b w:val="0"/>
             <w:caps w:val="0"/>
-            <w:sz w:val="22"/>
+            <w:kern w:val="2"/>
+            <w:sz w:val="21"/>
             <w:szCs w:val="22"/>
             <w:lang w:eastAsia="zh-CN"/>
           </w:rPr>
@@ -2509,7 +2907,7 @@
           <w:rPr>
             <w:webHidden/>
           </w:rPr>
-          <w:instrText xml:space="preserve"> PAGEREF _Toc394839016 \h </w:instrText>
+          <w:instrText xml:space="preserve"> PAGEREF _Toc9795834 \h </w:instrText>
         </w:r>
         <w:r>
           <w:rPr>
@@ -2526,7 +2924,7 @@
           <w:rPr>
             <w:webHidden/>
           </w:rPr>
-          <w:t>7</w:t>
+          <w:t>23</w:t>
         </w:r>
         <w:r>
           <w:rPr>
@@ -2539,16 +2937,18 @@
     <w:p>
       <w:pPr>
         <w:pStyle w:val="TOC1"/>
+        <w:spacing w:afterLines="50"/>
         <w:rPr>
           <w:rFonts w:asciiTheme="minorHAnsi" w:hAnsiTheme="minorHAnsi" w:cstheme="minorBidi"/>
           <w:b w:val="0"/>
           <w:caps w:val="0"/>
-          <w:sz w:val="22"/>
+          <w:kern w:val="2"/>
+          <w:sz w:val="21"/>
           <w:szCs w:val="22"/>
           <w:lang w:eastAsia="zh-CN"/>
         </w:rPr>
       </w:pPr>
-      <w:hyperlink w:anchor="_Toc394839017" w:history="1">
+      <w:hyperlink w:anchor="_Toc9795835" w:history="1">
         <w:r>
           <w:rPr>
             <w:rStyle w:val="a7"/>
@@ -2560,7 +2960,8 @@
             <w:rFonts w:asciiTheme="minorHAnsi" w:hAnsiTheme="minorHAnsi" w:cstheme="minorBidi"/>
             <w:b w:val="0"/>
             <w:caps w:val="0"/>
-            <w:sz w:val="22"/>
+            <w:kern w:val="2"/>
+            <w:sz w:val="21"/>
             <w:szCs w:val="22"/>
             <w:lang w:eastAsia="zh-CN"/>
           </w:rPr>
@@ -2588,7 +2989,7 @@
           <w:rPr>
             <w:webHidden/>
           </w:rPr>
-          <w:instrText xml:space="preserve"> PAGEREF _Toc394839017 \h </w:instrText>
+          <w:instrText xml:space="preserve"> PAGEREF _Toc9795835 \h </w:instrText>
         </w:r>
         <w:r>
           <w:rPr>
@@ -2605,7 +3006,7 @@
           <w:rPr>
             <w:webHidden/>
           </w:rPr>
-          <w:t>8</w:t>
+          <w:t>24</w:t>
         </w:r>
         <w:r>
           <w:rPr>
@@ -2627,7 +3028,7 @@
       <w:pPr>
         <w:pStyle w:val="StyleHeading1Before0pt"/>
       </w:pPr>
-      <w:bookmarkStart w:id="5" w:name="_Toc394839009"/>
+      <w:bookmarkStart w:id="5" w:name="_Toc9795823"/>
       <w:r>
         <w:lastRenderedPageBreak/>
         <w:t>Design Overview</w:t>
@@ -2772,7 +3173,7 @@
       <w:pPr>
         <w:pStyle w:val="StyleHeading1Before0pt"/>
       </w:pPr>
-      <w:bookmarkStart w:id="6" w:name="_Toc394839010"/>
+      <w:bookmarkStart w:id="6" w:name="_Toc9795824"/>
       <w:r>
         <w:lastRenderedPageBreak/>
         <w:t>Tools and Standards</w:t>
@@ -2786,7 +3187,7 @@
           <w:sz w:val="24"/>
         </w:rPr>
       </w:pPr>
-      <w:bookmarkStart w:id="7" w:name="_Toc394839011"/>
+      <w:bookmarkStart w:id="7" w:name="_Toc9795825"/>
       <w:r>
         <w:rPr>
           <w:sz w:val="24"/>
@@ -2794,6 +3195,15 @@
         <w:t>Tools</w:t>
       </w:r>
       <w:bookmarkEnd w:id="7"/>
+    </w:p>
+    <w:p>
+      <w:pPr>
+        <w:rPr>
+          <w:color w:val="000000" w:themeColor="text1"/>
+          <w:szCs w:val="20"/>
+          <w:lang w:eastAsia="zh-CN"/>
+        </w:rPr>
+      </w:pPr>
     </w:p>
     <w:p>
       <w:pPr>
@@ -2918,7 +3328,6 @@
           <w:color w:val="000000" w:themeColor="text1"/>
         </w:rPr>
       </w:pPr>
-      <w:proofErr w:type="spellStart"/>
       <w:r>
         <w:rPr>
           <w:rFonts w:hint="eastAsia"/>
@@ -2934,7 +3343,6 @@
         </w:rPr>
         <w:t>abler</w:t>
       </w:r>
-      <w:proofErr w:type="spellEnd"/>
       <w:r>
         <w:rPr>
           <w:color w:val="000000" w:themeColor="text1"/>
@@ -3089,7 +3497,6 @@
           <w:lang w:eastAsia="zh-CN"/>
         </w:rPr>
       </w:pPr>
-      <w:proofErr w:type="spellStart"/>
       <w:r>
         <w:rPr>
           <w:color w:val="000000" w:themeColor="text1"/>
@@ -3097,7 +3504,6 @@
         </w:rPr>
         <w:t>pymysql</w:t>
       </w:r>
-      <w:proofErr w:type="spellEnd"/>
     </w:p>
     <w:p>
       <w:pPr>
@@ -3116,17 +3522,8 @@
           <w:color w:val="000000" w:themeColor="text1"/>
           <w:lang w:eastAsia="zh-CN"/>
         </w:rPr>
-        <w:t>python-</w:t>
-      </w:r>
-      <w:proofErr w:type="spellStart"/>
-      <w:r>
-        <w:rPr>
-          <w:color w:val="000000" w:themeColor="text1"/>
-          <w:lang w:eastAsia="zh-CN"/>
-        </w:rPr>
-        <w:t>dotenv</w:t>
-      </w:r>
-      <w:proofErr w:type="spellEnd"/>
+        <w:t>python-dotenv</w:t>
+      </w:r>
     </w:p>
     <w:p>
       <w:pPr>
@@ -3140,7 +3537,6 @@
           <w:lang w:eastAsia="zh-CN"/>
         </w:rPr>
       </w:pPr>
-      <w:proofErr w:type="spellStart"/>
       <w:r>
         <w:rPr>
           <w:color w:val="000000" w:themeColor="text1"/>
@@ -3148,7 +3544,6 @@
         </w:rPr>
         <w:t>Flask_SQLAlchemy</w:t>
       </w:r>
-      <w:proofErr w:type="spellEnd"/>
     </w:p>
     <w:p>
       <w:pPr>
@@ -3162,7 +3557,6 @@
           <w:lang w:eastAsia="zh-CN"/>
         </w:rPr>
       </w:pPr>
-      <w:proofErr w:type="spellStart"/>
       <w:r>
         <w:rPr>
           <w:color w:val="000000" w:themeColor="text1"/>
@@ -3170,7 +3564,6 @@
         </w:rPr>
         <w:t>Flask_Migrate</w:t>
       </w:r>
-      <w:proofErr w:type="spellEnd"/>
     </w:p>
     <w:p>
       <w:pPr>
@@ -3184,7 +3577,6 @@
           <w:lang w:eastAsia="zh-CN"/>
         </w:rPr>
       </w:pPr>
-      <w:proofErr w:type="spellStart"/>
       <w:r>
         <w:rPr>
           <w:color w:val="000000" w:themeColor="text1"/>
@@ -3192,7 +3584,6 @@
         </w:rPr>
         <w:t>Flask_Script</w:t>
       </w:r>
-      <w:proofErr w:type="spellEnd"/>
     </w:p>
     <w:p>
       <w:pPr>
@@ -3206,7 +3597,6 @@
           <w:lang w:eastAsia="zh-CN"/>
         </w:rPr>
       </w:pPr>
-      <w:proofErr w:type="spellStart"/>
       <w:r>
         <w:rPr>
           <w:color w:val="000000" w:themeColor="text1"/>
@@ -3214,7 +3604,6 @@
         </w:rPr>
         <w:t>Flask_Login</w:t>
       </w:r>
-      <w:proofErr w:type="spellEnd"/>
     </w:p>
     <w:p>
       <w:pPr>
@@ -3228,7 +3617,6 @@
           <w:lang w:eastAsia="zh-CN"/>
         </w:rPr>
       </w:pPr>
-      <w:proofErr w:type="spellStart"/>
       <w:r>
         <w:rPr>
           <w:color w:val="000000" w:themeColor="text1"/>
@@ -3236,7 +3624,6 @@
         </w:rPr>
         <w:t>Flask_WTF</w:t>
       </w:r>
-      <w:proofErr w:type="spellEnd"/>
     </w:p>
     <w:p>
       <w:pPr>
@@ -3250,7 +3637,6 @@
           <w:lang w:eastAsia="zh-CN"/>
         </w:rPr>
       </w:pPr>
-      <w:proofErr w:type="spellStart"/>
       <w:r>
         <w:rPr>
           <w:color w:val="000000" w:themeColor="text1"/>
@@ -3258,7 +3644,6 @@
         </w:rPr>
         <w:t>flask_uploads</w:t>
       </w:r>
-      <w:proofErr w:type="spellEnd"/>
     </w:p>
     <w:p>
       <w:pPr>
@@ -3307,7 +3692,7 @@
           <w:sz w:val="24"/>
         </w:rPr>
       </w:pPr>
-      <w:bookmarkStart w:id="8" w:name="_Toc394839012"/>
+      <w:bookmarkStart w:id="8" w:name="_Toc9795826"/>
       <w:r>
         <w:rPr>
           <w:sz w:val="24"/>
@@ -3325,7 +3710,13 @@
         </w:numPr>
       </w:pPr>
       <w:r>
-        <w:t>Testing on latest stable version of Google Chrome browser (66.0.3359.117 (64-bit) or later) and Mozilla Firefox browser (59.0.2 (64-bit) or later), no longer support IE 8 / IE 9.</w:t>
+        <w:t>Testing on latest stable version of Google Chrome browser (</w:t>
+      </w:r>
+      <w:r>
+        <w:t>74.0.3729.169</w:t>
+      </w:r>
+      <w:r>
+        <w:t xml:space="preserve"> (64-bit) or later) and Mozilla Firefox browser (59.0.2 (64-bit) or later), no longer support IE 8 / IE 9.</w:t>
       </w:r>
     </w:p>
     <w:p>
@@ -3367,7 +3758,7 @@
       <w:pPr>
         <w:pStyle w:val="StyleHeading1Before0pt"/>
       </w:pPr>
-      <w:bookmarkStart w:id="9" w:name="_Toc394839013"/>
+      <w:bookmarkStart w:id="9" w:name="_Toc9795827"/>
       <w:r>
         <w:lastRenderedPageBreak/>
         <w:t>User Interface Design</w:t>
@@ -3378,6 +3769,7 @@
       <w:pPr>
         <w:pStyle w:val="2"/>
       </w:pPr>
+      <w:bookmarkStart w:id="10" w:name="_Toc9795828"/>
       <w:r>
         <w:t>Login</w:t>
       </w:r>
@@ -3391,6 +3783,7 @@
         </w:rPr>
         <w:t>Homepage</w:t>
       </w:r>
+      <w:bookmarkEnd w:id="10"/>
     </w:p>
     <w:p>
       <w:pPr>
@@ -3509,24 +3902,57 @@
           <w:color w:val="000000" w:themeColor="text1"/>
           <w:szCs w:val="20"/>
         </w:rPr>
-        <w:t>This page is a login page. A form with a username input box, password input box, and a submit button will be displayed on the page. The password entry area will use "*" instead of the raw input.</w:t>
-      </w:r>
-    </w:p>
-    <w:p>
-      <w:pPr>
-        <w:rPr>
-          <w:rFonts w:cs="Arial"/>
-          <w:color w:val="000000" w:themeColor="text1"/>
-          <w:szCs w:val="20"/>
-        </w:rPr>
-      </w:pPr>
-      <w:r>
-        <w:rPr>
-          <w:rFonts w:cs="Arial"/>
-          <w:color w:val="000000" w:themeColor="text1"/>
-          <w:szCs w:val="20"/>
-        </w:rPr>
-        <w:t>Users are not allowed to register by themselves. Accounts are registered by administrators only (See Section 5.5).</w:t>
+        <w:t>This page is a login page. A form with a username input box, password input box, and a submit button will be displayed on the page. The password entry area will use "</w:t>
+      </w:r>
+      <w:r>
+        <w:rPr>
+          <w:rFonts w:cs="Arial"/>
+          <w:color w:val="000000" w:themeColor="text1"/>
+          <w:szCs w:val="20"/>
+          <w:lang w:eastAsia="zh-CN"/>
+        </w:rPr>
+        <w:t>.</w:t>
+      </w:r>
+      <w:r>
+        <w:rPr>
+          <w:rFonts w:cs="Arial"/>
+          <w:color w:val="000000" w:themeColor="text1"/>
+          <w:szCs w:val="20"/>
+        </w:rPr>
+        <w:t>" instead of the raw input.</w:t>
+      </w:r>
+    </w:p>
+    <w:p>
+      <w:pPr>
+        <w:rPr>
+          <w:rFonts w:cs="Arial"/>
+          <w:color w:val="000000" w:themeColor="text1"/>
+          <w:szCs w:val="20"/>
+        </w:rPr>
+      </w:pPr>
+      <w:r>
+        <w:rPr>
+          <w:rFonts w:cs="Arial"/>
+          <w:color w:val="000000" w:themeColor="text1"/>
+          <w:szCs w:val="20"/>
+        </w:rPr>
+        <w:t xml:space="preserve">Users are not allowed to register by themselves. Accounts are registered by </w:t>
+      </w:r>
+      <w:r>
+        <w:rPr>
+          <w:rFonts w:cs="Arial"/>
+          <w:color w:val="000000" w:themeColor="text1"/>
+          <w:szCs w:val="20"/>
+        </w:rPr>
+        <w:t>teachers</w:t>
+      </w:r>
+      <w:r>
+        <w:rPr>
+          <w:rFonts w:cs="Arial"/>
+          <w:color w:val="000000" w:themeColor="text1"/>
+          <w:szCs w:val="20"/>
+        </w:rPr>
+        <w:t xml:space="preserve"> only (See Section 5.5).</w:t>
       </w:r>
     </w:p>
     <w:p>
@@ -3691,6 +4117,7 @@
       <w:pPr>
         <w:pStyle w:val="2"/>
       </w:pPr>
+      <w:bookmarkStart w:id="11" w:name="_Toc9795829"/>
       <w:r>
         <w:lastRenderedPageBreak/>
         <w:t>Problem Se</w:t>
@@ -3698,6 +4125,7 @@
       <w:r>
         <w:t>t</w:t>
       </w:r>
+      <w:bookmarkEnd w:id="11"/>
     </w:p>
     <w:p>
       <w:pPr>
@@ -3713,9 +4141,9 @@
           <w:noProof/>
         </w:rPr>
         <w:drawing>
-          <wp:inline distT="0" distB="0" distL="0" distR="0" wp14:anchorId="13991B1A" wp14:editId="497900DC">
-            <wp:extent cx="6097270" cy="3080385"/>
-            <wp:effectExtent l="0" t="0" r="0" b="5715"/>
+          <wp:inline distT="0" distB="0" distL="0" distR="0" wp14:anchorId="13991B1A" wp14:editId="5D7A3477">
+            <wp:extent cx="6030484" cy="4982654"/>
+            <wp:effectExtent l="0" t="0" r="8890" b="8890"/>
             <wp:docPr id="21" name="图片 21"/>
             <wp:cNvGraphicFramePr>
               <a:graphicFrameLocks xmlns:a="http://schemas.openxmlformats.org/drawingml/2006/main" noChangeAspect="1"/>
@@ -3728,7 +4156,13 @@
                     <pic:cNvPicPr/>
                   </pic:nvPicPr>
                   <pic:blipFill>
-                    <a:blip r:embed="rId10"/>
+                    <a:blip r:embed="rId10">
+                      <a:extLst>
+                        <a:ext uri="{28A0092B-C50C-407E-A947-70E740481C1C}">
+                          <a14:useLocalDpi xmlns:a14="http://schemas.microsoft.com/office/drawing/2010/main" val="0"/>
+                        </a:ext>
+                      </a:extLst>
+                    </a:blip>
                     <a:stretch>
                       <a:fillRect/>
                     </a:stretch>
@@ -3736,7 +4170,7 @@
                   <pic:spPr>
                     <a:xfrm>
                       <a:off x="0" y="0"/>
-                      <a:ext cx="6097270" cy="3080385"/>
+                      <a:ext cx="6030484" cy="4982654"/>
                     </a:xfrm>
                     <a:prstGeom prst="rect">
                       <a:avLst/>
@@ -3924,6 +4358,13 @@
           <w:szCs w:val="20"/>
         </w:rPr>
         <w:t>.</w:t>
+      </w:r>
+      <w:r>
+        <w:rPr>
+          <w:rFonts w:cs="Arial"/>
+          <w:szCs w:val="20"/>
+        </w:rPr>
+        <w:t xml:space="preserve"> Level filter is also available for all users to specify difficulty of problems.</w:t>
       </w:r>
     </w:p>
     <w:p>
@@ -4064,21 +4505,7 @@
           <w:rFonts w:cs="Arial"/>
           <w:szCs w:val="20"/>
         </w:rPr>
-        <w:t>Teachers and administrators</w:t>
-      </w:r>
-      <w:r>
-        <w:rPr>
-          <w:rFonts w:cs="Arial"/>
-          <w:szCs w:val="20"/>
-        </w:rPr>
-        <w:t xml:space="preserve"> </w:t>
-      </w:r>
-      <w:r>
-        <w:rPr>
-          <w:rFonts w:cs="Arial"/>
-          <w:szCs w:val="20"/>
-        </w:rPr>
-        <w:t>can also</w:t>
+        <w:t>Teachers can also</w:t>
       </w:r>
       <w:r>
         <w:rPr>
@@ -4243,22 +4670,36 @@
     <w:p>
       <w:pPr>
         <w:rPr>
-          <w:rFonts w:cs="Arial"/>
-          <w:szCs w:val="20"/>
-        </w:rPr>
-      </w:pPr>
-      <w:r>
-        <w:rPr>
           <w:rFonts w:eastAsia="&amp;quot" w:cs="Arial"/>
           <w:szCs w:val="20"/>
         </w:rPr>
-        <w:t>This is a page that can be accessed by clicking the edit button at the end of any</w:t>
-      </w:r>
+      </w:pPr>
       <w:r>
         <w:rPr>
           <w:rFonts w:eastAsia="&amp;quot" w:cs="Arial"/>
           <w:szCs w:val="20"/>
         </w:rPr>
+        <w:t xml:space="preserve">This is a page that can be accessed by clicking the edit button at the </w:t>
+      </w:r>
+      <w:r>
+        <w:rPr>
+          <w:rFonts w:eastAsia="&amp;quot" w:cs="Arial"/>
+          <w:szCs w:val="20"/>
+        </w:rPr>
+        <w:t>right</w:t>
+      </w:r>
+      <w:r>
+        <w:rPr>
+          <w:rFonts w:eastAsia="&amp;quot" w:cs="Arial"/>
+          <w:szCs w:val="20"/>
+        </w:rPr>
+        <w:t xml:space="preserve"> of any</w:t>
+      </w:r>
+      <w:r>
+        <w:rPr>
+          <w:rFonts w:eastAsia="&amp;quot" w:cs="Arial"/>
+          <w:szCs w:val="20"/>
+        </w:rPr>
         <w:t xml:space="preserve"> problem</w:t>
       </w:r>
       <w:r>
@@ -4266,27 +4707,41 @@
           <w:rFonts w:eastAsia="&amp;quot" w:cs="Arial"/>
           <w:szCs w:val="20"/>
         </w:rPr>
-        <w:t>. You can modify the title of the topic, the requirements</w:t>
+        <w:t xml:space="preserve">. You can modify the title of the </w:t>
       </w:r>
       <w:r>
         <w:rPr>
           <w:rFonts w:eastAsia="&amp;quot" w:cs="Arial"/>
           <w:szCs w:val="20"/>
         </w:rPr>
-        <w:t xml:space="preserve"> of the problem</w:t>
+        <w:t>problem</w:t>
       </w:r>
       <w:r>
         <w:rPr>
           <w:rFonts w:eastAsia="&amp;quot" w:cs="Arial"/>
           <w:szCs w:val="20"/>
         </w:rPr>
-        <w:t xml:space="preserve">, modify the difficulty level of the title, or </w:t>
+        <w:t xml:space="preserve">, the </w:t>
       </w:r>
       <w:r>
         <w:rPr>
           <w:rFonts w:eastAsia="&amp;quot" w:cs="Arial"/>
           <w:szCs w:val="20"/>
         </w:rPr>
+        <w:t>description</w:t>
+      </w:r>
+      <w:r>
+        <w:rPr>
+          <w:rFonts w:eastAsia="&amp;quot" w:cs="Arial"/>
+          <w:szCs w:val="20"/>
+        </w:rPr>
+        <w:t xml:space="preserve">, modify the difficulty, or </w:t>
+      </w:r>
+      <w:r>
+        <w:rPr>
+          <w:rFonts w:eastAsia="&amp;quot" w:cs="Arial"/>
+          <w:szCs w:val="20"/>
+        </w:rPr>
         <w:t>change</w:t>
       </w:r>
       <w:r>
@@ -4294,13 +4749,27 @@
           <w:rFonts w:eastAsia="&amp;quot" w:cs="Arial"/>
           <w:szCs w:val="20"/>
         </w:rPr>
-        <w:t xml:space="preserve"> tags to the </w:t>
+        <w:t xml:space="preserve"> tags </w:t>
       </w:r>
       <w:r>
         <w:rPr>
           <w:rFonts w:eastAsia="&amp;quot" w:cs="Arial"/>
           <w:szCs w:val="20"/>
         </w:rPr>
+        <w:t>of</w:t>
+      </w:r>
+      <w:r>
+        <w:rPr>
+          <w:rFonts w:eastAsia="&amp;quot" w:cs="Arial"/>
+          <w:szCs w:val="20"/>
+        </w:rPr>
+        <w:t xml:space="preserve"> the </w:t>
+      </w:r>
+      <w:r>
+        <w:rPr>
+          <w:rFonts w:eastAsia="&amp;quot" w:cs="Arial"/>
+          <w:szCs w:val="20"/>
+        </w:rPr>
         <w:t>problem</w:t>
       </w:r>
       <w:r>
@@ -4310,6 +4779,35 @@
         </w:rPr>
         <w:t>.</w:t>
       </w:r>
+      <w:r>
+        <w:rPr>
+          <w:rFonts w:eastAsia="&amp;quot" w:cs="Arial"/>
+          <w:szCs w:val="20"/>
+        </w:rPr>
+        <w:t xml:space="preserve"> Markdown language is supported for the </w:t>
+      </w:r>
+      <w:r>
+        <w:rPr>
+          <w:rFonts w:eastAsia="&amp;quot" w:cs="Arial"/>
+          <w:szCs w:val="20"/>
+        </w:rPr>
+        <w:t>description of the problem</w:t>
+      </w:r>
+      <w:r>
+        <w:rPr>
+          <w:rFonts w:eastAsia="&amp;quot" w:cs="Arial"/>
+          <w:szCs w:val="20"/>
+        </w:rPr>
+        <w:t>.</w:t>
+      </w:r>
+    </w:p>
+    <w:p>
+      <w:pPr>
+        <w:rPr>
+          <w:rFonts w:cs="Arial"/>
+          <w:szCs w:val="20"/>
+        </w:rPr>
+      </w:pPr>
       <w:r>
         <w:rPr>
           <w:rFonts w:cs="Arial"/>
@@ -4460,7 +4958,49 @@
           <w:rFonts w:eastAsia="&amp;quot" w:cs="Arial"/>
           <w:szCs w:val="20"/>
         </w:rPr>
-        <w:t>When the teacher sets a topic for the student, the test set corresponding to the title should be added.</w:t>
+        <w:t xml:space="preserve">When the </w:t>
+      </w:r>
+      <w:r>
+        <w:rPr>
+          <w:rFonts w:eastAsia="&amp;quot" w:cs="Arial"/>
+          <w:szCs w:val="20"/>
+        </w:rPr>
+        <w:t>teacher create</w:t>
+      </w:r>
+      <w:r>
+        <w:rPr>
+          <w:rFonts w:eastAsia="&amp;quot" w:cs="Arial"/>
+          <w:szCs w:val="20"/>
+        </w:rPr>
+        <w:t xml:space="preserve">s a </w:t>
+      </w:r>
+      <w:r>
+        <w:rPr>
+          <w:rFonts w:eastAsia="&amp;quot" w:cs="Arial"/>
+          <w:szCs w:val="20"/>
+        </w:rPr>
+        <w:t>problem</w:t>
+      </w:r>
+      <w:r>
+        <w:rPr>
+          <w:rFonts w:eastAsia="&amp;quot" w:cs="Arial"/>
+          <w:szCs w:val="20"/>
+        </w:rPr>
+        <w:t xml:space="preserve">, the test set corresponding to the </w:t>
+      </w:r>
+      <w:r>
+        <w:rPr>
+          <w:rFonts w:eastAsia="&amp;quot" w:cs="Arial"/>
+          <w:szCs w:val="20"/>
+        </w:rPr>
+        <w:t>problem</w:t>
+      </w:r>
+      <w:r>
+        <w:rPr>
+          <w:rFonts w:eastAsia="&amp;quot" w:cs="Arial"/>
+          <w:szCs w:val="20"/>
+        </w:rPr>
+        <w:t xml:space="preserve"> should be added.</w:t>
       </w:r>
       <w:r>
         <w:rPr>
@@ -4474,7 +5014,49 @@
           <w:rFonts w:eastAsia="&amp;quot" w:cs="Arial"/>
           <w:szCs w:val="20"/>
         </w:rPr>
-        <w:t>In this interface, the teacher can view the tests currently included and add new tests.</w:t>
+        <w:t xml:space="preserve">In this </w:t>
+      </w:r>
+      <w:r>
+        <w:rPr>
+          <w:rFonts w:eastAsia="&amp;quot" w:cs="Arial"/>
+          <w:szCs w:val="20"/>
+        </w:rPr>
+        <w:t>page</w:t>
+      </w:r>
+      <w:r>
+        <w:rPr>
+          <w:rFonts w:eastAsia="&amp;quot" w:cs="Arial"/>
+          <w:szCs w:val="20"/>
+        </w:rPr>
+        <w:t xml:space="preserve">, the teacher can view the tests currently </w:t>
+      </w:r>
+      <w:r>
+        <w:rPr>
+          <w:rFonts w:eastAsia="&amp;quot" w:cs="Arial"/>
+          <w:szCs w:val="20"/>
+        </w:rPr>
+        <w:t xml:space="preserve">set for the problem </w:t>
+      </w:r>
+      <w:r>
+        <w:rPr>
+          <w:rFonts w:eastAsia="&amp;quot" w:cs="Arial"/>
+          <w:szCs w:val="20"/>
+        </w:rPr>
+        <w:t>and add</w:t>
+      </w:r>
+      <w:r>
+        <w:rPr>
+          <w:rFonts w:eastAsia="&amp;quot" w:cs="Arial"/>
+          <w:szCs w:val="20"/>
+        </w:rPr>
+        <w:t xml:space="preserve"> or delete</w:t>
+      </w:r>
+      <w:r>
+        <w:rPr>
+          <w:rFonts w:eastAsia="&amp;quot" w:cs="Arial"/>
+          <w:szCs w:val="20"/>
+        </w:rPr>
+        <w:t xml:space="preserve"> tests.</w:t>
       </w:r>
       <w:r>
         <w:rPr>
@@ -4488,7 +5070,56 @@
           <w:rFonts w:eastAsia="&amp;quot" w:cs="Arial"/>
           <w:szCs w:val="20"/>
         </w:rPr>
-        <w:t>These tests will be used to verify that the student's submitted questions are correct and pass the test rate, and to rate the students.</w:t>
+        <w:t xml:space="preserve">These tests will be used to verify that student's submitted </w:t>
+      </w:r>
+      <w:r>
+        <w:rPr>
+          <w:rFonts w:eastAsia="&amp;quot" w:cs="Arial"/>
+          <w:szCs w:val="20"/>
+        </w:rPr>
+        <w:t>code</w:t>
+      </w:r>
+      <w:r>
+        <w:rPr>
+          <w:rFonts w:eastAsia="&amp;quot" w:cs="Arial"/>
+          <w:szCs w:val="20"/>
+        </w:rPr>
+        <w:t xml:space="preserve"> </w:t>
+      </w:r>
+      <w:r>
+        <w:rPr>
+          <w:rFonts w:eastAsia="&amp;quot" w:cs="Arial"/>
+          <w:szCs w:val="20"/>
+        </w:rPr>
+        <w:t>can produce right answers</w:t>
+      </w:r>
+      <w:r>
+        <w:rPr>
+          <w:rFonts w:eastAsia="&amp;quot" w:cs="Arial"/>
+          <w:szCs w:val="20"/>
+        </w:rPr>
+        <w:t xml:space="preserve">, </w:t>
+      </w:r>
+      <w:r>
+        <w:rPr>
+          <w:rFonts w:eastAsia="&amp;quot" w:cs="Arial"/>
+          <w:szCs w:val="20"/>
+        </w:rPr>
+        <w:t>then</w:t>
+      </w:r>
+      <w:r>
+        <w:rPr>
+          <w:rFonts w:eastAsia="&amp;quot" w:cs="Arial"/>
+          <w:szCs w:val="20"/>
+        </w:rPr>
+        <w:t xml:space="preserve"> </w:t>
+      </w:r>
+      <w:r>
+        <w:rPr>
+          <w:rFonts w:eastAsia="&amp;quot" w:cs="Arial"/>
+          <w:szCs w:val="20"/>
+        </w:rPr>
+        <w:t>score each submission.</w:t>
       </w:r>
     </w:p>
     <w:p>
@@ -4510,10 +5141,12 @@
       <w:pPr>
         <w:pStyle w:val="2"/>
       </w:pPr>
+      <w:bookmarkStart w:id="12" w:name="_Toc9795830"/>
       <w:r>
         <w:lastRenderedPageBreak/>
         <w:t>Task</w:t>
       </w:r>
+      <w:bookmarkEnd w:id="12"/>
     </w:p>
     <w:p>
       <w:pPr>
@@ -4635,7 +5268,21 @@
           <w:rFonts w:cs="Arial"/>
           <w:szCs w:val="20"/>
         </w:rPr>
-        <w:t xml:space="preserve"> form </w:t>
+        <w:t xml:space="preserve"> </w:t>
+      </w:r>
+      <w:r>
+        <w:rPr>
+          <w:rFonts w:cs="Arial"/>
+          <w:szCs w:val="20"/>
+        </w:rPr>
+        <w:t>table</w:t>
+      </w:r>
+      <w:r>
+        <w:rPr>
+          <w:rFonts w:cs="Arial"/>
+          <w:szCs w:val="20"/>
+        </w:rPr>
+        <w:t xml:space="preserve"> </w:t>
       </w:r>
       <w:r>
         <w:rPr>
@@ -4649,7 +5296,7 @@
           <w:rFonts w:cs="Arial"/>
           <w:szCs w:val="20"/>
         </w:rPr>
-        <w:t>or the students to ge</w:t>
+        <w:t>or students to ge</w:t>
       </w:r>
       <w:r>
         <w:rPr>
@@ -4698,7 +5345,21 @@
           <w:rFonts w:cs="Arial"/>
           <w:szCs w:val="20"/>
         </w:rPr>
-        <w:t>lick into one of the tasks get the details, including all problems related to the task</w:t>
+        <w:t>lick into one of the tasks</w:t>
+      </w:r>
+      <w:r>
+        <w:rPr>
+          <w:rFonts w:cs="Arial"/>
+          <w:szCs w:val="20"/>
+        </w:rPr>
+        <w:t xml:space="preserve"> and</w:t>
+      </w:r>
+      <w:r>
+        <w:rPr>
+          <w:rFonts w:cs="Arial"/>
+          <w:szCs w:val="20"/>
+        </w:rPr>
+        <w:t xml:space="preserve"> get the details, including all problems related to the task</w:t>
       </w:r>
       <w:r>
         <w:rPr>
@@ -4896,7 +5557,23 @@
           <w:szCs w:val="20"/>
           <w:lang w:eastAsia="zh-CN"/>
         </w:rPr>
-        <w:t>This is a task-problem page. In last page, when you click a task, the page will jump into this page. In this page, you will find the description of task. And this description is filled and edited by teachers. Under the description, you can find the problems that this task contains. And the problems</w:t>
+        <w:t xml:space="preserve">This is a task-problem page. In last page, when you click a task, the </w:t>
+      </w:r>
+      <w:r>
+        <w:rPr>
+          <w:rFonts w:cs="Arial"/>
+          <w:szCs w:val="20"/>
+          <w:lang w:eastAsia="zh-CN"/>
+        </w:rPr>
+        <w:t>browser</w:t>
+      </w:r>
+      <w:r>
+        <w:rPr>
+          <w:rFonts w:cs="Arial" w:hint="eastAsia"/>
+          <w:szCs w:val="20"/>
+          <w:lang w:eastAsia="zh-CN"/>
+        </w:rPr>
+        <w:t xml:space="preserve"> will jump into this page. In this page, you will find the description of task. And this description is filled and edited by teachers. Under the description, you can find the problems that this task contains. And the problems</w:t>
       </w:r>
       <w:r>
         <w:rPr>
@@ -4912,7 +5589,39 @@
           <w:szCs w:val="20"/>
           <w:lang w:eastAsia="zh-CN"/>
         </w:rPr>
-        <w:t xml:space="preserve"> information like number, title and tags.</w:t>
+        <w:t xml:space="preserve"> information like </w:t>
+      </w:r>
+      <w:r>
+        <w:rPr>
+          <w:rFonts w:cs="Arial"/>
+          <w:szCs w:val="20"/>
+          <w:lang w:eastAsia="zh-CN"/>
+        </w:rPr>
+        <w:t>problem ID</w:t>
+      </w:r>
+      <w:r>
+        <w:rPr>
+          <w:rFonts w:cs="Arial" w:hint="eastAsia"/>
+          <w:szCs w:val="20"/>
+          <w:lang w:eastAsia="zh-CN"/>
+        </w:rPr>
+        <w:t xml:space="preserve">, title and </w:t>
+      </w:r>
+      <w:r>
+        <w:rPr>
+          <w:rFonts w:cs="Arial"/>
+          <w:szCs w:val="20"/>
+          <w:lang w:eastAsia="zh-CN"/>
+        </w:rPr>
+        <w:t>level</w:t>
+      </w:r>
+      <w:r>
+        <w:rPr>
+          <w:rFonts w:cs="Arial" w:hint="eastAsia"/>
+          <w:szCs w:val="20"/>
+          <w:lang w:eastAsia="zh-CN"/>
+        </w:rPr>
+        <w:t>.</w:t>
       </w:r>
     </w:p>
     <w:p>
@@ -5014,7 +5723,7 @@
           <w:szCs w:val="20"/>
           <w:lang w:eastAsia="zh-CN"/>
         </w:rPr>
-        <w:t>User Group</w:t>
+        <w:t>Task edit</w:t>
       </w:r>
       <w:r>
         <w:rPr>
@@ -5057,33 +5766,47 @@
           <w:szCs w:val="20"/>
           <w:lang w:eastAsia="zh-CN"/>
         </w:rPr>
-        <w:t xml:space="preserve">This is a page that is used to view the problem set and related groups. In left part, you can see a problem list that need to be done. Due to different groups can be distributed to different tasks. </w:t>
-      </w:r>
-      <w:proofErr w:type="gramStart"/>
+        <w:t>This is a page that is used to view the problem set and related groups</w:t>
+      </w:r>
+      <w:r>
+        <w:rPr>
+          <w:rFonts w:cs="Arial"/>
+          <w:szCs w:val="20"/>
+          <w:lang w:eastAsia="zh-CN"/>
+        </w:rPr>
+        <w:t xml:space="preserve"> of a task</w:t>
+      </w:r>
       <w:r>
         <w:rPr>
           <w:rFonts w:cs="Arial" w:hint="eastAsia"/>
           <w:szCs w:val="20"/>
           <w:lang w:eastAsia="zh-CN"/>
         </w:rPr>
-        <w:t>So</w:t>
-      </w:r>
-      <w:proofErr w:type="gramEnd"/>
+        <w:t>. In left part, you can see a problem list that need to be done. Due to different groups can be distributed to different tasks</w:t>
+      </w:r>
+      <w:r>
+        <w:rPr>
+          <w:rFonts w:cs="Arial"/>
+          <w:szCs w:val="20"/>
+          <w:lang w:eastAsia="zh-CN"/>
+        </w:rPr>
+        <w:t>, s</w:t>
+      </w:r>
       <w:r>
         <w:rPr>
           <w:rFonts w:cs="Arial" w:hint="eastAsia"/>
           <w:szCs w:val="20"/>
           <w:lang w:eastAsia="zh-CN"/>
         </w:rPr>
-        <w:t xml:space="preserve"> the related groups is used to view that. In right part, some information can be viewed. It contains tasks</w:t>
-      </w:r>
-      <w:r>
-        <w:rPr>
-          <w:rFonts w:cs="Arial"/>
-          <w:szCs w:val="20"/>
-          <w:lang w:eastAsia="zh-CN"/>
-        </w:rPr>
-        <w:t>’</w:t>
+        <w:t>o the related groups is used to view that. In right part, some information can be viewed. It contains task</w:t>
+      </w:r>
+      <w:r>
+        <w:rPr>
+          <w:rFonts w:cs="Arial"/>
+          <w:szCs w:val="20"/>
+          <w:lang w:eastAsia="zh-CN"/>
+        </w:rPr>
+        <w:t>’s</w:t>
       </w:r>
       <w:r>
         <w:rPr>
@@ -5091,15 +5814,15 @@
           <w:szCs w:val="20"/>
           <w:lang w:eastAsia="zh-CN"/>
         </w:rPr>
-        <w:t xml:space="preserve"> ID, tasks</w:t>
-      </w:r>
-      <w:r>
-        <w:rPr>
-          <w:rFonts w:cs="Arial"/>
-          <w:szCs w:val="20"/>
-          <w:lang w:eastAsia="zh-CN"/>
-        </w:rPr>
-        <w:t>’</w:t>
+        <w:t xml:space="preserve"> ID, task</w:t>
+      </w:r>
+      <w:r>
+        <w:rPr>
+          <w:rFonts w:cs="Arial"/>
+          <w:szCs w:val="20"/>
+          <w:lang w:eastAsia="zh-CN"/>
+        </w:rPr>
+        <w:t>’s</w:t>
       </w:r>
       <w:r>
         <w:rPr>
@@ -5107,7 +5830,23 @@
           <w:szCs w:val="20"/>
           <w:lang w:eastAsia="zh-CN"/>
         </w:rPr>
-        <w:t xml:space="preserve"> name, the description and deadline of tasks.</w:t>
+        <w:t xml:space="preserve"> name, the description and deadline of </w:t>
+      </w:r>
+      <w:r>
+        <w:rPr>
+          <w:rFonts w:cs="Arial"/>
+          <w:szCs w:val="20"/>
+          <w:lang w:eastAsia="zh-CN"/>
+        </w:rPr>
+        <w:t xml:space="preserve">the </w:t>
+      </w:r>
+      <w:r>
+        <w:rPr>
+          <w:rFonts w:cs="Arial" w:hint="eastAsia"/>
+          <w:szCs w:val="20"/>
+          <w:lang w:eastAsia="zh-CN"/>
+        </w:rPr>
+        <w:t>task.</w:t>
       </w:r>
     </w:p>
     <w:p>
@@ -5129,10 +5868,12 @@
       <w:pPr>
         <w:pStyle w:val="2"/>
       </w:pPr>
+      <w:bookmarkStart w:id="13" w:name="_Toc9795831"/>
       <w:r>
         <w:lastRenderedPageBreak/>
         <w:t>Submissions &amp; Status</w:t>
       </w:r>
+      <w:bookmarkEnd w:id="13"/>
     </w:p>
     <w:p>
       <w:pPr>
@@ -5147,9 +5888,9 @@
           <w:noProof/>
         </w:rPr>
         <w:drawing>
-          <wp:inline distT="0" distB="0" distL="0" distR="0" wp14:anchorId="7941D03A" wp14:editId="31AD7B5E">
-            <wp:extent cx="6097270" cy="4196715"/>
-            <wp:effectExtent l="0" t="0" r="0" b="0"/>
+          <wp:inline distT="0" distB="0" distL="0" distR="0" wp14:anchorId="7941D03A" wp14:editId="659A3057">
+            <wp:extent cx="6071616" cy="4914859"/>
+            <wp:effectExtent l="0" t="0" r="5715" b="635"/>
             <wp:docPr id="2" name="图片 2"/>
             <wp:cNvGraphicFramePr>
               <a:graphicFrameLocks xmlns:a="http://schemas.openxmlformats.org/drawingml/2006/main" noChangeAspect="1"/>
@@ -5162,7 +5903,13 @@
                     <pic:cNvPicPr/>
                   </pic:nvPicPr>
                   <pic:blipFill>
-                    <a:blip r:embed="rId17"/>
+                    <a:blip r:embed="rId17">
+                      <a:extLst>
+                        <a:ext uri="{28A0092B-C50C-407E-A947-70E740481C1C}">
+                          <a14:useLocalDpi xmlns:a14="http://schemas.microsoft.com/office/drawing/2010/main" val="0"/>
+                        </a:ext>
+                      </a:extLst>
+                    </a:blip>
                     <a:stretch>
                       <a:fillRect/>
                     </a:stretch>
@@ -5170,7 +5917,7 @@
                   <pic:spPr>
                     <a:xfrm>
                       <a:off x="0" y="0"/>
-                      <a:ext cx="6097270" cy="4196715"/>
+                      <a:ext cx="6074256" cy="4916996"/>
                     </a:xfrm>
                     <a:prstGeom prst="rect">
                       <a:avLst/>
@@ -5240,101 +5987,63 @@
           <w:rFonts w:cs="Arial"/>
           <w:szCs w:val="20"/>
         </w:rPr>
-        <w:t xml:space="preserve">This is submissions and status page. Users can submit their code through our website, this process can be repeated many times, but must be before the deadline, if the deadline is exceeded, the submission window will </w:t>
-      </w:r>
-      <w:r>
-        <w:rPr>
-          <w:rFonts w:cs="Arial"/>
-          <w:szCs w:val="20"/>
-        </w:rPr>
-        <w:t>not be related to the task</w:t>
-      </w:r>
-      <w:r>
-        <w:rPr>
-          <w:rFonts w:cs="Arial"/>
-          <w:szCs w:val="20"/>
-        </w:rPr>
-        <w:t xml:space="preserve">, and administrator will get the </w:t>
-      </w:r>
-      <w:r>
-        <w:rPr>
-          <w:rFonts w:cs="Arial"/>
-          <w:szCs w:val="20"/>
-        </w:rPr>
-        <w:t>scores of every student after deadline.</w:t>
-      </w:r>
-    </w:p>
-    <w:p>
-      <w:pPr>
-        <w:rPr>
-          <w:rFonts w:cs="Arial"/>
-          <w:szCs w:val="20"/>
-        </w:rPr>
-      </w:pPr>
-      <w:r>
-        <w:rPr>
-          <w:rFonts w:cs="Arial"/>
-          <w:szCs w:val="20"/>
-        </w:rPr>
-        <w:t>We will use the test code corresponding to the question to evaluate the user's code, our system will automatically according to the passing of the test code rating</w:t>
-      </w:r>
-      <w:r>
-        <w:rPr>
-          <w:rFonts w:cs="Arial"/>
-          <w:szCs w:val="20"/>
-        </w:rPr>
-        <w:t>.</w:t>
-      </w:r>
-      <w:r>
-        <w:rPr>
-          <w:rFonts w:cs="Arial"/>
-          <w:szCs w:val="20"/>
-        </w:rPr>
-        <w:t xml:space="preserve"> Each time a user submits a submission, </w:t>
-      </w:r>
-      <w:r>
-        <w:rPr>
-          <w:rFonts w:cs="Arial"/>
-          <w:szCs w:val="20"/>
-        </w:rPr>
-        <w:t xml:space="preserve">if the problem is in one of the ongoing </w:t>
-      </w:r>
-      <w:proofErr w:type="gramStart"/>
-      <w:r>
-        <w:rPr>
-          <w:rFonts w:cs="Arial"/>
-          <w:szCs w:val="20"/>
-        </w:rPr>
-        <w:t>task</w:t>
-      </w:r>
-      <w:proofErr w:type="gramEnd"/>
-      <w:r>
-        <w:rPr>
-          <w:rFonts w:cs="Arial"/>
-          <w:szCs w:val="20"/>
-        </w:rPr>
-        <w:t xml:space="preserve">, </w:t>
-      </w:r>
-      <w:r>
-        <w:rPr>
-          <w:rFonts w:cs="Arial"/>
-          <w:szCs w:val="20"/>
-        </w:rPr>
-        <w:t xml:space="preserve">the score </w:t>
-      </w:r>
-      <w:r>
-        <w:rPr>
-          <w:rFonts w:cs="Arial"/>
-          <w:szCs w:val="20"/>
-        </w:rPr>
-        <w:t>of</w:t>
-      </w:r>
-      <w:r>
-        <w:rPr>
-          <w:rFonts w:cs="Arial"/>
-          <w:szCs w:val="20"/>
-        </w:rPr>
-        <w:t xml:space="preserve"> that submission is hidden and the user can view it after the deadline.</w:t>
+        <w:t xml:space="preserve">This is </w:t>
+      </w:r>
+      <w:r>
+        <w:rPr>
+          <w:rFonts w:cs="Arial"/>
+          <w:szCs w:val="20"/>
+        </w:rPr>
+        <w:t xml:space="preserve">the </w:t>
+      </w:r>
+      <w:r>
+        <w:rPr>
+          <w:rFonts w:cs="Arial"/>
+          <w:szCs w:val="20"/>
+        </w:rPr>
+        <w:t xml:space="preserve">status page. Users can </w:t>
+      </w:r>
+      <w:r>
+        <w:rPr>
+          <w:rFonts w:cs="Arial"/>
+          <w:szCs w:val="20"/>
+        </w:rPr>
+        <w:t xml:space="preserve">see all submissions in the system. To see the detail of a submission, click the status tag, submission ID or the score. </w:t>
+      </w:r>
+      <w:r>
+        <w:rPr>
+          <w:rFonts w:cs="Arial"/>
+          <w:szCs w:val="20"/>
+        </w:rPr>
+        <w:t>T</w:t>
+      </w:r>
+      <w:r>
+        <w:rPr>
+          <w:rFonts w:cs="Arial"/>
+          <w:szCs w:val="20"/>
+        </w:rPr>
+        <w:t xml:space="preserve">eachers are allowed to view the details of all submissions. Students are </w:t>
+      </w:r>
+      <w:r>
+        <w:rPr>
+          <w:rFonts w:cs="Arial"/>
+          <w:szCs w:val="20"/>
+        </w:rPr>
+        <w:t xml:space="preserve">only </w:t>
+      </w:r>
+      <w:r>
+        <w:rPr>
+          <w:rFonts w:cs="Arial"/>
+          <w:szCs w:val="20"/>
+        </w:rPr>
+        <w:t>allowed to view the details of their own submissions.</w:t>
+      </w:r>
+      <w:r>
+        <w:rPr>
+          <w:rFonts w:cs="Arial"/>
+          <w:szCs w:val="20"/>
+        </w:rPr>
+        <w:t xml:space="preserve"> Problem ID filter and User ID filter are also available.</w:t>
       </w:r>
     </w:p>
     <w:p>
@@ -5425,67 +6134,67 @@
           <w:color w:val="000000" w:themeColor="text1"/>
           <w:szCs w:val="20"/>
         </w:rPr>
-        <w:t xml:space="preserve">Figure </w:t>
+        <w:t>Figure 11</w:t>
       </w:r>
       <w:r>
         <w:rPr>
           <w:rFonts w:cs="Arial"/>
           <w:i/>
-          <w:color w:val="000000" w:themeColor="text1"/>
-          <w:szCs w:val="20"/>
-        </w:rPr>
-        <w:t xml:space="preserve">11 </w:t>
-      </w:r>
-      <w:r>
-        <w:rPr>
-          <w:rFonts w:cs="Arial"/>
-          <w:szCs w:val="20"/>
-          <w:lang w:eastAsia="zh-CN"/>
-        </w:rPr>
-        <w:t>T</w:t>
-      </w:r>
+          <w:szCs w:val="20"/>
+          <w:lang w:eastAsia="zh-CN"/>
+        </w:rPr>
+        <w:t xml:space="preserve"> Submission result</w:t>
+      </w:r>
+      <w:r>
+        <w:rPr>
+          <w:rFonts w:cs="Arial"/>
+          <w:i/>
+          <w:color w:val="000000" w:themeColor="text1"/>
+          <w:szCs w:val="20"/>
+        </w:rPr>
+        <w:t xml:space="preserve"> page</w:t>
+      </w:r>
+    </w:p>
+    <w:p>
+      <w:pPr>
+        <w:rPr>
+          <w:rFonts w:cs="Arial"/>
+          <w:szCs w:val="20"/>
+          <w:lang w:eastAsia="zh-CN"/>
+        </w:rPr>
+      </w:pPr>
+    </w:p>
+    <w:p>
+      <w:pPr>
+        <w:rPr>
+          <w:rFonts w:cs="Arial"/>
+          <w:szCs w:val="20"/>
+          <w:lang w:eastAsia="zh-CN"/>
+        </w:rPr>
+      </w:pPr>
       <w:r>
         <w:rPr>
           <w:rFonts w:cs="Arial" w:hint="eastAsia"/>
           <w:szCs w:val="20"/>
           <w:lang w:eastAsia="zh-CN"/>
         </w:rPr>
-        <w:t>est-outcome</w:t>
-      </w:r>
-      <w:r>
-        <w:rPr>
-          <w:rFonts w:cs="Arial"/>
-          <w:i/>
-          <w:color w:val="000000" w:themeColor="text1"/>
-          <w:szCs w:val="20"/>
-        </w:rPr>
-        <w:t xml:space="preserve"> page</w:t>
-      </w:r>
-    </w:p>
-    <w:p>
-      <w:pPr>
-        <w:rPr>
-          <w:rFonts w:cs="Arial"/>
-          <w:szCs w:val="20"/>
-          <w:lang w:eastAsia="zh-CN"/>
-        </w:rPr>
-      </w:pPr>
-    </w:p>
-    <w:p>
-      <w:pPr>
-        <w:rPr>
-          <w:rFonts w:cs="Arial"/>
-          <w:szCs w:val="20"/>
-          <w:lang w:eastAsia="zh-CN"/>
-        </w:rPr>
-      </w:pPr>
+        <w:t xml:space="preserve">This is </w:t>
+      </w:r>
+      <w:r>
+        <w:rPr>
+          <w:rFonts w:cs="Arial"/>
+          <w:szCs w:val="20"/>
+          <w:lang w:eastAsia="zh-CN"/>
+        </w:rPr>
+        <w:t>the result</w:t>
+      </w:r>
       <w:r>
         <w:rPr>
           <w:rFonts w:cs="Arial" w:hint="eastAsia"/>
           <w:szCs w:val="20"/>
           <w:lang w:eastAsia="zh-CN"/>
         </w:rPr>
-        <w:t xml:space="preserve">This is a test-outcome page. </w:t>
+        <w:t xml:space="preserve"> page. </w:t>
       </w:r>
       <w:r>
         <w:rPr>
@@ -5506,7 +6215,21 @@
           <w:rFonts w:eastAsia="&amp;quot" w:cs="Arial"/>
           <w:szCs w:val="20"/>
         </w:rPr>
-        <w:t>And the test set test results for the code.</w:t>
+        <w:t xml:space="preserve">And the </w:t>
+      </w:r>
+      <w:r>
+        <w:rPr>
+          <w:rFonts w:eastAsia="&amp;quot" w:cs="Arial"/>
+          <w:szCs w:val="20"/>
+        </w:rPr>
+        <w:t>test</w:t>
+      </w:r>
+      <w:r>
+        <w:rPr>
+          <w:rFonts w:eastAsia="&amp;quot" w:cs="Arial"/>
+          <w:szCs w:val="20"/>
+        </w:rPr>
+        <w:t xml:space="preserve"> results for the code.</w:t>
       </w:r>
       <w:r>
         <w:rPr>
@@ -5520,7 +6243,7 @@
           <w:rFonts w:eastAsia="&amp;quot" w:cs="Arial"/>
           <w:szCs w:val="20"/>
         </w:rPr>
-        <w:t>You can check which (or which) tests did not pass the code you wrote.</w:t>
+        <w:t>You can check which tests did not pass.</w:t>
       </w:r>
       <w:r>
         <w:rPr>
@@ -5534,7 +6257,49 @@
           <w:rFonts w:eastAsia="&amp;quot" w:cs="Arial"/>
           <w:szCs w:val="20"/>
         </w:rPr>
-        <w:t>In the upper right corner of the interface, you can see an Overall. It is the overall result of this test, you can see the test status of the problem and the test score.</w:t>
+        <w:t>In the upper right corner of the interface, you can see an</w:t>
+      </w:r>
+      <w:r>
+        <w:rPr>
+          <w:rFonts w:eastAsia="&amp;quot" w:cs="Arial"/>
+          <w:szCs w:val="20"/>
+        </w:rPr>
+        <w:t xml:space="preserve"> o</w:t>
+      </w:r>
+      <w:r>
+        <w:rPr>
+          <w:rFonts w:eastAsia="&amp;quot" w:cs="Arial"/>
+          <w:szCs w:val="20"/>
+        </w:rPr>
+        <w:t>verall</w:t>
+      </w:r>
+      <w:r>
+        <w:rPr>
+          <w:rFonts w:eastAsia="&amp;quot" w:cs="Arial"/>
+          <w:szCs w:val="20"/>
+        </w:rPr>
+        <w:t xml:space="preserve"> panel</w:t>
+      </w:r>
+      <w:r>
+        <w:rPr>
+          <w:rFonts w:eastAsia="&amp;quot" w:cs="Arial"/>
+          <w:szCs w:val="20"/>
+        </w:rPr>
+        <w:t xml:space="preserve">. It is the overall result of this test, you can see the test status of the problem and the </w:t>
+      </w:r>
+      <w:r>
+        <w:rPr>
+          <w:rFonts w:eastAsia="&amp;quot" w:cs="Arial"/>
+          <w:szCs w:val="20"/>
+        </w:rPr>
+        <w:t>total</w:t>
+      </w:r>
+      <w:r>
+        <w:rPr>
+          <w:rFonts w:eastAsia="&amp;quot" w:cs="Arial"/>
+          <w:szCs w:val="20"/>
+        </w:rPr>
+        <w:t xml:space="preserve"> score.</w:t>
       </w:r>
     </w:p>
     <w:p>
@@ -5558,6 +6323,7 @@
       <w:pPr>
         <w:pStyle w:val="2"/>
       </w:pPr>
+      <w:bookmarkStart w:id="14" w:name="_Toc9795832"/>
       <w:r>
         <w:rPr>
           <w:rFonts w:hint="eastAsia"/>
@@ -5569,24 +6335,27 @@
       <w:r>
         <w:t>ser profile</w:t>
       </w:r>
-    </w:p>
-    <w:p>
-      <w:pPr>
-        <w:rPr>
-          <w:rFonts w:cs="Arial"/>
-          <w:szCs w:val="20"/>
-          <w:lang w:eastAsia="zh-CN"/>
-        </w:rPr>
-      </w:pPr>
-      <w:r>
-        <w:rPr>
-          <w:noProof/>
+      <w:bookmarkEnd w:id="14"/>
+    </w:p>
+    <w:p>
+      <w:pPr>
+        <w:rPr>
+          <w:rFonts w:cs="Arial"/>
+          <w:szCs w:val="20"/>
+          <w:lang w:eastAsia="zh-CN"/>
+        </w:rPr>
+      </w:pPr>
+      <w:r>
+        <w:rPr>
+          <w:rFonts w:cs="Arial"/>
+          <w:szCs w:val="20"/>
+          <w:lang w:eastAsia="zh-CN"/>
         </w:rPr>
         <w:drawing>
-          <wp:inline distT="0" distB="0" distL="0" distR="0" wp14:anchorId="25849E02" wp14:editId="51B2B11F">
-            <wp:extent cx="6097270" cy="4950460"/>
-            <wp:effectExtent l="0" t="0" r="0" b="2540"/>
-            <wp:docPr id="11" name="图片 11"/>
+          <wp:inline distT="0" distB="0" distL="0" distR="0" wp14:anchorId="76446FF6" wp14:editId="2E4B0679">
+            <wp:extent cx="6097270" cy="4965065"/>
+            <wp:effectExtent l="0" t="0" r="0" b="6985"/>
+            <wp:docPr id="20" name="图片 20"/>
             <wp:cNvGraphicFramePr>
               <a:graphicFrameLocks xmlns:a="http://schemas.openxmlformats.org/drawingml/2006/main" noChangeAspect="1"/>
             </wp:cNvGraphicFramePr>
@@ -5606,7 +6375,7 @@
                   <pic:spPr>
                     <a:xfrm>
                       <a:off x="0" y="0"/>
-                      <a:ext cx="6097270" cy="4950460"/>
+                      <a:ext cx="6097270" cy="4965065"/>
                     </a:xfrm>
                     <a:prstGeom prst="rect">
                       <a:avLst/>
@@ -5635,7 +6404,7 @@
           <w:color w:val="000000" w:themeColor="text1"/>
           <w:szCs w:val="20"/>
         </w:rPr>
-        <w:t xml:space="preserve">Figure </w:t>
+        <w:t>Figure 1</w:t>
       </w:r>
       <w:r>
         <w:rPr>
@@ -5644,11 +6413,21 @@
           <w:color w:val="000000" w:themeColor="text1"/>
           <w:szCs w:val="20"/>
         </w:rPr>
-        <w:t xml:space="preserve">11 </w:t>
-      </w:r>
-      <w:r>
-        <w:rPr>
-          <w:rFonts w:cs="Arial"/>
+        <w:t>2</w:t>
+      </w:r>
+      <w:r>
+        <w:rPr>
+          <w:rFonts w:cs="Arial"/>
+          <w:i/>
+          <w:color w:val="000000" w:themeColor="text1"/>
+          <w:szCs w:val="20"/>
+        </w:rPr>
+        <w:t xml:space="preserve"> </w:t>
+      </w:r>
+      <w:r>
+        <w:rPr>
+          <w:rFonts w:cs="Arial"/>
+          <w:i/>
           <w:szCs w:val="20"/>
           <w:lang w:eastAsia="zh-CN"/>
         </w:rPr>
@@ -5687,43 +6466,55 @@
           <w:szCs w:val="20"/>
           <w:lang w:eastAsia="zh-CN"/>
         </w:rPr>
-        <w:t xml:space="preserve">This is </w:t>
-      </w:r>
-      <w:proofErr w:type="gramStart"/>
+        <w:t>This is a edit profile page. You can change your information here. But when you edit password, you need confirm your new password and</w:t>
+      </w:r>
+      <w:r>
+        <w:rPr>
+          <w:rFonts w:cs="Arial"/>
+          <w:szCs w:val="20"/>
+          <w:lang w:eastAsia="zh-CN"/>
+        </w:rPr>
+        <w:t xml:space="preserve"> also</w:t>
+      </w:r>
       <w:r>
         <w:rPr>
           <w:rFonts w:cs="Arial" w:hint="eastAsia"/>
           <w:szCs w:val="20"/>
           <w:lang w:eastAsia="zh-CN"/>
         </w:rPr>
-        <w:t>a</w:t>
-      </w:r>
-      <w:proofErr w:type="gramEnd"/>
+        <w:t xml:space="preserve"> fill your old password.  Some information </w:t>
+      </w:r>
+      <w:r>
+        <w:rPr>
+          <w:rFonts w:cs="Arial"/>
+          <w:szCs w:val="20"/>
+          <w:lang w:eastAsia="zh-CN"/>
+        </w:rPr>
+        <w:t>cannot</w:t>
+      </w:r>
       <w:r>
         <w:rPr>
           <w:rFonts w:cs="Arial" w:hint="eastAsia"/>
           <w:szCs w:val="20"/>
           <w:lang w:eastAsia="zh-CN"/>
         </w:rPr>
-        <w:t xml:space="preserve"> edit profile page. You can change your old information here. But when you edit password, you need confirm your new password and fill your old password.  Some information </w:t>
-      </w:r>
-      <w:proofErr w:type="spellStart"/>
+        <w:t xml:space="preserve"> be changed</w:t>
+      </w:r>
+      <w:r>
+        <w:rPr>
+          <w:rFonts w:cs="Arial"/>
+          <w:szCs w:val="20"/>
+          <w:lang w:eastAsia="zh-CN"/>
+        </w:rPr>
+        <w:t>, s</w:t>
+      </w:r>
       <w:r>
         <w:rPr>
           <w:rFonts w:cs="Arial" w:hint="eastAsia"/>
           <w:szCs w:val="20"/>
           <w:lang w:eastAsia="zh-CN"/>
         </w:rPr>
-        <w:t>can not</w:t>
-      </w:r>
-      <w:proofErr w:type="spellEnd"/>
-      <w:r>
-        <w:rPr>
-          <w:rFonts w:cs="Arial" w:hint="eastAsia"/>
-          <w:szCs w:val="20"/>
-          <w:lang w:eastAsia="zh-CN"/>
-        </w:rPr>
-        <w:t xml:space="preserve"> be changed. Such as the ID and your position.</w:t>
+        <w:t>uch as the ID and your position.</w:t>
       </w:r>
     </w:p>
     <w:p>
@@ -5818,7 +6609,16 @@
           <w:color w:val="000000" w:themeColor="text1"/>
           <w:szCs w:val="20"/>
         </w:rPr>
-        <w:t>12</w:t>
+        <w:t>1</w:t>
+      </w:r>
+      <w:r>
+        <w:rPr>
+          <w:rFonts w:cs="Arial"/>
+          <w:i/>
+          <w:color w:val="000000" w:themeColor="text1"/>
+          <w:szCs w:val="20"/>
+        </w:rPr>
+        <w:t>3</w:t>
       </w:r>
       <w:r>
         <w:rPr>
@@ -5831,6 +6631,8 @@
       <w:r>
         <w:rPr>
           <w:rFonts w:cs="Arial"/>
+          <w:i/>
+          <w:iCs/>
           <w:szCs w:val="20"/>
           <w:lang w:eastAsia="zh-CN"/>
         </w:rPr>
@@ -5839,6 +6641,8 @@
       <w:r>
         <w:rPr>
           <w:rFonts w:cs="Arial" w:hint="eastAsia"/>
+          <w:i/>
+          <w:iCs/>
           <w:szCs w:val="20"/>
           <w:lang w:eastAsia="zh-CN"/>
         </w:rPr>
@@ -5877,7 +6681,39 @@
           <w:szCs w:val="20"/>
           <w:lang w:eastAsia="zh-CN"/>
         </w:rPr>
-        <w:t>This is a profile page. In this page, the users can view their information. Such as users</w:t>
+        <w:t xml:space="preserve">This is a profile page. In this page, users can view </w:t>
+      </w:r>
+      <w:r>
+        <w:rPr>
+          <w:rFonts w:cs="Arial"/>
+          <w:szCs w:val="20"/>
+          <w:lang w:eastAsia="zh-CN"/>
+        </w:rPr>
+        <w:t>the</w:t>
+      </w:r>
+      <w:r>
+        <w:rPr>
+          <w:rFonts w:cs="Arial" w:hint="eastAsia"/>
+          <w:szCs w:val="20"/>
+          <w:lang w:eastAsia="zh-CN"/>
+        </w:rPr>
+        <w:t xml:space="preserve"> information</w:t>
+      </w:r>
+      <w:r>
+        <w:rPr>
+          <w:rFonts w:cs="Arial"/>
+          <w:szCs w:val="20"/>
+          <w:lang w:eastAsia="zh-CN"/>
+        </w:rPr>
+        <w:t xml:space="preserve"> of other users, s</w:t>
+      </w:r>
+      <w:r>
+        <w:rPr>
+          <w:rFonts w:cs="Arial" w:hint="eastAsia"/>
+          <w:szCs w:val="20"/>
+          <w:lang w:eastAsia="zh-CN"/>
+        </w:rPr>
+        <w:t>uch as users</w:t>
       </w:r>
       <w:r>
         <w:rPr>
@@ -5893,7 +6729,7 @@
           <w:szCs w:val="20"/>
           <w:lang w:eastAsia="zh-CN"/>
         </w:rPr>
-        <w:t xml:space="preserve"> ID and name. And users can change some information. However, the position cannot be modified by student. </w:t>
+        <w:t xml:space="preserve"> ID and name. </w:t>
       </w:r>
     </w:p>
     <w:p>
@@ -5917,10 +6753,12 @@
       <w:pPr>
         <w:pStyle w:val="2"/>
       </w:pPr>
+      <w:bookmarkStart w:id="15" w:name="_Toc9795833"/>
       <w:r>
         <w:lastRenderedPageBreak/>
         <w:t>Admin Panel</w:t>
       </w:r>
+      <w:bookmarkEnd w:id="15"/>
     </w:p>
     <w:p>
       <w:pPr>
@@ -5952,34 +6790,31 @@
           <w:szCs w:val="20"/>
           <w:lang w:eastAsia="zh-CN"/>
         </w:rPr>
-        <w:t xml:space="preserve"> allows administrators to modify the system.</w:t>
-      </w:r>
-      <w:r>
-        <w:t xml:space="preserve"> </w:t>
-      </w:r>
-      <w:r>
-        <w:rPr>
-          <w:rFonts w:cs="Arial"/>
-          <w:szCs w:val="20"/>
-          <w:lang w:eastAsia="zh-CN"/>
-        </w:rPr>
-        <w:t xml:space="preserve">The administrator </w:t>
-      </w:r>
-      <w:r>
-        <w:rPr>
-          <w:rFonts w:cs="Arial"/>
-          <w:szCs w:val="20"/>
-          <w:lang w:eastAsia="zh-CN"/>
-        </w:rPr>
-        <w:t xml:space="preserve">means </w:t>
-      </w:r>
-      <w:r>
-        <w:rPr>
-          <w:rFonts w:cs="Arial"/>
-          <w:szCs w:val="20"/>
-          <w:lang w:eastAsia="zh-CN"/>
-        </w:rPr>
-        <w:t>teacher. When using the teacher</w:t>
+        <w:t xml:space="preserve"> allows </w:t>
+      </w:r>
+      <w:r>
+        <w:rPr>
+          <w:rFonts w:cs="Arial"/>
+          <w:szCs w:val="20"/>
+          <w:lang w:eastAsia="zh-CN"/>
+        </w:rPr>
+        <w:t>teachers</w:t>
+      </w:r>
+      <w:r>
+        <w:rPr>
+          <w:rFonts w:cs="Arial"/>
+          <w:szCs w:val="20"/>
+          <w:lang w:eastAsia="zh-CN"/>
+        </w:rPr>
+        <w:t xml:space="preserve"> to modify the system</w:t>
+      </w:r>
+      <w:r>
+        <w:rPr>
+          <w:rFonts w:cs="Arial"/>
+          <w:szCs w:val="20"/>
+          <w:lang w:eastAsia="zh-CN"/>
+        </w:rPr>
+        <w:t>. When using the teacher</w:t>
       </w:r>
       <w:r>
         <w:rPr>
@@ -6037,55 +6872,23 @@
           <w:szCs w:val="20"/>
           <w:lang w:eastAsia="zh-CN"/>
         </w:rPr>
-        <w:t>A</w:t>
-      </w:r>
-      <w:r>
-        <w:rPr>
-          <w:rFonts w:cs="Arial"/>
-          <w:szCs w:val="20"/>
-          <w:lang w:eastAsia="zh-CN"/>
-        </w:rPr>
-        <w:t>dministrator</w:t>
-      </w:r>
-      <w:r>
-        <w:rPr>
-          <w:rFonts w:cs="Arial" w:hint="eastAsia"/>
-          <w:szCs w:val="20"/>
-          <w:lang w:eastAsia="zh-CN"/>
-        </w:rPr>
-        <w:t>s</w:t>
-      </w:r>
-      <w:r>
-        <w:rPr>
-          <w:rFonts w:cs="Arial"/>
-          <w:szCs w:val="20"/>
-          <w:lang w:eastAsia="zh-CN"/>
-        </w:rPr>
-        <w:t>(teacher</w:t>
-      </w:r>
-      <w:r>
-        <w:rPr>
-          <w:rFonts w:cs="Arial"/>
-          <w:szCs w:val="20"/>
-          <w:lang w:eastAsia="zh-CN"/>
-        </w:rPr>
-        <w:t>s</w:t>
-      </w:r>
-      <w:r>
-        <w:rPr>
-          <w:rFonts w:cs="Arial"/>
-          <w:szCs w:val="20"/>
-          <w:lang w:eastAsia="zh-CN"/>
-        </w:rPr>
-        <w:t>)</w:t>
-      </w:r>
-      <w:r>
-        <w:rPr>
-          <w:rFonts w:cs="Arial"/>
-          <w:szCs w:val="20"/>
-          <w:lang w:eastAsia="zh-CN"/>
-        </w:rPr>
-        <w:t xml:space="preserve"> </w:t>
+        <w:t>T</w:t>
+      </w:r>
+      <w:r>
+        <w:rPr>
+          <w:rFonts w:cs="Arial"/>
+          <w:szCs w:val="20"/>
+          <w:lang w:eastAsia="zh-CN"/>
+        </w:rPr>
+        <w:t>eacher</w:t>
+      </w:r>
+      <w:r>
+        <w:rPr>
+          <w:rFonts w:cs="Arial"/>
+          <w:szCs w:val="20"/>
+          <w:lang w:eastAsia="zh-CN"/>
+        </w:rPr>
+        <w:t xml:space="preserve">s </w:t>
       </w:r>
       <w:r>
         <w:rPr>
@@ -6507,18 +7310,82 @@
       <w:pPr>
         <w:rPr>
           <w:rFonts w:cs="Arial"/>
-          <w:szCs w:val="20"/>
-          <w:lang w:eastAsia="zh-CN"/>
-        </w:rPr>
-      </w:pPr>
-    </w:p>
-    <w:p>
-      <w:pPr>
+          <w:i/>
+          <w:color w:val="000000" w:themeColor="text1"/>
+          <w:szCs w:val="20"/>
+        </w:rPr>
+      </w:pPr>
+      <w:r>
+        <w:rPr>
+          <w:rFonts w:cs="Arial"/>
+          <w:i/>
+          <w:color w:val="000000" w:themeColor="text1"/>
+          <w:szCs w:val="20"/>
+        </w:rPr>
+        <w:t xml:space="preserve">Figure </w:t>
+      </w:r>
+      <w:r>
+        <w:rPr>
+          <w:rFonts w:cs="Arial"/>
+          <w:i/>
+          <w:color w:val="000000" w:themeColor="text1"/>
+          <w:szCs w:val="20"/>
+        </w:rPr>
+        <w:t>1</w:t>
+      </w:r>
+      <w:r>
+        <w:rPr>
+          <w:rFonts w:cs="Arial"/>
+          <w:i/>
+          <w:color w:val="000000" w:themeColor="text1"/>
+          <w:szCs w:val="20"/>
+        </w:rPr>
+        <w:t>4</w:t>
+      </w:r>
+      <w:r>
         <w:rPr>
           <w:rFonts w:cs="Arial" w:hint="eastAsia"/>
           <w:szCs w:val="20"/>
           <w:lang w:eastAsia="zh-CN"/>
         </w:rPr>
+        <w:t xml:space="preserve"> </w:t>
+      </w:r>
+      <w:r>
+        <w:rPr>
+          <w:rFonts w:cs="Arial"/>
+          <w:i/>
+          <w:iCs/>
+          <w:szCs w:val="20"/>
+          <w:lang w:eastAsia="zh-CN"/>
+        </w:rPr>
+        <w:t>User admin</w:t>
+      </w:r>
+      <w:r>
+        <w:rPr>
+          <w:rFonts w:cs="Arial"/>
+          <w:i/>
+          <w:color w:val="000000" w:themeColor="text1"/>
+          <w:szCs w:val="20"/>
+        </w:rPr>
+        <w:t xml:space="preserve"> page</w:t>
+      </w:r>
+    </w:p>
+    <w:p>
+      <w:pPr>
+        <w:rPr>
+          <w:rFonts w:cs="Arial"/>
+          <w:szCs w:val="20"/>
+          <w:lang w:eastAsia="zh-CN"/>
+        </w:rPr>
+      </w:pPr>
+    </w:p>
+    <w:p>
+      <w:pPr>
+        <w:rPr>
+          <w:rFonts w:cs="Arial"/>
+          <w:szCs w:val="20"/>
+          <w:lang w:eastAsia="zh-CN"/>
+        </w:rPr>
       </w:pPr>
       <w:r>
         <w:rPr>
@@ -6534,7 +7401,23 @@
           <w:szCs w:val="20"/>
           <w:lang w:eastAsia="zh-CN"/>
         </w:rPr>
-        <w:t>his is a user page that only the teacher can see. The teacher can change the name of the user, change the position of the user, or delete users.</w:t>
+        <w:t>his is a user page that only the teacher</w:t>
+      </w:r>
+      <w:r>
+        <w:rPr>
+          <w:rFonts w:cs="Arial"/>
+          <w:szCs w:val="20"/>
+          <w:lang w:eastAsia="zh-CN"/>
+        </w:rPr>
+        <w:t>s</w:t>
+      </w:r>
+      <w:r>
+        <w:rPr>
+          <w:rFonts w:cs="Arial"/>
+          <w:szCs w:val="20"/>
+          <w:lang w:eastAsia="zh-CN"/>
+        </w:rPr>
+        <w:t xml:space="preserve"> can see. The teacher can change the name of the user, change the position of the user, or delete users.</w:t>
       </w:r>
     </w:p>
     <w:p>
@@ -6625,25 +7508,89 @@
       <w:pPr>
         <w:rPr>
           <w:rFonts w:cs="Arial"/>
-          <w:szCs w:val="20"/>
-          <w:lang w:eastAsia="zh-CN"/>
-        </w:rPr>
-      </w:pPr>
-    </w:p>
-    <w:p>
-      <w:pPr>
-        <w:rPr>
-          <w:rFonts w:cs="Arial"/>
-          <w:szCs w:val="20"/>
-          <w:lang w:eastAsia="zh-CN"/>
-        </w:rPr>
-      </w:pPr>
+          <w:i/>
+          <w:color w:val="000000" w:themeColor="text1"/>
+          <w:szCs w:val="20"/>
+        </w:rPr>
+      </w:pPr>
+      <w:r>
+        <w:rPr>
+          <w:rFonts w:cs="Arial"/>
+          <w:i/>
+          <w:color w:val="000000" w:themeColor="text1"/>
+          <w:szCs w:val="20"/>
+        </w:rPr>
+        <w:t xml:space="preserve">Figure </w:t>
+      </w:r>
+      <w:r>
+        <w:rPr>
+          <w:rFonts w:cs="Arial"/>
+          <w:i/>
+          <w:color w:val="000000" w:themeColor="text1"/>
+          <w:szCs w:val="20"/>
+        </w:rPr>
+        <w:t>1</w:t>
+      </w:r>
+      <w:r>
+        <w:rPr>
+          <w:rFonts w:cs="Arial"/>
+          <w:i/>
+          <w:color w:val="000000" w:themeColor="text1"/>
+          <w:szCs w:val="20"/>
+        </w:rPr>
+        <w:t>5</w:t>
+      </w:r>
       <w:r>
         <w:rPr>
           <w:rFonts w:cs="Arial" w:hint="eastAsia"/>
           <w:szCs w:val="20"/>
           <w:lang w:eastAsia="zh-CN"/>
         </w:rPr>
+        <w:t xml:space="preserve"> </w:t>
+      </w:r>
+      <w:r>
+        <w:rPr>
+          <w:rFonts w:cs="Arial"/>
+          <w:i/>
+          <w:iCs/>
+          <w:szCs w:val="20"/>
+          <w:lang w:eastAsia="zh-CN"/>
+        </w:rPr>
+        <w:t>User group admin</w:t>
+      </w:r>
+      <w:r>
+        <w:rPr>
+          <w:rFonts w:cs="Arial"/>
+          <w:i/>
+          <w:color w:val="000000" w:themeColor="text1"/>
+          <w:szCs w:val="20"/>
+        </w:rPr>
+        <w:t xml:space="preserve"> page</w:t>
+      </w:r>
+    </w:p>
+    <w:p>
+      <w:pPr>
+        <w:rPr>
+          <w:rFonts w:cs="Arial"/>
+          <w:szCs w:val="20"/>
+          <w:lang w:eastAsia="zh-CN"/>
+        </w:rPr>
+      </w:pPr>
+    </w:p>
+    <w:p>
+      <w:pPr>
+        <w:rPr>
+          <w:rFonts w:cs="Arial"/>
+          <w:szCs w:val="20"/>
+          <w:lang w:eastAsia="zh-CN"/>
+        </w:rPr>
+      </w:pPr>
+      <w:r>
+        <w:rPr>
+          <w:rFonts w:cs="Arial" w:hint="eastAsia"/>
+          <w:szCs w:val="20"/>
+          <w:lang w:eastAsia="zh-CN"/>
+        </w:rPr>
         <w:t>T</w:t>
       </w:r>
       <w:r>
@@ -6652,7 +7599,39 @@
           <w:szCs w:val="20"/>
           <w:lang w:eastAsia="zh-CN"/>
         </w:rPr>
-        <w:t>his is a user group page that only the teacher can see. Teacher can modify the user group, for example, the teacher can add or delete the students in the group, and the teacher can change the group name or change the description of the group</w:t>
+        <w:t>his is a user group page that only the teacher</w:t>
+      </w:r>
+      <w:r>
+        <w:rPr>
+          <w:rFonts w:cs="Arial"/>
+          <w:szCs w:val="20"/>
+          <w:lang w:eastAsia="zh-CN"/>
+        </w:rPr>
+        <w:t>s</w:t>
+      </w:r>
+      <w:r>
+        <w:rPr>
+          <w:rFonts w:cs="Arial"/>
+          <w:szCs w:val="20"/>
+          <w:lang w:eastAsia="zh-CN"/>
+        </w:rPr>
+        <w:t xml:space="preserve"> can see. Teacher</w:t>
+      </w:r>
+      <w:r>
+        <w:rPr>
+          <w:rFonts w:cs="Arial"/>
+          <w:szCs w:val="20"/>
+          <w:lang w:eastAsia="zh-CN"/>
+        </w:rPr>
+        <w:t>s</w:t>
+      </w:r>
+      <w:r>
+        <w:rPr>
+          <w:rFonts w:cs="Arial"/>
+          <w:szCs w:val="20"/>
+          <w:lang w:eastAsia="zh-CN"/>
+        </w:rPr>
+        <w:t xml:space="preserve"> can modify the user group, for example, the teacher can add or delete the students in the group, and the teacher can change the group name or change the description of the group</w:t>
       </w:r>
       <w:r>
         <w:rPr>
@@ -6662,6 +7641,24 @@
         </w:rPr>
         <w:t>. The teacher can also delete the group that don’t need any more.</w:t>
       </w:r>
+    </w:p>
+    <w:p>
+      <w:pPr>
+        <w:rPr>
+          <w:rFonts w:cs="Arial"/>
+          <w:szCs w:val="20"/>
+          <w:lang w:eastAsia="zh-CN"/>
+        </w:rPr>
+      </w:pPr>
+    </w:p>
+    <w:p>
+      <w:pPr>
+        <w:rPr>
+          <w:rFonts w:cs="Arial"/>
+          <w:szCs w:val="20"/>
+          <w:lang w:eastAsia="zh-CN"/>
+        </w:rPr>
+      </w:pPr>
       <w:r>
         <w:rPr>
           <w:rFonts w:cs="Arial"/>
@@ -6681,31 +7678,43 @@
       </w:pPr>
       <w:r>
         <w:rPr>
-          <w:rFonts w:cs="Arial"/>
+          <w:rFonts w:cs="Arial" w:hint="eastAsia"/>
           <w:szCs w:val="20"/>
           <w:lang w:eastAsia="zh-CN"/>
         </w:rPr>
         <w:lastRenderedPageBreak/>
-        <w:t>Admin tags page:</w:t>
-      </w:r>
-    </w:p>
-    <w:p>
-      <w:pPr>
-        <w:rPr>
-          <w:rFonts w:cs="Arial"/>
-          <w:szCs w:val="20"/>
-          <w:lang w:eastAsia="zh-CN"/>
-        </w:rPr>
-      </w:pPr>
-      <w:r>
-        <w:rPr>
-          <w:noProof/>
+        <w:t>U</w:t>
+      </w:r>
+      <w:r>
+        <w:rPr>
+          <w:rFonts w:cs="Arial"/>
+          <w:szCs w:val="20"/>
+          <w:lang w:eastAsia="zh-CN"/>
+        </w:rPr>
+        <w:t>ser group edit page:</w:t>
+      </w:r>
+      <w:bookmarkStart w:id="16" w:name="_GoBack"/>
+      <w:bookmarkEnd w:id="16"/>
+    </w:p>
+    <w:p>
+      <w:pPr>
+        <w:rPr>
+          <w:rFonts w:cs="Arial"/>
+          <w:szCs w:val="20"/>
+          <w:lang w:eastAsia="zh-CN"/>
+        </w:rPr>
+      </w:pPr>
+      <w:r>
+        <w:rPr>
+          <w:rFonts w:cs="Arial"/>
+          <w:szCs w:val="20"/>
+          <w:lang w:eastAsia="zh-CN"/>
         </w:rPr>
         <w:drawing>
-          <wp:inline distT="0" distB="0" distL="0" distR="0" wp14:anchorId="41AB0B4E" wp14:editId="73063AD2">
-            <wp:extent cx="6097270" cy="2366645"/>
+          <wp:inline distT="0" distB="0" distL="0" distR="0" wp14:anchorId="651F5E29" wp14:editId="0623A6B5">
+            <wp:extent cx="6097270" cy="3207385"/>
             <wp:effectExtent l="0" t="0" r="0" b="0"/>
-            <wp:docPr id="15" name="图片 15"/>
+            <wp:docPr id="24" name="图片 24"/>
             <wp:cNvGraphicFramePr>
               <a:graphicFrameLocks xmlns:a="http://schemas.openxmlformats.org/drawingml/2006/main" noChangeAspect="1"/>
             </wp:cNvGraphicFramePr>
@@ -6725,7 +7734,7 @@
                   <pic:spPr>
                     <a:xfrm>
                       <a:off x="0" y="0"/>
-                      <a:ext cx="6097270" cy="2366645"/>
+                      <a:ext cx="6097270" cy="3207385"/>
                     </a:xfrm>
                     <a:prstGeom prst="rect">
                       <a:avLst/>
@@ -6742,25 +7751,89 @@
       <w:pPr>
         <w:rPr>
           <w:rFonts w:cs="Arial"/>
-          <w:szCs w:val="20"/>
-          <w:lang w:eastAsia="zh-CN"/>
-        </w:rPr>
-      </w:pPr>
-    </w:p>
-    <w:p>
-      <w:pPr>
+          <w:i/>
+          <w:color w:val="000000" w:themeColor="text1"/>
+          <w:szCs w:val="20"/>
+        </w:rPr>
+      </w:pPr>
+      <w:r>
+        <w:rPr>
+          <w:rFonts w:cs="Arial"/>
+          <w:i/>
+          <w:color w:val="000000" w:themeColor="text1"/>
+          <w:szCs w:val="20"/>
+        </w:rPr>
+        <w:t xml:space="preserve">Figure </w:t>
+      </w:r>
+      <w:r>
+        <w:rPr>
+          <w:rFonts w:cs="Arial"/>
+          <w:i/>
+          <w:color w:val="000000" w:themeColor="text1"/>
+          <w:szCs w:val="20"/>
+        </w:rPr>
+        <w:t>1</w:t>
+      </w:r>
+      <w:r>
+        <w:rPr>
+          <w:rFonts w:cs="Arial"/>
+          <w:i/>
+          <w:color w:val="000000" w:themeColor="text1"/>
+          <w:szCs w:val="20"/>
+        </w:rPr>
+        <w:t>6</w:t>
+      </w:r>
+      <w:r>
         <w:rPr>
           <w:rFonts w:cs="Arial" w:hint="eastAsia"/>
           <w:szCs w:val="20"/>
           <w:lang w:eastAsia="zh-CN"/>
         </w:rPr>
-      </w:pPr>
-      <w:r>
+        <w:t xml:space="preserve"> </w:t>
+      </w:r>
+      <w:r>
+        <w:rPr>
+          <w:rFonts w:cs="Arial"/>
+          <w:i/>
+          <w:iCs/>
+          <w:szCs w:val="20"/>
+          <w:lang w:eastAsia="zh-CN"/>
+        </w:rPr>
+        <w:t>User group edit</w:t>
+      </w:r>
+      <w:r>
+        <w:rPr>
+          <w:rFonts w:cs="Arial"/>
+          <w:i/>
+          <w:color w:val="000000" w:themeColor="text1"/>
+          <w:szCs w:val="20"/>
+        </w:rPr>
+        <w:t xml:space="preserve"> page</w:t>
+      </w:r>
+    </w:p>
+    <w:p>
+      <w:pPr>
+        <w:rPr>
+          <w:rFonts w:cs="Arial"/>
+          <w:szCs w:val="20"/>
+          <w:lang w:eastAsia="zh-CN"/>
+        </w:rPr>
+      </w:pPr>
+    </w:p>
+    <w:p>
+      <w:pPr>
         <w:rPr>
           <w:rFonts w:cs="Arial" w:hint="eastAsia"/>
           <w:szCs w:val="20"/>
           <w:lang w:eastAsia="zh-CN"/>
         </w:rPr>
+      </w:pPr>
+      <w:r>
+        <w:rPr>
+          <w:rFonts w:cs="Arial" w:hint="eastAsia"/>
+          <w:szCs w:val="20"/>
+          <w:lang w:eastAsia="zh-CN"/>
+        </w:rPr>
         <w:t>T</w:t>
       </w:r>
       <w:r>
@@ -6769,7 +7842,7 @@
           <w:szCs w:val="20"/>
           <w:lang w:eastAsia="zh-CN"/>
         </w:rPr>
-        <w:t>his is a tag page that only the teacher can see. The teacher can add some new tags, and he can also change the content of the tags that we have now. If some tags are not needed any more, the teacher can delete them.</w:t>
+        <w:t>his is a page for teachers to modify the user group, including group name, group description and group members.</w:t>
       </w:r>
     </w:p>
     <w:p>
@@ -6804,7 +7877,7 @@
           <w:lang w:eastAsia="zh-CN"/>
         </w:rPr>
         <w:lastRenderedPageBreak/>
-        <w:t>Re-judge page:</w:t>
+        <w:t>Admin tags page:</w:t>
       </w:r>
     </w:p>
     <w:p>
@@ -6820,10 +7893,10 @@
           <w:noProof/>
         </w:rPr>
         <w:drawing>
-          <wp:inline distT="0" distB="0" distL="0" distR="0" wp14:anchorId="2184D3EC" wp14:editId="6530E5F2">
-            <wp:extent cx="6097270" cy="3001010"/>
-            <wp:effectExtent l="0" t="0" r="0" b="8890"/>
-            <wp:docPr id="17" name="图片 17"/>
+          <wp:inline distT="0" distB="0" distL="0" distR="0" wp14:anchorId="41AB0B4E" wp14:editId="73063AD2">
+            <wp:extent cx="6097270" cy="2366645"/>
+            <wp:effectExtent l="0" t="0" r="0" b="0"/>
+            <wp:docPr id="15" name="图片 15"/>
             <wp:cNvGraphicFramePr>
               <a:graphicFrameLocks xmlns:a="http://schemas.openxmlformats.org/drawingml/2006/main" noChangeAspect="1"/>
             </wp:cNvGraphicFramePr>
@@ -6843,6 +7916,214 @@
                   <pic:spPr>
                     <a:xfrm>
                       <a:off x="0" y="0"/>
+                      <a:ext cx="6097270" cy="2366645"/>
+                    </a:xfrm>
+                    <a:prstGeom prst="rect">
+                      <a:avLst/>
+                    </a:prstGeom>
+                  </pic:spPr>
+                </pic:pic>
+              </a:graphicData>
+            </a:graphic>
+          </wp:inline>
+        </w:drawing>
+      </w:r>
+    </w:p>
+    <w:p>
+      <w:pPr>
+        <w:rPr>
+          <w:rFonts w:cs="Arial"/>
+          <w:i/>
+          <w:color w:val="000000" w:themeColor="text1"/>
+          <w:szCs w:val="20"/>
+        </w:rPr>
+      </w:pPr>
+      <w:r>
+        <w:rPr>
+          <w:rFonts w:cs="Arial"/>
+          <w:i/>
+          <w:color w:val="000000" w:themeColor="text1"/>
+          <w:szCs w:val="20"/>
+        </w:rPr>
+        <w:t xml:space="preserve">Figure </w:t>
+      </w:r>
+      <w:r>
+        <w:rPr>
+          <w:rFonts w:cs="Arial"/>
+          <w:i/>
+          <w:color w:val="000000" w:themeColor="text1"/>
+          <w:szCs w:val="20"/>
+        </w:rPr>
+        <w:t>1</w:t>
+      </w:r>
+      <w:r>
+        <w:rPr>
+          <w:rFonts w:cs="Arial"/>
+          <w:i/>
+          <w:color w:val="000000" w:themeColor="text1"/>
+          <w:szCs w:val="20"/>
+        </w:rPr>
+        <w:t>7</w:t>
+      </w:r>
+      <w:r>
+        <w:rPr>
+          <w:rFonts w:cs="Arial" w:hint="eastAsia"/>
+          <w:szCs w:val="20"/>
+          <w:lang w:eastAsia="zh-CN"/>
+        </w:rPr>
+        <w:t xml:space="preserve"> </w:t>
+      </w:r>
+      <w:r>
+        <w:rPr>
+          <w:rFonts w:cs="Arial"/>
+          <w:i/>
+          <w:iCs/>
+          <w:szCs w:val="20"/>
+          <w:lang w:eastAsia="zh-CN"/>
+        </w:rPr>
+        <w:t xml:space="preserve">Tags </w:t>
+      </w:r>
+      <w:r>
+        <w:rPr>
+          <w:rFonts w:cs="Arial"/>
+          <w:i/>
+          <w:iCs/>
+          <w:szCs w:val="20"/>
+          <w:lang w:eastAsia="zh-CN"/>
+        </w:rPr>
+        <w:t>edit</w:t>
+      </w:r>
+      <w:r>
+        <w:rPr>
+          <w:rFonts w:cs="Arial"/>
+          <w:i/>
+          <w:color w:val="000000" w:themeColor="text1"/>
+          <w:szCs w:val="20"/>
+        </w:rPr>
+        <w:t xml:space="preserve"> page</w:t>
+      </w:r>
+    </w:p>
+    <w:p>
+      <w:pPr>
+        <w:rPr>
+          <w:rFonts w:cs="Arial"/>
+          <w:szCs w:val="20"/>
+          <w:lang w:eastAsia="zh-CN"/>
+        </w:rPr>
+      </w:pPr>
+    </w:p>
+    <w:p>
+      <w:pPr>
+        <w:rPr>
+          <w:rFonts w:cs="Arial"/>
+          <w:szCs w:val="20"/>
+          <w:lang w:eastAsia="zh-CN"/>
+        </w:rPr>
+      </w:pPr>
+      <w:r>
+        <w:rPr>
+          <w:rFonts w:cs="Arial" w:hint="eastAsia"/>
+          <w:szCs w:val="20"/>
+          <w:lang w:eastAsia="zh-CN"/>
+        </w:rPr>
+        <w:t>T</w:t>
+      </w:r>
+      <w:r>
+        <w:rPr>
+          <w:rFonts w:cs="Arial"/>
+          <w:szCs w:val="20"/>
+          <w:lang w:eastAsia="zh-CN"/>
+        </w:rPr>
+        <w:t xml:space="preserve">his is a tag page that only the teacher can see. The teacher can add some new tags, and he can also change the </w:t>
+      </w:r>
+      <w:r>
+        <w:rPr>
+          <w:rFonts w:cs="Arial"/>
+          <w:szCs w:val="20"/>
+          <w:lang w:eastAsia="zh-CN"/>
+        </w:rPr>
+        <w:t>name</w:t>
+      </w:r>
+      <w:r>
+        <w:rPr>
+          <w:rFonts w:cs="Arial"/>
+          <w:szCs w:val="20"/>
+          <w:lang w:eastAsia="zh-CN"/>
+        </w:rPr>
+        <w:t xml:space="preserve"> of the tags that we have now. If some tags are not needed any more, the teacher can delete them.</w:t>
+      </w:r>
+    </w:p>
+    <w:p>
+      <w:pPr>
+        <w:rPr>
+          <w:rFonts w:cs="Arial"/>
+          <w:szCs w:val="20"/>
+          <w:lang w:eastAsia="zh-CN"/>
+        </w:rPr>
+      </w:pPr>
+      <w:r>
+        <w:rPr>
+          <w:rFonts w:cs="Arial"/>
+          <w:szCs w:val="20"/>
+          <w:lang w:eastAsia="zh-CN"/>
+        </w:rPr>
+        <w:br w:type="page"/>
+      </w:r>
+    </w:p>
+    <w:p>
+      <w:pPr>
+        <w:rPr>
+          <w:rFonts w:cs="Arial"/>
+          <w:szCs w:val="20"/>
+          <w:lang w:eastAsia="zh-CN"/>
+        </w:rPr>
+      </w:pPr>
+      <w:r>
+        <w:rPr>
+          <w:rFonts w:cs="Arial"/>
+          <w:szCs w:val="20"/>
+          <w:lang w:eastAsia="zh-CN"/>
+        </w:rPr>
+        <w:lastRenderedPageBreak/>
+        <w:t>Re-judge page:</w:t>
+      </w:r>
+    </w:p>
+    <w:p>
+      <w:pPr>
+        <w:rPr>
+          <w:rFonts w:cs="Arial"/>
+          <w:szCs w:val="20"/>
+          <w:lang w:eastAsia="zh-CN"/>
+        </w:rPr>
+      </w:pPr>
+      <w:r>
+        <w:rPr>
+          <w:noProof/>
+        </w:rPr>
+        <w:drawing>
+          <wp:inline distT="0" distB="0" distL="0" distR="0" wp14:anchorId="2184D3EC" wp14:editId="6530E5F2">
+            <wp:extent cx="6097270" cy="3001010"/>
+            <wp:effectExtent l="0" t="0" r="0" b="8890"/>
+            <wp:docPr id="17" name="图片 17"/>
+            <wp:cNvGraphicFramePr>
+              <a:graphicFrameLocks xmlns:a="http://schemas.openxmlformats.org/drawingml/2006/main" noChangeAspect="1"/>
+            </wp:cNvGraphicFramePr>
+            <a:graphic xmlns:a="http://schemas.openxmlformats.org/drawingml/2006/main">
+              <a:graphicData uri="http://schemas.openxmlformats.org/drawingml/2006/picture">
+                <pic:pic xmlns:pic="http://schemas.openxmlformats.org/drawingml/2006/picture">
+                  <pic:nvPicPr>
+                    <pic:cNvPr id="1" name=""/>
+                    <pic:cNvPicPr/>
+                  </pic:nvPicPr>
+                  <pic:blipFill>
+                    <a:blip r:embed="rId25"/>
+                    <a:stretch>
+                      <a:fillRect/>
+                    </a:stretch>
+                  </pic:blipFill>
+                  <pic:spPr>
+                    <a:xfrm>
+                      <a:off x="0" y="0"/>
                       <a:ext cx="6097270" cy="3001010"/>
                     </a:xfrm>
                     <a:prstGeom prst="rect">
@@ -6860,18 +8141,73 @@
       <w:pPr>
         <w:rPr>
           <w:rFonts w:cs="Arial"/>
-          <w:szCs w:val="20"/>
-          <w:lang w:eastAsia="zh-CN"/>
-        </w:rPr>
-      </w:pPr>
-    </w:p>
-    <w:p>
-      <w:pPr>
+          <w:i/>
+          <w:color w:val="000000" w:themeColor="text1"/>
+          <w:szCs w:val="20"/>
+        </w:rPr>
+      </w:pPr>
+      <w:r>
+        <w:rPr>
+          <w:rFonts w:cs="Arial"/>
+          <w:i/>
+          <w:color w:val="000000" w:themeColor="text1"/>
+          <w:szCs w:val="20"/>
+        </w:rPr>
+        <w:t xml:space="preserve">Figure </w:t>
+      </w:r>
+      <w:r>
+        <w:rPr>
+          <w:rFonts w:cs="Arial"/>
+          <w:i/>
+          <w:color w:val="000000" w:themeColor="text1"/>
+          <w:szCs w:val="20"/>
+        </w:rPr>
+        <w:t>1</w:t>
+      </w:r>
+      <w:r>
+        <w:rPr>
+          <w:rFonts w:cs="Arial"/>
+          <w:i/>
+          <w:color w:val="000000" w:themeColor="text1"/>
+          <w:szCs w:val="20"/>
+        </w:rPr>
+        <w:t>8</w:t>
+      </w:r>
+      <w:r>
         <w:rPr>
           <w:rFonts w:cs="Arial" w:hint="eastAsia"/>
           <w:szCs w:val="20"/>
           <w:lang w:eastAsia="zh-CN"/>
         </w:rPr>
+        <w:t xml:space="preserve"> </w:t>
+      </w:r>
+      <w:r>
+        <w:rPr>
+          <w:rFonts w:cs="Arial"/>
+          <w:i/>
+          <w:iCs/>
+          <w:szCs w:val="20"/>
+          <w:lang w:eastAsia="zh-CN"/>
+        </w:rPr>
+        <w:t>Rejudge page</w:t>
+      </w:r>
+    </w:p>
+    <w:p>
+      <w:pPr>
+        <w:rPr>
+          <w:rFonts w:cs="Arial"/>
+          <w:szCs w:val="20"/>
+          <w:lang w:eastAsia="zh-CN"/>
+        </w:rPr>
+      </w:pPr>
+    </w:p>
+    <w:p>
+      <w:pPr>
+        <w:rPr>
+          <w:rFonts w:cs="Arial"/>
+          <w:szCs w:val="20"/>
+          <w:lang w:eastAsia="zh-CN"/>
+        </w:rPr>
       </w:pPr>
       <w:r>
         <w:rPr>
@@ -6887,36 +8223,117 @@
           <w:szCs w:val="20"/>
           <w:lang w:eastAsia="zh-CN"/>
         </w:rPr>
-        <w:t>his is the Re-judge page that only the teacher can see. After the teacher change some test code of some problems, he can get into this page and re-judge the problem that he changed.</w:t>
-      </w:r>
-      <w:bookmarkStart w:id="10" w:name="_GoBack"/>
-      <w:bookmarkEnd w:id="10"/>
+        <w:t xml:space="preserve">his is the </w:t>
+      </w:r>
+      <w:r>
+        <w:rPr>
+          <w:rFonts w:cs="Arial"/>
+          <w:szCs w:val="20"/>
+          <w:lang w:eastAsia="zh-CN"/>
+        </w:rPr>
+        <w:t>r</w:t>
+      </w:r>
+      <w:r>
+        <w:rPr>
+          <w:rFonts w:cs="Arial"/>
+          <w:szCs w:val="20"/>
+          <w:lang w:eastAsia="zh-CN"/>
+        </w:rPr>
+        <w:t>e</w:t>
+      </w:r>
+      <w:r>
+        <w:rPr>
+          <w:rFonts w:cs="Arial"/>
+          <w:szCs w:val="20"/>
+          <w:lang w:eastAsia="zh-CN"/>
+        </w:rPr>
+        <w:t>-</w:t>
+      </w:r>
+      <w:r>
+        <w:rPr>
+          <w:rFonts w:cs="Arial"/>
+          <w:szCs w:val="20"/>
+          <w:lang w:eastAsia="zh-CN"/>
+        </w:rPr>
+        <w:t>judge page that only the teacher can see. After the teacher change some test code of some problems, he can get into this page and re-judge the problem that he changed.</w:t>
+      </w:r>
+    </w:p>
+    <w:p>
+      <w:pPr>
+        <w:rPr>
+          <w:rFonts w:cs="Arial"/>
+          <w:szCs w:val="20"/>
+          <w:lang w:eastAsia="zh-CN"/>
+        </w:rPr>
+      </w:pPr>
     </w:p>
     <w:p>
       <w:pPr>
         <w:pStyle w:val="StyleHeading1Before0pt"/>
       </w:pPr>
-      <w:bookmarkStart w:id="11" w:name="_Toc394839016"/>
+      <w:bookmarkStart w:id="17" w:name="_Toc9795834"/>
+      <w:r>
+        <w:lastRenderedPageBreak/>
+        <w:t>Database Design</w:t>
+      </w:r>
+      <w:bookmarkEnd w:id="17"/>
+    </w:p>
+    <w:p>
+      <w:pPr>
+        <w:rPr>
+          <w:rFonts w:cs="Arial"/>
+          <w:color w:val="000000" w:themeColor="text1"/>
+          <w:szCs w:val="20"/>
+          <w:lang w:eastAsia="zh-CN"/>
+        </w:rPr>
+      </w:pPr>
+      <w:r>
+        <w:rPr>
+          <w:rFonts w:cs="Arial" w:hint="eastAsia"/>
+          <w:color w:val="000000" w:themeColor="text1"/>
+          <w:szCs w:val="20"/>
+          <w:lang w:eastAsia="zh-CN"/>
+        </w:rPr>
+        <w:t>T</w:t>
+      </w:r>
+      <w:r>
+        <w:rPr>
+          <w:rFonts w:cs="Arial"/>
+          <w:color w:val="000000" w:themeColor="text1"/>
+          <w:szCs w:val="20"/>
+          <w:lang w:eastAsia="zh-CN"/>
+        </w:rPr>
+        <w:t>he E-R diagram is shown below.</w:t>
+      </w:r>
+    </w:p>
+    <w:p>
+      <w:pPr>
+        <w:rPr>
+          <w:rFonts w:cs="Arial"/>
+          <w:color w:val="000000" w:themeColor="text1"/>
+          <w:szCs w:val="20"/>
+        </w:rPr>
+      </w:pPr>
       <w:r>
         <w:rPr>
           <w:rFonts w:cs="Arial"/>
           <w:noProof/>
           <w:color w:val="000000" w:themeColor="text1"/>
-        </w:rPr>
-        <w:lastRenderedPageBreak/>
+          <w:szCs w:val="20"/>
+        </w:rPr>
         <w:drawing>
-          <wp:anchor distT="0" distB="0" distL="114300" distR="114300" simplePos="0" relativeHeight="251658240" behindDoc="1" locked="0" layoutInCell="1" allowOverlap="1" wp14:anchorId="73103249" wp14:editId="62B716F5">
+          <wp:anchor distT="0" distB="0" distL="114300" distR="114300" simplePos="0" relativeHeight="251660288" behindDoc="0" locked="0" layoutInCell="1" allowOverlap="1" wp14:anchorId="236CF857" wp14:editId="711D29FB">
             <wp:simplePos x="0" y="0"/>
             <wp:positionH relativeFrom="margin">
-              <wp:posOffset>603203</wp:posOffset>
+              <wp:align>center</wp:align>
             </wp:positionH>
             <wp:positionV relativeFrom="paragraph">
-              <wp:posOffset>308758</wp:posOffset>
+              <wp:posOffset>8890</wp:posOffset>
             </wp:positionV>
-            <wp:extent cx="4663780" cy="7479664"/>
-            <wp:effectExtent l="0" t="0" r="3810" b="7620"/>
+            <wp:extent cx="4515663" cy="7242048"/>
+            <wp:effectExtent l="0" t="0" r="0" b="0"/>
             <wp:wrapNone/>
-            <wp:docPr id="7" name="图片 7" descr="图片包含 文字, 地图&#10;&#10;描述已自动生成"/>
+            <wp:docPr id="25" name="图片 25" descr="图片包含 文字, 地图&#10;&#10;描述已自动生成"/>
             <wp:cNvGraphicFramePr>
               <a:graphicFrameLocks xmlns:a="http://schemas.openxmlformats.org/drawingml/2006/main" noChangeAspect="1"/>
             </wp:cNvGraphicFramePr>
@@ -6924,21 +8341,11 @@
               <a:graphicData uri="http://schemas.openxmlformats.org/drawingml/2006/picture">
                 <pic:pic xmlns:pic="http://schemas.openxmlformats.org/drawingml/2006/picture">
                   <pic:nvPicPr>
-                    <pic:cNvPr id="7" name="ER.png"/>
+                    <pic:cNvPr id="25" name="ER.png"/>
                     <pic:cNvPicPr/>
                   </pic:nvPicPr>
                   <pic:blipFill>
-                    <a:blip r:embed="rId25">
-                      <a:clrChange>
-                        <a:clrFrom>
-                          <a:srgbClr val="FFFFFF"/>
-                        </a:clrFrom>
-                        <a:clrTo>
-                          <a:srgbClr val="FFFFFF">
-                            <a:alpha val="0"/>
-                          </a:srgbClr>
-                        </a:clrTo>
-                      </a:clrChange>
+                    <a:blip r:embed="rId26" cstate="print">
                       <a:extLst>
                         <a:ext uri="{28A0092B-C50C-407E-A947-70E740481C1C}">
                           <a14:useLocalDpi xmlns:a14="http://schemas.microsoft.com/office/drawing/2010/main" val="0"/>
@@ -6952,7 +8359,7 @@
                   <pic:spPr>
                     <a:xfrm>
                       <a:off x="0" y="0"/>
-                      <a:ext cx="4663780" cy="7479664"/>
+                      <a:ext cx="4515663" cy="7242048"/>
                     </a:xfrm>
                     <a:prstGeom prst="rect">
                       <a:avLst/>
@@ -6961,92 +8368,36 @@
                 </pic:pic>
               </a:graphicData>
             </a:graphic>
-            <wp14:sizeRelH relativeFrom="page">
+            <wp14:sizeRelH relativeFrom="margin">
               <wp14:pctWidth>0</wp14:pctWidth>
             </wp14:sizeRelH>
-            <wp14:sizeRelV relativeFrom="page">
+            <wp14:sizeRelV relativeFrom="margin">
               <wp14:pctHeight>0</wp14:pctHeight>
             </wp14:sizeRelV>
           </wp:anchor>
         </w:drawing>
       </w:r>
-      <w:r>
-        <w:t>Database Design</w:t>
-      </w:r>
-      <w:bookmarkEnd w:id="11"/>
-    </w:p>
-    <w:p>
-      <w:pPr>
-        <w:rPr>
-          <w:rFonts w:cs="Arial"/>
-          <w:color w:val="000000" w:themeColor="text1"/>
-          <w:szCs w:val="20"/>
-          <w:lang w:eastAsia="zh-CN"/>
-        </w:rPr>
-      </w:pPr>
-      <w:r>
-        <w:rPr>
-          <w:rFonts w:cs="Arial" w:hint="eastAsia"/>
-          <w:color w:val="000000" w:themeColor="text1"/>
-          <w:szCs w:val="20"/>
-          <w:lang w:eastAsia="zh-CN"/>
-        </w:rPr>
-        <w:t>T</w:t>
-      </w:r>
-      <w:r>
-        <w:rPr>
-          <w:rFonts w:cs="Arial"/>
-          <w:color w:val="000000" w:themeColor="text1"/>
-          <w:szCs w:val="20"/>
-          <w:lang w:eastAsia="zh-CN"/>
-        </w:rPr>
-        <w:t>he E-R diagram is shown below.</w:t>
-      </w:r>
-    </w:p>
-    <w:p>
-      <w:pPr>
-        <w:rPr>
-          <w:rFonts w:cs="Arial"/>
-          <w:color w:val="000000" w:themeColor="text1"/>
-          <w:szCs w:val="20"/>
-        </w:rPr>
-      </w:pPr>
     </w:p>
     <w:p>
       <w:pPr>
         <w:pStyle w:val="StyleHeading1Before0pt"/>
       </w:pPr>
-      <w:bookmarkStart w:id="12" w:name="_Toc394839017"/>
-      <w:r>
+      <w:bookmarkStart w:id="18" w:name="_Toc9795835"/>
+      <w:r>
+        <w:rPr>
+          <w:rFonts w:cs="Arial"/>
+          <w:noProof/>
+          <w:color w:val="000000" w:themeColor="text1"/>
+        </w:rPr>
         <w:lastRenderedPageBreak/>
-        <w:t>Diagrams</w:t>
-      </w:r>
-      <w:bookmarkEnd w:id="12"/>
-    </w:p>
-    <w:p>
-      <w:pPr>
-        <w:rPr>
-          <w:rFonts w:cs="Arial"/>
-          <w:noProof/>
-          <w:szCs w:val="20"/>
-          <w:lang w:eastAsia="zh-CN"/>
-        </w:rPr>
-      </w:pPr>
-      <w:r>
-        <w:rPr>
-          <w:rFonts w:cs="Arial"/>
-          <w:noProof/>
-          <w:color w:val="000000" w:themeColor="text1"/>
-          <w:szCs w:val="20"/>
-        </w:rPr>
         <w:drawing>
-          <wp:anchor distT="0" distB="0" distL="114300" distR="114300" simplePos="0" relativeHeight="251659264" behindDoc="0" locked="0" layoutInCell="1" allowOverlap="1" wp14:anchorId="39A7F62C" wp14:editId="35A2413F">
+          <wp:anchor distT="0" distB="0" distL="114300" distR="114300" simplePos="0" relativeHeight="251659264" behindDoc="0" locked="0" layoutInCell="1" allowOverlap="1" wp14:anchorId="39A7F62C" wp14:editId="57F11832">
             <wp:simplePos x="0" y="0"/>
-            <wp:positionH relativeFrom="column">
+            <wp:positionH relativeFrom="margin">
               <wp:align>center</wp:align>
             </wp:positionH>
             <wp:positionV relativeFrom="page">
-              <wp:align>center</wp:align>
+              <wp:posOffset>1326515</wp:posOffset>
             </wp:positionV>
             <wp:extent cx="7581600" cy="6199200"/>
             <wp:effectExtent l="0" t="0" r="635" b="0"/>
@@ -7065,7 +8416,7 @@
                     </pic:cNvPicPr>
                   </pic:nvPicPr>
                   <pic:blipFill>
-                    <a:blip r:embed="rId26">
+                    <a:blip r:embed="rId27">
                       <a:extLst>
                         <a:ext uri="{28A0092B-C50C-407E-A947-70E740481C1C}">
                           <a14:useLocalDpi xmlns:a14="http://schemas.microsoft.com/office/drawing/2010/main" val="0"/>
@@ -7102,6 +8453,10 @@
           </wp:anchor>
         </w:drawing>
       </w:r>
+      <w:r>
+        <w:t>Diagrams</w:t>
+      </w:r>
+      <w:bookmarkEnd w:id="18"/>
     </w:p>
     <w:p>
       <w:pPr>
@@ -7117,14 +8472,24 @@
       <w:pPr>
         <w:rPr>
           <w:rFonts w:cs="Arial"/>
+          <w:noProof/>
+          <w:szCs w:val="20"/>
+          <w:lang w:eastAsia="zh-CN"/>
+        </w:rPr>
+      </w:pPr>
+    </w:p>
+    <w:p>
+      <w:pPr>
+        <w:rPr>
+          <w:rFonts w:cs="Arial"/>
           <w:color w:val="000000" w:themeColor="text1"/>
           <w:szCs w:val="20"/>
         </w:rPr>
       </w:pPr>
     </w:p>
     <w:sectPr>
-      <w:headerReference w:type="default" r:id="rId27"/>
-      <w:footerReference w:type="default" r:id="rId28"/>
+      <w:headerReference w:type="default" r:id="rId28"/>
+      <w:footerReference w:type="default" r:id="rId29"/>
       <w:pgSz w:w="12240" w:h="15840"/>
       <w:pgMar w:top="1440" w:right="1319" w:bottom="1440" w:left="1319" w:header="720" w:footer="720" w:gutter="0"/>
       <w:cols w:space="720"/>
@@ -7437,6 +8802,7 @@
         <w:tab w:val="right" w:pos="9180"/>
       </w:tabs>
       <w:rPr>
+        <w:i/>
         <w:szCs w:val="20"/>
       </w:rPr>
     </w:pPr>
@@ -7505,7 +8871,7 @@
         <w:i/>
         <w:szCs w:val="20"/>
       </w:rPr>
-      <w:t>2.0</w:t>
+      <w:t>4.1</w:t>
     </w:r>
   </w:p>
   <w:p>
@@ -12376,6 +13742,7 @@
     <w:lsdException w:name="HTML Sample" w:semiHidden="1" w:unhideWhenUsed="1"/>
     <w:lsdException w:name="HTML Typewriter" w:semiHidden="1" w:unhideWhenUsed="1"/>
     <w:lsdException w:name="HTML Variable" w:semiHidden="1" w:unhideWhenUsed="1"/>
+    <w:lsdException w:name="Normal Table" w:semiHidden="1" w:unhideWhenUsed="1"/>
     <w:lsdException w:name="annotation subject" w:semiHidden="1" w:unhideWhenUsed="1"/>
     <w:lsdException w:name="No List" w:semiHidden="1" w:unhideWhenUsed="1"/>
     <w:lsdException w:name="Outline List 1" w:semiHidden="1" w:unhideWhenUsed="1"/>
@@ -12422,8 +13789,10 @@
     <w:lsdException w:name="Table Subtle 2" w:semiHidden="1" w:unhideWhenUsed="1"/>
     <w:lsdException w:name="Table Web 1" w:semiHidden="1" w:unhideWhenUsed="1"/>
     <w:lsdException w:name="Table Web 2" w:semiHidden="1" w:unhideWhenUsed="1"/>
+    <w:lsdException w:name="Table Web 3" w:semiHidden="1" w:unhideWhenUsed="1"/>
     <w:lsdException w:name="Balloon Text" w:semiHidden="1" w:unhideWhenUsed="1"/>
     <w:lsdException w:name="Table Grid" w:uiPriority="59"/>
+    <w:lsdException w:name="Table Theme" w:semiHidden="1" w:unhideWhenUsed="1"/>
     <w:lsdException w:name="Placeholder Text" w:semiHidden="1"/>
     <w:lsdException w:name="No Spacing" w:uiPriority="1" w:qFormat="1"/>
     <w:lsdException w:name="Light Shading" w:uiPriority="60"/>
@@ -12648,7 +14017,7 @@
   <w:style w:type="paragraph" w:default="1" w:styleId="a">
     <w:name w:val="Normal"/>
     <w:qFormat/>
-    <w:rsid w:val="00324099"/>
+    <w:rsid w:val="006F2887"/>
     <w:rPr>
       <w:rFonts w:ascii="Arial" w:hAnsi="Arial"/>
       <w:szCs w:val="24"/>
@@ -13372,7 +14741,7 @@
 </file>
 
 <file path=customXml/itemProps1.xml><?xml version="1.0" encoding="utf-8"?>
-<ds:datastoreItem xmlns:ds="http://schemas.openxmlformats.org/officeDocument/2006/customXml" ds:itemID="{09A0EDAF-54CE-4738-A621-EAB78FB80BCF}">
+<ds:datastoreItem xmlns:ds="http://schemas.openxmlformats.org/officeDocument/2006/customXml" ds:itemID="{33717A26-BD3D-4A53-9D22-CFAFF5B9ECB0}">
   <ds:schemaRefs>
     <ds:schemaRef ds:uri="http://schemas.openxmlformats.org/officeDocument/2006/bibliography"/>
   </ds:schemaRefs>

</xml_diff>